<commit_message>
adding most of the text
</commit_message>
<xml_diff>
--- a/ch1.docx
+++ b/ch1.docx
@@ -11,6 +11,14 @@
       </w:r>
       <w:proofErr w:type="spellStart"/>
       <w:r>
+        <w:t>Rav</w:t>
+      </w:r>
+      <w:proofErr w:type="spellEnd"/>
+      <w:r>
+        <w:t xml:space="preserve"> Kook’s </w:t>
+      </w:r>
+      <w:proofErr w:type="spellStart"/>
+      <w:r>
         <w:t>Orot</w:t>
       </w:r>
       <w:proofErr w:type="spellEnd"/>
@@ -51,6 +59,8 @@
       <w:r>
         <w:rPr>
           <w:rFonts w:asciiTheme="majorBidi" w:hAnsiTheme="majorBidi" w:cstheme="majorBidi"/>
+          <w:i/>
+          <w:iCs/>
         </w:rPr>
         <w:t>Orot</w:t>
       </w:r>
@@ -58,13 +68,17 @@
       <w:r>
         <w:rPr>
           <w:rFonts w:asciiTheme="majorBidi" w:hAnsiTheme="majorBidi" w:cstheme="majorBidi"/>
-        </w:rPr>
-        <w:t xml:space="preserve"> </w:t>
-      </w:r>
-      <w:proofErr w:type="spellStart"/>
-      <w:r>
-        <w:rPr>
-          <w:rFonts w:asciiTheme="majorBidi" w:hAnsiTheme="majorBidi" w:cstheme="majorBidi"/>
+          <w:i/>
+          <w:iCs/>
+        </w:rPr>
+        <w:t xml:space="preserve"> </w:t>
+      </w:r>
+      <w:proofErr w:type="spellStart"/>
+      <w:r>
+        <w:rPr>
+          <w:rFonts w:asciiTheme="majorBidi" w:hAnsiTheme="majorBidi" w:cstheme="majorBidi"/>
+          <w:i/>
+          <w:iCs/>
         </w:rPr>
         <w:t>Hateshuva</w:t>
       </w:r>
@@ -93,13 +107,49 @@
         <w:rPr>
           <w:rFonts w:asciiTheme="majorBidi" w:hAnsiTheme="majorBidi" w:cstheme="majorBidi"/>
         </w:rPr>
-        <w:t xml:space="preserve"> of repentance: 1) repentance of nature 2) repentance of faith 3) repentance of </w:t>
-      </w:r>
-      <w:r>
-        <w:rPr>
-          <w:rFonts w:asciiTheme="majorBidi" w:hAnsiTheme="majorBidi" w:cstheme="majorBidi"/>
-        </w:rPr>
-        <w:t>intellect.</w:t>
+        <w:t xml:space="preserve"> of repentance: 1) </w:t>
+      </w:r>
+      <w:r>
+        <w:rPr>
+          <w:rFonts w:asciiTheme="majorBidi" w:hAnsiTheme="majorBidi" w:cstheme="majorBidi"/>
+        </w:rPr>
+        <w:t xml:space="preserve">natural </w:t>
+      </w:r>
+      <w:r>
+        <w:rPr>
+          <w:rFonts w:asciiTheme="majorBidi" w:hAnsiTheme="majorBidi" w:cstheme="majorBidi"/>
+        </w:rPr>
+        <w:t xml:space="preserve">repentance 2) </w:t>
+      </w:r>
+      <w:r>
+        <w:rPr>
+          <w:rFonts w:asciiTheme="majorBidi" w:hAnsiTheme="majorBidi" w:cstheme="majorBidi"/>
+        </w:rPr>
+        <w:t xml:space="preserve">faithful </w:t>
+      </w:r>
+      <w:r>
+        <w:rPr>
+          <w:rFonts w:asciiTheme="majorBidi" w:hAnsiTheme="majorBidi" w:cstheme="majorBidi"/>
+        </w:rPr>
+        <w:t xml:space="preserve">repentance 3) </w:t>
+      </w:r>
+      <w:r>
+        <w:rPr>
+          <w:rFonts w:asciiTheme="majorBidi" w:hAnsiTheme="majorBidi" w:cstheme="majorBidi"/>
+        </w:rPr>
+        <w:t xml:space="preserve">intellectual </w:t>
+      </w:r>
+      <w:r>
+        <w:rPr>
+          <w:rFonts w:asciiTheme="majorBidi" w:hAnsiTheme="majorBidi" w:cstheme="majorBidi"/>
+        </w:rPr>
+        <w:t>repentance</w:t>
+      </w:r>
+      <w:r>
+        <w:rPr>
+          <w:rFonts w:asciiTheme="majorBidi" w:hAnsiTheme="majorBidi" w:cstheme="majorBidi"/>
+        </w:rPr>
+        <w:t>.</w:t>
       </w:r>
     </w:p>
     <w:p>
@@ -108,181 +158,275 @@
         <w:shd w:val="clear" w:color="auto" w:fill="FFFFFF"/>
         <w:spacing w:before="0" w:beforeAutospacing="0" w:after="0" w:afterAutospacing="0"/>
         <w:rPr>
-          <w:rFonts w:asciiTheme="majorBidi" w:hAnsiTheme="majorBidi" w:cstheme="majorBidi"/>
-          <w:lang w:val="en"/>
-        </w:rPr>
-      </w:pPr>
-      <w:r>
-        <w:rPr>
-          <w:rStyle w:val="apple-style-span"/>
-          <w:rFonts w:asciiTheme="majorBidi" w:hAnsiTheme="majorBidi" w:cstheme="majorBidi"/>
-          <w:color w:val="000000"/>
+          <w:rFonts w:asciiTheme="majorBidi" w:eastAsiaTheme="minorHAnsi" w:hAnsiTheme="majorBidi" w:cstheme="majorBidi"/>
+          <w:sz w:val="22"/>
+          <w:szCs w:val="22"/>
+          <w:lang w:bidi="ar-SA"/>
+        </w:rPr>
+      </w:pPr>
+      <w:r>
+        <w:rPr>
+          <w:rFonts w:eastAsiaTheme="minorHAnsi"/>
+          <w:sz w:val="22"/>
+          <w:szCs w:val="22"/>
+          <w:lang w:bidi="ar-SA"/>
         </w:rPr>
         <w:t xml:space="preserve">R. </w:t>
       </w:r>
       <w:proofErr w:type="spellStart"/>
       <w:r>
         <w:rPr>
-          <w:rStyle w:val="apple-style-span"/>
-          <w:rFonts w:asciiTheme="majorBidi" w:hAnsiTheme="majorBidi" w:cstheme="majorBidi"/>
-          <w:color w:val="000000"/>
+          <w:rFonts w:eastAsiaTheme="minorHAnsi"/>
+          <w:sz w:val="22"/>
+          <w:szCs w:val="22"/>
+          <w:lang w:bidi="ar-SA"/>
         </w:rPr>
         <w:t>Shneur</w:t>
       </w:r>
       <w:proofErr w:type="spellEnd"/>
       <w:r>
         <w:rPr>
-          <w:rStyle w:val="apple-style-span"/>
-          <w:rFonts w:asciiTheme="majorBidi" w:hAnsiTheme="majorBidi" w:cstheme="majorBidi"/>
-          <w:color w:val="000000"/>
-        </w:rPr>
-        <w:t xml:space="preserve"> </w:t>
-      </w:r>
-      <w:proofErr w:type="spellStart"/>
-      <w:r>
-        <w:rPr>
-          <w:rStyle w:val="apple-style-span"/>
-          <w:rFonts w:asciiTheme="majorBidi" w:hAnsiTheme="majorBidi" w:cstheme="majorBidi"/>
-          <w:color w:val="000000"/>
+          <w:rFonts w:eastAsiaTheme="minorHAnsi"/>
+          <w:sz w:val="22"/>
+          <w:szCs w:val="22"/>
+          <w:lang w:bidi="ar-SA"/>
+        </w:rPr>
+        <w:t xml:space="preserve"> </w:t>
+      </w:r>
+      <w:proofErr w:type="spellStart"/>
+      <w:r>
+        <w:rPr>
+          <w:rFonts w:eastAsiaTheme="minorHAnsi"/>
+          <w:sz w:val="22"/>
+          <w:szCs w:val="22"/>
+          <w:lang w:bidi="ar-SA"/>
         </w:rPr>
         <w:t>Zalman</w:t>
       </w:r>
       <w:proofErr w:type="spellEnd"/>
       <w:r>
         <w:rPr>
-          <w:rStyle w:val="apple-style-span"/>
-          <w:rFonts w:asciiTheme="majorBidi" w:hAnsiTheme="majorBidi" w:cstheme="majorBidi"/>
-          <w:color w:val="000000"/>
+          <w:rFonts w:eastAsiaTheme="minorHAnsi"/>
+          <w:sz w:val="22"/>
+          <w:szCs w:val="22"/>
+          <w:lang w:bidi="ar-SA"/>
         </w:rPr>
         <w:t xml:space="preserve"> of </w:t>
       </w:r>
       <w:proofErr w:type="spellStart"/>
       <w:r>
         <w:rPr>
-          <w:rStyle w:val="apple-style-span"/>
-          <w:rFonts w:asciiTheme="majorBidi" w:hAnsiTheme="majorBidi" w:cstheme="majorBidi"/>
-          <w:color w:val="000000"/>
+          <w:rFonts w:eastAsiaTheme="minorHAnsi"/>
+          <w:sz w:val="22"/>
+          <w:szCs w:val="22"/>
+          <w:lang w:bidi="ar-SA"/>
         </w:rPr>
         <w:t>Liady</w:t>
       </w:r>
       <w:proofErr w:type="spellEnd"/>
       <w:r>
         <w:rPr>
-          <w:rStyle w:val="apple-style-span"/>
-          <w:rFonts w:asciiTheme="majorBidi" w:hAnsiTheme="majorBidi" w:cstheme="majorBidi"/>
-          <w:color w:val="000000"/>
-        </w:rPr>
-        <w:t xml:space="preserve"> </w:t>
-      </w:r>
-      <w:proofErr w:type="gramStart"/>
-      <w:r>
-        <w:rPr>
-          <w:rFonts w:asciiTheme="majorBidi" w:hAnsiTheme="majorBidi" w:cstheme="majorBidi"/>
+          <w:rFonts w:eastAsiaTheme="minorHAnsi"/>
+          <w:sz w:val="22"/>
+          <w:szCs w:val="22"/>
+          <w:lang w:bidi="ar-SA"/>
+        </w:rPr>
+        <w:t>,</w:t>
+      </w:r>
+      <w:r>
+        <w:rPr>
+          <w:rFonts w:eastAsiaTheme="minorHAnsi"/>
+          <w:sz w:val="22"/>
+          <w:szCs w:val="22"/>
+          <w:lang w:bidi="ar-SA"/>
+        </w:rPr>
+        <w:t xml:space="preserve"> </w:t>
+      </w:r>
+      <w:r>
+        <w:rPr>
+          <w:rFonts w:asciiTheme="majorBidi" w:eastAsiaTheme="minorHAnsi" w:hAnsiTheme="majorBidi" w:cstheme="majorBidi"/>
+          <w:sz w:val="22"/>
+          <w:szCs w:val="22"/>
+          <w:lang w:bidi="ar-SA"/>
+        </w:rPr>
+        <w:t xml:space="preserve">in </w:t>
+      </w:r>
+      <w:r>
+        <w:rPr>
+          <w:rFonts w:asciiTheme="majorBidi" w:eastAsiaTheme="minorHAnsi" w:hAnsiTheme="majorBidi" w:cstheme="majorBidi"/>
+          <w:sz w:val="22"/>
+          <w:szCs w:val="22"/>
+          <w:lang w:bidi="ar-SA"/>
+        </w:rPr>
+        <w:t>his</w:t>
+      </w:r>
+      <w:r>
+        <w:rPr>
+          <w:rFonts w:asciiTheme="majorBidi" w:eastAsiaTheme="minorHAnsi" w:hAnsiTheme="majorBidi" w:cstheme="majorBidi"/>
+          <w:sz w:val="22"/>
+          <w:szCs w:val="22"/>
+          <w:lang w:bidi="ar-SA"/>
+        </w:rPr>
+        <w:t xml:space="preserve"> collection of sermons </w:t>
+      </w:r>
+      <w:r>
+        <w:rPr>
+          <w:rFonts w:asciiTheme="majorBidi" w:eastAsiaTheme="minorHAnsi" w:hAnsiTheme="majorBidi" w:cstheme="majorBidi"/>
+          <w:sz w:val="22"/>
+          <w:szCs w:val="22"/>
+          <w:lang w:bidi="ar-SA"/>
+        </w:rPr>
+        <w:t>called</w:t>
+      </w:r>
+      <w:r>
+        <w:rPr>
+          <w:rFonts w:asciiTheme="majorBidi" w:eastAsiaTheme="minorHAnsi" w:hAnsiTheme="majorBidi" w:cstheme="majorBidi"/>
+          <w:sz w:val="22"/>
+          <w:szCs w:val="22"/>
+          <w:lang w:bidi="ar-SA"/>
+        </w:rPr>
+        <w:t xml:space="preserve"> </w:t>
+      </w:r>
+      <w:proofErr w:type="spellStart"/>
+      <w:r>
+        <w:rPr>
+          <w:rFonts w:asciiTheme="majorBidi" w:eastAsiaTheme="minorHAnsi" w:hAnsiTheme="majorBidi" w:cstheme="majorBidi"/>
           <w:i/>
           <w:iCs/>
-          <w:lang w:val="en"/>
-        </w:rPr>
-        <w:t>(</w:t>
-      </w:r>
-      <w:r>
-        <w:rPr>
-          <w:rFonts w:asciiTheme="majorBidi" w:hAnsiTheme="majorBidi" w:cstheme="majorBidi"/>
+          <w:sz w:val="22"/>
+          <w:szCs w:val="22"/>
+          <w:lang w:bidi="ar-SA"/>
+        </w:rPr>
+        <w:t>Likkutei</w:t>
+      </w:r>
+      <w:proofErr w:type="spellEnd"/>
+      <w:r>
+        <w:rPr>
+          <w:rFonts w:asciiTheme="majorBidi" w:eastAsiaTheme="minorHAnsi" w:hAnsiTheme="majorBidi" w:cstheme="majorBidi"/>
           <w:i/>
           <w:iCs/>
-          <w:lang w:val="en"/>
-        </w:rPr>
-        <w:t xml:space="preserve"> </w:t>
-      </w:r>
-      <w:proofErr w:type="spellStart"/>
-      <w:r>
-        <w:rPr>
-          <w:rFonts w:asciiTheme="majorBidi" w:hAnsiTheme="majorBidi" w:cstheme="majorBidi"/>
-          <w:i/>
-          <w:iCs/>
-          <w:lang w:val="en"/>
-        </w:rPr>
-        <w:t>Likkutei</w:t>
-      </w:r>
-      <w:proofErr w:type="spellEnd"/>
+          <w:sz w:val="22"/>
+          <w:szCs w:val="22"/>
+          <w:lang w:bidi="ar-SA"/>
+        </w:rPr>
+        <w:t xml:space="preserve"> Torah</w:t>
+      </w:r>
+      <w:r>
+        <w:rPr>
+          <w:rFonts w:asciiTheme="majorBidi" w:eastAsiaTheme="minorHAnsi" w:hAnsiTheme="majorBidi" w:cstheme="majorBidi"/>
+          <w:sz w:val="22"/>
+          <w:szCs w:val="22"/>
+          <w:lang w:bidi="ar-SA"/>
+        </w:rPr>
+        <w:t xml:space="preserve">, </w:t>
+      </w:r>
+      <w:r>
+        <w:rPr>
+          <w:rFonts w:asciiTheme="majorBidi" w:eastAsiaTheme="minorHAnsi" w:hAnsiTheme="majorBidi" w:cstheme="majorBidi"/>
+          <w:sz w:val="22"/>
+          <w:szCs w:val="22"/>
+          <w:lang w:bidi="ar-SA"/>
+        </w:rPr>
+        <w:t>also</w:t>
+      </w:r>
+      <w:r>
+        <w:rPr>
+          <w:rFonts w:asciiTheme="majorBidi" w:eastAsiaTheme="minorHAnsi" w:hAnsiTheme="majorBidi" w:cstheme="majorBidi"/>
+          <w:sz w:val="22"/>
+          <w:szCs w:val="22"/>
+          <w:lang w:bidi="ar-SA"/>
+        </w:rPr>
+        <w:t xml:space="preserve"> </w:t>
+      </w:r>
+      <w:r>
+        <w:rPr>
+          <w:rFonts w:asciiTheme="majorBidi" w:eastAsiaTheme="minorHAnsi" w:hAnsiTheme="majorBidi" w:cstheme="majorBidi"/>
+          <w:sz w:val="22"/>
+          <w:szCs w:val="22"/>
+          <w:lang w:bidi="ar-SA"/>
+        </w:rPr>
+        <w:t xml:space="preserve">recognizes </w:t>
+      </w:r>
+      <w:r>
+        <w:rPr>
+          <w:rFonts w:asciiTheme="majorBidi" w:eastAsiaTheme="minorHAnsi" w:hAnsiTheme="majorBidi" w:cstheme="majorBidi"/>
+          <w:sz w:val="22"/>
+          <w:szCs w:val="22"/>
+          <w:lang w:bidi="ar-SA"/>
+        </w:rPr>
+        <w:t>three types of repentance</w:t>
+      </w:r>
+      <w:r>
+        <w:rPr>
+          <w:rFonts w:asciiTheme="majorBidi" w:eastAsiaTheme="minorHAnsi" w:hAnsiTheme="majorBidi" w:cstheme="majorBidi"/>
+          <w:sz w:val="22"/>
+          <w:szCs w:val="22"/>
+          <w:lang w:bidi="ar-SA"/>
+        </w:rPr>
+        <w:t xml:space="preserve">, which correspond </w:t>
+      </w:r>
+      <w:r>
+        <w:rPr>
+          <w:rFonts w:asciiTheme="majorBidi" w:eastAsiaTheme="minorHAnsi" w:hAnsiTheme="majorBidi" w:cstheme="majorBidi"/>
+          <w:sz w:val="22"/>
+          <w:szCs w:val="22"/>
+          <w:lang w:bidi="ar-SA"/>
+        </w:rPr>
+        <w:t xml:space="preserve">to </w:t>
+      </w:r>
+      <w:r>
+        <w:rPr>
+          <w:rFonts w:asciiTheme="majorBidi" w:eastAsiaTheme="minorHAnsi" w:hAnsiTheme="majorBidi" w:cstheme="majorBidi"/>
+          <w:sz w:val="22"/>
+          <w:szCs w:val="22"/>
+          <w:lang w:bidi="ar-SA"/>
+        </w:rPr>
+        <w:t>Ps</w:t>
+      </w:r>
+      <w:r>
+        <w:rPr>
+          <w:rFonts w:asciiTheme="majorBidi" w:eastAsiaTheme="minorHAnsi" w:hAnsiTheme="majorBidi" w:cstheme="majorBidi"/>
+          <w:sz w:val="22"/>
+          <w:szCs w:val="22"/>
+          <w:lang w:bidi="ar-SA"/>
+        </w:rPr>
+        <w:t>.</w:t>
+      </w:r>
+      <w:r>
+        <w:rPr>
+          <w:rFonts w:asciiTheme="majorBidi" w:eastAsiaTheme="minorHAnsi" w:hAnsiTheme="majorBidi" w:cstheme="majorBidi"/>
+          <w:sz w:val="22"/>
+          <w:szCs w:val="22"/>
+          <w:lang w:bidi="ar-SA"/>
+        </w:rPr>
+        <w:t xml:space="preserve"> 34</w:t>
+      </w:r>
+      <w:proofErr w:type="gramStart"/>
+      <w:r>
+        <w:rPr>
+          <w:rFonts w:asciiTheme="majorBidi" w:eastAsiaTheme="minorHAnsi" w:hAnsiTheme="majorBidi" w:cstheme="majorBidi"/>
+          <w:sz w:val="22"/>
+          <w:szCs w:val="22"/>
+          <w:lang w:bidi="ar-SA"/>
+        </w:rPr>
+        <w:t>,15</w:t>
+      </w:r>
       <w:proofErr w:type="gramEnd"/>
       <w:r>
         <w:rPr>
-          <w:rFonts w:asciiTheme="majorBidi" w:hAnsiTheme="majorBidi" w:cstheme="majorBidi"/>
-          <w:i/>
-          <w:iCs/>
-          <w:lang w:val="en"/>
-        </w:rPr>
-        <w:t xml:space="preserve"> Torah ), </w:t>
-      </w:r>
-      <w:r>
-        <w:rPr>
-          <w:rFonts w:asciiTheme="majorBidi" w:hAnsiTheme="majorBidi" w:cstheme="majorBidi"/>
-          <w:lang w:val="en"/>
-        </w:rPr>
-        <w:t>also defines</w:t>
-      </w:r>
-      <w:r>
-        <w:rPr>
-          <w:rFonts w:asciiTheme="majorBidi" w:hAnsiTheme="majorBidi" w:cstheme="majorBidi"/>
-          <w:lang w:val="en"/>
-        </w:rPr>
-        <w:t xml:space="preserve"> three types of repentance</w:t>
-      </w:r>
-      <w:r>
-        <w:rPr>
-          <w:rFonts w:asciiTheme="majorBidi" w:hAnsiTheme="majorBidi" w:cstheme="majorBidi"/>
-          <w:lang w:val="en"/>
-        </w:rPr>
-        <w:t>. He correlates these types</w:t>
-      </w:r>
-      <w:r>
-        <w:rPr>
-          <w:rFonts w:asciiTheme="majorBidi" w:hAnsiTheme="majorBidi" w:cstheme="majorBidi"/>
-          <w:lang w:val="en"/>
-        </w:rPr>
-        <w:t xml:space="preserve"> </w:t>
-      </w:r>
-      <w:r>
-        <w:rPr>
-          <w:rFonts w:asciiTheme="majorBidi" w:hAnsiTheme="majorBidi" w:cstheme="majorBidi"/>
-          <w:lang w:val="en"/>
-        </w:rPr>
-        <w:t>with</w:t>
-      </w:r>
-      <w:r>
-        <w:rPr>
-          <w:rFonts w:asciiTheme="majorBidi" w:hAnsiTheme="majorBidi" w:cstheme="majorBidi"/>
-          <w:lang w:val="en"/>
-        </w:rPr>
-        <w:t xml:space="preserve"> the </w:t>
-      </w:r>
-      <w:r>
-        <w:rPr>
-          <w:rFonts w:asciiTheme="majorBidi" w:hAnsiTheme="majorBidi" w:cstheme="majorBidi"/>
-          <w:lang w:val="en"/>
-        </w:rPr>
-        <w:t>(Ps 34</w:t>
-      </w:r>
-      <w:proofErr w:type="gramStart"/>
-      <w:r>
-        <w:rPr>
-          <w:rFonts w:asciiTheme="majorBidi" w:hAnsiTheme="majorBidi" w:cstheme="majorBidi"/>
-          <w:lang w:val="en"/>
-        </w:rPr>
-        <w:t>,15</w:t>
-      </w:r>
-      <w:proofErr w:type="gramEnd"/>
-      <w:r>
-        <w:rPr>
-          <w:rFonts w:asciiTheme="majorBidi" w:hAnsiTheme="majorBidi" w:cstheme="majorBidi"/>
-          <w:lang w:val="en"/>
-        </w:rPr>
-        <w:t>)</w:t>
-      </w:r>
-      <w:r>
-        <w:rPr>
-          <w:rFonts w:asciiTheme="majorBidi" w:hAnsiTheme="majorBidi" w:cstheme="majorBidi"/>
-          <w:lang w:val="en"/>
+          <w:rFonts w:asciiTheme="majorBidi" w:eastAsiaTheme="minorHAnsi" w:hAnsiTheme="majorBidi" w:cstheme="majorBidi"/>
+          <w:sz w:val="22"/>
+          <w:szCs w:val="22"/>
+          <w:lang w:bidi="ar-SA"/>
+        </w:rPr>
+        <w:t>:</w:t>
+      </w:r>
+      <w:r>
+        <w:rPr>
+          <w:rFonts w:asciiTheme="majorBidi" w:eastAsiaTheme="minorHAnsi" w:hAnsiTheme="majorBidi" w:cstheme="majorBidi"/>
+          <w:sz w:val="22"/>
+          <w:szCs w:val="22"/>
+          <w:lang w:bidi="ar-SA"/>
         </w:rPr>
         <w:t xml:space="preserve"> </w:t>
       </w:r>
@@ -296,12 +440,16 @@
         <w:ind w:left="240"/>
         <w:rPr>
           <w:rFonts w:asciiTheme="majorBidi" w:hAnsiTheme="majorBidi" w:cstheme="majorBidi"/>
-          <w:lang w:val="en"/>
-        </w:rPr>
-      </w:pPr>
-      <w:r>
-        <w:rPr>
-          <w:rFonts w:asciiTheme="majorBidi" w:hAnsiTheme="majorBidi" w:cstheme="majorBidi"/>
+          <w:sz w:val="22"/>
+          <w:szCs w:val="22"/>
+          <w:lang w:val="en"/>
+        </w:rPr>
+      </w:pPr>
+      <w:r>
+        <w:rPr>
+          <w:rFonts w:asciiTheme="majorBidi" w:hAnsiTheme="majorBidi" w:cstheme="majorBidi"/>
+          <w:sz w:val="22"/>
+          <w:szCs w:val="22"/>
           <w:rtl/>
           <w:lang w:val="en"/>
         </w:rPr>
@@ -310,6 +458,8 @@
       <w:r>
         <w:rPr>
           <w:rFonts w:asciiTheme="majorBidi" w:hAnsiTheme="majorBidi" w:cstheme="majorBidi"/>
+          <w:sz w:val="22"/>
+          <w:szCs w:val="22"/>
           <w:lang w:val="en"/>
         </w:rPr>
         <w:t>,</w:t>
@@ -317,6 +467,8 @@
       <w:r>
         <w:rPr>
           <w:rFonts w:asciiTheme="majorBidi" w:hAnsiTheme="majorBidi" w:cstheme="majorBidi"/>
+          <w:sz w:val="22"/>
+          <w:szCs w:val="22"/>
           <w:rtl/>
           <w:lang w:val="en"/>
         </w:rPr>
@@ -325,6 +477,8 @@
       <w:r>
         <w:rPr>
           <w:rFonts w:asciiTheme="majorBidi" w:hAnsiTheme="majorBidi" w:cstheme="majorBidi"/>
+          <w:sz w:val="22"/>
+          <w:szCs w:val="22"/>
           <w:lang w:val="en"/>
         </w:rPr>
         <w:t>,</w:t>
@@ -332,6 +486,8 @@
       <w:r>
         <w:rPr>
           <w:rFonts w:asciiTheme="majorBidi" w:hAnsiTheme="majorBidi" w:cstheme="majorBidi"/>
+          <w:sz w:val="22"/>
+          <w:szCs w:val="22"/>
           <w:rtl/>
           <w:lang w:val="en"/>
         </w:rPr>
@@ -343,165 +499,141 @@
         <w:pStyle w:val="poetry"/>
         <w:shd w:val="clear" w:color="auto" w:fill="FFFFFF"/>
         <w:spacing w:before="0" w:beforeAutospacing="0" w:after="0" w:afterAutospacing="0"/>
-        <w:ind w:left="3120"/>
-        <w:rPr>
-          <w:rFonts w:asciiTheme="majorBidi" w:hAnsiTheme="majorBidi" w:cstheme="majorBidi"/>
-          <w:color w:val="000000"/>
-          <w:sz w:val="21"/>
-          <w:szCs w:val="21"/>
-        </w:rPr>
-      </w:pPr>
-      <w:r>
-        <w:rPr>
-          <w:rStyle w:val="s"/>
-          <w:rFonts w:asciiTheme="majorBidi" w:hAnsiTheme="majorBidi" w:cstheme="majorBidi"/>
-          <w:color w:val="000000"/>
-          <w:sz w:val="21"/>
-          <w:szCs w:val="21"/>
-        </w:rPr>
-        <w:t>Turn away</w:t>
-      </w:r>
-      <w:r>
-        <w:rPr>
-          <w:rStyle w:val="netverse"/>
-          <w:rFonts w:asciiTheme="majorBidi" w:hAnsiTheme="majorBidi" w:cstheme="majorBidi"/>
-          <w:color w:val="000000"/>
-          <w:sz w:val="21"/>
-          <w:szCs w:val="21"/>
-        </w:rPr>
-        <w:t> </w:t>
-      </w:r>
-      <w:r>
-        <w:rPr>
-          <w:rStyle w:val="s"/>
-          <w:rFonts w:asciiTheme="majorBidi" w:hAnsiTheme="majorBidi" w:cstheme="majorBidi"/>
-          <w:color w:val="000000"/>
-          <w:sz w:val="21"/>
-          <w:szCs w:val="21"/>
-        </w:rPr>
-        <w:t>from evil</w:t>
-      </w:r>
-      <w:r>
-        <w:rPr>
-          <w:rStyle w:val="netverse"/>
-          <w:rFonts w:asciiTheme="majorBidi" w:hAnsiTheme="majorBidi" w:cstheme="majorBidi"/>
-          <w:color w:val="000000"/>
-          <w:sz w:val="21"/>
-          <w:szCs w:val="21"/>
-        </w:rPr>
-        <w:t> </w:t>
-      </w:r>
-      <w:r>
-        <w:rPr>
-          <w:rStyle w:val="s"/>
-          <w:rFonts w:asciiTheme="majorBidi" w:hAnsiTheme="majorBidi" w:cstheme="majorBidi"/>
-          <w:color w:val="000000"/>
-          <w:sz w:val="21"/>
-          <w:szCs w:val="21"/>
-        </w:rPr>
-        <w:t>and do</w:t>
-      </w:r>
-      <w:r>
-        <w:rPr>
-          <w:rStyle w:val="netverse"/>
-          <w:rFonts w:asciiTheme="majorBidi" w:hAnsiTheme="majorBidi" w:cstheme="majorBidi"/>
-          <w:color w:val="000000"/>
-          <w:sz w:val="21"/>
-          <w:szCs w:val="21"/>
-        </w:rPr>
-        <w:t> </w:t>
-      </w:r>
-      <w:r>
-        <w:rPr>
-          <w:rStyle w:val="s"/>
-          <w:rFonts w:asciiTheme="majorBidi" w:hAnsiTheme="majorBidi" w:cstheme="majorBidi"/>
-          <w:color w:val="000000"/>
-          <w:sz w:val="21"/>
-          <w:szCs w:val="21"/>
-        </w:rPr>
-        <w:t>good</w:t>
-      </w:r>
-      <w:r>
-        <w:rPr>
-          <w:rStyle w:val="s"/>
-          <w:rFonts w:asciiTheme="majorBidi" w:hAnsiTheme="majorBidi" w:cstheme="majorBidi"/>
-          <w:color w:val="000000"/>
-          <w:sz w:val="21"/>
-          <w:szCs w:val="21"/>
+        <w:ind w:left="720"/>
+        <w:rPr>
+          <w:rFonts w:eastAsiaTheme="minorHAnsi"/>
+          <w:sz w:val="22"/>
+          <w:szCs w:val="22"/>
+          <w:lang w:bidi="ar-SA"/>
+        </w:rPr>
+      </w:pPr>
+      <w:r>
+        <w:rPr>
+          <w:rFonts w:eastAsiaTheme="minorHAnsi"/>
+          <w:sz w:val="22"/>
+          <w:szCs w:val="22"/>
+          <w:lang w:bidi="ar-SA"/>
+        </w:rPr>
+        <w:t>Turn away from evil and do good</w:t>
+      </w:r>
+      <w:r>
+        <w:rPr>
+          <w:rFonts w:eastAsiaTheme="minorHAnsi"/>
+          <w:sz w:val="22"/>
+          <w:szCs w:val="22"/>
+          <w:lang w:bidi="ar-SA"/>
         </w:rPr>
         <w:t>, look</w:t>
       </w:r>
       <w:r>
         <w:rPr>
-          <w:rStyle w:val="s"/>
-          <w:rFonts w:asciiTheme="majorBidi" w:hAnsiTheme="majorBidi" w:cstheme="majorBidi"/>
-          <w:color w:val="000000"/>
-          <w:sz w:val="21"/>
-          <w:szCs w:val="21"/>
+          <w:rFonts w:eastAsiaTheme="minorHAnsi"/>
+          <w:sz w:val="22"/>
+          <w:szCs w:val="22"/>
+          <w:lang w:bidi="ar-SA"/>
         </w:rPr>
         <w:t xml:space="preserve"> for peace and run after it.</w:t>
       </w:r>
     </w:p>
     <w:p>
       <w:pPr>
-        <w:rPr>
-          <w:rFonts w:asciiTheme="majorBidi" w:hAnsiTheme="majorBidi" w:cstheme="majorBidi"/>
-        </w:rPr>
-      </w:pPr>
-    </w:p>
-    <w:p>
-      <w:pPr>
-        <w:rPr>
-          <w:rFonts w:asciiTheme="majorBidi" w:hAnsiTheme="majorBidi" w:cstheme="majorBidi"/>
-        </w:rPr>
-      </w:pPr>
-      <w:r>
-        <w:rPr>
-          <w:rFonts w:asciiTheme="majorBidi" w:hAnsiTheme="majorBidi" w:cstheme="majorBidi"/>
-        </w:rPr>
-        <w:t>In his</w:t>
-      </w:r>
-      <w:r>
-        <w:rPr>
-          <w:rFonts w:asciiTheme="majorBidi" w:hAnsiTheme="majorBidi" w:cstheme="majorBidi"/>
-        </w:rPr>
-        <w:t xml:space="preserve"> </w:t>
-      </w:r>
-      <w:r>
-        <w:rPr>
-          <w:rFonts w:asciiTheme="majorBidi" w:hAnsiTheme="majorBidi" w:cstheme="majorBidi"/>
-        </w:rPr>
-        <w:t xml:space="preserve">sermon, he </w:t>
-      </w:r>
-      <w:r>
-        <w:rPr>
-          <w:rFonts w:asciiTheme="majorBidi" w:hAnsiTheme="majorBidi" w:cstheme="majorBidi"/>
-        </w:rPr>
-        <w:t>explains how</w:t>
-      </w:r>
-      <w:r>
-        <w:rPr>
-          <w:rFonts w:asciiTheme="majorBidi" w:hAnsiTheme="majorBidi" w:cstheme="majorBidi"/>
-        </w:rPr>
-        <w:t xml:space="preserve"> the first type of repentance </w:t>
-      </w:r>
-      <w:r>
-        <w:rPr>
-          <w:rFonts w:asciiTheme="majorBidi" w:hAnsiTheme="majorBidi" w:cstheme="majorBidi"/>
-        </w:rPr>
-        <w:t>relates</w:t>
-      </w:r>
-      <w:r>
-        <w:rPr>
-          <w:rFonts w:asciiTheme="majorBidi" w:hAnsiTheme="majorBidi" w:cstheme="majorBidi"/>
-        </w:rPr>
-        <w:t xml:space="preserve"> to</w:t>
-      </w:r>
-      <w:r>
-        <w:rPr>
-          <w:rFonts w:asciiTheme="majorBidi" w:hAnsiTheme="majorBidi" w:cstheme="majorBidi"/>
-        </w:rPr>
-        <w:t xml:space="preserve"> divine name</w:t>
+        <w:pStyle w:val="poetry"/>
+        <w:shd w:val="clear" w:color="auto" w:fill="FFFFFF"/>
+        <w:spacing w:before="0" w:beforeAutospacing="0" w:after="0" w:afterAutospacing="0"/>
+        <w:ind w:left="720"/>
+        <w:rPr>
+          <w:rFonts w:eastAsiaTheme="minorHAnsi"/>
+          <w:sz w:val="22"/>
+          <w:szCs w:val="22"/>
+          <w:lang w:bidi="ar-SA"/>
+        </w:rPr>
+      </w:pPr>
+    </w:p>
+    <w:p>
+      <w:pPr>
+        <w:rPr>
+          <w:rFonts w:asciiTheme="majorBidi" w:hAnsiTheme="majorBidi" w:cstheme="majorBidi"/>
+        </w:rPr>
+      </w:pPr>
+      <w:r>
+        <w:rPr>
+          <w:rFonts w:asciiTheme="majorBidi" w:hAnsiTheme="majorBidi" w:cstheme="majorBidi"/>
+        </w:rPr>
+        <w:t xml:space="preserve">According to </w:t>
+      </w:r>
+      <w:proofErr w:type="spellStart"/>
+      <w:r>
+        <w:rPr>
+          <w:rFonts w:asciiTheme="majorBidi" w:hAnsiTheme="majorBidi" w:cstheme="majorBidi"/>
+        </w:rPr>
+        <w:t>Likkutei</w:t>
+      </w:r>
+      <w:proofErr w:type="spellEnd"/>
+      <w:r>
+        <w:rPr>
+          <w:rFonts w:asciiTheme="majorBidi" w:hAnsiTheme="majorBidi" w:cstheme="majorBidi"/>
+        </w:rPr>
+        <w:t xml:space="preserve"> Torah, </w:t>
+      </w:r>
+      <w:r>
+        <w:rPr>
+          <w:rFonts w:asciiTheme="majorBidi" w:hAnsiTheme="majorBidi" w:cstheme="majorBidi"/>
+        </w:rPr>
+        <w:t>the</w:t>
+      </w:r>
+      <w:r>
+        <w:rPr>
+          <w:rFonts w:asciiTheme="majorBidi" w:hAnsiTheme="majorBidi" w:cstheme="majorBidi"/>
+        </w:rPr>
+        <w:t xml:space="preserve"> first </w:t>
+      </w:r>
+      <w:r>
+        <w:rPr>
+          <w:rFonts w:asciiTheme="majorBidi" w:hAnsiTheme="majorBidi" w:cstheme="majorBidi"/>
+        </w:rPr>
+        <w:t>level</w:t>
+      </w:r>
+      <w:r>
+        <w:rPr>
+          <w:rFonts w:asciiTheme="majorBidi" w:hAnsiTheme="majorBidi" w:cstheme="majorBidi"/>
+        </w:rPr>
+        <w:t xml:space="preserve"> of repentance </w:t>
+      </w:r>
+      <w:r>
+        <w:rPr>
+          <w:rFonts w:asciiTheme="majorBidi" w:hAnsiTheme="majorBidi" w:cstheme="majorBidi"/>
+        </w:rPr>
+        <w:t xml:space="preserve">relates </w:t>
+      </w:r>
+      <w:r>
+        <w:rPr>
+          <w:rFonts w:asciiTheme="majorBidi" w:hAnsiTheme="majorBidi" w:cstheme="majorBidi"/>
+        </w:rPr>
+        <w:t>to</w:t>
+      </w:r>
+      <w:r>
+        <w:rPr>
+          <w:rFonts w:asciiTheme="majorBidi" w:hAnsiTheme="majorBidi" w:cstheme="majorBidi"/>
+        </w:rPr>
+        <w:t xml:space="preserve"> the</w:t>
+      </w:r>
+      <w:r>
+        <w:rPr>
+          <w:rFonts w:asciiTheme="majorBidi" w:hAnsiTheme="majorBidi" w:cstheme="majorBidi"/>
+        </w:rPr>
+        <w:t xml:space="preserve"> </w:t>
+      </w:r>
+      <w:r>
+        <w:rPr>
+          <w:rFonts w:asciiTheme="majorBidi" w:hAnsiTheme="majorBidi" w:cstheme="majorBidi"/>
+        </w:rPr>
+        <w:t>D</w:t>
+      </w:r>
+      <w:r>
+        <w:rPr>
+          <w:rFonts w:asciiTheme="majorBidi" w:hAnsiTheme="majorBidi" w:cstheme="majorBidi"/>
+        </w:rPr>
+        <w:t>ivine name</w:t>
       </w:r>
       <w:r>
         <w:rPr>
@@ -531,7 +663,7 @@
         <w:rPr>
           <w:rFonts w:asciiTheme="majorBidi" w:hAnsiTheme="majorBidi" w:cstheme="majorBidi"/>
         </w:rPr>
-        <w:t xml:space="preserve"> the second type of repentance relates to the </w:t>
+        <w:t xml:space="preserve"> the second type of repentance to the </w:t>
       </w:r>
       <w:proofErr w:type="spellStart"/>
       <w:r>
@@ -551,60 +683,79 @@
         <w:rPr>
           <w:rFonts w:asciiTheme="majorBidi" w:hAnsiTheme="majorBidi" w:cstheme="majorBidi"/>
         </w:rPr>
-        <w:t xml:space="preserve">, </w:t>
-      </w:r>
-      <w:r>
-        <w:rPr>
-          <w:rFonts w:asciiTheme="majorBidi" w:hAnsiTheme="majorBidi" w:cstheme="majorBidi"/>
-        </w:rPr>
-        <w:t xml:space="preserve"> and the third type to the infinite G-d</w:t>
-      </w:r>
-      <w:r>
-        <w:rPr>
-          <w:rFonts w:asciiTheme="majorBidi" w:hAnsiTheme="majorBidi" w:cstheme="majorBidi"/>
-        </w:rPr>
-        <w:t xml:space="preserve"> (the Or </w:t>
-      </w:r>
-      <w:proofErr w:type="spellStart"/>
-      <w:r>
-        <w:rPr>
-          <w:rFonts w:asciiTheme="majorBidi" w:hAnsiTheme="majorBidi" w:cstheme="majorBidi"/>
-        </w:rPr>
-        <w:t>e</w:t>
-      </w:r>
-      <w:r>
-        <w:rPr>
-          <w:rFonts w:asciiTheme="majorBidi" w:hAnsiTheme="majorBidi" w:cstheme="majorBidi"/>
-        </w:rPr>
-        <w:t>in</w:t>
-      </w:r>
-      <w:proofErr w:type="spellEnd"/>
-      <w:r>
-        <w:rPr>
-          <w:rFonts w:asciiTheme="majorBidi" w:hAnsiTheme="majorBidi" w:cstheme="majorBidi"/>
-        </w:rPr>
-        <w:t xml:space="preserve"> </w:t>
-      </w:r>
-      <w:proofErr w:type="spellStart"/>
-      <w:r>
-        <w:rPr>
-          <w:rFonts w:asciiTheme="majorBidi" w:hAnsiTheme="majorBidi" w:cstheme="majorBidi"/>
-        </w:rPr>
-        <w:t>sof</w:t>
-      </w:r>
-      <w:proofErr w:type="spellEnd"/>
-      <w:r>
-        <w:rPr>
-          <w:rFonts w:asciiTheme="majorBidi" w:hAnsiTheme="majorBidi" w:cstheme="majorBidi"/>
-        </w:rPr>
-        <w:t>)</w:t>
-      </w:r>
-      <w:r>
-        <w:rPr>
-          <w:rFonts w:asciiTheme="majorBidi" w:hAnsiTheme="majorBidi" w:cstheme="majorBidi"/>
-        </w:rPr>
-        <w:t xml:space="preserve">. </w:t>
-      </w:r>
+        <w:t xml:space="preserve"> name</w:t>
+      </w:r>
+      <w:r>
+        <w:rPr>
+          <w:rFonts w:asciiTheme="majorBidi" w:hAnsiTheme="majorBidi" w:cstheme="majorBidi"/>
+        </w:rPr>
+        <w:t>, and</w:t>
+      </w:r>
+      <w:r>
+        <w:rPr>
+          <w:rFonts w:asciiTheme="majorBidi" w:hAnsiTheme="majorBidi" w:cstheme="majorBidi"/>
+        </w:rPr>
+        <w:t xml:space="preserve"> the third to the </w:t>
+      </w:r>
+      <w:r>
+        <w:rPr>
+          <w:rFonts w:asciiTheme="majorBidi" w:hAnsiTheme="majorBidi" w:cstheme="majorBidi"/>
+          <w:i/>
+          <w:iCs/>
+        </w:rPr>
+        <w:t xml:space="preserve">Or </w:t>
+      </w:r>
+      <w:proofErr w:type="spellStart"/>
+      <w:r>
+        <w:rPr>
+          <w:rFonts w:asciiTheme="majorBidi" w:hAnsiTheme="majorBidi" w:cstheme="majorBidi"/>
+          <w:i/>
+          <w:iCs/>
+        </w:rPr>
+        <w:t>En</w:t>
+      </w:r>
+      <w:proofErr w:type="spellEnd"/>
+      <w:r>
+        <w:rPr>
+          <w:rFonts w:asciiTheme="majorBidi" w:hAnsiTheme="majorBidi" w:cstheme="majorBidi"/>
+          <w:i/>
+          <w:iCs/>
+        </w:rPr>
+        <w:t xml:space="preserve"> </w:t>
+      </w:r>
+      <w:proofErr w:type="spellStart"/>
+      <w:r>
+        <w:rPr>
+          <w:rFonts w:asciiTheme="majorBidi" w:hAnsiTheme="majorBidi" w:cstheme="majorBidi"/>
+          <w:i/>
+          <w:iCs/>
+        </w:rPr>
+        <w:t>Sof</w:t>
+      </w:r>
+      <w:proofErr w:type="spellEnd"/>
+      <w:r>
+        <w:rPr>
+          <w:rFonts w:asciiTheme="majorBidi" w:hAnsiTheme="majorBidi" w:cstheme="majorBidi"/>
+        </w:rPr>
+        <w:t>.</w:t>
+      </w:r>
+      <w:r>
+        <w:rPr>
+          <w:rFonts w:asciiTheme="majorBidi" w:hAnsiTheme="majorBidi" w:cstheme="majorBidi"/>
+        </w:rPr>
+        <w:t xml:space="preserve"> </w:t>
+      </w:r>
+    </w:p>
+    <w:p>
+      <w:pPr>
+        <w:spacing w:after="0"/>
+        <w:rPr>
+          <w:rFonts w:asciiTheme="majorBidi" w:eastAsia="Times New Roman" w:hAnsiTheme="majorBidi" w:cstheme="majorBidi"/>
+          <w:sz w:val="24"/>
+          <w:szCs w:val="24"/>
+          <w:lang w:val="en" w:bidi="he-IL"/>
+        </w:rPr>
+      </w:pPr>
       <w:proofErr w:type="spellStart"/>
       <w:r>
         <w:rPr>
@@ -617,58 +768,13 @@
         <w:rPr>
           <w:rFonts w:asciiTheme="majorBidi" w:hAnsiTheme="majorBidi" w:cstheme="majorBidi"/>
         </w:rPr>
-        <w:t xml:space="preserve"> Kook’s understanding</w:t>
-      </w:r>
-      <w:r>
-        <w:rPr>
-          <w:rFonts w:asciiTheme="majorBidi" w:hAnsiTheme="majorBidi" w:cstheme="majorBidi"/>
-        </w:rPr>
-        <w:t xml:space="preserve"> of the three levels seems to</w:t>
-      </w:r>
-      <w:r>
-        <w:rPr>
-          <w:rFonts w:asciiTheme="majorBidi" w:hAnsiTheme="majorBidi" w:cstheme="majorBidi"/>
-        </w:rPr>
-        <w:t xml:space="preserve"> paralle</w:t>
-      </w:r>
-      <w:r>
-        <w:rPr>
-          <w:rFonts w:asciiTheme="majorBidi" w:hAnsiTheme="majorBidi" w:cstheme="majorBidi"/>
-        </w:rPr>
-        <w:t>l and extend</w:t>
-      </w:r>
-      <w:r>
-        <w:rPr>
-          <w:rFonts w:asciiTheme="majorBidi" w:hAnsiTheme="majorBidi" w:cstheme="majorBidi"/>
-        </w:rPr>
-        <w:t xml:space="preserve"> the approach of RSZ.</w:t>
-      </w:r>
-    </w:p>
-    <w:p>
-      <w:pPr>
-        <w:rPr>
-          <w:rFonts w:asciiTheme="majorBidi" w:hAnsiTheme="majorBidi" w:cstheme="majorBidi"/>
-        </w:rPr>
-      </w:pPr>
-      <w:proofErr w:type="spellStart"/>
-      <w:r>
-        <w:rPr>
-          <w:rFonts w:asciiTheme="majorBidi" w:hAnsiTheme="majorBidi" w:cstheme="majorBidi"/>
-        </w:rPr>
-        <w:t>Rav</w:t>
-      </w:r>
-      <w:proofErr w:type="spellEnd"/>
-      <w:r>
-        <w:rPr>
-          <w:rFonts w:asciiTheme="majorBidi" w:hAnsiTheme="majorBidi" w:cstheme="majorBidi"/>
-        </w:rPr>
         <w:t xml:space="preserve"> Kook writes</w:t>
       </w:r>
       <w:r>
         <w:rPr>
           <w:rFonts w:asciiTheme="majorBidi" w:hAnsiTheme="majorBidi" w:cstheme="majorBidi"/>
         </w:rPr>
-        <w:t xml:space="preserve"> </w:t>
+        <w:t>:</w:t>
       </w:r>
     </w:p>
     <w:p>
@@ -676,7 +782,8 @@
         <w:bidi/>
         <w:ind w:left="720"/>
         <w:rPr>
-          <w:rFonts w:asciiTheme="majorBidi" w:hAnsiTheme="majorBidi" w:cstheme="majorBidi"/>
+          <w:rFonts w:asciiTheme="majorBidi" w:eastAsia="Times New Roman" w:hAnsiTheme="majorBidi" w:cstheme="majorBidi"/>
+          <w:lang w:val="en" w:bidi="he-IL"/>
         </w:rPr>
       </w:pPr>
       <w:r>
@@ -684,491 +791,1265 @@
           <w:rFonts w:asciiTheme="majorBidi" w:eastAsia="Times New Roman" w:hAnsiTheme="majorBidi" w:cstheme="majorBidi"/>
           <w:sz w:val="24"/>
           <w:szCs w:val="24"/>
+          <w:lang w:val="en"/>
+        </w:rPr>
+        <w:t xml:space="preserve"> </w:t>
+      </w:r>
+      <w:r>
+        <w:rPr>
+          <w:rFonts w:asciiTheme="majorBidi" w:eastAsia="Times New Roman" w:hAnsiTheme="majorBidi" w:cs="Times New Roman"/>
           <w:rtl/>
           <w:lang w:val="en"/>
         </w:rPr>
+        <w:t>(</w:t>
+      </w:r>
+      <w:r>
+        <w:rPr>
+          <w:rFonts w:asciiTheme="majorBidi" w:eastAsia="Times New Roman" w:hAnsiTheme="majorBidi" w:cs="Times New Roman" w:hint="cs"/>
+          <w:rtl/>
+          <w:lang w:val="en" w:bidi="he-IL"/>
+        </w:rPr>
+        <w:t>תשובה</w:t>
+      </w:r>
+      <w:r>
+        <w:rPr>
+          <w:rFonts w:asciiTheme="majorBidi" w:eastAsia="Times New Roman" w:hAnsiTheme="majorBidi" w:cs="Times New Roman"/>
+          <w:rtl/>
+          <w:lang w:val="en" w:bidi="he-IL"/>
+        </w:rPr>
+        <w:t xml:space="preserve"> </w:t>
+      </w:r>
+      <w:r>
+        <w:rPr>
+          <w:rFonts w:asciiTheme="majorBidi" w:eastAsia="Times New Roman" w:hAnsiTheme="majorBidi" w:cs="Times New Roman" w:hint="cs"/>
+          <w:rtl/>
+          <w:lang w:val="en" w:bidi="he-IL"/>
+        </w:rPr>
+        <w:t>טבעית</w:t>
+      </w:r>
+      <w:r>
+        <w:rPr>
+          <w:rFonts w:asciiTheme="majorBidi" w:eastAsia="Times New Roman" w:hAnsiTheme="majorBidi" w:cs="Times New Roman"/>
+          <w:rtl/>
+          <w:lang w:val="en" w:bidi="he-IL"/>
+        </w:rPr>
+        <w:t xml:space="preserve">) </w:t>
+      </w:r>
+      <w:r>
+        <w:rPr>
+          <w:rFonts w:asciiTheme="majorBidi" w:eastAsia="Times New Roman" w:hAnsiTheme="majorBidi" w:cs="Times New Roman" w:hint="cs"/>
+          <w:rtl/>
+          <w:lang w:val="en" w:bidi="he-IL"/>
+        </w:rPr>
         <w:t>הגופנית</w:t>
       </w:r>
       <w:r>
         <w:rPr>
-          <w:rFonts w:asciiTheme="majorBidi" w:eastAsia="Times New Roman" w:hAnsiTheme="majorBidi" w:cstheme="majorBidi"/>
-          <w:sz w:val="24"/>
-          <w:szCs w:val="24"/>
-          <w:lang w:val="en" w:bidi="he-IL"/>
-        </w:rPr>
-        <w:t> </w:t>
-      </w:r>
-      <w:r>
-        <w:rPr>
-          <w:rFonts w:asciiTheme="majorBidi" w:eastAsia="Times New Roman" w:hAnsiTheme="majorBidi" w:cstheme="majorBidi"/>
-          <w:sz w:val="24"/>
-          <w:szCs w:val="24"/>
+          <w:rFonts w:asciiTheme="majorBidi" w:eastAsia="Times New Roman" w:hAnsiTheme="majorBidi" w:cs="Times New Roman"/>
+          <w:lang w:val="en" w:bidi="he-IL"/>
+        </w:rPr>
+        <w:t xml:space="preserve"> </w:t>
+      </w:r>
+      <w:r>
+        <w:rPr>
+          <w:rFonts w:asciiTheme="majorBidi" w:eastAsia="Times New Roman" w:hAnsiTheme="majorBidi" w:cstheme="majorBidi"/>
           <w:rtl/>
-          <w:lang w:val="en"/>
-        </w:rPr>
-        <w:t>סובבת את כל העבירות נגד חוקי הטבע, המוסר והתורה, המקושרים עם חוקי הטבע. שסוף כל</w:t>
-      </w:r>
-      <w:r>
-        <w:rPr>
-          <w:rFonts w:ascii="Arial" w:hAnsi="Arial" w:cs="Arial"/>
-          <w:color w:val="222222"/>
-          <w:sz w:val="28"/>
-          <w:szCs w:val="28"/>
-          <w:shd w:val="clear" w:color="auto" w:fill="FFFFFF"/>
+          <w:lang w:val="en" w:bidi="he-IL"/>
+        </w:rPr>
+        <w:t>סובבת את כל העבירות נגד חוקי הטבע</w:t>
+      </w:r>
+      <w:r>
+        <w:rPr>
+          <w:rFonts w:asciiTheme="majorBidi" w:eastAsia="Times New Roman" w:hAnsiTheme="majorBidi" w:cstheme="majorBidi"/>
           <w:rtl/>
-        </w:rPr>
-        <w:t xml:space="preserve"> </w:t>
-      </w:r>
-      <w:r>
-        <w:rPr>
-          <w:rFonts w:asciiTheme="majorBidi" w:eastAsia="Times New Roman" w:hAnsiTheme="majorBidi" w:cstheme="majorBidi"/>
-          <w:sz w:val="24"/>
-          <w:szCs w:val="24"/>
+          <w:lang w:val="en"/>
+        </w:rPr>
+        <w:t xml:space="preserve">, </w:t>
+      </w:r>
+      <w:r>
+        <w:rPr>
+          <w:rFonts w:asciiTheme="majorBidi" w:eastAsia="Times New Roman" w:hAnsiTheme="majorBidi" w:cstheme="majorBidi"/>
           <w:rtl/>
-          <w:lang w:val="en"/>
+          <w:lang w:val="en" w:bidi="he-IL"/>
+        </w:rPr>
+        <w:t>המוסר והתורה</w:t>
+      </w:r>
+      <w:r>
+        <w:rPr>
+          <w:rFonts w:asciiTheme="majorBidi" w:eastAsia="Times New Roman" w:hAnsiTheme="majorBidi" w:cstheme="majorBidi"/>
+          <w:rtl/>
+          <w:lang w:val="en"/>
+        </w:rPr>
+        <w:t xml:space="preserve">, </w:t>
+      </w:r>
+      <w:r>
+        <w:rPr>
+          <w:rFonts w:asciiTheme="majorBidi" w:eastAsia="Times New Roman" w:hAnsiTheme="majorBidi" w:cstheme="majorBidi"/>
+          <w:rtl/>
+          <w:lang w:val="en" w:bidi="he-IL"/>
+        </w:rPr>
+        <w:t>המקושרים עם חוקי הטבע</w:t>
+      </w:r>
+      <w:r>
+        <w:rPr>
+          <w:rFonts w:asciiTheme="majorBidi" w:eastAsia="Times New Roman" w:hAnsiTheme="majorBidi" w:cstheme="majorBidi"/>
+          <w:rtl/>
+          <w:lang w:val="en"/>
+        </w:rPr>
+        <w:t xml:space="preserve">. </w:t>
+      </w:r>
+      <w:r>
+        <w:rPr>
+          <w:rFonts w:asciiTheme="majorBidi" w:eastAsia="Times New Roman" w:hAnsiTheme="majorBidi" w:cstheme="majorBidi"/>
+          <w:rtl/>
+          <w:lang w:val="en" w:bidi="he-IL"/>
+        </w:rPr>
+        <w:t>שסוף כל</w:t>
+      </w:r>
+      <w:r>
+        <w:rPr>
+          <w:rFonts w:asciiTheme="majorBidi" w:eastAsia="Times New Roman" w:hAnsiTheme="majorBidi" w:cstheme="majorBidi"/>
+          <w:rtl/>
+          <w:lang w:val="en"/>
+        </w:rPr>
+        <w:t xml:space="preserve"> </w:t>
+      </w:r>
+      <w:r>
+        <w:rPr>
+          <w:rFonts w:asciiTheme="majorBidi" w:eastAsia="Times New Roman" w:hAnsiTheme="majorBidi" w:cstheme="majorBidi"/>
+          <w:rtl/>
+          <w:lang w:val="en" w:bidi="he-IL"/>
         </w:rPr>
         <w:t>הנהגה רעה הוא להביא מחלות ומכאובים</w:t>
       </w:r>
     </w:p>
     <w:p>
       <w:pPr>
+        <w:spacing w:after="0"/>
+        <w:rPr>
+          <w:rFonts w:asciiTheme="majorBidi" w:hAnsiTheme="majorBidi" w:cstheme="majorBidi"/>
+        </w:rPr>
+      </w:pPr>
+      <w:r>
+        <w:rPr>
+          <w:rFonts w:asciiTheme="majorBidi" w:hAnsiTheme="majorBidi" w:cstheme="majorBidi"/>
+        </w:rPr>
+        <w:t xml:space="preserve">The </w:t>
+      </w:r>
+      <w:r>
+        <w:rPr>
+          <w:rFonts w:asciiTheme="majorBidi" w:hAnsiTheme="majorBidi" w:cstheme="majorBidi"/>
+        </w:rPr>
+        <w:t xml:space="preserve">natural </w:t>
+      </w:r>
+      <w:r>
+        <w:rPr>
+          <w:rFonts w:asciiTheme="majorBidi" w:hAnsiTheme="majorBidi" w:cstheme="majorBidi"/>
+        </w:rPr>
+        <w:t xml:space="preserve">physical repentance </w:t>
+      </w:r>
+      <w:r>
+        <w:rPr>
+          <w:rFonts w:asciiTheme="majorBidi" w:hAnsiTheme="majorBidi" w:cstheme="majorBidi"/>
+        </w:rPr>
+        <w:t>encircles</w:t>
+      </w:r>
+      <w:r>
+        <w:rPr>
+          <w:rFonts w:asciiTheme="majorBidi" w:hAnsiTheme="majorBidi" w:cstheme="majorBidi"/>
+        </w:rPr>
+        <w:t xml:space="preserve"> all </w:t>
+      </w:r>
+      <w:r>
+        <w:rPr>
+          <w:rFonts w:asciiTheme="majorBidi" w:hAnsiTheme="majorBidi" w:cstheme="majorBidi"/>
+        </w:rPr>
+        <w:t>sins</w:t>
+      </w:r>
+      <w:r>
+        <w:rPr>
+          <w:rFonts w:asciiTheme="majorBidi" w:hAnsiTheme="majorBidi" w:cstheme="majorBidi"/>
+        </w:rPr>
+        <w:t xml:space="preserve"> against</w:t>
+      </w:r>
+      <w:r>
+        <w:rPr>
+          <w:rFonts w:asciiTheme="majorBidi" w:hAnsiTheme="majorBidi" w:cstheme="majorBidi"/>
+        </w:rPr>
+        <w:t xml:space="preserve"> the laws of nature, ethics and Torah</w:t>
+      </w:r>
+      <w:r>
+        <w:rPr>
+          <w:rFonts w:asciiTheme="majorBidi" w:hAnsiTheme="majorBidi" w:cstheme="majorBidi"/>
+        </w:rPr>
+        <w:t xml:space="preserve">, </w:t>
+      </w:r>
+      <w:r>
+        <w:rPr>
+          <w:rFonts w:asciiTheme="majorBidi" w:hAnsiTheme="majorBidi" w:cstheme="majorBidi"/>
+        </w:rPr>
+        <w:t xml:space="preserve">which are connected to the laws of nature; for the result of </w:t>
+      </w:r>
+      <w:r>
+        <w:rPr>
+          <w:rFonts w:asciiTheme="majorBidi" w:hAnsiTheme="majorBidi" w:cstheme="majorBidi"/>
+        </w:rPr>
+        <w:t xml:space="preserve">all </w:t>
+      </w:r>
+      <w:r>
+        <w:rPr>
+          <w:rFonts w:asciiTheme="majorBidi" w:hAnsiTheme="majorBidi" w:cstheme="majorBidi"/>
+        </w:rPr>
+        <w:t xml:space="preserve">bad behavior is </w:t>
+      </w:r>
+      <w:r>
+        <w:rPr>
+          <w:rFonts w:asciiTheme="majorBidi" w:hAnsiTheme="majorBidi" w:cstheme="majorBidi"/>
+        </w:rPr>
+        <w:t>illness</w:t>
+      </w:r>
+      <w:r>
+        <w:rPr>
+          <w:rFonts w:asciiTheme="majorBidi" w:hAnsiTheme="majorBidi" w:cstheme="majorBidi"/>
+        </w:rPr>
+        <w:t xml:space="preserve"> and pain</w:t>
+      </w:r>
+      <w:r>
+        <w:rPr>
+          <w:rFonts w:asciiTheme="majorBidi" w:hAnsiTheme="majorBidi" w:cstheme="majorBidi"/>
+        </w:rPr>
+        <w:t xml:space="preserve"> . . . </w:t>
+      </w:r>
+    </w:p>
+    <w:p>
+      <w:pPr>
+        <w:spacing w:after="0"/>
+        <w:rPr>
+          <w:rFonts w:asciiTheme="majorBidi" w:hAnsiTheme="majorBidi" w:cstheme="majorBidi"/>
+        </w:rPr>
+      </w:pPr>
+    </w:p>
+    <w:p>
+      <w:pPr>
+        <w:spacing w:after="0"/>
+        <w:rPr>
+          <w:rFonts w:asciiTheme="majorBidi" w:hAnsiTheme="majorBidi" w:cstheme="majorBidi"/>
+        </w:rPr>
+      </w:pPr>
+      <w:proofErr w:type="spellStart"/>
+      <w:r>
+        <w:rPr>
+          <w:rFonts w:asciiTheme="majorBidi" w:hAnsiTheme="majorBidi" w:cstheme="majorBidi"/>
+        </w:rPr>
+        <w:t>Rav</w:t>
+      </w:r>
+      <w:proofErr w:type="spellEnd"/>
+      <w:r>
+        <w:rPr>
+          <w:rFonts w:asciiTheme="majorBidi" w:hAnsiTheme="majorBidi" w:cstheme="majorBidi"/>
+        </w:rPr>
+        <w:t xml:space="preserve"> Kook is saying that this type of repentance is motivated by </w:t>
+      </w:r>
+      <w:r>
+        <w:rPr>
+          <w:rFonts w:asciiTheme="majorBidi" w:hAnsiTheme="majorBidi" w:cstheme="majorBidi"/>
+        </w:rPr>
+        <w:t xml:space="preserve">the physical discomfort of illness and pain. </w:t>
+      </w:r>
+      <w:r>
+        <w:rPr>
+          <w:rFonts w:asciiTheme="majorBidi" w:hAnsiTheme="majorBidi" w:cstheme="majorBidi"/>
+        </w:rPr>
+        <w:t>An</w:t>
+      </w:r>
+      <w:r>
+        <w:rPr>
+          <w:rFonts w:asciiTheme="majorBidi" w:hAnsiTheme="majorBidi" w:cstheme="majorBidi"/>
+        </w:rPr>
+        <w:t xml:space="preserve"> </w:t>
+      </w:r>
+      <w:r>
+        <w:rPr>
+          <w:rFonts w:asciiTheme="majorBidi" w:hAnsiTheme="majorBidi" w:cstheme="majorBidi"/>
+        </w:rPr>
+        <w:t>example</w:t>
+      </w:r>
+      <w:r>
+        <w:rPr>
+          <w:rFonts w:asciiTheme="majorBidi" w:hAnsiTheme="majorBidi" w:cstheme="majorBidi"/>
+        </w:rPr>
+        <w:t xml:space="preserve"> might be, </w:t>
+      </w:r>
+      <w:r>
+        <w:rPr>
+          <w:rFonts w:asciiTheme="majorBidi" w:hAnsiTheme="majorBidi" w:cstheme="majorBidi"/>
+        </w:rPr>
+        <w:t xml:space="preserve">one </w:t>
+      </w:r>
+      <w:r>
+        <w:rPr>
+          <w:rFonts w:asciiTheme="majorBidi" w:hAnsiTheme="majorBidi" w:cstheme="majorBidi"/>
+        </w:rPr>
+        <w:t>wh</w:t>
+      </w:r>
+      <w:r>
+        <w:rPr>
+          <w:rFonts w:asciiTheme="majorBidi" w:hAnsiTheme="majorBidi" w:cstheme="majorBidi"/>
+        </w:rPr>
+        <w:t xml:space="preserve">o volunteers to fast </w:t>
+      </w:r>
+      <w:r>
+        <w:rPr>
+          <w:rFonts w:asciiTheme="majorBidi" w:hAnsiTheme="majorBidi" w:cstheme="majorBidi"/>
+        </w:rPr>
+        <w:t>when he is unable to handle the difficulty of fasting (</w:t>
+      </w:r>
+      <w:proofErr w:type="spellStart"/>
+      <w:r>
+        <w:rPr>
+          <w:rFonts w:asciiTheme="majorBidi" w:hAnsiTheme="majorBidi" w:cstheme="majorBidi"/>
+        </w:rPr>
+        <w:t>Taanit</w:t>
+      </w:r>
+      <w:proofErr w:type="spellEnd"/>
+      <w:r>
+        <w:rPr>
+          <w:rFonts w:asciiTheme="majorBidi" w:hAnsiTheme="majorBidi" w:cstheme="majorBidi"/>
+        </w:rPr>
+        <w:t xml:space="preserve"> 11b</w:t>
+      </w:r>
+      <w:r>
+        <w:rPr>
+          <w:rFonts w:asciiTheme="majorBidi" w:hAnsiTheme="majorBidi" w:cstheme="majorBidi"/>
+        </w:rPr>
+        <w:t xml:space="preserve"> </w:t>
+      </w:r>
+      <w:r>
+        <w:rPr>
+          <w:rFonts w:asciiTheme="majorBidi" w:hAnsiTheme="majorBidi" w:cstheme="majorBidi" w:hint="cs"/>
+          <w:rtl/>
+        </w:rPr>
+        <w:t>דלא מצי לצעורי נפשיה</w:t>
+      </w:r>
+      <w:r>
+        <w:rPr>
+          <w:rFonts w:asciiTheme="majorBidi" w:hAnsiTheme="majorBidi" w:cstheme="majorBidi"/>
+        </w:rPr>
+        <w:t xml:space="preserve">), or one </w:t>
+      </w:r>
+      <w:r>
+        <w:rPr>
+          <w:rFonts w:asciiTheme="majorBidi" w:hAnsiTheme="majorBidi" w:cstheme="majorBidi"/>
+        </w:rPr>
+        <w:t xml:space="preserve">who </w:t>
+      </w:r>
+      <w:r>
+        <w:rPr>
+          <w:rFonts w:asciiTheme="majorBidi" w:hAnsiTheme="majorBidi" w:cstheme="majorBidi"/>
+        </w:rPr>
+        <w:t>makes himself</w:t>
+      </w:r>
+      <w:r>
+        <w:rPr>
+          <w:rFonts w:asciiTheme="majorBidi" w:hAnsiTheme="majorBidi" w:cstheme="majorBidi"/>
+        </w:rPr>
+        <w:t xml:space="preserve"> sick by </w:t>
+      </w:r>
+      <w:r>
+        <w:rPr>
+          <w:rFonts w:asciiTheme="majorBidi" w:hAnsiTheme="majorBidi" w:cstheme="majorBidi"/>
+        </w:rPr>
+        <w:t>indulg</w:t>
+      </w:r>
+      <w:r>
+        <w:rPr>
+          <w:rFonts w:asciiTheme="majorBidi" w:hAnsiTheme="majorBidi" w:cstheme="majorBidi"/>
+        </w:rPr>
+        <w:t>ing</w:t>
+      </w:r>
+      <w:r>
+        <w:rPr>
+          <w:rFonts w:asciiTheme="majorBidi" w:hAnsiTheme="majorBidi" w:cstheme="majorBidi"/>
+        </w:rPr>
+        <w:t xml:space="preserve"> in sensual </w:t>
+      </w:r>
+      <w:r>
+        <w:rPr>
+          <w:rFonts w:asciiTheme="majorBidi" w:hAnsiTheme="majorBidi" w:cstheme="majorBidi"/>
+        </w:rPr>
+        <w:t>pleasures.</w:t>
+      </w:r>
+      <w:r>
+        <w:rPr>
+          <w:rFonts w:asciiTheme="majorBidi" w:hAnsiTheme="majorBidi" w:cstheme="majorBidi"/>
+        </w:rPr>
+        <w:t xml:space="preserve"> In both </w:t>
+      </w:r>
+      <w:r>
+        <w:rPr>
+          <w:rFonts w:asciiTheme="majorBidi" w:hAnsiTheme="majorBidi" w:cstheme="majorBidi"/>
+        </w:rPr>
+        <w:t>cases,</w:t>
+      </w:r>
+      <w:r>
+        <w:rPr>
+          <w:rFonts w:asciiTheme="majorBidi" w:hAnsiTheme="majorBidi" w:cstheme="majorBidi"/>
+        </w:rPr>
+        <w:t xml:space="preserve"> the person feels that his actions are </w:t>
+      </w:r>
+      <w:r>
+        <w:rPr>
+          <w:rFonts w:asciiTheme="majorBidi" w:hAnsiTheme="majorBidi" w:cstheme="majorBidi"/>
+        </w:rPr>
+        <w:t>damaging</w:t>
+      </w:r>
+      <w:r>
+        <w:rPr>
+          <w:rFonts w:asciiTheme="majorBidi" w:hAnsiTheme="majorBidi" w:cstheme="majorBidi"/>
+        </w:rPr>
+        <w:t xml:space="preserve"> himself </w:t>
+      </w:r>
+      <w:r>
+        <w:rPr>
+          <w:rFonts w:asciiTheme="majorBidi" w:hAnsiTheme="majorBidi" w:cstheme="majorBidi"/>
+        </w:rPr>
+        <w:t>and</w:t>
+      </w:r>
+      <w:r>
+        <w:rPr>
+          <w:rFonts w:asciiTheme="majorBidi" w:hAnsiTheme="majorBidi" w:cstheme="majorBidi"/>
+        </w:rPr>
+        <w:t xml:space="preserve"> he repents.</w:t>
+      </w:r>
+      <w:r>
+        <w:rPr>
+          <w:rFonts w:asciiTheme="majorBidi" w:hAnsiTheme="majorBidi" w:cstheme="majorBidi"/>
+        </w:rPr>
+        <w:t xml:space="preserve"> </w:t>
+      </w:r>
+      <w:proofErr w:type="spellStart"/>
+      <w:r>
+        <w:rPr>
+          <w:rFonts w:asciiTheme="majorBidi" w:hAnsiTheme="majorBidi" w:cstheme="majorBidi"/>
+        </w:rPr>
+        <w:t>Rav</w:t>
+      </w:r>
+      <w:proofErr w:type="spellEnd"/>
+      <w:r>
+        <w:rPr>
+          <w:rFonts w:asciiTheme="majorBidi" w:hAnsiTheme="majorBidi" w:cstheme="majorBidi"/>
+        </w:rPr>
+        <w:t xml:space="preserve"> Kook also speaks about a more spiritual, natural repentance </w:t>
+      </w:r>
+      <w:r>
+        <w:rPr>
+          <w:rFonts w:asciiTheme="majorBidi" w:hAnsiTheme="majorBidi" w:cstheme="majorBidi"/>
+        </w:rPr>
+        <w:t>–– when feeling remorse is the basis of repentance</w:t>
+      </w:r>
+      <w:r>
+        <w:rPr>
+          <w:rFonts w:asciiTheme="majorBidi" w:hAnsiTheme="majorBidi" w:cstheme="majorBidi"/>
+        </w:rPr>
+        <w:t>.</w:t>
+      </w:r>
+    </w:p>
+    <w:p>
+      <w:pPr>
+        <w:spacing w:after="0"/>
+        <w:rPr>
+          <w:rFonts w:asciiTheme="majorBidi" w:hAnsiTheme="majorBidi" w:cstheme="majorBidi"/>
+        </w:rPr>
+      </w:pPr>
+    </w:p>
+    <w:p>
+      <w:pPr>
+        <w:spacing w:after="0"/>
+        <w:rPr>
+          <w:rFonts w:asciiTheme="majorBidi" w:eastAsia="Times New Roman" w:hAnsiTheme="majorBidi" w:cstheme="majorBidi"/>
+          <w:lang w:val="en" w:bidi="he-IL"/>
+        </w:rPr>
+      </w:pPr>
+      <w:r>
+        <w:rPr>
+          <w:rFonts w:asciiTheme="majorBidi" w:hAnsiTheme="majorBidi" w:cstheme="majorBidi"/>
+        </w:rPr>
+        <w:t xml:space="preserve">R. </w:t>
+      </w:r>
+      <w:proofErr w:type="spellStart"/>
+      <w:r>
+        <w:rPr>
+          <w:rFonts w:asciiTheme="majorBidi" w:hAnsiTheme="majorBidi" w:cstheme="majorBidi"/>
+        </w:rPr>
+        <w:t>Shneur</w:t>
+      </w:r>
+      <w:proofErr w:type="spellEnd"/>
+      <w:r>
+        <w:rPr>
+          <w:rFonts w:asciiTheme="majorBidi" w:hAnsiTheme="majorBidi" w:cstheme="majorBidi"/>
+        </w:rPr>
+        <w:t xml:space="preserve"> </w:t>
+      </w:r>
+      <w:proofErr w:type="spellStart"/>
+      <w:r>
+        <w:rPr>
+          <w:rFonts w:asciiTheme="majorBidi" w:hAnsiTheme="majorBidi" w:cstheme="majorBidi"/>
+        </w:rPr>
+        <w:t>Zalman</w:t>
+      </w:r>
+      <w:proofErr w:type="spellEnd"/>
+      <w:r>
+        <w:rPr>
+          <w:rFonts w:asciiTheme="majorBidi" w:hAnsiTheme="majorBidi" w:cstheme="majorBidi"/>
+        </w:rPr>
+        <w:t xml:space="preserve"> of </w:t>
+      </w:r>
+      <w:proofErr w:type="spellStart"/>
+      <w:r>
+        <w:rPr>
+          <w:rFonts w:asciiTheme="majorBidi" w:hAnsiTheme="majorBidi" w:cstheme="majorBidi"/>
+        </w:rPr>
+        <w:t>Liady</w:t>
+      </w:r>
+      <w:proofErr w:type="spellEnd"/>
+      <w:r>
+        <w:rPr>
+          <w:rFonts w:asciiTheme="majorBidi" w:hAnsiTheme="majorBidi" w:cstheme="majorBidi"/>
+        </w:rPr>
+        <w:t>,</w:t>
+      </w:r>
+      <w:r>
+        <w:rPr>
+          <w:rFonts w:asciiTheme="majorBidi" w:hAnsiTheme="majorBidi" w:cstheme="majorBidi"/>
+        </w:rPr>
+        <w:t xml:space="preserve"> </w:t>
+      </w:r>
+      <w:r>
+        <w:rPr>
+          <w:rFonts w:asciiTheme="majorBidi" w:hAnsiTheme="majorBidi" w:cstheme="majorBidi"/>
+        </w:rPr>
+        <w:t xml:space="preserve">associates the </w:t>
+      </w:r>
+      <w:proofErr w:type="gramStart"/>
+      <w:r>
+        <w:rPr>
+          <w:rFonts w:asciiTheme="majorBidi" w:hAnsiTheme="majorBidi" w:cstheme="majorBidi"/>
+        </w:rPr>
+        <w:t>1</w:t>
+      </w:r>
+      <w:r>
+        <w:rPr>
+          <w:rFonts w:asciiTheme="majorBidi" w:hAnsiTheme="majorBidi" w:cstheme="majorBidi"/>
+          <w:vertAlign w:val="superscript"/>
+        </w:rPr>
+        <w:t>st</w:t>
+      </w:r>
+      <w:proofErr w:type="gramEnd"/>
+      <w:r>
+        <w:rPr>
+          <w:rFonts w:asciiTheme="majorBidi" w:hAnsiTheme="majorBidi" w:cstheme="majorBidi"/>
+        </w:rPr>
+        <w:t xml:space="preserve"> level of repentance with </w:t>
+      </w:r>
+      <w:proofErr w:type="spellStart"/>
+      <w:r>
+        <w:rPr>
+          <w:rFonts w:asciiTheme="majorBidi" w:hAnsiTheme="majorBidi" w:cstheme="majorBidi"/>
+          <w:i/>
+          <w:iCs/>
+        </w:rPr>
+        <w:t>Elokim</w:t>
+      </w:r>
+      <w:proofErr w:type="spellEnd"/>
+      <w:r>
+        <w:rPr>
+          <w:rFonts w:asciiTheme="majorBidi" w:hAnsiTheme="majorBidi" w:cstheme="majorBidi"/>
+          <w:i/>
+          <w:iCs/>
+        </w:rPr>
+        <w:t>.</w:t>
+      </w:r>
+      <w:r>
+        <w:rPr>
+          <w:rFonts w:asciiTheme="majorBidi" w:hAnsiTheme="majorBidi" w:cstheme="majorBidi"/>
+        </w:rPr>
+        <w:t xml:space="preserve"> In </w:t>
+      </w:r>
+      <w:r>
+        <w:rPr>
+          <w:rFonts w:asciiTheme="majorBidi" w:hAnsiTheme="majorBidi" w:cstheme="majorBidi"/>
+          <w:i/>
+          <w:iCs/>
+        </w:rPr>
+        <w:t>Midrash</w:t>
+      </w:r>
+      <w:r>
+        <w:rPr>
+          <w:rFonts w:asciiTheme="majorBidi" w:hAnsiTheme="majorBidi" w:cstheme="majorBidi"/>
+          <w:i/>
+          <w:iCs/>
+        </w:rPr>
+        <w:t xml:space="preserve"> </w:t>
+      </w:r>
+      <w:r>
+        <w:rPr>
+          <w:rFonts w:asciiTheme="majorBidi" w:hAnsiTheme="majorBidi" w:cstheme="majorBidi"/>
+        </w:rPr>
+        <w:t>this Divine name relates to the attribute of judgement, but to the mystics of the 16</w:t>
+      </w:r>
+      <w:r>
+        <w:rPr>
+          <w:rFonts w:asciiTheme="majorBidi" w:hAnsiTheme="majorBidi" w:cstheme="majorBidi"/>
+          <w:vertAlign w:val="superscript"/>
+        </w:rPr>
+        <w:t>th</w:t>
+      </w:r>
+      <w:r>
+        <w:rPr>
+          <w:rFonts w:asciiTheme="majorBidi" w:hAnsiTheme="majorBidi" w:cstheme="majorBidi"/>
+        </w:rPr>
+        <w:t xml:space="preserve"> century, </w:t>
+      </w:r>
+    </w:p>
+    <w:p>
+      <w:pPr>
+        <w:bidi/>
+        <w:spacing w:after="0"/>
         <w:ind w:left="720"/>
         <w:rPr>
-          <w:rFonts w:asciiTheme="majorBidi" w:hAnsiTheme="majorBidi" w:cstheme="majorBidi"/>
-        </w:rPr>
-      </w:pPr>
-      <w:r>
-        <w:rPr>
-          <w:rFonts w:asciiTheme="majorBidi" w:hAnsiTheme="majorBidi" w:cstheme="majorBidi"/>
-        </w:rPr>
-        <w:t>The physical repentance encompasses all the wrongs</w:t>
-      </w:r>
-      <w:r>
-        <w:rPr>
-          <w:rFonts w:asciiTheme="majorBidi" w:hAnsiTheme="majorBidi" w:cstheme="majorBidi"/>
-        </w:rPr>
-        <w:t xml:space="preserve"> against</w:t>
-      </w:r>
-      <w:r>
-        <w:rPr>
-          <w:rFonts w:asciiTheme="majorBidi" w:hAnsiTheme="majorBidi" w:cstheme="majorBidi"/>
-        </w:rPr>
-        <w:t xml:space="preserve"> the laws of nature, ethics and Torah</w:t>
-      </w:r>
-      <w:r>
-        <w:rPr>
-          <w:rFonts w:asciiTheme="majorBidi" w:hAnsiTheme="majorBidi" w:cstheme="majorBidi"/>
-        </w:rPr>
-        <w:t xml:space="preserve">, which are connected to the laws of nature; for the result of bad behavior is sickness and pain. </w:t>
-      </w:r>
-    </w:p>
-    <w:p>
-      <w:pPr>
-        <w:rPr>
-          <w:rFonts w:asciiTheme="majorBidi" w:hAnsiTheme="majorBidi" w:cstheme="majorBidi"/>
-        </w:rPr>
-      </w:pPr>
-      <w:r>
-        <w:rPr>
-          <w:rFonts w:asciiTheme="majorBidi" w:hAnsiTheme="majorBidi" w:cstheme="majorBidi"/>
-        </w:rPr>
-        <w:t xml:space="preserve">By wrongs against the laws of nature, </w:t>
-      </w:r>
-      <w:proofErr w:type="spellStart"/>
-      <w:r>
-        <w:rPr>
-          <w:rFonts w:asciiTheme="majorBidi" w:hAnsiTheme="majorBidi" w:cstheme="majorBidi"/>
-        </w:rPr>
-        <w:t>Rav</w:t>
-      </w:r>
-      <w:proofErr w:type="spellEnd"/>
-      <w:r>
-        <w:rPr>
-          <w:rFonts w:asciiTheme="majorBidi" w:hAnsiTheme="majorBidi" w:cstheme="majorBidi"/>
-        </w:rPr>
-        <w:t xml:space="preserve"> Kook probably means not taking care of oneself, not e</w:t>
-      </w:r>
-      <w:r>
-        <w:rPr>
-          <w:rFonts w:asciiTheme="majorBidi" w:hAnsiTheme="majorBidi" w:cstheme="majorBidi"/>
-        </w:rPr>
-        <w:t xml:space="preserve">ating properly, not exercising etc. Wrongs against ethics might mean developing bad character traits, selfishness, anger and so on which can also lead to physical sickness and pain. I’m not confident what he means by wrongs against the Torah </w:t>
-      </w:r>
-      <w:r>
-        <w:rPr>
-          <w:rFonts w:asciiTheme="majorBidi" w:hAnsiTheme="majorBidi" w:cstheme="majorBidi"/>
-        </w:rPr>
-        <w:t>that</w:t>
-      </w:r>
-      <w:r>
-        <w:rPr>
-          <w:rFonts w:asciiTheme="majorBidi" w:hAnsiTheme="majorBidi" w:cstheme="majorBidi"/>
-        </w:rPr>
-        <w:t xml:space="preserve"> are </w:t>
-      </w:r>
-      <w:r>
-        <w:rPr>
-          <w:rFonts w:asciiTheme="majorBidi" w:hAnsiTheme="majorBidi" w:cstheme="majorBidi"/>
-        </w:rPr>
-        <w:t xml:space="preserve">connected to the laws of nature. My personal feeling is that </w:t>
-      </w:r>
-      <w:proofErr w:type="spellStart"/>
-      <w:r>
-        <w:rPr>
-          <w:rFonts w:asciiTheme="majorBidi" w:hAnsiTheme="majorBidi" w:cstheme="majorBidi"/>
-        </w:rPr>
-        <w:t>Rav</w:t>
-      </w:r>
-      <w:proofErr w:type="spellEnd"/>
-      <w:r>
-        <w:rPr>
-          <w:rFonts w:asciiTheme="majorBidi" w:hAnsiTheme="majorBidi" w:cstheme="majorBidi"/>
-        </w:rPr>
-        <w:t xml:space="preserve"> Kook is looking at the Torah</w:t>
-      </w:r>
-      <w:r>
-        <w:rPr>
-          <w:rFonts w:asciiTheme="majorBidi" w:hAnsiTheme="majorBidi" w:cstheme="majorBidi"/>
-        </w:rPr>
-        <w:t>, at this point</w:t>
-      </w:r>
-      <w:r>
-        <w:rPr>
-          <w:rFonts w:asciiTheme="majorBidi" w:hAnsiTheme="majorBidi" w:cstheme="majorBidi"/>
+          <w:rFonts w:asciiTheme="majorBidi" w:eastAsia="Times New Roman" w:hAnsiTheme="majorBidi" w:cstheme="majorBidi"/>
+          <w:lang w:val="en"/>
+        </w:rPr>
+      </w:pPr>
+      <w:r>
+        <w:rPr>
+          <w:rFonts w:asciiTheme="majorBidi" w:eastAsia="Times New Roman" w:hAnsiTheme="majorBidi" w:cstheme="majorBidi"/>
+          <w:rtl/>
+          <w:lang w:val="en"/>
+        </w:rPr>
+        <w:t>אלוקים בגימטריא הטבע</w:t>
+      </w:r>
+    </w:p>
+    <w:p>
+      <w:pPr>
+        <w:ind w:left="720"/>
+        <w:rPr>
+          <w:rFonts w:asciiTheme="majorBidi" w:eastAsia="Times New Roman" w:hAnsiTheme="majorBidi" w:cstheme="majorBidi"/>
+          <w:lang w:val="en" w:bidi="he-IL"/>
+        </w:rPr>
+      </w:pPr>
+      <w:proofErr w:type="spellStart"/>
+      <w:r>
+        <w:rPr>
+          <w:rFonts w:asciiTheme="majorBidi" w:eastAsia="Times New Roman" w:hAnsiTheme="majorBidi" w:cstheme="majorBidi"/>
+          <w:lang w:val="en" w:bidi="he-IL"/>
+        </w:rPr>
+        <w:t>Elokim</w:t>
+      </w:r>
+      <w:proofErr w:type="spellEnd"/>
+      <w:r>
+        <w:rPr>
+          <w:rFonts w:asciiTheme="majorBidi" w:eastAsia="Times New Roman" w:hAnsiTheme="majorBidi" w:cstheme="majorBidi"/>
+          <w:lang w:val="en" w:bidi="he-IL"/>
+        </w:rPr>
+        <w:t xml:space="preserve"> is the numerical equivalence of “nature”.</w:t>
+      </w:r>
+    </w:p>
+    <w:p>
+      <w:pPr>
+        <w:ind w:left="720"/>
+        <w:jc w:val="center"/>
+        <w:rPr>
+          <w:rFonts w:asciiTheme="majorBidi" w:eastAsia="Times New Roman" w:hAnsiTheme="majorBidi" w:cstheme="majorBidi"/>
+          <w:lang w:val="en" w:bidi="he-IL"/>
+        </w:rPr>
+      </w:pPr>
+      <w:r>
+        <w:rPr>
+          <w:rFonts w:asciiTheme="majorBidi" w:eastAsia="Times New Roman" w:hAnsiTheme="majorBidi" w:cstheme="majorBidi"/>
+          <w:lang w:val="en" w:bidi="he-IL"/>
+        </w:rPr>
+        <w:sym w:font="Wingdings 2" w:char="F062"/>
+      </w:r>
+      <w:r>
+        <w:rPr>
+          <w:rFonts w:asciiTheme="majorBidi" w:eastAsia="Times New Roman" w:hAnsiTheme="majorBidi" w:cstheme="majorBidi"/>
+          <w:lang w:val="en" w:bidi="he-IL"/>
+        </w:rPr>
+        <w:sym w:font="Wingdings 2" w:char="F063"/>
+      </w:r>
+      <w:r>
+        <w:rPr>
+          <w:rFonts w:asciiTheme="majorBidi" w:eastAsia="Times New Roman" w:hAnsiTheme="majorBidi" w:cstheme="majorBidi"/>
+          <w:lang w:val="en" w:bidi="he-IL"/>
+        </w:rPr>
+        <w:sym w:font="Wingdings 2" w:char="F062"/>
+      </w:r>
+    </w:p>
+    <w:p>
+      <w:pPr>
+        <w:rPr>
+          <w:rFonts w:asciiTheme="majorBidi" w:eastAsia="Times New Roman" w:hAnsiTheme="majorBidi" w:cstheme="majorBidi"/>
+          <w:lang w:val="en" w:bidi="he-IL"/>
+        </w:rPr>
+      </w:pPr>
+      <w:r>
+        <w:rPr>
+          <w:rFonts w:asciiTheme="majorBidi" w:eastAsia="Times New Roman" w:hAnsiTheme="majorBidi" w:cstheme="majorBidi"/>
+          <w:lang w:val="en" w:bidi="he-IL"/>
+        </w:rPr>
+        <w:t>R</w:t>
+      </w:r>
+      <w:r>
+        <w:rPr>
+          <w:rFonts w:asciiTheme="majorBidi" w:eastAsia="Times New Roman" w:hAnsiTheme="majorBidi" w:cstheme="majorBidi"/>
+          <w:lang w:val="en" w:bidi="he-IL"/>
+        </w:rPr>
+        <w:t>.</w:t>
+      </w:r>
+      <w:r>
+        <w:rPr>
+          <w:rFonts w:asciiTheme="majorBidi" w:eastAsia="Times New Roman" w:hAnsiTheme="majorBidi" w:cstheme="majorBidi"/>
+          <w:lang w:val="en" w:bidi="he-IL"/>
+        </w:rPr>
+        <w:t xml:space="preserve"> Kook’s second level of repentance is described as follows:</w:t>
+      </w:r>
+    </w:p>
+    <w:p>
+      <w:pPr>
+        <w:bidi/>
+        <w:rPr>
+          <w:rFonts w:asciiTheme="majorBidi" w:eastAsia="Times New Roman" w:hAnsiTheme="majorBidi" w:cstheme="majorBidi"/>
+          <w:lang w:val="en"/>
+        </w:rPr>
+      </w:pPr>
+      <w:r>
+        <w:rPr>
+          <w:rFonts w:asciiTheme="majorBidi" w:eastAsia="Times New Roman" w:hAnsiTheme="majorBidi" w:cstheme="majorBidi"/>
+          <w:rtl/>
+          <w:lang w:val="en"/>
+        </w:rPr>
+        <w:t>א</w:t>
+      </w:r>
+      <w:r>
+        <w:rPr>
+          <w:rFonts w:asciiTheme="majorBidi" w:eastAsia="Times New Roman" w:hAnsiTheme="majorBidi" w:cstheme="majorBidi" w:hint="cs"/>
+          <w:rtl/>
+          <w:lang w:val="en"/>
+        </w:rPr>
+        <w:t>חרי התשובה הטבעית באה האמונית, היא החיה בעולם ממקור המסורת והדת</w:t>
+      </w:r>
+    </w:p>
+    <w:p>
+      <w:pPr>
+        <w:ind w:left="720"/>
+        <w:rPr>
+          <w:rFonts w:asciiTheme="majorBidi" w:eastAsia="Times New Roman" w:hAnsiTheme="majorBidi" w:cstheme="majorBidi"/>
+          <w:lang w:val="en" w:bidi="he-IL"/>
+        </w:rPr>
+      </w:pPr>
+      <w:r>
+        <w:rPr>
+          <w:rFonts w:asciiTheme="majorBidi" w:eastAsia="Times New Roman" w:hAnsiTheme="majorBidi" w:cstheme="majorBidi"/>
+          <w:lang w:val="en" w:bidi="he-IL"/>
+        </w:rPr>
+        <w:t xml:space="preserve">After the natural repentance comes a repentance based on faith. </w:t>
+      </w:r>
+      <w:proofErr w:type="gramStart"/>
+      <w:r>
+        <w:rPr>
+          <w:rFonts w:asciiTheme="majorBidi" w:eastAsia="Times New Roman" w:hAnsiTheme="majorBidi" w:cstheme="majorBidi"/>
+          <w:lang w:val="en" w:bidi="he-IL"/>
+        </w:rPr>
+        <w:t>It’s</w:t>
+      </w:r>
+      <w:proofErr w:type="gramEnd"/>
+      <w:r>
+        <w:rPr>
+          <w:rFonts w:asciiTheme="majorBidi" w:eastAsia="Times New Roman" w:hAnsiTheme="majorBidi" w:cstheme="majorBidi"/>
+          <w:lang w:val="en" w:bidi="he-IL"/>
+        </w:rPr>
+        <w:t xml:space="preserve"> existence in the world is derived from tradition and religion. </w:t>
+      </w:r>
+    </w:p>
+    <w:p>
+      <w:pPr>
+        <w:rPr>
+          <w:rFonts w:asciiTheme="majorBidi" w:eastAsia="Times New Roman" w:hAnsiTheme="majorBidi" w:cstheme="majorBidi"/>
+          <w:lang w:val="en" w:bidi="he-IL"/>
+        </w:rPr>
+      </w:pPr>
+      <w:r>
+        <w:rPr>
+          <w:rFonts w:asciiTheme="majorBidi" w:eastAsia="Times New Roman" w:hAnsiTheme="majorBidi" w:cstheme="majorBidi"/>
+          <w:lang w:val="en" w:bidi="he-IL"/>
+        </w:rPr>
+        <w:t xml:space="preserve">The next level of repentance, according to R. </w:t>
+      </w:r>
+      <w:proofErr w:type="spellStart"/>
+      <w:r>
+        <w:rPr>
+          <w:rFonts w:asciiTheme="majorBidi" w:eastAsia="Times New Roman" w:hAnsiTheme="majorBidi" w:cstheme="majorBidi"/>
+          <w:lang w:val="en" w:bidi="he-IL"/>
+        </w:rPr>
+        <w:t>Shneur</w:t>
+      </w:r>
+      <w:proofErr w:type="spellEnd"/>
+      <w:r>
+        <w:rPr>
+          <w:rFonts w:asciiTheme="majorBidi" w:eastAsia="Times New Roman" w:hAnsiTheme="majorBidi" w:cstheme="majorBidi"/>
+          <w:lang w:val="en" w:bidi="he-IL"/>
+        </w:rPr>
+        <w:t xml:space="preserve"> </w:t>
+      </w:r>
+      <w:proofErr w:type="spellStart"/>
+      <w:r>
+        <w:rPr>
+          <w:rFonts w:asciiTheme="majorBidi" w:eastAsia="Times New Roman" w:hAnsiTheme="majorBidi" w:cstheme="majorBidi"/>
+          <w:lang w:val="en" w:bidi="he-IL"/>
+        </w:rPr>
+        <w:t>Zalmen</w:t>
+      </w:r>
+      <w:proofErr w:type="spellEnd"/>
+      <w:r>
+        <w:rPr>
+          <w:rFonts w:asciiTheme="majorBidi" w:eastAsia="Times New Roman" w:hAnsiTheme="majorBidi" w:cstheme="majorBidi"/>
+          <w:lang w:val="en" w:bidi="he-IL"/>
+        </w:rPr>
+        <w:t xml:space="preserve"> of </w:t>
+      </w:r>
+      <w:proofErr w:type="spellStart"/>
+      <w:r>
+        <w:rPr>
+          <w:rFonts w:asciiTheme="majorBidi" w:eastAsia="Times New Roman" w:hAnsiTheme="majorBidi" w:cstheme="majorBidi"/>
+          <w:lang w:val="en" w:bidi="he-IL"/>
+        </w:rPr>
+        <w:t>Liady</w:t>
+      </w:r>
+      <w:proofErr w:type="spellEnd"/>
+      <w:r>
+        <w:rPr>
+          <w:rFonts w:asciiTheme="majorBidi" w:eastAsia="Times New Roman" w:hAnsiTheme="majorBidi" w:cstheme="majorBidi"/>
+          <w:lang w:val="en" w:bidi="he-IL"/>
+        </w:rPr>
+        <w:t xml:space="preserve">, is related to the </w:t>
+      </w:r>
+      <w:proofErr w:type="spellStart"/>
+      <w:proofErr w:type="gramStart"/>
+      <w:r>
+        <w:rPr>
+          <w:rFonts w:asciiTheme="majorBidi" w:eastAsia="Times New Roman" w:hAnsiTheme="majorBidi" w:cstheme="majorBidi"/>
+          <w:i/>
+          <w:iCs/>
+          <w:lang w:val="en" w:bidi="he-IL"/>
+        </w:rPr>
+        <w:t>shem</w:t>
+      </w:r>
+      <w:proofErr w:type="spellEnd"/>
+      <w:proofErr w:type="gramEnd"/>
+      <w:r>
+        <w:rPr>
+          <w:rFonts w:asciiTheme="majorBidi" w:eastAsia="Times New Roman" w:hAnsiTheme="majorBidi" w:cstheme="majorBidi"/>
+          <w:lang w:val="en" w:bidi="he-IL"/>
+        </w:rPr>
+        <w:t xml:space="preserve"> </w:t>
+      </w:r>
+      <w:proofErr w:type="spellStart"/>
+      <w:r>
+        <w:rPr>
+          <w:rFonts w:asciiTheme="majorBidi" w:eastAsia="Times New Roman" w:hAnsiTheme="majorBidi" w:cstheme="majorBidi"/>
+          <w:i/>
+          <w:iCs/>
+          <w:lang w:val="en" w:bidi="he-IL"/>
+        </w:rPr>
+        <w:t>Havayah</w:t>
+      </w:r>
+      <w:proofErr w:type="spellEnd"/>
+      <w:r>
+        <w:rPr>
+          <w:rFonts w:asciiTheme="majorBidi" w:eastAsia="Times New Roman" w:hAnsiTheme="majorBidi" w:cstheme="majorBidi"/>
+          <w:i/>
+          <w:iCs/>
+          <w:lang w:val="en" w:bidi="he-IL"/>
         </w:rPr>
         <w:t>,</w:t>
       </w:r>
       <w:r>
         <w:rPr>
-          <w:rFonts w:asciiTheme="majorBidi" w:hAnsiTheme="majorBidi" w:cstheme="majorBidi"/>
-        </w:rPr>
-        <w:t xml:space="preserve"> as the Jewish </w:t>
-      </w:r>
-      <w:r>
-        <w:rPr>
-          <w:rFonts w:asciiTheme="majorBidi" w:hAnsiTheme="majorBidi" w:cstheme="majorBidi"/>
-        </w:rPr>
-        <w:t xml:space="preserve">charter and </w:t>
-      </w:r>
-      <w:r>
-        <w:rPr>
-          <w:rFonts w:asciiTheme="majorBidi" w:hAnsiTheme="majorBidi" w:cstheme="majorBidi"/>
-        </w:rPr>
-        <w:t xml:space="preserve">book of law. By </w:t>
-      </w:r>
-      <w:proofErr w:type="gramStart"/>
-      <w:r>
-        <w:rPr>
-          <w:rFonts w:asciiTheme="majorBidi" w:hAnsiTheme="majorBidi" w:cstheme="majorBidi"/>
-        </w:rPr>
-        <w:t>breaking</w:t>
-      </w:r>
-      <w:proofErr w:type="gramEnd"/>
-      <w:r>
-        <w:rPr>
-          <w:rFonts w:asciiTheme="majorBidi" w:hAnsiTheme="majorBidi" w:cstheme="majorBidi"/>
-        </w:rPr>
-        <w:t xml:space="preserve"> the law one is </w:t>
-      </w:r>
-      <w:r>
-        <w:rPr>
-          <w:rFonts w:asciiTheme="majorBidi" w:hAnsiTheme="majorBidi" w:cstheme="majorBidi"/>
-        </w:rPr>
-        <w:t>ostracizes</w:t>
-      </w:r>
-      <w:r>
-        <w:rPr>
-          <w:rFonts w:asciiTheme="majorBidi" w:hAnsiTheme="majorBidi" w:cstheme="majorBidi"/>
-        </w:rPr>
-        <w:t xml:space="preserve"> himself </w:t>
-      </w:r>
-      <w:r>
-        <w:rPr>
-          <w:rFonts w:asciiTheme="majorBidi" w:hAnsiTheme="majorBidi" w:cstheme="majorBidi"/>
-        </w:rPr>
-        <w:t xml:space="preserve">from the community. This is also </w:t>
+          <w:rFonts w:asciiTheme="majorBidi" w:eastAsia="Times New Roman" w:hAnsiTheme="majorBidi" w:cstheme="majorBidi"/>
+          <w:lang w:val="en" w:bidi="he-IL"/>
+        </w:rPr>
+        <w:t xml:space="preserve"> the </w:t>
+      </w:r>
+      <w:proofErr w:type="spellStart"/>
+      <w:r>
+        <w:rPr>
+          <w:rFonts w:asciiTheme="majorBidi" w:eastAsia="Times New Roman" w:hAnsiTheme="majorBidi" w:cstheme="majorBidi"/>
+          <w:lang w:val="en" w:bidi="he-IL"/>
+        </w:rPr>
+        <w:t>Tetragrammaton</w:t>
+      </w:r>
+      <w:proofErr w:type="spellEnd"/>
+      <w:r>
+        <w:rPr>
+          <w:rFonts w:asciiTheme="majorBidi" w:eastAsia="Times New Roman" w:hAnsiTheme="majorBidi" w:cstheme="majorBidi"/>
+          <w:lang w:val="en" w:bidi="he-IL"/>
+        </w:rPr>
+        <w:t xml:space="preserve">. This </w:t>
+      </w:r>
+      <w:r>
+        <w:rPr>
+          <w:rFonts w:asciiTheme="majorBidi" w:eastAsia="Times New Roman" w:hAnsiTheme="majorBidi" w:cstheme="majorBidi"/>
+          <w:lang w:val="en" w:bidi="he-IL"/>
+        </w:rPr>
+        <w:t xml:space="preserve">name </w:t>
+      </w:r>
+      <w:r>
+        <w:rPr>
+          <w:rFonts w:asciiTheme="majorBidi" w:eastAsia="Times New Roman" w:hAnsiTheme="majorBidi" w:cstheme="majorBidi"/>
+          <w:lang w:val="en" w:bidi="he-IL"/>
+        </w:rPr>
+        <w:t>signifies the transcendence of G-d, and the highest degree of revelation</w:t>
+      </w:r>
+      <w:r>
+        <w:rPr>
+          <w:rFonts w:asciiTheme="majorBidi" w:eastAsia="Times New Roman" w:hAnsiTheme="majorBidi" w:cstheme="majorBidi"/>
+          <w:lang w:val="en" w:bidi="he-IL"/>
+        </w:rPr>
+        <w:t>.</w:t>
+      </w:r>
+      <w:r>
+        <w:rPr>
+          <w:rFonts w:asciiTheme="majorBidi" w:eastAsia="Times New Roman" w:hAnsiTheme="majorBidi" w:cstheme="majorBidi"/>
+          <w:lang w:val="en" w:bidi="he-IL"/>
+        </w:rPr>
+        <w:t xml:space="preserve"> </w:t>
+      </w:r>
+      <w:r>
+        <w:rPr>
+          <w:rFonts w:asciiTheme="majorBidi" w:eastAsia="Times New Roman" w:hAnsiTheme="majorBidi" w:cstheme="majorBidi"/>
+          <w:i/>
+          <w:iCs/>
+          <w:lang w:val="en" w:bidi="he-IL"/>
+        </w:rPr>
+        <w:lastRenderedPageBreak/>
+        <w:t>S</w:t>
+      </w:r>
+      <w:r>
+        <w:rPr>
+          <w:rFonts w:asciiTheme="majorBidi" w:eastAsia="Times New Roman" w:hAnsiTheme="majorBidi" w:cstheme="majorBidi"/>
+          <w:i/>
+          <w:iCs/>
+          <w:lang w:val="en" w:bidi="he-IL"/>
+        </w:rPr>
+        <w:t xml:space="preserve">hem </w:t>
+      </w:r>
+      <w:proofErr w:type="spellStart"/>
+      <w:r>
+        <w:rPr>
+          <w:rFonts w:asciiTheme="majorBidi" w:eastAsia="Times New Roman" w:hAnsiTheme="majorBidi" w:cstheme="majorBidi"/>
+          <w:i/>
+          <w:iCs/>
+          <w:lang w:val="en" w:bidi="he-IL"/>
+        </w:rPr>
+        <w:t>Elokim</w:t>
+      </w:r>
+      <w:proofErr w:type="spellEnd"/>
+      <w:r>
+        <w:rPr>
+          <w:rFonts w:asciiTheme="majorBidi" w:eastAsia="Times New Roman" w:hAnsiTheme="majorBidi" w:cstheme="majorBidi"/>
+          <w:lang w:val="en" w:bidi="he-IL"/>
+        </w:rPr>
+        <w:t xml:space="preserve"> is used in Genesis for creation. </w:t>
+      </w:r>
+      <w:r>
+        <w:rPr>
+          <w:rFonts w:asciiTheme="majorBidi" w:eastAsia="Times New Roman" w:hAnsiTheme="majorBidi" w:cstheme="majorBidi"/>
+          <w:i/>
+          <w:iCs/>
+          <w:lang w:val="en" w:bidi="he-IL"/>
+        </w:rPr>
+        <w:t>Shem</w:t>
+      </w:r>
+      <w:r>
+        <w:rPr>
+          <w:rFonts w:asciiTheme="majorBidi" w:eastAsia="Times New Roman" w:hAnsiTheme="majorBidi" w:cstheme="majorBidi"/>
+          <w:lang w:val="en" w:bidi="he-IL"/>
+        </w:rPr>
+        <w:t xml:space="preserve"> </w:t>
+      </w:r>
+      <w:proofErr w:type="spellStart"/>
+      <w:r>
+        <w:rPr>
+          <w:rFonts w:asciiTheme="majorBidi" w:eastAsia="Times New Roman" w:hAnsiTheme="majorBidi" w:cstheme="majorBidi"/>
+          <w:i/>
+          <w:iCs/>
+          <w:lang w:val="en" w:bidi="he-IL"/>
+        </w:rPr>
+        <w:t>Havaya</w:t>
+      </w:r>
+      <w:proofErr w:type="spellEnd"/>
+      <w:r>
+        <w:rPr>
+          <w:rFonts w:asciiTheme="majorBidi" w:eastAsia="Times New Roman" w:hAnsiTheme="majorBidi" w:cstheme="majorBidi"/>
+          <w:lang w:val="en" w:bidi="he-IL"/>
+        </w:rPr>
+        <w:t xml:space="preserve"> is used in Exodus for revelation and the giving of the Torah</w:t>
       </w:r>
       <w:bookmarkStart w:id="0" w:name="_GoBack"/>
       <w:bookmarkEnd w:id="0"/>
-      <w:r>
-        <w:rPr>
-          <w:rFonts w:asciiTheme="majorBidi" w:hAnsiTheme="majorBidi" w:cstheme="majorBidi"/>
-        </w:rPr>
-        <w:t xml:space="preserve">and that can also lead </w:t>
-      </w:r>
+    </w:p>
+    <w:p>
+      <w:pPr>
+        <w:rPr>
+          <w:rFonts w:asciiTheme="majorBidi" w:eastAsia="Times New Roman" w:hAnsiTheme="majorBidi" w:cstheme="majorBidi"/>
+          <w:lang w:val="en" w:bidi="he-IL"/>
+        </w:rPr>
+      </w:pPr>
+    </w:p>
+    <w:p>
+      <w:pPr>
+        <w:rPr>
+          <w:rFonts w:asciiTheme="majorBidi" w:eastAsia="Times New Roman" w:hAnsiTheme="majorBidi" w:cstheme="majorBidi"/>
+          <w:lang w:val="en" w:bidi="he-IL"/>
+        </w:rPr>
+      </w:pPr>
+    </w:p>
+    <w:p>
+      <w:pPr>
+        <w:spacing w:after="0"/>
+        <w:rPr>
+          <w:rFonts w:asciiTheme="majorBidi" w:hAnsiTheme="majorBidi" w:cstheme="majorBidi"/>
+        </w:rPr>
+      </w:pPr>
+    </w:p>
+    <w:p>
+      <w:pPr>
+        <w:rPr>
+          <w:rFonts w:asciiTheme="majorBidi" w:hAnsiTheme="majorBidi" w:cstheme="majorBidi"/>
+        </w:rPr>
+      </w:pPr>
+      <w:r>
+        <w:rPr>
+          <w:rFonts w:asciiTheme="majorBidi" w:hAnsiTheme="majorBidi" w:cstheme="majorBidi"/>
+        </w:rPr>
+        <w:t xml:space="preserve"> </w:t>
+      </w:r>
+      <w:r>
+        <w:rPr>
+          <w:rFonts w:asciiTheme="majorBidi" w:hAnsiTheme="majorBidi" w:cstheme="majorBidi"/>
+        </w:rPr>
+        <w:t> </w:t>
+      </w:r>
+    </w:p>
+    <w:p>
+      <w:pPr>
+        <w:rPr>
+          <w:rFonts w:asciiTheme="majorBidi" w:hAnsiTheme="majorBidi" w:cstheme="majorBidi"/>
+        </w:rPr>
+      </w:pPr>
+    </w:p>
+    <w:p>
+      <w:pPr>
+        <w:rPr>
+          <w:rFonts w:asciiTheme="majorBidi" w:hAnsiTheme="majorBidi" w:cstheme="majorBidi"/>
+          <w:lang w:val="en"/>
+        </w:rPr>
+      </w:pPr>
+      <w:r>
+        <w:rPr>
+          <w:rFonts w:asciiTheme="majorBidi" w:hAnsiTheme="majorBidi" w:cstheme="majorBidi"/>
+          <w:rtl/>
+          <w:lang w:val="en"/>
+        </w:rPr>
+        <w:t>   </w:t>
+      </w:r>
+      <w:r>
+        <w:rPr>
+          <w:rFonts w:asciiTheme="majorBidi" w:hAnsiTheme="majorBidi" w:cstheme="majorBidi"/>
+          <w:lang w:val="en"/>
+        </w:rPr>
+        <w:t xml:space="preserve">Like all Hassidic sermons, </w:t>
+      </w:r>
+    </w:p>
+    <w:p>
+      <w:pPr>
+        <w:rPr>
+          <w:rFonts w:asciiTheme="majorBidi" w:hAnsiTheme="majorBidi" w:cstheme="majorBidi"/>
+          <w:lang w:val="en"/>
+        </w:rPr>
+      </w:pPr>
+      <w:r>
+        <w:rPr>
+          <w:rFonts w:asciiTheme="majorBidi" w:hAnsiTheme="majorBidi" w:cstheme="majorBidi"/>
+          <w:lang w:val="en"/>
+        </w:rPr>
+        <w:t xml:space="preserve">He defines the first </w:t>
+      </w:r>
+      <w:r>
+        <w:rPr>
+          <w:rFonts w:asciiTheme="majorBidi" w:hAnsiTheme="majorBidi" w:cstheme="majorBidi"/>
+          <w:lang w:val="en"/>
+        </w:rPr>
+        <w:t xml:space="preserve">type corresponds to a return to the Devine Name </w:t>
+      </w:r>
+      <w:proofErr w:type="spellStart"/>
+      <w:r>
+        <w:rPr>
+          <w:rFonts w:asciiTheme="majorBidi" w:hAnsiTheme="majorBidi" w:cstheme="majorBidi"/>
+          <w:lang w:val="en"/>
+        </w:rPr>
+        <w:t>E</w:t>
+      </w:r>
+      <w:r>
+        <w:rPr>
+          <w:rFonts w:asciiTheme="majorBidi" w:hAnsiTheme="majorBidi" w:cstheme="majorBidi"/>
+          <w:lang w:val="en"/>
+        </w:rPr>
+        <w:t>one</w:t>
+      </w:r>
+      <w:proofErr w:type="spellEnd"/>
+      <w:r>
+        <w:rPr>
+          <w:rFonts w:asciiTheme="majorBidi" w:hAnsiTheme="majorBidi" w:cstheme="majorBidi"/>
+          <w:lang w:val="en"/>
+        </w:rPr>
+        <w:t xml:space="preserve"> as </w:t>
+      </w:r>
+      <w:proofErr w:type="spellStart"/>
+      <w:r>
+        <w:rPr>
+          <w:rFonts w:asciiTheme="majorBidi" w:hAnsiTheme="majorBidi" w:cstheme="majorBidi"/>
+          <w:lang w:val="en"/>
+        </w:rPr>
+        <w:t>kenegd</w:t>
+      </w:r>
+      <w:proofErr w:type="spellEnd"/>
+      <w:r>
+        <w:rPr>
+          <w:rFonts w:asciiTheme="majorBidi" w:hAnsiTheme="majorBidi" w:cstheme="majorBidi"/>
+          <w:lang w:val="en"/>
+        </w:rPr>
+        <w:t xml:space="preserve"> sur </w:t>
+      </w:r>
+      <w:proofErr w:type="spellStart"/>
+      <w:r>
+        <w:rPr>
+          <w:rFonts w:asciiTheme="majorBidi" w:hAnsiTheme="majorBidi" w:cstheme="majorBidi"/>
+          <w:lang w:val="en"/>
+        </w:rPr>
+        <w:t>mera</w:t>
+      </w:r>
+      <w:proofErr w:type="spellEnd"/>
+      <w:r>
+        <w:rPr>
+          <w:rFonts w:asciiTheme="majorBidi" w:hAnsiTheme="majorBidi" w:cstheme="majorBidi"/>
+          <w:lang w:val="en"/>
+        </w:rPr>
+        <w:t xml:space="preserve"> that the level of </w:t>
+      </w:r>
+      <w:proofErr w:type="spellStart"/>
+      <w:r>
+        <w:rPr>
+          <w:rFonts w:asciiTheme="majorBidi" w:hAnsiTheme="majorBidi" w:cstheme="majorBidi"/>
+          <w:lang w:val="en"/>
+        </w:rPr>
+        <w:t>elokeinu</w:t>
+      </w:r>
+      <w:proofErr w:type="spellEnd"/>
+      <w:r>
+        <w:rPr>
+          <w:rFonts w:asciiTheme="majorBidi" w:hAnsiTheme="majorBidi" w:cstheme="majorBidi"/>
+          <w:lang w:val="en"/>
+        </w:rPr>
+        <w:t xml:space="preserve"> (</w:t>
+      </w:r>
+      <w:proofErr w:type="spellStart"/>
+      <w:r>
+        <w:rPr>
+          <w:rFonts w:asciiTheme="majorBidi" w:hAnsiTheme="majorBidi" w:cstheme="majorBidi"/>
+          <w:lang w:val="en"/>
+        </w:rPr>
+        <w:t>memale</w:t>
+      </w:r>
+      <w:proofErr w:type="spellEnd"/>
+      <w:r>
+        <w:rPr>
+          <w:rFonts w:asciiTheme="majorBidi" w:hAnsiTheme="majorBidi" w:cstheme="majorBidi"/>
+          <w:lang w:val="en"/>
+        </w:rPr>
+        <w:t xml:space="preserve"> col </w:t>
+      </w:r>
+      <w:proofErr w:type="spellStart"/>
+      <w:r>
+        <w:rPr>
+          <w:rFonts w:asciiTheme="majorBidi" w:hAnsiTheme="majorBidi" w:cstheme="majorBidi"/>
+          <w:lang w:val="en"/>
+        </w:rPr>
+        <w:t>olmim</w:t>
+      </w:r>
+      <w:proofErr w:type="spellEnd"/>
+      <w:r>
+        <w:rPr>
+          <w:rFonts w:asciiTheme="majorBidi" w:hAnsiTheme="majorBidi" w:cstheme="majorBidi"/>
+          <w:lang w:val="en"/>
+        </w:rPr>
+        <w:t>) that should be drawn in to him,</w:t>
+      </w:r>
+    </w:p>
+    <w:p>
+      <w:pPr>
+        <w:rPr>
+          <w:rFonts w:asciiTheme="majorBidi" w:hAnsiTheme="majorBidi" w:cstheme="majorBidi"/>
+          <w:lang w:val="en"/>
+        </w:rPr>
+      </w:pPr>
+      <w:proofErr w:type="spellStart"/>
+      <w:r>
+        <w:rPr>
+          <w:rFonts w:asciiTheme="majorBidi" w:hAnsiTheme="majorBidi" w:cstheme="majorBidi"/>
+          <w:lang w:val="en"/>
+        </w:rPr>
+        <w:t>Aseh</w:t>
+      </w:r>
+      <w:proofErr w:type="spellEnd"/>
+      <w:r>
+        <w:rPr>
+          <w:rFonts w:asciiTheme="majorBidi" w:hAnsiTheme="majorBidi" w:cstheme="majorBidi"/>
+          <w:lang w:val="en"/>
+        </w:rPr>
+        <w:t xml:space="preserve"> tov </w:t>
+      </w:r>
+      <w:proofErr w:type="spellStart"/>
+      <w:r>
+        <w:rPr>
+          <w:rFonts w:asciiTheme="majorBidi" w:hAnsiTheme="majorBidi" w:cstheme="majorBidi"/>
+          <w:lang w:val="en"/>
+        </w:rPr>
+        <w:t>keneged</w:t>
+      </w:r>
+      <w:proofErr w:type="spellEnd"/>
+      <w:r>
+        <w:rPr>
+          <w:rFonts w:asciiTheme="majorBidi" w:hAnsiTheme="majorBidi" w:cstheme="majorBidi"/>
+          <w:lang w:val="en"/>
+        </w:rPr>
+        <w:t xml:space="preserve"> </w:t>
+      </w:r>
+      <w:proofErr w:type="spellStart"/>
       <w:proofErr w:type="gramStart"/>
       <w:r>
         <w:rPr>
           <w:rFonts w:asciiTheme="majorBidi" w:hAnsiTheme="majorBidi" w:cstheme="majorBidi"/>
-        </w:rPr>
-        <w:t xml:space="preserve">to </w:t>
-      </w:r>
-      <w:r>
-        <w:rPr>
-          <w:rFonts w:asciiTheme="majorBidi" w:hAnsiTheme="majorBidi" w:cstheme="majorBidi"/>
-        </w:rPr>
-        <w:t xml:space="preserve"> </w:t>
-      </w:r>
-      <w:r>
-        <w:rPr>
-          <w:rFonts w:asciiTheme="majorBidi" w:hAnsiTheme="majorBidi" w:cstheme="majorBidi"/>
-        </w:rPr>
-        <w:t>a</w:t>
-      </w:r>
+          <w:lang w:val="en"/>
+        </w:rPr>
+        <w:t>shem</w:t>
+      </w:r>
+      <w:proofErr w:type="spellEnd"/>
       <w:proofErr w:type="gramEnd"/>
       <w:r>
         <w:rPr>
           <w:rFonts w:asciiTheme="majorBidi" w:hAnsiTheme="majorBidi" w:cstheme="majorBidi"/>
-        </w:rPr>
-        <w:t xml:space="preserve"> </w:t>
-      </w:r>
-      <w:r>
-        <w:rPr>
-          <w:rFonts w:asciiTheme="majorBidi" w:hAnsiTheme="majorBidi" w:cstheme="majorBidi"/>
-        </w:rPr>
-        <w:t xml:space="preserve">book of law, and when one breaks the law, </w:t>
-      </w:r>
-    </w:p>
-    <w:p>
-      <w:pPr>
-        <w:rPr>
-          <w:rFonts w:asciiTheme="majorBidi" w:hAnsiTheme="majorBidi" w:cstheme="majorBidi"/>
-        </w:rPr>
-      </w:pPr>
-      <w:r>
-        <w:rPr>
-          <w:rFonts w:asciiTheme="majorBidi" w:hAnsiTheme="majorBidi" w:cstheme="majorBidi"/>
-        </w:rPr>
-        <w:t>I</w:t>
-      </w:r>
-    </w:p>
-    <w:p>
-      <w:pPr>
-        <w:rPr>
-          <w:rFonts w:asciiTheme="majorBidi" w:hAnsiTheme="majorBidi" w:cstheme="majorBidi"/>
-        </w:rPr>
-      </w:pPr>
-      <w:r>
-        <w:rPr>
-          <w:rFonts w:asciiTheme="majorBidi" w:hAnsiTheme="majorBidi" w:cstheme="majorBidi"/>
-        </w:rPr>
-        <w:t xml:space="preserve"> </w:t>
-      </w:r>
-      <w:r>
-        <w:rPr>
-          <w:rFonts w:asciiTheme="majorBidi" w:hAnsiTheme="majorBidi" w:cstheme="majorBidi"/>
-        </w:rPr>
-        <w:t> </w:t>
-      </w:r>
-    </w:p>
-    <w:p>
-      <w:pPr>
-        <w:rPr>
-          <w:rFonts w:asciiTheme="majorBidi" w:hAnsiTheme="majorBidi" w:cstheme="majorBidi"/>
-        </w:rPr>
-      </w:pPr>
-    </w:p>
-    <w:p>
-      <w:pPr>
-        <w:rPr>
-          <w:rFonts w:asciiTheme="majorBidi" w:hAnsiTheme="majorBidi" w:cstheme="majorBidi"/>
-          <w:lang w:val="en"/>
-        </w:rPr>
-      </w:pPr>
-      <w:r>
-        <w:rPr>
-          <w:rFonts w:asciiTheme="majorBidi" w:hAnsiTheme="majorBidi" w:cstheme="majorBidi"/>
-          <w:rtl/>
-          <w:lang w:val="en"/>
-        </w:rPr>
-        <w:t>   </w:t>
-      </w:r>
-      <w:r>
-        <w:rPr>
-          <w:rFonts w:asciiTheme="majorBidi" w:hAnsiTheme="majorBidi" w:cstheme="majorBidi"/>
-          <w:lang w:val="en"/>
-        </w:rPr>
-        <w:t xml:space="preserve">Like all Hassidic sermons, </w:t>
-      </w:r>
-    </w:p>
-    <w:p>
-      <w:pPr>
-        <w:rPr>
-          <w:rFonts w:asciiTheme="majorBidi" w:hAnsiTheme="majorBidi" w:cstheme="majorBidi"/>
-          <w:lang w:val="en"/>
-        </w:rPr>
-      </w:pPr>
-      <w:r>
-        <w:rPr>
-          <w:rFonts w:asciiTheme="majorBidi" w:hAnsiTheme="majorBidi" w:cstheme="majorBidi"/>
-          <w:lang w:val="en"/>
-        </w:rPr>
-        <w:t xml:space="preserve">He defines the first </w:t>
-      </w:r>
-      <w:r>
-        <w:rPr>
-          <w:rFonts w:asciiTheme="majorBidi" w:hAnsiTheme="majorBidi" w:cstheme="majorBidi"/>
-          <w:lang w:val="en"/>
-        </w:rPr>
-        <w:t xml:space="preserve">type corresponds to a return to the Devine Name </w:t>
-      </w:r>
-      <w:proofErr w:type="spellStart"/>
-      <w:r>
-        <w:rPr>
-          <w:rFonts w:asciiTheme="majorBidi" w:hAnsiTheme="majorBidi" w:cstheme="majorBidi"/>
-          <w:lang w:val="en"/>
-        </w:rPr>
-        <w:t>E</w:t>
-      </w:r>
-      <w:r>
-        <w:rPr>
-          <w:rFonts w:asciiTheme="majorBidi" w:hAnsiTheme="majorBidi" w:cstheme="majorBidi"/>
-          <w:lang w:val="en"/>
-        </w:rPr>
-        <w:t>one</w:t>
-      </w:r>
-      <w:proofErr w:type="spellEnd"/>
-      <w:r>
-        <w:rPr>
-          <w:rFonts w:asciiTheme="majorBidi" w:hAnsiTheme="majorBidi" w:cstheme="majorBidi"/>
-          <w:lang w:val="en"/>
-        </w:rPr>
-        <w:t xml:space="preserve"> as </w:t>
-      </w:r>
-      <w:proofErr w:type="spellStart"/>
-      <w:r>
-        <w:rPr>
-          <w:rFonts w:asciiTheme="majorBidi" w:hAnsiTheme="majorBidi" w:cstheme="majorBidi"/>
-          <w:lang w:val="en"/>
-        </w:rPr>
-        <w:t>kenegd</w:t>
-      </w:r>
-      <w:proofErr w:type="spellEnd"/>
-      <w:r>
-        <w:rPr>
-          <w:rFonts w:asciiTheme="majorBidi" w:hAnsiTheme="majorBidi" w:cstheme="majorBidi"/>
-          <w:lang w:val="en"/>
-        </w:rPr>
-        <w:t xml:space="preserve"> sur </w:t>
-      </w:r>
-      <w:proofErr w:type="spellStart"/>
-      <w:r>
-        <w:rPr>
-          <w:rFonts w:asciiTheme="majorBidi" w:hAnsiTheme="majorBidi" w:cstheme="majorBidi"/>
-          <w:lang w:val="en"/>
-        </w:rPr>
-        <w:t>mera</w:t>
-      </w:r>
-      <w:proofErr w:type="spellEnd"/>
-      <w:r>
-        <w:rPr>
-          <w:rFonts w:asciiTheme="majorBidi" w:hAnsiTheme="majorBidi" w:cstheme="majorBidi"/>
-          <w:lang w:val="en"/>
-        </w:rPr>
-        <w:t xml:space="preserve"> that the level of </w:t>
-      </w:r>
-      <w:proofErr w:type="spellStart"/>
-      <w:r>
-        <w:rPr>
-          <w:rFonts w:asciiTheme="majorBidi" w:hAnsiTheme="majorBidi" w:cstheme="majorBidi"/>
-          <w:lang w:val="en"/>
-        </w:rPr>
-        <w:t>elokeinu</w:t>
-      </w:r>
-      <w:proofErr w:type="spellEnd"/>
-      <w:r>
-        <w:rPr>
-          <w:rFonts w:asciiTheme="majorBidi" w:hAnsiTheme="majorBidi" w:cstheme="majorBidi"/>
-          <w:lang w:val="en"/>
-        </w:rPr>
-        <w:t xml:space="preserve"> (</w:t>
-      </w:r>
-      <w:proofErr w:type="spellStart"/>
-      <w:r>
-        <w:rPr>
-          <w:rFonts w:asciiTheme="majorBidi" w:hAnsiTheme="majorBidi" w:cstheme="majorBidi"/>
-          <w:lang w:val="en"/>
-        </w:rPr>
-        <w:t>memale</w:t>
-      </w:r>
-      <w:proofErr w:type="spellEnd"/>
-      <w:r>
-        <w:rPr>
-          <w:rFonts w:asciiTheme="majorBidi" w:hAnsiTheme="majorBidi" w:cstheme="majorBidi"/>
-          <w:lang w:val="en"/>
-        </w:rPr>
-        <w:t xml:space="preserve"> col </w:t>
-      </w:r>
-      <w:proofErr w:type="spellStart"/>
-      <w:r>
-        <w:rPr>
-          <w:rFonts w:asciiTheme="majorBidi" w:hAnsiTheme="majorBidi" w:cstheme="majorBidi"/>
-          <w:lang w:val="en"/>
-        </w:rPr>
-        <w:t>olmim</w:t>
-      </w:r>
-      <w:proofErr w:type="spellEnd"/>
-      <w:r>
-        <w:rPr>
-          <w:rFonts w:asciiTheme="majorBidi" w:hAnsiTheme="majorBidi" w:cstheme="majorBidi"/>
-          <w:lang w:val="en"/>
-        </w:rPr>
-        <w:t>) that should be drawn in to him,</w:t>
-      </w:r>
-    </w:p>
-    <w:p>
-      <w:pPr>
-        <w:rPr>
-          <w:rFonts w:asciiTheme="majorBidi" w:hAnsiTheme="majorBidi" w:cstheme="majorBidi"/>
-          <w:lang w:val="en"/>
-        </w:rPr>
-      </w:pPr>
-      <w:proofErr w:type="spellStart"/>
-      <w:r>
-        <w:rPr>
-          <w:rFonts w:asciiTheme="majorBidi" w:hAnsiTheme="majorBidi" w:cstheme="majorBidi"/>
-          <w:lang w:val="en"/>
-        </w:rPr>
-        <w:t>Aseh</w:t>
-      </w:r>
-      <w:proofErr w:type="spellEnd"/>
-      <w:r>
-        <w:rPr>
-          <w:rFonts w:asciiTheme="majorBidi" w:hAnsiTheme="majorBidi" w:cstheme="majorBidi"/>
-          <w:lang w:val="en"/>
-        </w:rPr>
-        <w:t xml:space="preserve"> tov </w:t>
-      </w:r>
-      <w:proofErr w:type="spellStart"/>
-      <w:r>
-        <w:rPr>
-          <w:rFonts w:asciiTheme="majorBidi" w:hAnsiTheme="majorBidi" w:cstheme="majorBidi"/>
-          <w:lang w:val="en"/>
-        </w:rPr>
-        <w:t>keneged</w:t>
-      </w:r>
-      <w:proofErr w:type="spellEnd"/>
-      <w:r>
-        <w:rPr>
-          <w:rFonts w:asciiTheme="majorBidi" w:hAnsiTheme="majorBidi" w:cstheme="majorBidi"/>
-          <w:lang w:val="en"/>
-        </w:rPr>
-        <w:t xml:space="preserve"> </w:t>
-      </w:r>
-      <w:proofErr w:type="spellStart"/>
-      <w:proofErr w:type="gramStart"/>
-      <w:r>
-        <w:rPr>
-          <w:rFonts w:asciiTheme="majorBidi" w:hAnsiTheme="majorBidi" w:cstheme="majorBidi"/>
-          <w:lang w:val="en"/>
-        </w:rPr>
-        <w:t>shem</w:t>
-      </w:r>
-      <w:proofErr w:type="spellEnd"/>
-      <w:proofErr w:type="gramEnd"/>
-      <w:r>
-        <w:rPr>
-          <w:rFonts w:asciiTheme="majorBidi" w:hAnsiTheme="majorBidi" w:cstheme="majorBidi"/>
           <w:lang w:val="en"/>
         </w:rPr>
         <w:t xml:space="preserve"> </w:t>
@@ -1275,7 +2156,6 @@
           <w:rFonts w:asciiTheme="majorBidi" w:hAnsiTheme="majorBidi" w:cstheme="majorBidi"/>
           <w:lang w:val="en"/>
         </w:rPr>
-        <w:lastRenderedPageBreak/>
         <w:t>And the 3</w:t>
       </w:r>
       <w:r>
@@ -2406,4 +3286,16 @@
   <a:objectDefaults/>
   <a:extraClrSchemeLst/>
 </a:theme>
+</file>
+
+<file path=customXml/item1.xml><?xml version="1.0" encoding="utf-8"?>
+<b:Sources xmlns:b="http://schemas.openxmlformats.org/officeDocument/2006/bibliography" xmlns="http://schemas.openxmlformats.org/officeDocument/2006/bibliography" SelectedStyle="\APA.XSL" StyleName="APA"/>
+</file>
+
+<file path=customXml/itemProps1.xml><?xml version="1.0" encoding="utf-8"?>
+<ds:datastoreItem xmlns:ds="http://schemas.openxmlformats.org/officeDocument/2006/customXml" ds:itemID="{1D3AF10E-5C34-4218-9210-53B124E19B2F}">
+  <ds:schemaRefs>
+    <ds:schemaRef ds:uri="http://schemas.openxmlformats.org/officeDocument/2006/bibliography"/>
+  </ds:schemaRefs>
+</ds:datastoreItem>
 </file>
</xml_diff>

<commit_message>
Up to the third type of teshuva
</commit_message>
<xml_diff>
--- a/ch1.docx
+++ b/ch1.docx
@@ -34,7 +34,6 @@
         <w:t xml:space="preserve"> Chapter 1</w:t>
       </w:r>
     </w:p>
-    <w:p/>
     <w:p>
       <w:pPr>
         <w:rPr>
@@ -150,6 +149,12 @@
           <w:rFonts w:asciiTheme="majorBidi" w:hAnsiTheme="majorBidi" w:cstheme="majorBidi"/>
         </w:rPr>
         <w:t>.</w:t>
+      </w:r>
+      <w:r>
+        <w:rPr>
+          <w:rFonts w:asciiTheme="majorBidi" w:hAnsiTheme="majorBidi" w:cstheme="majorBidi"/>
+        </w:rPr>
+        <w:t xml:space="preserve"> </w:t>
       </w:r>
     </w:p>
     <w:p>
@@ -158,6 +163,665 @@
         <w:shd w:val="clear" w:color="auto" w:fill="FFFFFF"/>
         <w:spacing w:before="0" w:beforeAutospacing="0" w:after="0" w:afterAutospacing="0"/>
         <w:rPr>
+          <w:rFonts w:eastAsiaTheme="minorHAnsi"/>
+          <w:sz w:val="22"/>
+          <w:szCs w:val="22"/>
+          <w:lang w:bidi="ar-SA"/>
+        </w:rPr>
+      </w:pPr>
+      <w:r>
+        <w:rPr>
+          <w:rFonts w:eastAsiaTheme="minorHAnsi"/>
+          <w:sz w:val="22"/>
+          <w:szCs w:val="22"/>
+          <w:lang w:bidi="ar-SA"/>
+        </w:rPr>
+        <w:t>He continues with a definition of natural repentance:</w:t>
+      </w:r>
+    </w:p>
+    <w:p>
+      <w:pPr>
+        <w:bidi/>
+        <w:ind w:left="720"/>
+        <w:rPr>
+          <w:rFonts w:asciiTheme="majorBidi" w:eastAsia="Times New Roman" w:hAnsiTheme="majorBidi" w:cstheme="majorBidi"/>
+          <w:lang w:val="en" w:bidi="he-IL"/>
+        </w:rPr>
+      </w:pPr>
+      <w:r>
+        <w:rPr>
+          <w:rFonts w:asciiTheme="majorBidi" w:eastAsia="Times New Roman" w:hAnsiTheme="majorBidi" w:cs="Times New Roman"/>
+          <w:rtl/>
+          <w:lang w:val="en"/>
+        </w:rPr>
+        <w:t>(</w:t>
+      </w:r>
+      <w:r>
+        <w:rPr>
+          <w:rFonts w:asciiTheme="majorBidi" w:eastAsia="Times New Roman" w:hAnsiTheme="majorBidi" w:cs="Times New Roman" w:hint="cs"/>
+          <w:rtl/>
+          <w:lang w:val="en" w:bidi="he-IL"/>
+        </w:rPr>
+        <w:t>תשובה</w:t>
+      </w:r>
+      <w:r>
+        <w:rPr>
+          <w:rFonts w:asciiTheme="majorBidi" w:eastAsia="Times New Roman" w:hAnsiTheme="majorBidi" w:cs="Times New Roman"/>
+          <w:rtl/>
+          <w:lang w:val="en" w:bidi="he-IL"/>
+        </w:rPr>
+        <w:t xml:space="preserve"> </w:t>
+      </w:r>
+      <w:r>
+        <w:rPr>
+          <w:rFonts w:asciiTheme="majorBidi" w:eastAsia="Times New Roman" w:hAnsiTheme="majorBidi" w:cs="Times New Roman" w:hint="cs"/>
+          <w:rtl/>
+          <w:lang w:val="en" w:bidi="he-IL"/>
+        </w:rPr>
+        <w:t>טבעית</w:t>
+      </w:r>
+      <w:r>
+        <w:rPr>
+          <w:rFonts w:asciiTheme="majorBidi" w:eastAsia="Times New Roman" w:hAnsiTheme="majorBidi" w:cs="Times New Roman"/>
+          <w:rtl/>
+          <w:lang w:val="en" w:bidi="he-IL"/>
+        </w:rPr>
+        <w:t xml:space="preserve">) </w:t>
+      </w:r>
+      <w:r>
+        <w:rPr>
+          <w:rFonts w:asciiTheme="majorBidi" w:eastAsia="Times New Roman" w:hAnsiTheme="majorBidi" w:cs="Times New Roman" w:hint="cs"/>
+          <w:rtl/>
+          <w:lang w:val="en" w:bidi="he-IL"/>
+        </w:rPr>
+        <w:t>הגופנית</w:t>
+      </w:r>
+      <w:r>
+        <w:rPr>
+          <w:rFonts w:asciiTheme="majorBidi" w:eastAsia="Times New Roman" w:hAnsiTheme="majorBidi" w:cs="Times New Roman"/>
+          <w:lang w:val="en" w:bidi="he-IL"/>
+        </w:rPr>
+        <w:t xml:space="preserve"> </w:t>
+      </w:r>
+      <w:r>
+        <w:rPr>
+          <w:rFonts w:asciiTheme="majorBidi" w:eastAsia="Times New Roman" w:hAnsiTheme="majorBidi" w:cstheme="majorBidi"/>
+          <w:rtl/>
+          <w:lang w:val="en" w:bidi="he-IL"/>
+        </w:rPr>
+        <w:t>סובבת את כל העבירות נגד חוקי הטבע</w:t>
+      </w:r>
+      <w:r>
+        <w:rPr>
+          <w:rFonts w:asciiTheme="majorBidi" w:eastAsia="Times New Roman" w:hAnsiTheme="majorBidi" w:cstheme="majorBidi"/>
+          <w:rtl/>
+          <w:lang w:val="en"/>
+        </w:rPr>
+        <w:t xml:space="preserve">, </w:t>
+      </w:r>
+      <w:r>
+        <w:rPr>
+          <w:rFonts w:asciiTheme="majorBidi" w:eastAsia="Times New Roman" w:hAnsiTheme="majorBidi" w:cstheme="majorBidi"/>
+          <w:rtl/>
+          <w:lang w:val="en" w:bidi="he-IL"/>
+        </w:rPr>
+        <w:t>המוסר והתורה</w:t>
+      </w:r>
+      <w:r>
+        <w:rPr>
+          <w:rFonts w:asciiTheme="majorBidi" w:eastAsia="Times New Roman" w:hAnsiTheme="majorBidi" w:cstheme="majorBidi"/>
+          <w:rtl/>
+          <w:lang w:val="en"/>
+        </w:rPr>
+        <w:t xml:space="preserve">, </w:t>
+      </w:r>
+      <w:r>
+        <w:rPr>
+          <w:rFonts w:asciiTheme="majorBidi" w:eastAsia="Times New Roman" w:hAnsiTheme="majorBidi" w:cstheme="majorBidi"/>
+          <w:rtl/>
+          <w:lang w:val="en" w:bidi="he-IL"/>
+        </w:rPr>
+        <w:t>המקושרים עם חוקי הטבע</w:t>
+      </w:r>
+      <w:r>
+        <w:rPr>
+          <w:rFonts w:asciiTheme="majorBidi" w:eastAsia="Times New Roman" w:hAnsiTheme="majorBidi" w:cstheme="majorBidi"/>
+          <w:rtl/>
+          <w:lang w:val="en"/>
+        </w:rPr>
+        <w:t xml:space="preserve">. </w:t>
+      </w:r>
+      <w:r>
+        <w:rPr>
+          <w:rFonts w:asciiTheme="majorBidi" w:eastAsia="Times New Roman" w:hAnsiTheme="majorBidi" w:cstheme="majorBidi"/>
+          <w:rtl/>
+          <w:lang w:val="en" w:bidi="he-IL"/>
+        </w:rPr>
+        <w:t>שסוף כל</w:t>
+      </w:r>
+      <w:r>
+        <w:rPr>
+          <w:rFonts w:asciiTheme="majorBidi" w:eastAsia="Times New Roman" w:hAnsiTheme="majorBidi" w:cstheme="majorBidi"/>
+          <w:rtl/>
+          <w:lang w:val="en"/>
+        </w:rPr>
+        <w:t xml:space="preserve"> </w:t>
+      </w:r>
+      <w:r>
+        <w:rPr>
+          <w:rFonts w:asciiTheme="majorBidi" w:eastAsia="Times New Roman" w:hAnsiTheme="majorBidi" w:cstheme="majorBidi"/>
+          <w:rtl/>
+          <w:lang w:val="en" w:bidi="he-IL"/>
+        </w:rPr>
+        <w:t>הנהגה רעה הוא להביא מחלות ומכאובים</w:t>
+      </w:r>
+      <w:r>
+        <w:rPr>
+          <w:rFonts w:asciiTheme="majorBidi" w:eastAsia="Times New Roman" w:hAnsiTheme="majorBidi" w:cstheme="majorBidi"/>
+          <w:lang w:val="en"/>
+        </w:rPr>
+        <w:t xml:space="preserve"> . . . </w:t>
+      </w:r>
+      <w:r>
+        <w:rPr>
+          <w:rFonts w:asciiTheme="majorBidi" w:eastAsia="Times New Roman" w:hAnsiTheme="majorBidi" w:cstheme="majorBidi"/>
+          <w:rtl/>
+          <w:lang w:val="en"/>
+        </w:rPr>
+        <w:t>ואחרי הבירור שמתברר אצלו הדבר, שהוא בעצמו בהנהגתו הרעה אשם הוא בכל אותו דלדול החיים שבא לו</w:t>
+      </w:r>
+      <w:r>
+        <w:rPr>
+          <w:rFonts w:asciiTheme="majorBidi" w:eastAsia="Times New Roman" w:hAnsiTheme="majorBidi" w:cstheme="majorBidi"/>
+          <w:rtl/>
+          <w:lang w:val="en"/>
+        </w:rPr>
+        <w:t>,</w:t>
+      </w:r>
+      <w:r>
+        <w:rPr>
+          <w:rFonts w:asciiTheme="majorBidi" w:eastAsia="Times New Roman" w:hAnsiTheme="majorBidi" w:cstheme="majorBidi"/>
+          <w:rtl/>
+          <w:lang w:val="en"/>
+        </w:rPr>
+        <w:t xml:space="preserve"> הרי</w:t>
+      </w:r>
+      <w:r>
+        <w:rPr>
+          <w:rFonts w:ascii="Arial" w:hAnsi="Arial" w:cs="Arial"/>
+          <w:color w:val="222222"/>
+          <w:sz w:val="28"/>
+          <w:szCs w:val="28"/>
+          <w:shd w:val="clear" w:color="auto" w:fill="FFFFFF"/>
+          <w:rtl/>
+        </w:rPr>
+        <w:t xml:space="preserve"> </w:t>
+      </w:r>
+      <w:r>
+        <w:rPr>
+          <w:rFonts w:asciiTheme="majorBidi" w:eastAsia="Times New Roman" w:hAnsiTheme="majorBidi" w:cstheme="majorBidi"/>
+          <w:rtl/>
+          <w:lang w:val="en"/>
+        </w:rPr>
+        <w:t>הוא שם לב לתקן את המצב</w:t>
+      </w:r>
+    </w:p>
+    <w:p>
+      <w:pPr>
+        <w:spacing w:after="0"/>
+        <w:ind w:left="720"/>
+        <w:rPr>
+          <w:rFonts w:asciiTheme="majorBidi" w:hAnsiTheme="majorBidi" w:cstheme="majorBidi"/>
+        </w:rPr>
+      </w:pPr>
+      <w:r>
+        <w:rPr>
+          <w:rFonts w:asciiTheme="majorBidi" w:hAnsiTheme="majorBidi" w:cstheme="majorBidi"/>
+        </w:rPr>
+        <w:t xml:space="preserve">The natural physical repentance </w:t>
+      </w:r>
+      <w:r>
+        <w:rPr>
+          <w:rFonts w:asciiTheme="majorBidi" w:hAnsiTheme="majorBidi" w:cstheme="majorBidi"/>
+        </w:rPr>
+        <w:t>revolves around</w:t>
+      </w:r>
+      <w:r>
+        <w:rPr>
+          <w:rFonts w:asciiTheme="majorBidi" w:hAnsiTheme="majorBidi" w:cstheme="majorBidi"/>
+        </w:rPr>
+        <w:t xml:space="preserve"> all </w:t>
+      </w:r>
+      <w:r>
+        <w:rPr>
+          <w:rFonts w:asciiTheme="majorBidi" w:hAnsiTheme="majorBidi" w:cstheme="majorBidi"/>
+        </w:rPr>
+        <w:t>sins against the laws of nature ethics and Torah that</w:t>
+      </w:r>
+      <w:r>
+        <w:rPr>
+          <w:rFonts w:asciiTheme="majorBidi" w:hAnsiTheme="majorBidi" w:cstheme="majorBidi"/>
+        </w:rPr>
+        <w:t xml:space="preserve"> </w:t>
+      </w:r>
+      <w:r>
+        <w:rPr>
+          <w:rFonts w:asciiTheme="majorBidi" w:hAnsiTheme="majorBidi" w:cstheme="majorBidi"/>
+        </w:rPr>
+        <w:t>are connect</w:t>
+      </w:r>
+      <w:r>
+        <w:rPr>
+          <w:rFonts w:asciiTheme="majorBidi" w:hAnsiTheme="majorBidi" w:cstheme="majorBidi"/>
+        </w:rPr>
+        <w:t>ed to the laws of nature.</w:t>
+      </w:r>
+      <w:r>
+        <w:rPr>
+          <w:rFonts w:asciiTheme="majorBidi" w:hAnsiTheme="majorBidi" w:cstheme="majorBidi"/>
+        </w:rPr>
+        <w:t xml:space="preserve"> </w:t>
+      </w:r>
+      <w:r>
+        <w:rPr>
+          <w:rFonts w:asciiTheme="majorBidi" w:hAnsiTheme="majorBidi" w:cstheme="majorBidi"/>
+        </w:rPr>
+        <w:t>T</w:t>
+      </w:r>
+      <w:r>
+        <w:rPr>
+          <w:rFonts w:asciiTheme="majorBidi" w:hAnsiTheme="majorBidi" w:cstheme="majorBidi"/>
+        </w:rPr>
+        <w:t xml:space="preserve">he result of all bad behavior is illness and pain . . . </w:t>
+      </w:r>
+      <w:r>
+        <w:rPr>
+          <w:rFonts w:asciiTheme="majorBidi" w:hAnsiTheme="majorBidi" w:cstheme="majorBidi"/>
+        </w:rPr>
+        <w:t>but afte</w:t>
+      </w:r>
+      <w:r>
+        <w:rPr>
+          <w:rFonts w:asciiTheme="majorBidi" w:hAnsiTheme="majorBidi" w:cstheme="majorBidi"/>
+        </w:rPr>
+        <w:t>r</w:t>
+      </w:r>
+      <w:r>
+        <w:rPr>
+          <w:rFonts w:asciiTheme="majorBidi" w:hAnsiTheme="majorBidi" w:cstheme="majorBidi"/>
+        </w:rPr>
+        <w:t xml:space="preserve"> </w:t>
+      </w:r>
+      <w:r>
+        <w:rPr>
+          <w:rFonts w:asciiTheme="majorBidi" w:hAnsiTheme="majorBidi" w:cstheme="majorBidi"/>
+        </w:rPr>
+        <w:t>one</w:t>
+      </w:r>
+      <w:r>
+        <w:rPr>
+          <w:rFonts w:asciiTheme="majorBidi" w:hAnsiTheme="majorBidi" w:cstheme="majorBidi"/>
+        </w:rPr>
+        <w:t xml:space="preserve"> recognizes clearly that he </w:t>
+      </w:r>
+      <w:r>
+        <w:rPr>
+          <w:rFonts w:asciiTheme="majorBidi" w:hAnsiTheme="majorBidi" w:cstheme="majorBidi"/>
+        </w:rPr>
+        <w:t xml:space="preserve">himself and </w:t>
+      </w:r>
+      <w:r>
+        <w:rPr>
+          <w:rFonts w:asciiTheme="majorBidi" w:hAnsiTheme="majorBidi" w:cstheme="majorBidi"/>
+        </w:rPr>
+        <w:t>his own</w:t>
+      </w:r>
+      <w:r>
+        <w:rPr>
+          <w:rFonts w:asciiTheme="majorBidi" w:hAnsiTheme="majorBidi" w:cstheme="majorBidi"/>
+        </w:rPr>
+        <w:t xml:space="preserve"> harmful</w:t>
+      </w:r>
+      <w:r>
+        <w:rPr>
+          <w:rFonts w:asciiTheme="majorBidi" w:hAnsiTheme="majorBidi" w:cstheme="majorBidi"/>
+        </w:rPr>
+        <w:t xml:space="preserve"> behavior is responsible for </w:t>
+      </w:r>
+      <w:r>
+        <w:rPr>
+          <w:rFonts w:asciiTheme="majorBidi" w:hAnsiTheme="majorBidi" w:cstheme="majorBidi"/>
+        </w:rPr>
+        <w:t xml:space="preserve">the weakness he feels, he turns his attention to </w:t>
+      </w:r>
+      <w:r>
+        <w:rPr>
+          <w:rFonts w:asciiTheme="majorBidi" w:hAnsiTheme="majorBidi" w:cstheme="majorBidi"/>
+        </w:rPr>
+        <w:t>rectifying</w:t>
+      </w:r>
+      <w:r>
+        <w:rPr>
+          <w:rFonts w:asciiTheme="majorBidi" w:hAnsiTheme="majorBidi" w:cstheme="majorBidi"/>
+        </w:rPr>
+        <w:t xml:space="preserve"> the </w:t>
+      </w:r>
+      <w:r>
+        <w:rPr>
+          <w:rFonts w:asciiTheme="majorBidi" w:hAnsiTheme="majorBidi" w:cstheme="majorBidi"/>
+        </w:rPr>
+        <w:t>problem.</w:t>
+      </w:r>
+    </w:p>
+    <w:p>
+      <w:pPr>
+        <w:spacing w:after="0"/>
+        <w:rPr>
+          <w:rFonts w:asciiTheme="majorBidi" w:hAnsiTheme="majorBidi" w:cstheme="majorBidi"/>
+        </w:rPr>
+      </w:pPr>
+    </w:p>
+    <w:p>
+      <w:pPr>
+        <w:spacing w:after="0"/>
+        <w:rPr>
+          <w:rFonts w:asciiTheme="majorBidi" w:hAnsiTheme="majorBidi" w:cstheme="majorBidi"/>
+        </w:rPr>
+      </w:pPr>
+      <w:proofErr w:type="spellStart"/>
+      <w:r>
+        <w:rPr>
+          <w:rFonts w:asciiTheme="majorBidi" w:hAnsiTheme="majorBidi" w:cstheme="majorBidi"/>
+        </w:rPr>
+        <w:t>Rav</w:t>
+      </w:r>
+      <w:proofErr w:type="spellEnd"/>
+      <w:r>
+        <w:rPr>
+          <w:rFonts w:asciiTheme="majorBidi" w:hAnsiTheme="majorBidi" w:cstheme="majorBidi"/>
+        </w:rPr>
+        <w:t xml:space="preserve"> Kook is </w:t>
+      </w:r>
+      <w:r>
+        <w:rPr>
+          <w:rFonts w:asciiTheme="majorBidi" w:hAnsiTheme="majorBidi" w:cstheme="majorBidi"/>
+        </w:rPr>
+        <w:t xml:space="preserve">describing someone who does not live hygienically, and </w:t>
+      </w:r>
+      <w:r>
+        <w:rPr>
+          <w:rFonts w:asciiTheme="majorBidi" w:hAnsiTheme="majorBidi" w:cstheme="majorBidi"/>
+        </w:rPr>
+        <w:t xml:space="preserve">thus </w:t>
+      </w:r>
+      <w:r>
+        <w:rPr>
+          <w:rFonts w:asciiTheme="majorBidi" w:hAnsiTheme="majorBidi" w:cstheme="majorBidi"/>
+        </w:rPr>
+        <w:t>sins against the laws of nature. In terms of ethics, he may have in mind the</w:t>
+      </w:r>
+      <w:r>
+        <w:rPr>
+          <w:rFonts w:asciiTheme="majorBidi" w:eastAsia="Times New Roman" w:hAnsiTheme="majorBidi" w:cstheme="majorBidi"/>
+          <w:lang w:val="en"/>
+        </w:rPr>
+        <w:t xml:space="preserve"> </w:t>
+      </w:r>
+      <w:r>
+        <w:rPr>
+          <w:rFonts w:asciiTheme="majorBidi" w:eastAsia="Times New Roman" w:hAnsiTheme="majorBidi" w:cstheme="majorBidi"/>
+          <w:rtl/>
+          <w:lang w:val="en"/>
+        </w:rPr>
+        <w:t>חסיד שוטה</w:t>
+      </w:r>
+      <w:r>
+        <w:rPr>
+          <w:rFonts w:asciiTheme="majorBidi" w:eastAsia="Times New Roman" w:hAnsiTheme="majorBidi" w:cstheme="majorBidi"/>
+          <w:lang w:val="en"/>
+        </w:rPr>
+        <w:t xml:space="preserve">, </w:t>
+      </w:r>
+      <w:r>
+        <w:rPr>
+          <w:rFonts w:asciiTheme="majorBidi" w:hAnsiTheme="majorBidi" w:cstheme="majorBidi"/>
+        </w:rPr>
+        <w:t xml:space="preserve">one who takes his </w:t>
+      </w:r>
+      <w:r>
+        <w:rPr>
+          <w:rFonts w:asciiTheme="majorBidi" w:hAnsiTheme="majorBidi" w:cstheme="majorBidi"/>
+        </w:rPr>
+        <w:t>devoutness</w:t>
+      </w:r>
+      <w:r>
+        <w:rPr>
+          <w:rFonts w:asciiTheme="majorBidi" w:hAnsiTheme="majorBidi" w:cstheme="majorBidi"/>
+        </w:rPr>
+        <w:t xml:space="preserve"> to foolish extremes</w:t>
+      </w:r>
+      <w:r>
+        <w:rPr>
+          <w:rFonts w:asciiTheme="majorBidi" w:hAnsiTheme="majorBidi" w:cstheme="majorBidi"/>
+        </w:rPr>
+        <w:t xml:space="preserve"> (</w:t>
+      </w:r>
+      <w:proofErr w:type="spellStart"/>
+      <w:r>
+        <w:rPr>
+          <w:rFonts w:asciiTheme="majorBidi" w:hAnsiTheme="majorBidi" w:cstheme="majorBidi"/>
+        </w:rPr>
+        <w:t>Sotah</w:t>
+      </w:r>
+      <w:proofErr w:type="spellEnd"/>
+      <w:r>
+        <w:rPr>
+          <w:rFonts w:asciiTheme="majorBidi" w:hAnsiTheme="majorBidi" w:cstheme="majorBidi"/>
+        </w:rPr>
+        <w:t xml:space="preserve"> 20a)</w:t>
+      </w:r>
+      <w:r>
+        <w:rPr>
+          <w:rFonts w:asciiTheme="majorBidi" w:hAnsiTheme="majorBidi" w:cstheme="majorBidi"/>
+        </w:rPr>
+        <w:t>.</w:t>
+      </w:r>
+      <w:r>
+        <w:rPr>
+          <w:rFonts w:asciiTheme="majorBidi" w:hAnsiTheme="majorBidi" w:cstheme="majorBidi"/>
+        </w:rPr>
+        <w:t xml:space="preserve"> In terms of Torah</w:t>
+      </w:r>
+      <w:r>
+        <w:rPr>
+          <w:rFonts w:asciiTheme="majorBidi" w:hAnsiTheme="majorBidi" w:cstheme="majorBidi"/>
+        </w:rPr>
+        <w:t xml:space="preserve">, he may be thinking of the one </w:t>
+      </w:r>
+      <w:r>
+        <w:rPr>
+          <w:rFonts w:asciiTheme="majorBidi" w:hAnsiTheme="majorBidi" w:cstheme="majorBidi"/>
+        </w:rPr>
+        <w:t>who volunteers to fast when he is unable to handle the d</w:t>
+      </w:r>
+      <w:r>
+        <w:rPr>
+          <w:rFonts w:asciiTheme="majorBidi" w:hAnsiTheme="majorBidi" w:cstheme="majorBidi"/>
+        </w:rPr>
+        <w:t xml:space="preserve">iscomfort </w:t>
+      </w:r>
+      <w:r>
+        <w:rPr>
+          <w:rFonts w:asciiTheme="majorBidi" w:hAnsiTheme="majorBidi" w:cstheme="majorBidi"/>
+        </w:rPr>
+        <w:t>of fasting (</w:t>
+      </w:r>
+      <w:proofErr w:type="spellStart"/>
+      <w:r>
+        <w:rPr>
+          <w:rFonts w:asciiTheme="majorBidi" w:hAnsiTheme="majorBidi" w:cstheme="majorBidi"/>
+        </w:rPr>
+        <w:t>Taanit</w:t>
+      </w:r>
+      <w:proofErr w:type="spellEnd"/>
+      <w:r>
+        <w:rPr>
+          <w:rFonts w:asciiTheme="majorBidi" w:hAnsiTheme="majorBidi" w:cstheme="majorBidi"/>
+        </w:rPr>
+        <w:t xml:space="preserve"> 11b </w:t>
+      </w:r>
+      <w:r>
+        <w:rPr>
+          <w:rFonts w:asciiTheme="majorBidi" w:hAnsiTheme="majorBidi" w:cstheme="majorBidi" w:hint="cs"/>
+          <w:rtl/>
+          <w:lang w:bidi="he-IL"/>
+        </w:rPr>
+        <w:t>דלא מצי לצעורי נפשיה</w:t>
+      </w:r>
+      <w:r>
+        <w:rPr>
+          <w:rFonts w:asciiTheme="majorBidi" w:hAnsiTheme="majorBidi" w:cstheme="majorBidi"/>
+        </w:rPr>
+        <w:t>).</w:t>
+      </w:r>
+      <w:r>
+        <w:rPr>
+          <w:rFonts w:asciiTheme="majorBidi" w:hAnsiTheme="majorBidi" w:cstheme="majorBidi"/>
+        </w:rPr>
+        <w:t xml:space="preserve"> Each of these individuals </w:t>
+      </w:r>
+      <w:r>
+        <w:rPr>
+          <w:rFonts w:asciiTheme="majorBidi" w:hAnsiTheme="majorBidi" w:cstheme="majorBidi"/>
+        </w:rPr>
+        <w:t>is</w:t>
+      </w:r>
+      <w:r>
+        <w:rPr>
+          <w:rFonts w:asciiTheme="majorBidi" w:hAnsiTheme="majorBidi" w:cstheme="majorBidi"/>
+        </w:rPr>
+        <w:t xml:space="preserve"> </w:t>
+      </w:r>
+      <w:r>
+        <w:rPr>
+          <w:rFonts w:asciiTheme="majorBidi" w:hAnsiTheme="majorBidi" w:cstheme="majorBidi"/>
+        </w:rPr>
+        <w:t>unhealthy</w:t>
+      </w:r>
+      <w:r>
+        <w:rPr>
+          <w:rFonts w:asciiTheme="majorBidi" w:hAnsiTheme="majorBidi" w:cstheme="majorBidi"/>
+        </w:rPr>
+        <w:t xml:space="preserve"> and must </w:t>
+      </w:r>
+      <w:r>
+        <w:rPr>
+          <w:rFonts w:asciiTheme="majorBidi" w:hAnsiTheme="majorBidi" w:cstheme="majorBidi"/>
+        </w:rPr>
+        <w:t>perform</w:t>
+      </w:r>
+      <w:r>
+        <w:rPr>
+          <w:rFonts w:asciiTheme="majorBidi" w:hAnsiTheme="majorBidi" w:cstheme="majorBidi"/>
+        </w:rPr>
+        <w:t xml:space="preserve"> natural, physical repentance.</w:t>
+      </w:r>
+    </w:p>
+    <w:p>
+      <w:pPr>
+        <w:spacing w:after="0"/>
+        <w:rPr>
+          <w:rFonts w:asciiTheme="majorBidi" w:hAnsiTheme="majorBidi" w:cstheme="majorBidi"/>
+        </w:rPr>
+      </w:pPr>
+      <w:proofErr w:type="spellStart"/>
+      <w:r>
+        <w:rPr>
+          <w:rFonts w:asciiTheme="majorBidi" w:hAnsiTheme="majorBidi" w:cstheme="majorBidi"/>
+        </w:rPr>
+        <w:t>Rav</w:t>
+      </w:r>
+      <w:proofErr w:type="spellEnd"/>
+      <w:r>
+        <w:rPr>
+          <w:rFonts w:asciiTheme="majorBidi" w:hAnsiTheme="majorBidi" w:cstheme="majorBidi"/>
+        </w:rPr>
+        <w:t xml:space="preserve"> Kook also speaks about </w:t>
+      </w:r>
+      <w:r>
+        <w:rPr>
+          <w:rFonts w:asciiTheme="majorBidi" w:hAnsiTheme="majorBidi" w:cstheme="majorBidi"/>
+        </w:rPr>
+        <w:t xml:space="preserve">a </w:t>
+      </w:r>
+      <w:r>
+        <w:rPr>
+          <w:rFonts w:asciiTheme="majorBidi" w:hAnsiTheme="majorBidi" w:cstheme="majorBidi"/>
+        </w:rPr>
+        <w:t xml:space="preserve">natural </w:t>
+      </w:r>
+      <w:r>
+        <w:rPr>
+          <w:rFonts w:asciiTheme="majorBidi" w:hAnsiTheme="majorBidi" w:cstheme="majorBidi"/>
+        </w:rPr>
+        <w:t xml:space="preserve">spiritual, </w:t>
+      </w:r>
+      <w:r>
+        <w:rPr>
+          <w:rFonts w:asciiTheme="majorBidi" w:hAnsiTheme="majorBidi" w:cstheme="majorBidi"/>
+        </w:rPr>
+        <w:t>repentance ––</w:t>
+      </w:r>
+      <w:r>
+        <w:rPr>
+          <w:rFonts w:asciiTheme="majorBidi" w:hAnsiTheme="majorBidi" w:cstheme="majorBidi"/>
+        </w:rPr>
+        <w:t>pangs of</w:t>
+      </w:r>
+      <w:r>
+        <w:rPr>
+          <w:rFonts w:asciiTheme="majorBidi" w:hAnsiTheme="majorBidi" w:cstheme="majorBidi"/>
+        </w:rPr>
+        <w:t xml:space="preserve"> remorse </w:t>
+      </w:r>
+      <w:r>
+        <w:rPr>
+          <w:rFonts w:asciiTheme="majorBidi" w:hAnsiTheme="majorBidi" w:cstheme="majorBidi"/>
+        </w:rPr>
+        <w:t xml:space="preserve">that </w:t>
+      </w:r>
+      <w:r>
+        <w:rPr>
+          <w:rFonts w:asciiTheme="majorBidi" w:hAnsiTheme="majorBidi" w:cstheme="majorBidi"/>
+        </w:rPr>
+        <w:t>motivate</w:t>
+      </w:r>
+      <w:r>
+        <w:rPr>
+          <w:rFonts w:asciiTheme="majorBidi" w:hAnsiTheme="majorBidi" w:cstheme="majorBidi"/>
+        </w:rPr>
+        <w:t xml:space="preserve"> him to repent.</w:t>
+      </w:r>
+    </w:p>
+    <w:p>
+      <w:pPr>
+        <w:pStyle w:val="poetry"/>
+        <w:shd w:val="clear" w:color="auto" w:fill="FFFFFF"/>
+        <w:spacing w:before="0" w:beforeAutospacing="0" w:after="0" w:afterAutospacing="0"/>
+        <w:rPr>
+          <w:rFonts w:eastAsiaTheme="minorHAnsi"/>
+          <w:sz w:val="22"/>
+          <w:szCs w:val="22"/>
+          <w:lang w:bidi="ar-SA"/>
+        </w:rPr>
+      </w:pPr>
+    </w:p>
+    <w:p>
+      <w:pPr>
+        <w:pStyle w:val="poetry"/>
+        <w:shd w:val="clear" w:color="auto" w:fill="FFFFFF"/>
+        <w:spacing w:before="0" w:beforeAutospacing="0" w:after="0" w:afterAutospacing="0"/>
+        <w:rPr>
           <w:rFonts w:asciiTheme="majorBidi" w:eastAsiaTheme="minorHAnsi" w:hAnsiTheme="majorBidi" w:cstheme="majorBidi"/>
           <w:sz w:val="22"/>
           <w:szCs w:val="22"/>
@@ -276,7 +940,7 @@
           <w:szCs w:val="22"/>
           <w:lang w:bidi="ar-SA"/>
         </w:rPr>
-        <w:t>called</w:t>
+        <w:t>known as</w:t>
       </w:r>
       <w:r>
         <w:rPr>
@@ -363,7 +1027,7 @@
           <w:szCs w:val="22"/>
           <w:lang w:bidi="ar-SA"/>
         </w:rPr>
-        <w:t xml:space="preserve">, which correspond </w:t>
+        <w:t xml:space="preserve">. The sermon is formally based on </w:t>
       </w:r>
       <w:r>
         <w:rPr>
@@ -372,7 +1036,7 @@
           <w:szCs w:val="22"/>
           <w:lang w:bidi="ar-SA"/>
         </w:rPr>
-        <w:t xml:space="preserve">to </w:t>
+        <w:t>Ps</w:t>
       </w:r>
       <w:r>
         <w:rPr>
@@ -381,7 +1045,7 @@
           <w:szCs w:val="22"/>
           <w:lang w:bidi="ar-SA"/>
         </w:rPr>
-        <w:t>Ps</w:t>
+        <w:t>.</w:t>
       </w:r>
       <w:r>
         <w:rPr>
@@ -390,45 +1054,27 @@
           <w:szCs w:val="22"/>
           <w:lang w:bidi="ar-SA"/>
         </w:rPr>
+        <w:t xml:space="preserve"> 34</w:t>
+      </w:r>
+      <w:proofErr w:type="gramStart"/>
+      <w:r>
+        <w:rPr>
+          <w:rFonts w:asciiTheme="majorBidi" w:eastAsiaTheme="minorHAnsi" w:hAnsiTheme="majorBidi" w:cstheme="majorBidi"/>
+          <w:sz w:val="22"/>
+          <w:szCs w:val="22"/>
+          <w:lang w:bidi="ar-SA"/>
+        </w:rPr>
+        <w:t>,15</w:t>
+      </w:r>
+      <w:proofErr w:type="gramEnd"/>
+      <w:r>
+        <w:rPr>
+          <w:rFonts w:asciiTheme="majorBidi" w:eastAsiaTheme="minorHAnsi" w:hAnsiTheme="majorBidi" w:cstheme="majorBidi"/>
+          <w:sz w:val="22"/>
+          <w:szCs w:val="22"/>
+          <w:lang w:bidi="ar-SA"/>
+        </w:rPr>
         <w:t>.</w:t>
-      </w:r>
-      <w:r>
-        <w:rPr>
-          <w:rFonts w:asciiTheme="majorBidi" w:eastAsiaTheme="minorHAnsi" w:hAnsiTheme="majorBidi" w:cstheme="majorBidi"/>
-          <w:sz w:val="22"/>
-          <w:szCs w:val="22"/>
-          <w:lang w:bidi="ar-SA"/>
-        </w:rPr>
-        <w:t xml:space="preserve"> 34</w:t>
-      </w:r>
-      <w:proofErr w:type="gramStart"/>
-      <w:r>
-        <w:rPr>
-          <w:rFonts w:asciiTheme="majorBidi" w:eastAsiaTheme="minorHAnsi" w:hAnsiTheme="majorBidi" w:cstheme="majorBidi"/>
-          <w:sz w:val="22"/>
-          <w:szCs w:val="22"/>
-          <w:lang w:bidi="ar-SA"/>
-        </w:rPr>
-        <w:t>,15</w:t>
-      </w:r>
-      <w:proofErr w:type="gramEnd"/>
-      <w:r>
-        <w:rPr>
-          <w:rFonts w:asciiTheme="majorBidi" w:eastAsiaTheme="minorHAnsi" w:hAnsiTheme="majorBidi" w:cstheme="majorBidi"/>
-          <w:sz w:val="22"/>
-          <w:szCs w:val="22"/>
-          <w:lang w:bidi="ar-SA"/>
-        </w:rPr>
-        <w:t>:</w:t>
-      </w:r>
-      <w:r>
-        <w:rPr>
-          <w:rFonts w:asciiTheme="majorBidi" w:eastAsiaTheme="minorHAnsi" w:hAnsiTheme="majorBidi" w:cstheme="majorBidi"/>
-          <w:sz w:val="22"/>
-          <w:szCs w:val="22"/>
-          <w:lang w:bidi="ar-SA"/>
-        </w:rPr>
-        <w:t xml:space="preserve"> </w:t>
       </w:r>
     </w:p>
     <w:p>
@@ -437,7 +1083,7 @@
         <w:shd w:val="clear" w:color="auto" w:fill="FFFFFF"/>
         <w:bidi/>
         <w:spacing w:before="0" w:beforeAutospacing="0" w:after="0" w:afterAutospacing="0"/>
-        <w:ind w:left="240"/>
+        <w:ind w:left="720"/>
         <w:rPr>
           <w:rFonts w:asciiTheme="majorBidi" w:hAnsiTheme="majorBidi" w:cstheme="majorBidi"/>
           <w:sz w:val="22"/>
@@ -551,35 +1197,93 @@
     </w:p>
     <w:p>
       <w:pPr>
-        <w:rPr>
-          <w:rFonts w:asciiTheme="majorBidi" w:hAnsiTheme="majorBidi" w:cstheme="majorBidi"/>
-        </w:rPr>
-      </w:pPr>
-      <w:r>
-        <w:rPr>
-          <w:rFonts w:asciiTheme="majorBidi" w:hAnsiTheme="majorBidi" w:cstheme="majorBidi"/>
-        </w:rPr>
-        <w:t xml:space="preserve">According to </w:t>
-      </w:r>
-      <w:proofErr w:type="spellStart"/>
-      <w:r>
-        <w:rPr>
-          <w:rFonts w:asciiTheme="majorBidi" w:hAnsiTheme="majorBidi" w:cstheme="majorBidi"/>
-        </w:rPr>
-        <w:t>Likkutei</w:t>
-      </w:r>
-      <w:proofErr w:type="spellEnd"/>
-      <w:r>
-        <w:rPr>
-          <w:rFonts w:asciiTheme="majorBidi" w:hAnsiTheme="majorBidi" w:cstheme="majorBidi"/>
-        </w:rPr>
-        <w:t xml:space="preserve"> Torah, </w:t>
-      </w:r>
-      <w:r>
-        <w:rPr>
-          <w:rFonts w:asciiTheme="majorBidi" w:hAnsiTheme="majorBidi" w:cstheme="majorBidi"/>
-        </w:rPr>
-        <w:t>the</w:t>
+        <w:spacing w:after="0"/>
+        <w:rPr>
+          <w:rFonts w:asciiTheme="majorBidi" w:hAnsiTheme="majorBidi" w:cstheme="majorBidi"/>
+        </w:rPr>
+      </w:pPr>
+      <w:r>
+        <w:rPr>
+          <w:rFonts w:asciiTheme="majorBidi" w:hAnsiTheme="majorBidi" w:cstheme="majorBidi"/>
+        </w:rPr>
+        <w:t>T</w:t>
+      </w:r>
+      <w:r>
+        <w:rPr>
+          <w:rFonts w:asciiTheme="majorBidi" w:hAnsiTheme="majorBidi" w:cstheme="majorBidi"/>
+        </w:rPr>
+        <w:t xml:space="preserve">he types of </w:t>
+      </w:r>
+      <w:r>
+        <w:rPr>
+          <w:rFonts w:asciiTheme="majorBidi" w:hAnsiTheme="majorBidi" w:cstheme="majorBidi"/>
+        </w:rPr>
+        <w:t xml:space="preserve">repentance </w:t>
+      </w:r>
+      <w:r>
+        <w:rPr>
+          <w:rFonts w:asciiTheme="majorBidi" w:hAnsiTheme="majorBidi" w:cstheme="majorBidi"/>
+        </w:rPr>
+        <w:t xml:space="preserve">are tied to </w:t>
+      </w:r>
+      <w:r>
+        <w:rPr>
+          <w:rFonts w:asciiTheme="majorBidi" w:hAnsiTheme="majorBidi" w:cstheme="majorBidi"/>
+        </w:rPr>
+        <w:t>the words in our blessings</w:t>
+      </w:r>
+    </w:p>
+    <w:p>
+      <w:pPr>
+        <w:bidi/>
+        <w:ind w:left="720"/>
+        <w:rPr>
+          <w:rFonts w:asciiTheme="majorBidi" w:eastAsia="Times New Roman" w:hAnsiTheme="majorBidi" w:cstheme="majorBidi"/>
+          <w:lang w:val="en"/>
+        </w:rPr>
+      </w:pPr>
+      <w:r>
+        <w:rPr>
+          <w:rFonts w:asciiTheme="majorBidi" w:eastAsia="Times New Roman" w:hAnsiTheme="majorBidi" w:cstheme="majorBidi"/>
+          <w:rtl/>
+          <w:lang w:val="en"/>
+        </w:rPr>
+        <w:t>אתה ד'</w:t>
+      </w:r>
+      <w:r>
+        <w:rPr>
+          <w:rtl/>
+        </w:rPr>
+        <w:t xml:space="preserve"> </w:t>
+      </w:r>
+      <w:r>
+        <w:rPr>
+          <w:rFonts w:asciiTheme="majorBidi" w:eastAsia="Times New Roman" w:hAnsiTheme="majorBidi" w:cstheme="majorBidi"/>
+          <w:rtl/>
+          <w:lang w:val="en"/>
+        </w:rPr>
+        <w:t xml:space="preserve">אלוקינו </w:t>
+      </w:r>
+      <w:r>
+        <w:rPr>
+          <w:rFonts w:asciiTheme="majorBidi" w:eastAsia="Times New Roman" w:hAnsiTheme="majorBidi" w:cstheme="majorBidi"/>
+          <w:lang w:val="en"/>
+        </w:rPr>
+        <w:t xml:space="preserve"> </w:t>
+      </w:r>
+    </w:p>
+    <w:p>
+      <w:pPr>
+        <w:spacing w:after="0"/>
+        <w:rPr>
+          <w:rFonts w:asciiTheme="majorBidi" w:hAnsiTheme="majorBidi" w:cstheme="majorBidi"/>
+        </w:rPr>
+      </w:pPr>
+      <w:r>
+        <w:rPr>
+          <w:rFonts w:asciiTheme="majorBidi" w:hAnsiTheme="majorBidi" w:cstheme="majorBidi"/>
+        </w:rPr>
+        <w:t>The</w:t>
       </w:r>
       <w:r>
         <w:rPr>
@@ -603,7 +1307,13 @@
         <w:rPr>
           <w:rFonts w:asciiTheme="majorBidi" w:hAnsiTheme="majorBidi" w:cstheme="majorBidi"/>
         </w:rPr>
-        <w:t xml:space="preserve">relates </w:t>
+        <w:t>relates</w:t>
+      </w:r>
+      <w:r>
+        <w:rPr>
+          <w:rFonts w:asciiTheme="majorBidi" w:hAnsiTheme="majorBidi" w:cstheme="majorBidi"/>
+        </w:rPr>
+        <w:t xml:space="preserve"> </w:t>
       </w:r>
       <w:r>
         <w:rPr>
@@ -654,761 +1364,85 @@
       <w:r>
         <w:rPr>
           <w:rFonts w:asciiTheme="majorBidi" w:hAnsiTheme="majorBidi" w:cstheme="majorBidi"/>
+        </w:rPr>
+        <w:t xml:space="preserve"> (In Hassidic thought, repentance (teshuva) is taken literally as ‘returning to G-d’</w:t>
+      </w:r>
+      <w:r>
+        <w:rPr>
+          <w:rFonts w:asciiTheme="majorBidi" w:hAnsiTheme="majorBidi" w:cstheme="majorBidi"/>
+        </w:rPr>
+        <w:t>, not only as repentance from sin.) The</w:t>
+      </w:r>
+      <w:r>
+        <w:rPr>
+          <w:rFonts w:asciiTheme="majorBidi" w:hAnsiTheme="majorBidi" w:cstheme="majorBidi"/>
+        </w:rPr>
+        <w:t xml:space="preserve"> </w:t>
+      </w:r>
+      <w:r>
+        <w:rPr>
+          <w:rFonts w:asciiTheme="majorBidi" w:hAnsiTheme="majorBidi" w:cstheme="majorBidi"/>
+        </w:rPr>
+        <w:t>mystics of the 16</w:t>
+      </w:r>
+      <w:r>
+        <w:rPr>
+          <w:rFonts w:asciiTheme="majorBidi" w:hAnsiTheme="majorBidi" w:cstheme="majorBidi"/>
+          <w:vertAlign w:val="superscript"/>
+        </w:rPr>
+        <w:t>th</w:t>
+      </w:r>
+      <w:r>
+        <w:rPr>
+          <w:rFonts w:asciiTheme="majorBidi" w:hAnsiTheme="majorBidi" w:cstheme="majorBidi"/>
+        </w:rPr>
+        <w:t xml:space="preserve"> </w:t>
+      </w:r>
+      <w:r>
+        <w:rPr>
+          <w:rFonts w:asciiTheme="majorBidi" w:hAnsiTheme="majorBidi" w:cstheme="majorBidi"/>
+        </w:rPr>
+        <w:t>century</w:t>
+      </w:r>
+      <w:r>
+        <w:rPr>
+          <w:rFonts w:asciiTheme="majorBidi" w:hAnsiTheme="majorBidi" w:cstheme="majorBidi"/>
+        </w:rPr>
+        <w:t xml:space="preserve"> </w:t>
+      </w:r>
+      <w:r>
+        <w:rPr>
+          <w:rFonts w:asciiTheme="majorBidi" w:hAnsiTheme="majorBidi" w:cstheme="majorBidi"/>
+        </w:rPr>
+        <w:t>connect</w:t>
+      </w:r>
+      <w:r>
+        <w:rPr>
+          <w:rFonts w:asciiTheme="majorBidi" w:hAnsiTheme="majorBidi" w:cstheme="majorBidi"/>
+        </w:rPr>
+        <w:t xml:space="preserve">ed the name </w:t>
+      </w:r>
+      <w:proofErr w:type="spellStart"/>
+      <w:r>
+        <w:rPr>
+          <w:rFonts w:asciiTheme="majorBidi" w:hAnsiTheme="majorBidi" w:cstheme="majorBidi"/>
           <w:i/>
           <w:iCs/>
         </w:rPr>
-        <w:t>,</w:t>
-      </w:r>
-      <w:r>
-        <w:rPr>
-          <w:rFonts w:asciiTheme="majorBidi" w:hAnsiTheme="majorBidi" w:cstheme="majorBidi"/>
-        </w:rPr>
-        <w:t xml:space="preserve"> the second type of repentance to the </w:t>
-      </w:r>
-      <w:proofErr w:type="spellStart"/>
-      <w:r>
-        <w:rPr>
-          <w:rFonts w:asciiTheme="majorBidi" w:hAnsiTheme="majorBidi" w:cstheme="majorBidi"/>
-        </w:rPr>
-        <w:t>T</w:t>
-      </w:r>
-      <w:r>
-        <w:rPr>
-          <w:rFonts w:asciiTheme="majorBidi" w:hAnsiTheme="majorBidi" w:cstheme="majorBidi"/>
-        </w:rPr>
-        <w:t>etragrammaton</w:t>
-      </w:r>
-      <w:proofErr w:type="spellEnd"/>
-      <w:r>
-        <w:rPr>
-          <w:rFonts w:asciiTheme="majorBidi" w:hAnsiTheme="majorBidi" w:cstheme="majorBidi"/>
-        </w:rPr>
-        <w:t xml:space="preserve"> name</w:t>
-      </w:r>
-      <w:r>
-        <w:rPr>
-          <w:rFonts w:asciiTheme="majorBidi" w:hAnsiTheme="majorBidi" w:cstheme="majorBidi"/>
-        </w:rPr>
-        <w:t>, and</w:t>
-      </w:r>
-      <w:r>
-        <w:rPr>
-          <w:rFonts w:asciiTheme="majorBidi" w:hAnsiTheme="majorBidi" w:cstheme="majorBidi"/>
-        </w:rPr>
-        <w:t xml:space="preserve"> the third to the </w:t>
-      </w:r>
-      <w:r>
-        <w:rPr>
-          <w:rFonts w:asciiTheme="majorBidi" w:hAnsiTheme="majorBidi" w:cstheme="majorBidi"/>
-          <w:i/>
-          <w:iCs/>
-        </w:rPr>
-        <w:t xml:space="preserve">Or </w:t>
-      </w:r>
-      <w:proofErr w:type="spellStart"/>
-      <w:r>
-        <w:rPr>
-          <w:rFonts w:asciiTheme="majorBidi" w:hAnsiTheme="majorBidi" w:cstheme="majorBidi"/>
-          <w:i/>
-          <w:iCs/>
-        </w:rPr>
-        <w:t>En</w:t>
-      </w:r>
-      <w:proofErr w:type="spellEnd"/>
-      <w:r>
-        <w:rPr>
-          <w:rFonts w:asciiTheme="majorBidi" w:hAnsiTheme="majorBidi" w:cstheme="majorBidi"/>
-          <w:i/>
-          <w:iCs/>
-        </w:rPr>
-        <w:t xml:space="preserve"> </w:t>
-      </w:r>
-      <w:proofErr w:type="spellStart"/>
-      <w:r>
-        <w:rPr>
-          <w:rFonts w:asciiTheme="majorBidi" w:hAnsiTheme="majorBidi" w:cstheme="majorBidi"/>
-          <w:i/>
-          <w:iCs/>
-        </w:rPr>
-        <w:t>Sof</w:t>
-      </w:r>
-      <w:proofErr w:type="spellEnd"/>
-      <w:r>
-        <w:rPr>
-          <w:rFonts w:asciiTheme="majorBidi" w:hAnsiTheme="majorBidi" w:cstheme="majorBidi"/>
-        </w:rPr>
-        <w:t>.</w:t>
-      </w:r>
-      <w:r>
-        <w:rPr>
-          <w:rFonts w:asciiTheme="majorBidi" w:hAnsiTheme="majorBidi" w:cstheme="majorBidi"/>
-        </w:rPr>
-        <w:t xml:space="preserve"> </w:t>
-      </w:r>
-    </w:p>
-    <w:p>
-      <w:pPr>
-        <w:spacing w:after="0"/>
-        <w:rPr>
-          <w:rFonts w:asciiTheme="majorBidi" w:eastAsia="Times New Roman" w:hAnsiTheme="majorBidi" w:cstheme="majorBidi"/>
-          <w:sz w:val="24"/>
-          <w:szCs w:val="24"/>
-          <w:lang w:val="en" w:bidi="he-IL"/>
-        </w:rPr>
-      </w:pPr>
-      <w:proofErr w:type="spellStart"/>
-      <w:r>
-        <w:rPr>
-          <w:rFonts w:asciiTheme="majorBidi" w:hAnsiTheme="majorBidi" w:cstheme="majorBidi"/>
-        </w:rPr>
-        <w:t>Rav</w:t>
-      </w:r>
-      <w:proofErr w:type="spellEnd"/>
-      <w:r>
-        <w:rPr>
-          <w:rFonts w:asciiTheme="majorBidi" w:hAnsiTheme="majorBidi" w:cstheme="majorBidi"/>
-        </w:rPr>
-        <w:t xml:space="preserve"> Kook writes</w:t>
-      </w:r>
-      <w:r>
-        <w:rPr>
-          <w:rFonts w:asciiTheme="majorBidi" w:hAnsiTheme="majorBidi" w:cstheme="majorBidi"/>
-        </w:rPr>
-        <w:t>:</w:t>
-      </w:r>
-    </w:p>
-    <w:p>
-      <w:pPr>
-        <w:bidi/>
-        <w:ind w:left="720"/>
-        <w:rPr>
-          <w:rFonts w:asciiTheme="majorBidi" w:eastAsia="Times New Roman" w:hAnsiTheme="majorBidi" w:cstheme="majorBidi"/>
-          <w:lang w:val="en" w:bidi="he-IL"/>
-        </w:rPr>
-      </w:pPr>
-      <w:r>
-        <w:rPr>
-          <w:rFonts w:asciiTheme="majorBidi" w:eastAsia="Times New Roman" w:hAnsiTheme="majorBidi" w:cstheme="majorBidi"/>
-          <w:sz w:val="24"/>
-          <w:szCs w:val="24"/>
-          <w:lang w:val="en"/>
-        </w:rPr>
-        <w:t xml:space="preserve"> </w:t>
-      </w:r>
-      <w:r>
-        <w:rPr>
-          <w:rFonts w:asciiTheme="majorBidi" w:eastAsia="Times New Roman" w:hAnsiTheme="majorBidi" w:cs="Times New Roman"/>
-          <w:rtl/>
-          <w:lang w:val="en"/>
-        </w:rPr>
-        <w:t>(</w:t>
-      </w:r>
-      <w:r>
-        <w:rPr>
-          <w:rFonts w:asciiTheme="majorBidi" w:eastAsia="Times New Roman" w:hAnsiTheme="majorBidi" w:cs="Times New Roman" w:hint="cs"/>
-          <w:rtl/>
-          <w:lang w:val="en" w:bidi="he-IL"/>
-        </w:rPr>
-        <w:t>תשובה</w:t>
-      </w:r>
-      <w:r>
-        <w:rPr>
-          <w:rFonts w:asciiTheme="majorBidi" w:eastAsia="Times New Roman" w:hAnsiTheme="majorBidi" w:cs="Times New Roman"/>
-          <w:rtl/>
-          <w:lang w:val="en" w:bidi="he-IL"/>
-        </w:rPr>
-        <w:t xml:space="preserve"> </w:t>
-      </w:r>
-      <w:r>
-        <w:rPr>
-          <w:rFonts w:asciiTheme="majorBidi" w:eastAsia="Times New Roman" w:hAnsiTheme="majorBidi" w:cs="Times New Roman" w:hint="cs"/>
-          <w:rtl/>
-          <w:lang w:val="en" w:bidi="he-IL"/>
-        </w:rPr>
-        <w:t>טבעית</w:t>
-      </w:r>
-      <w:r>
-        <w:rPr>
-          <w:rFonts w:asciiTheme="majorBidi" w:eastAsia="Times New Roman" w:hAnsiTheme="majorBidi" w:cs="Times New Roman"/>
-          <w:rtl/>
-          <w:lang w:val="en" w:bidi="he-IL"/>
-        </w:rPr>
-        <w:t xml:space="preserve">) </w:t>
-      </w:r>
-      <w:r>
-        <w:rPr>
-          <w:rFonts w:asciiTheme="majorBidi" w:eastAsia="Times New Roman" w:hAnsiTheme="majorBidi" w:cs="Times New Roman" w:hint="cs"/>
-          <w:rtl/>
-          <w:lang w:val="en" w:bidi="he-IL"/>
-        </w:rPr>
-        <w:t>הגופנית</w:t>
-      </w:r>
-      <w:r>
-        <w:rPr>
-          <w:rFonts w:asciiTheme="majorBidi" w:eastAsia="Times New Roman" w:hAnsiTheme="majorBidi" w:cs="Times New Roman"/>
-          <w:lang w:val="en" w:bidi="he-IL"/>
-        </w:rPr>
-        <w:t xml:space="preserve"> </w:t>
-      </w:r>
-      <w:r>
-        <w:rPr>
-          <w:rFonts w:asciiTheme="majorBidi" w:eastAsia="Times New Roman" w:hAnsiTheme="majorBidi" w:cstheme="majorBidi"/>
-          <w:rtl/>
-          <w:lang w:val="en" w:bidi="he-IL"/>
-        </w:rPr>
-        <w:t>סובבת את כל העבירות נגד חוקי הטבע</w:t>
-      </w:r>
-      <w:r>
-        <w:rPr>
-          <w:rFonts w:asciiTheme="majorBidi" w:eastAsia="Times New Roman" w:hAnsiTheme="majorBidi" w:cstheme="majorBidi"/>
-          <w:rtl/>
-          <w:lang w:val="en"/>
-        </w:rPr>
-        <w:t xml:space="preserve">, </w:t>
-      </w:r>
-      <w:r>
-        <w:rPr>
-          <w:rFonts w:asciiTheme="majorBidi" w:eastAsia="Times New Roman" w:hAnsiTheme="majorBidi" w:cstheme="majorBidi"/>
-          <w:rtl/>
-          <w:lang w:val="en" w:bidi="he-IL"/>
-        </w:rPr>
-        <w:t>המוסר והתורה</w:t>
-      </w:r>
-      <w:r>
-        <w:rPr>
-          <w:rFonts w:asciiTheme="majorBidi" w:eastAsia="Times New Roman" w:hAnsiTheme="majorBidi" w:cstheme="majorBidi"/>
-          <w:rtl/>
-          <w:lang w:val="en"/>
-        </w:rPr>
-        <w:t xml:space="preserve">, </w:t>
-      </w:r>
-      <w:r>
-        <w:rPr>
-          <w:rFonts w:asciiTheme="majorBidi" w:eastAsia="Times New Roman" w:hAnsiTheme="majorBidi" w:cstheme="majorBidi"/>
-          <w:rtl/>
-          <w:lang w:val="en" w:bidi="he-IL"/>
-        </w:rPr>
-        <w:t>המקושרים עם חוקי הטבע</w:t>
-      </w:r>
-      <w:r>
-        <w:rPr>
-          <w:rFonts w:asciiTheme="majorBidi" w:eastAsia="Times New Roman" w:hAnsiTheme="majorBidi" w:cstheme="majorBidi"/>
-          <w:rtl/>
-          <w:lang w:val="en"/>
-        </w:rPr>
-        <w:t xml:space="preserve">. </w:t>
-      </w:r>
-      <w:r>
-        <w:rPr>
-          <w:rFonts w:asciiTheme="majorBidi" w:eastAsia="Times New Roman" w:hAnsiTheme="majorBidi" w:cstheme="majorBidi"/>
-          <w:rtl/>
-          <w:lang w:val="en" w:bidi="he-IL"/>
-        </w:rPr>
-        <w:t>שסוף כל</w:t>
-      </w:r>
-      <w:r>
-        <w:rPr>
-          <w:rFonts w:asciiTheme="majorBidi" w:eastAsia="Times New Roman" w:hAnsiTheme="majorBidi" w:cstheme="majorBidi"/>
-          <w:rtl/>
-          <w:lang w:val="en"/>
-        </w:rPr>
-        <w:t xml:space="preserve"> </w:t>
-      </w:r>
-      <w:r>
-        <w:rPr>
-          <w:rFonts w:asciiTheme="majorBidi" w:eastAsia="Times New Roman" w:hAnsiTheme="majorBidi" w:cstheme="majorBidi"/>
-          <w:rtl/>
-          <w:lang w:val="en" w:bidi="he-IL"/>
-        </w:rPr>
-        <w:t>הנהגה רעה הוא להביא מחלות ומכאובים</w:t>
-      </w:r>
-    </w:p>
-    <w:p>
-      <w:pPr>
-        <w:spacing w:after="0"/>
-        <w:rPr>
-          <w:rFonts w:asciiTheme="majorBidi" w:hAnsiTheme="majorBidi" w:cstheme="majorBidi"/>
-        </w:rPr>
-      </w:pPr>
-      <w:r>
-        <w:rPr>
-          <w:rFonts w:asciiTheme="majorBidi" w:hAnsiTheme="majorBidi" w:cstheme="majorBidi"/>
-        </w:rPr>
-        <w:t xml:space="preserve">The </w:t>
-      </w:r>
-      <w:r>
-        <w:rPr>
-          <w:rFonts w:asciiTheme="majorBidi" w:hAnsiTheme="majorBidi" w:cstheme="majorBidi"/>
-        </w:rPr>
-        <w:t xml:space="preserve">natural </w:t>
-      </w:r>
-      <w:r>
-        <w:rPr>
-          <w:rFonts w:asciiTheme="majorBidi" w:hAnsiTheme="majorBidi" w:cstheme="majorBidi"/>
-        </w:rPr>
-        <w:t xml:space="preserve">physical repentance </w:t>
-      </w:r>
-      <w:r>
-        <w:rPr>
-          <w:rFonts w:asciiTheme="majorBidi" w:hAnsiTheme="majorBidi" w:cstheme="majorBidi"/>
-        </w:rPr>
-        <w:t>encircles</w:t>
-      </w:r>
-      <w:r>
-        <w:rPr>
-          <w:rFonts w:asciiTheme="majorBidi" w:hAnsiTheme="majorBidi" w:cstheme="majorBidi"/>
-        </w:rPr>
-        <w:t xml:space="preserve"> all </w:t>
-      </w:r>
-      <w:r>
-        <w:rPr>
-          <w:rFonts w:asciiTheme="majorBidi" w:hAnsiTheme="majorBidi" w:cstheme="majorBidi"/>
-        </w:rPr>
-        <w:t>sins</w:t>
-      </w:r>
-      <w:r>
-        <w:rPr>
-          <w:rFonts w:asciiTheme="majorBidi" w:hAnsiTheme="majorBidi" w:cstheme="majorBidi"/>
-        </w:rPr>
-        <w:t xml:space="preserve"> against</w:t>
-      </w:r>
-      <w:r>
-        <w:rPr>
-          <w:rFonts w:asciiTheme="majorBidi" w:hAnsiTheme="majorBidi" w:cstheme="majorBidi"/>
-        </w:rPr>
-        <w:t xml:space="preserve"> the laws of nature, ethics and Torah</w:t>
-      </w:r>
-      <w:r>
-        <w:rPr>
-          <w:rFonts w:asciiTheme="majorBidi" w:hAnsiTheme="majorBidi" w:cstheme="majorBidi"/>
-        </w:rPr>
-        <w:t xml:space="preserve">, </w:t>
-      </w:r>
-      <w:r>
-        <w:rPr>
-          <w:rFonts w:asciiTheme="majorBidi" w:hAnsiTheme="majorBidi" w:cstheme="majorBidi"/>
-        </w:rPr>
-        <w:t xml:space="preserve">which are connected to the laws of nature; for the result of </w:t>
-      </w:r>
-      <w:r>
-        <w:rPr>
-          <w:rFonts w:asciiTheme="majorBidi" w:hAnsiTheme="majorBidi" w:cstheme="majorBidi"/>
-        </w:rPr>
-        <w:t xml:space="preserve">all </w:t>
-      </w:r>
-      <w:r>
-        <w:rPr>
-          <w:rFonts w:asciiTheme="majorBidi" w:hAnsiTheme="majorBidi" w:cstheme="majorBidi"/>
-        </w:rPr>
-        <w:t xml:space="preserve">bad behavior is </w:t>
-      </w:r>
-      <w:r>
-        <w:rPr>
-          <w:rFonts w:asciiTheme="majorBidi" w:hAnsiTheme="majorBidi" w:cstheme="majorBidi"/>
-        </w:rPr>
-        <w:t>illness</w:t>
-      </w:r>
-      <w:r>
-        <w:rPr>
-          <w:rFonts w:asciiTheme="majorBidi" w:hAnsiTheme="majorBidi" w:cstheme="majorBidi"/>
-        </w:rPr>
-        <w:t xml:space="preserve"> and pain</w:t>
-      </w:r>
-      <w:r>
-        <w:rPr>
-          <w:rFonts w:asciiTheme="majorBidi" w:hAnsiTheme="majorBidi" w:cstheme="majorBidi"/>
-        </w:rPr>
-        <w:t xml:space="preserve"> . . . </w:t>
-      </w:r>
-    </w:p>
-    <w:p>
-      <w:pPr>
-        <w:spacing w:after="0"/>
-        <w:rPr>
-          <w:rFonts w:asciiTheme="majorBidi" w:hAnsiTheme="majorBidi" w:cstheme="majorBidi"/>
-        </w:rPr>
-      </w:pPr>
-    </w:p>
-    <w:p>
-      <w:pPr>
-        <w:spacing w:after="0"/>
-        <w:rPr>
-          <w:rFonts w:asciiTheme="majorBidi" w:hAnsiTheme="majorBidi" w:cstheme="majorBidi"/>
-        </w:rPr>
-      </w:pPr>
-      <w:proofErr w:type="spellStart"/>
-      <w:r>
-        <w:rPr>
-          <w:rFonts w:asciiTheme="majorBidi" w:hAnsiTheme="majorBidi" w:cstheme="majorBidi"/>
-        </w:rPr>
-        <w:t>Rav</w:t>
-      </w:r>
-      <w:proofErr w:type="spellEnd"/>
-      <w:r>
-        <w:rPr>
-          <w:rFonts w:asciiTheme="majorBidi" w:hAnsiTheme="majorBidi" w:cstheme="majorBidi"/>
-        </w:rPr>
-        <w:t xml:space="preserve"> Kook is saying that this type of repentance is motivated by </w:t>
-      </w:r>
-      <w:r>
-        <w:rPr>
-          <w:rFonts w:asciiTheme="majorBidi" w:hAnsiTheme="majorBidi" w:cstheme="majorBidi"/>
-        </w:rPr>
-        <w:t xml:space="preserve">the physical discomfort of illness and pain. </w:t>
-      </w:r>
-      <w:r>
-        <w:rPr>
-          <w:rFonts w:asciiTheme="majorBidi" w:hAnsiTheme="majorBidi" w:cstheme="majorBidi"/>
-        </w:rPr>
-        <w:t>An</w:t>
-      </w:r>
-      <w:r>
-        <w:rPr>
-          <w:rFonts w:asciiTheme="majorBidi" w:hAnsiTheme="majorBidi" w:cstheme="majorBidi"/>
-        </w:rPr>
-        <w:t xml:space="preserve"> </w:t>
-      </w:r>
-      <w:r>
-        <w:rPr>
-          <w:rFonts w:asciiTheme="majorBidi" w:hAnsiTheme="majorBidi" w:cstheme="majorBidi"/>
-        </w:rPr>
-        <w:t>example</w:t>
-      </w:r>
-      <w:r>
-        <w:rPr>
-          <w:rFonts w:asciiTheme="majorBidi" w:hAnsiTheme="majorBidi" w:cstheme="majorBidi"/>
-        </w:rPr>
-        <w:t xml:space="preserve"> might be, </w:t>
-      </w:r>
-      <w:r>
-        <w:rPr>
-          <w:rFonts w:asciiTheme="majorBidi" w:hAnsiTheme="majorBidi" w:cstheme="majorBidi"/>
-        </w:rPr>
-        <w:t xml:space="preserve">one </w:t>
-      </w:r>
-      <w:r>
-        <w:rPr>
-          <w:rFonts w:asciiTheme="majorBidi" w:hAnsiTheme="majorBidi" w:cstheme="majorBidi"/>
-        </w:rPr>
-        <w:t>wh</w:t>
-      </w:r>
-      <w:r>
-        <w:rPr>
-          <w:rFonts w:asciiTheme="majorBidi" w:hAnsiTheme="majorBidi" w:cstheme="majorBidi"/>
-        </w:rPr>
-        <w:t xml:space="preserve">o volunteers to fast </w:t>
-      </w:r>
-      <w:r>
-        <w:rPr>
-          <w:rFonts w:asciiTheme="majorBidi" w:hAnsiTheme="majorBidi" w:cstheme="majorBidi"/>
-        </w:rPr>
-        <w:t>when he is unable to handle the difficulty of fasting (</w:t>
-      </w:r>
-      <w:proofErr w:type="spellStart"/>
-      <w:r>
-        <w:rPr>
-          <w:rFonts w:asciiTheme="majorBidi" w:hAnsiTheme="majorBidi" w:cstheme="majorBidi"/>
-        </w:rPr>
-        <w:t>Taanit</w:t>
-      </w:r>
-      <w:proofErr w:type="spellEnd"/>
-      <w:r>
-        <w:rPr>
-          <w:rFonts w:asciiTheme="majorBidi" w:hAnsiTheme="majorBidi" w:cstheme="majorBidi"/>
-        </w:rPr>
-        <w:t xml:space="preserve"> 11b</w:t>
-      </w:r>
-      <w:r>
-        <w:rPr>
-          <w:rFonts w:asciiTheme="majorBidi" w:hAnsiTheme="majorBidi" w:cstheme="majorBidi"/>
-        </w:rPr>
-        <w:t xml:space="preserve"> </w:t>
-      </w:r>
-      <w:r>
-        <w:rPr>
-          <w:rFonts w:asciiTheme="majorBidi" w:hAnsiTheme="majorBidi" w:cstheme="majorBidi" w:hint="cs"/>
-          <w:rtl/>
-        </w:rPr>
-        <w:t>דלא מצי לצעורי נפשיה</w:t>
-      </w:r>
-      <w:r>
-        <w:rPr>
-          <w:rFonts w:asciiTheme="majorBidi" w:hAnsiTheme="majorBidi" w:cstheme="majorBidi"/>
-        </w:rPr>
-        <w:t xml:space="preserve">), or one </w:t>
-      </w:r>
-      <w:r>
-        <w:rPr>
-          <w:rFonts w:asciiTheme="majorBidi" w:hAnsiTheme="majorBidi" w:cstheme="majorBidi"/>
-        </w:rPr>
-        <w:t xml:space="preserve">who </w:t>
-      </w:r>
-      <w:r>
-        <w:rPr>
-          <w:rFonts w:asciiTheme="majorBidi" w:hAnsiTheme="majorBidi" w:cstheme="majorBidi"/>
-        </w:rPr>
-        <w:t>makes himself</w:t>
-      </w:r>
-      <w:r>
-        <w:rPr>
-          <w:rFonts w:asciiTheme="majorBidi" w:hAnsiTheme="majorBidi" w:cstheme="majorBidi"/>
-        </w:rPr>
-        <w:t xml:space="preserve"> sick by </w:t>
-      </w:r>
-      <w:r>
-        <w:rPr>
-          <w:rFonts w:asciiTheme="majorBidi" w:hAnsiTheme="majorBidi" w:cstheme="majorBidi"/>
-        </w:rPr>
-        <w:t>indulg</w:t>
-      </w:r>
-      <w:r>
-        <w:rPr>
-          <w:rFonts w:asciiTheme="majorBidi" w:hAnsiTheme="majorBidi" w:cstheme="majorBidi"/>
-        </w:rPr>
-        <w:t>ing</w:t>
-      </w:r>
-      <w:r>
-        <w:rPr>
-          <w:rFonts w:asciiTheme="majorBidi" w:hAnsiTheme="majorBidi" w:cstheme="majorBidi"/>
-        </w:rPr>
-        <w:t xml:space="preserve"> in sensual </w:t>
-      </w:r>
-      <w:r>
-        <w:rPr>
-          <w:rFonts w:asciiTheme="majorBidi" w:hAnsiTheme="majorBidi" w:cstheme="majorBidi"/>
-        </w:rPr>
-        <w:t>pleasures.</w:t>
-      </w:r>
-      <w:r>
-        <w:rPr>
-          <w:rFonts w:asciiTheme="majorBidi" w:hAnsiTheme="majorBidi" w:cstheme="majorBidi"/>
-        </w:rPr>
-        <w:t xml:space="preserve"> In both </w:t>
-      </w:r>
-      <w:r>
-        <w:rPr>
-          <w:rFonts w:asciiTheme="majorBidi" w:hAnsiTheme="majorBidi" w:cstheme="majorBidi"/>
-        </w:rPr>
-        <w:t>cases,</w:t>
-      </w:r>
-      <w:r>
-        <w:rPr>
-          <w:rFonts w:asciiTheme="majorBidi" w:hAnsiTheme="majorBidi" w:cstheme="majorBidi"/>
-        </w:rPr>
-        <w:t xml:space="preserve"> the person feels that his actions are </w:t>
-      </w:r>
-      <w:r>
-        <w:rPr>
-          <w:rFonts w:asciiTheme="majorBidi" w:hAnsiTheme="majorBidi" w:cstheme="majorBidi"/>
-        </w:rPr>
-        <w:t>damaging</w:t>
-      </w:r>
-      <w:r>
-        <w:rPr>
-          <w:rFonts w:asciiTheme="majorBidi" w:hAnsiTheme="majorBidi" w:cstheme="majorBidi"/>
-        </w:rPr>
-        <w:t xml:space="preserve"> himself </w:t>
-      </w:r>
-      <w:r>
-        <w:rPr>
-          <w:rFonts w:asciiTheme="majorBidi" w:hAnsiTheme="majorBidi" w:cstheme="majorBidi"/>
-        </w:rPr>
-        <w:t>and</w:t>
-      </w:r>
-      <w:r>
-        <w:rPr>
-          <w:rFonts w:asciiTheme="majorBidi" w:hAnsiTheme="majorBidi" w:cstheme="majorBidi"/>
-        </w:rPr>
-        <w:t xml:space="preserve"> he repents.</w:t>
-      </w:r>
-      <w:r>
-        <w:rPr>
-          <w:rFonts w:asciiTheme="majorBidi" w:hAnsiTheme="majorBidi" w:cstheme="majorBidi"/>
-        </w:rPr>
-        <w:t xml:space="preserve"> </w:t>
-      </w:r>
-      <w:proofErr w:type="spellStart"/>
-      <w:r>
-        <w:rPr>
-          <w:rFonts w:asciiTheme="majorBidi" w:hAnsiTheme="majorBidi" w:cstheme="majorBidi"/>
-        </w:rPr>
-        <w:t>Rav</w:t>
-      </w:r>
-      <w:proofErr w:type="spellEnd"/>
-      <w:r>
-        <w:rPr>
-          <w:rFonts w:asciiTheme="majorBidi" w:hAnsiTheme="majorBidi" w:cstheme="majorBidi"/>
-        </w:rPr>
-        <w:t xml:space="preserve"> Kook also speaks about a more spiritual, natural repentance </w:t>
-      </w:r>
-      <w:r>
-        <w:rPr>
-          <w:rFonts w:asciiTheme="majorBidi" w:hAnsiTheme="majorBidi" w:cstheme="majorBidi"/>
-        </w:rPr>
-        <w:t>–– when feeling remorse is the basis of repentance</w:t>
-      </w:r>
-      <w:r>
-        <w:rPr>
-          <w:rFonts w:asciiTheme="majorBidi" w:hAnsiTheme="majorBidi" w:cstheme="majorBidi"/>
-        </w:rPr>
-        <w:t>.</w:t>
-      </w:r>
-    </w:p>
-    <w:p>
-      <w:pPr>
-        <w:spacing w:after="0"/>
-        <w:rPr>
-          <w:rFonts w:asciiTheme="majorBidi" w:hAnsiTheme="majorBidi" w:cstheme="majorBidi"/>
-        </w:rPr>
-      </w:pPr>
-    </w:p>
-    <w:p>
-      <w:pPr>
-        <w:spacing w:after="0"/>
-        <w:rPr>
-          <w:rFonts w:asciiTheme="majorBidi" w:eastAsia="Times New Roman" w:hAnsiTheme="majorBidi" w:cstheme="majorBidi"/>
-          <w:lang w:val="en" w:bidi="he-IL"/>
-        </w:rPr>
-      </w:pPr>
-      <w:r>
-        <w:rPr>
-          <w:rFonts w:asciiTheme="majorBidi" w:hAnsiTheme="majorBidi" w:cstheme="majorBidi"/>
-        </w:rPr>
-        <w:t xml:space="preserve">R. </w:t>
-      </w:r>
-      <w:proofErr w:type="spellStart"/>
-      <w:r>
-        <w:rPr>
-          <w:rFonts w:asciiTheme="majorBidi" w:hAnsiTheme="majorBidi" w:cstheme="majorBidi"/>
-        </w:rPr>
-        <w:t>Shneur</w:t>
-      </w:r>
-      <w:proofErr w:type="spellEnd"/>
-      <w:r>
-        <w:rPr>
-          <w:rFonts w:asciiTheme="majorBidi" w:hAnsiTheme="majorBidi" w:cstheme="majorBidi"/>
-        </w:rPr>
-        <w:t xml:space="preserve"> </w:t>
-      </w:r>
-      <w:proofErr w:type="spellStart"/>
-      <w:r>
-        <w:rPr>
-          <w:rFonts w:asciiTheme="majorBidi" w:hAnsiTheme="majorBidi" w:cstheme="majorBidi"/>
-        </w:rPr>
-        <w:t>Zalman</w:t>
-      </w:r>
-      <w:proofErr w:type="spellEnd"/>
-      <w:r>
-        <w:rPr>
-          <w:rFonts w:asciiTheme="majorBidi" w:hAnsiTheme="majorBidi" w:cstheme="majorBidi"/>
-        </w:rPr>
-        <w:t xml:space="preserve"> of </w:t>
-      </w:r>
-      <w:proofErr w:type="spellStart"/>
-      <w:r>
-        <w:rPr>
-          <w:rFonts w:asciiTheme="majorBidi" w:hAnsiTheme="majorBidi" w:cstheme="majorBidi"/>
-        </w:rPr>
-        <w:t>Liady</w:t>
-      </w:r>
-      <w:proofErr w:type="spellEnd"/>
-      <w:r>
-        <w:rPr>
-          <w:rFonts w:asciiTheme="majorBidi" w:hAnsiTheme="majorBidi" w:cstheme="majorBidi"/>
-        </w:rPr>
-        <w:t>,</w:t>
-      </w:r>
-      <w:r>
-        <w:rPr>
-          <w:rFonts w:asciiTheme="majorBidi" w:hAnsiTheme="majorBidi" w:cstheme="majorBidi"/>
-        </w:rPr>
-        <w:t xml:space="preserve"> </w:t>
-      </w:r>
-      <w:r>
-        <w:rPr>
-          <w:rFonts w:asciiTheme="majorBidi" w:hAnsiTheme="majorBidi" w:cstheme="majorBidi"/>
-        </w:rPr>
-        <w:t xml:space="preserve">associates the </w:t>
-      </w:r>
-      <w:proofErr w:type="gramStart"/>
-      <w:r>
-        <w:rPr>
-          <w:rFonts w:asciiTheme="majorBidi" w:hAnsiTheme="majorBidi" w:cstheme="majorBidi"/>
-        </w:rPr>
-        <w:t>1</w:t>
-      </w:r>
-      <w:r>
-        <w:rPr>
-          <w:rFonts w:asciiTheme="majorBidi" w:hAnsiTheme="majorBidi" w:cstheme="majorBidi"/>
-          <w:vertAlign w:val="superscript"/>
-        </w:rPr>
-        <w:t>st</w:t>
-      </w:r>
-      <w:proofErr w:type="gramEnd"/>
-      <w:r>
-        <w:rPr>
-          <w:rFonts w:asciiTheme="majorBidi" w:hAnsiTheme="majorBidi" w:cstheme="majorBidi"/>
-        </w:rPr>
-        <w:t xml:space="preserve"> level of repentance with </w:t>
-      </w:r>
-      <w:proofErr w:type="spellStart"/>
-      <w:r>
-        <w:rPr>
-          <w:rFonts w:asciiTheme="majorBidi" w:hAnsiTheme="majorBidi" w:cstheme="majorBidi"/>
-          <w:i/>
-          <w:iCs/>
-        </w:rPr>
         <w:t>Elokim</w:t>
       </w:r>
       <w:proofErr w:type="spellEnd"/>
       <w:r>
         <w:rPr>
           <w:rFonts w:asciiTheme="majorBidi" w:hAnsiTheme="majorBidi" w:cstheme="majorBidi"/>
-          <w:i/>
-          <w:iCs/>
-        </w:rPr>
-        <w:t>.</w:t>
-      </w:r>
-      <w:r>
-        <w:rPr>
-          <w:rFonts w:asciiTheme="majorBidi" w:hAnsiTheme="majorBidi" w:cstheme="majorBidi"/>
-        </w:rPr>
-        <w:t xml:space="preserve"> In </w:t>
-      </w:r>
-      <w:r>
-        <w:rPr>
-          <w:rFonts w:asciiTheme="majorBidi" w:hAnsiTheme="majorBidi" w:cstheme="majorBidi"/>
-          <w:i/>
-          <w:iCs/>
-        </w:rPr>
-        <w:t>Midrash</w:t>
-      </w:r>
-      <w:r>
-        <w:rPr>
-          <w:rFonts w:asciiTheme="majorBidi" w:hAnsiTheme="majorBidi" w:cstheme="majorBidi"/>
-          <w:i/>
-          <w:iCs/>
-        </w:rPr>
-        <w:t xml:space="preserve"> </w:t>
-      </w:r>
-      <w:r>
-        <w:rPr>
-          <w:rFonts w:asciiTheme="majorBidi" w:hAnsiTheme="majorBidi" w:cstheme="majorBidi"/>
-        </w:rPr>
-        <w:t>this Divine name relates to the attribute of judgement, but to the mystics of the 16</w:t>
-      </w:r>
-      <w:r>
-        <w:rPr>
-          <w:rFonts w:asciiTheme="majorBidi" w:hAnsiTheme="majorBidi" w:cstheme="majorBidi"/>
-          <w:vertAlign w:val="superscript"/>
-        </w:rPr>
-        <w:t>th</w:t>
-      </w:r>
-      <w:r>
-        <w:rPr>
-          <w:rFonts w:asciiTheme="majorBidi" w:hAnsiTheme="majorBidi" w:cstheme="majorBidi"/>
-        </w:rPr>
-        <w:t xml:space="preserve"> century, </w:t>
+        </w:rPr>
+        <w:t xml:space="preserve"> to </w:t>
+      </w:r>
+      <w:r>
+        <w:rPr>
+          <w:rFonts w:asciiTheme="majorBidi" w:hAnsiTheme="majorBidi" w:cstheme="majorBidi"/>
+        </w:rPr>
+        <w:t>nature.</w:t>
       </w:r>
     </w:p>
     <w:p>
@@ -1425,7 +1459,7 @@
         <w:rPr>
           <w:rFonts w:asciiTheme="majorBidi" w:eastAsia="Times New Roman" w:hAnsiTheme="majorBidi" w:cstheme="majorBidi"/>
           <w:rtl/>
-          <w:lang w:val="en"/>
+          <w:lang w:val="en" w:bidi="he-IL"/>
         </w:rPr>
         <w:t>אלוקים בגימטריא הטבע</w:t>
       </w:r>
@@ -1438,6 +1472,13 @@
           <w:lang w:val="en" w:bidi="he-IL"/>
         </w:rPr>
       </w:pPr>
+      <w:r>
+        <w:rPr>
+          <w:rFonts w:asciiTheme="majorBidi" w:eastAsia="Times New Roman" w:hAnsiTheme="majorBidi" w:cstheme="majorBidi"/>
+          <w:lang w:val="en" w:bidi="he-IL"/>
+        </w:rPr>
+        <w:t xml:space="preserve">(The spelling of) </w:t>
+      </w:r>
       <w:proofErr w:type="spellStart"/>
       <w:r>
         <w:rPr>
@@ -1452,7 +1493,310 @@
           <w:rFonts w:asciiTheme="majorBidi" w:eastAsia="Times New Roman" w:hAnsiTheme="majorBidi" w:cstheme="majorBidi"/>
           <w:lang w:val="en" w:bidi="he-IL"/>
         </w:rPr>
-        <w:t xml:space="preserve"> is the numerical equivalence of “nature”.</w:t>
+        <w:t xml:space="preserve"> </w:t>
+      </w:r>
+      <w:r>
+        <w:rPr>
+          <w:rFonts w:asciiTheme="majorBidi" w:eastAsia="Times New Roman" w:hAnsiTheme="majorBidi" w:cstheme="majorBidi"/>
+          <w:lang w:val="en" w:bidi="he-IL"/>
+        </w:rPr>
+        <w:t>is</w:t>
+      </w:r>
+      <w:r>
+        <w:rPr>
+          <w:rFonts w:asciiTheme="majorBidi" w:eastAsia="Times New Roman" w:hAnsiTheme="majorBidi" w:cstheme="majorBidi"/>
+          <w:lang w:val="en" w:bidi="he-IL"/>
+        </w:rPr>
+        <w:t xml:space="preserve"> numerical</w:t>
+      </w:r>
+      <w:r>
+        <w:rPr>
+          <w:rFonts w:asciiTheme="majorBidi" w:eastAsia="Times New Roman" w:hAnsiTheme="majorBidi" w:cstheme="majorBidi"/>
+          <w:lang w:val="en" w:bidi="he-IL"/>
+        </w:rPr>
+        <w:t>ly</w:t>
+      </w:r>
+      <w:r>
+        <w:rPr>
+          <w:rFonts w:asciiTheme="majorBidi" w:eastAsia="Times New Roman" w:hAnsiTheme="majorBidi" w:cstheme="majorBidi"/>
+          <w:lang w:val="en" w:bidi="he-IL"/>
+        </w:rPr>
+        <w:t xml:space="preserve"> equivalen</w:t>
+      </w:r>
+      <w:r>
+        <w:rPr>
+          <w:rFonts w:asciiTheme="majorBidi" w:eastAsia="Times New Roman" w:hAnsiTheme="majorBidi" w:cstheme="majorBidi"/>
+          <w:lang w:val="en" w:bidi="he-IL"/>
+        </w:rPr>
+        <w:t>t</w:t>
+      </w:r>
+      <w:r>
+        <w:rPr>
+          <w:rFonts w:asciiTheme="majorBidi" w:eastAsia="Times New Roman" w:hAnsiTheme="majorBidi" w:cstheme="majorBidi"/>
+          <w:lang w:val="en" w:bidi="he-IL"/>
+        </w:rPr>
+        <w:t xml:space="preserve"> </w:t>
+      </w:r>
+      <w:r>
+        <w:rPr>
+          <w:rFonts w:asciiTheme="majorBidi" w:eastAsia="Times New Roman" w:hAnsiTheme="majorBidi" w:cstheme="majorBidi"/>
+          <w:lang w:val="en" w:bidi="he-IL"/>
+        </w:rPr>
+        <w:t xml:space="preserve">to the </w:t>
+      </w:r>
+      <w:r>
+        <w:rPr>
+          <w:rFonts w:asciiTheme="majorBidi" w:eastAsia="Times New Roman" w:hAnsiTheme="majorBidi" w:cstheme="majorBidi"/>
+          <w:lang w:val="en" w:bidi="he-IL"/>
+        </w:rPr>
+        <w:t xml:space="preserve">spelling </w:t>
+      </w:r>
+      <w:proofErr w:type="spellStart"/>
+      <w:r>
+        <w:rPr>
+          <w:rFonts w:asciiTheme="majorBidi" w:eastAsia="Times New Roman" w:hAnsiTheme="majorBidi" w:cstheme="majorBidi"/>
+          <w:lang w:val="en" w:bidi="he-IL"/>
+        </w:rPr>
+        <w:t>of</w:t>
+      </w:r>
+      <w:r>
+        <w:rPr>
+          <w:rFonts w:asciiTheme="majorBidi" w:eastAsia="Times New Roman" w:hAnsiTheme="majorBidi" w:cstheme="majorBidi"/>
+          <w:lang w:val="en" w:bidi="he-IL"/>
+        </w:rPr>
+        <w:t>re</w:t>
+      </w:r>
+      <w:proofErr w:type="spellEnd"/>
+      <w:r>
+        <w:rPr>
+          <w:rFonts w:asciiTheme="majorBidi" w:eastAsia="Times New Roman" w:hAnsiTheme="majorBidi" w:cstheme="majorBidi"/>
+          <w:lang w:val="en" w:bidi="he-IL"/>
+        </w:rPr>
+        <w:t xml:space="preserve"> the </w:t>
+      </w:r>
+      <w:r>
+        <w:rPr>
+          <w:rFonts w:asciiTheme="majorBidi" w:eastAsia="Times New Roman" w:hAnsiTheme="majorBidi" w:cstheme="majorBidi"/>
+          <w:lang w:val="en" w:bidi="he-IL"/>
+        </w:rPr>
+        <w:t xml:space="preserve">word </w:t>
+      </w:r>
+      <w:r>
+        <w:rPr>
+          <w:rFonts w:asciiTheme="majorBidi" w:eastAsia="Times New Roman" w:hAnsiTheme="majorBidi" w:cstheme="majorBidi"/>
+          <w:lang w:val="en" w:bidi="he-IL"/>
+        </w:rPr>
+        <w:t xml:space="preserve">for </w:t>
+      </w:r>
+      <w:r>
+        <w:rPr>
+          <w:rFonts w:asciiTheme="majorBidi" w:eastAsia="Times New Roman" w:hAnsiTheme="majorBidi" w:cstheme="majorBidi"/>
+          <w:lang w:val="en" w:bidi="he-IL"/>
+        </w:rPr>
+        <w:t>nature</w:t>
+      </w:r>
+      <w:r>
+        <w:rPr>
+          <w:rFonts w:asciiTheme="majorBidi" w:eastAsia="Times New Roman" w:hAnsiTheme="majorBidi" w:cstheme="majorBidi"/>
+          <w:lang w:val="en" w:bidi="he-IL"/>
+        </w:rPr>
+        <w:t>.</w:t>
+      </w:r>
+    </w:p>
+    <w:p>
+      <w:pPr>
+        <w:rPr>
+          <w:rFonts w:asciiTheme="majorBidi" w:hAnsiTheme="majorBidi" w:cstheme="majorBidi"/>
+        </w:rPr>
+      </w:pPr>
+      <w:r>
+        <w:rPr>
+          <w:rFonts w:asciiTheme="majorBidi" w:hAnsiTheme="majorBidi" w:cstheme="majorBidi"/>
+        </w:rPr>
+        <w:t xml:space="preserve">The </w:t>
+      </w:r>
+      <w:r>
+        <w:rPr>
+          <w:rFonts w:asciiTheme="majorBidi" w:hAnsiTheme="majorBidi" w:cstheme="majorBidi"/>
+        </w:rPr>
+        <w:t xml:space="preserve">sermon relates </w:t>
+      </w:r>
+      <w:proofErr w:type="spellStart"/>
+      <w:r>
+        <w:rPr>
+          <w:rFonts w:asciiTheme="majorBidi" w:hAnsiTheme="majorBidi" w:cstheme="majorBidi"/>
+          <w:i/>
+          <w:iCs/>
+        </w:rPr>
+        <w:t>Elokim</w:t>
+      </w:r>
+      <w:proofErr w:type="spellEnd"/>
+      <w:r>
+        <w:rPr>
+          <w:rFonts w:asciiTheme="majorBidi" w:hAnsiTheme="majorBidi" w:cstheme="majorBidi"/>
+          <w:i/>
+          <w:iCs/>
+        </w:rPr>
+        <w:t xml:space="preserve"> </w:t>
+      </w:r>
+      <w:r>
+        <w:rPr>
+          <w:rFonts w:asciiTheme="majorBidi" w:hAnsiTheme="majorBidi" w:cstheme="majorBidi"/>
+        </w:rPr>
+        <w:t xml:space="preserve">to </w:t>
+      </w:r>
+      <w:proofErr w:type="spellStart"/>
+      <w:r>
+        <w:rPr>
+          <w:rFonts w:asciiTheme="majorBidi" w:hAnsiTheme="majorBidi" w:cstheme="majorBidi"/>
+          <w:i/>
+          <w:iCs/>
+        </w:rPr>
+        <w:t>memale</w:t>
+      </w:r>
+      <w:proofErr w:type="spellEnd"/>
+      <w:r>
+        <w:rPr>
+          <w:rFonts w:asciiTheme="majorBidi" w:hAnsiTheme="majorBidi" w:cstheme="majorBidi"/>
+        </w:rPr>
+        <w:t xml:space="preserve"> </w:t>
+      </w:r>
+      <w:proofErr w:type="spellStart"/>
+      <w:r>
+        <w:rPr>
+          <w:rFonts w:asciiTheme="majorBidi" w:hAnsiTheme="majorBidi" w:cstheme="majorBidi"/>
+          <w:i/>
+          <w:iCs/>
+        </w:rPr>
+        <w:t>kolamin</w:t>
+      </w:r>
+      <w:proofErr w:type="spellEnd"/>
+      <w:r>
+        <w:rPr>
+          <w:rFonts w:asciiTheme="majorBidi" w:hAnsiTheme="majorBidi" w:cstheme="majorBidi"/>
+        </w:rPr>
+        <w:t xml:space="preserve">, </w:t>
+      </w:r>
+      <w:r>
+        <w:rPr>
+          <w:rFonts w:asciiTheme="majorBidi" w:hAnsiTheme="majorBidi" w:cstheme="majorBidi"/>
+        </w:rPr>
+        <w:t xml:space="preserve">or </w:t>
+      </w:r>
+      <w:r>
+        <w:rPr>
+          <w:rFonts w:asciiTheme="majorBidi" w:hAnsiTheme="majorBidi" w:cstheme="majorBidi"/>
+        </w:rPr>
+        <w:t>the filling all worlds</w:t>
+      </w:r>
+      <w:r>
+        <w:rPr>
+          <w:rFonts w:asciiTheme="majorBidi" w:hAnsiTheme="majorBidi" w:cstheme="majorBidi"/>
+        </w:rPr>
+        <w:t>,</w:t>
+      </w:r>
+      <w:r>
+        <w:rPr>
+          <w:rFonts w:asciiTheme="majorBidi" w:hAnsiTheme="majorBidi" w:cstheme="majorBidi"/>
+        </w:rPr>
+        <w:t xml:space="preserve"> the immanence of G-d</w:t>
+      </w:r>
+      <w:r>
+        <w:rPr>
+          <w:rFonts w:asciiTheme="majorBidi" w:hAnsiTheme="majorBidi" w:cstheme="majorBidi"/>
+        </w:rPr>
+        <w:t>.</w:t>
+      </w:r>
+    </w:p>
+    <w:p>
+      <w:pPr>
+        <w:rPr>
+          <w:rFonts w:asciiTheme="majorBidi" w:eastAsia="Times New Roman" w:hAnsiTheme="majorBidi" w:cstheme="majorBidi"/>
+          <w:lang w:val="en" w:bidi="he-IL"/>
+        </w:rPr>
+      </w:pPr>
+      <w:r>
+        <w:rPr>
+          <w:rFonts w:asciiTheme="majorBidi" w:eastAsia="Times New Roman" w:hAnsiTheme="majorBidi" w:cstheme="majorBidi"/>
+          <w:lang w:val="en" w:bidi="he-IL"/>
+        </w:rPr>
+        <w:t>Thus</w:t>
+      </w:r>
+      <w:r>
+        <w:rPr>
+          <w:rFonts w:asciiTheme="majorBidi" w:eastAsia="Times New Roman" w:hAnsiTheme="majorBidi" w:cstheme="majorBidi"/>
+          <w:lang w:val="en" w:bidi="he-IL"/>
+        </w:rPr>
+        <w:t>,</w:t>
+      </w:r>
+      <w:r>
+        <w:rPr>
+          <w:rFonts w:asciiTheme="majorBidi" w:eastAsia="Times New Roman" w:hAnsiTheme="majorBidi" w:cstheme="majorBidi"/>
+          <w:lang w:val="en" w:bidi="he-IL"/>
+        </w:rPr>
+        <w:t xml:space="preserve"> both R. Kook and R. </w:t>
+      </w:r>
+      <w:proofErr w:type="spellStart"/>
+      <w:r>
+        <w:rPr>
+          <w:rFonts w:asciiTheme="majorBidi" w:eastAsia="Times New Roman" w:hAnsiTheme="majorBidi" w:cstheme="majorBidi"/>
+          <w:lang w:val="en" w:bidi="he-IL"/>
+        </w:rPr>
+        <w:t>Shenur</w:t>
+      </w:r>
+      <w:proofErr w:type="spellEnd"/>
+      <w:r>
+        <w:rPr>
+          <w:rFonts w:asciiTheme="majorBidi" w:eastAsia="Times New Roman" w:hAnsiTheme="majorBidi" w:cstheme="majorBidi"/>
+          <w:lang w:val="en" w:bidi="he-IL"/>
+        </w:rPr>
+        <w:t xml:space="preserve"> </w:t>
+      </w:r>
+      <w:proofErr w:type="spellStart"/>
+      <w:r>
+        <w:rPr>
+          <w:rFonts w:asciiTheme="majorBidi" w:eastAsia="Times New Roman" w:hAnsiTheme="majorBidi" w:cstheme="majorBidi"/>
+          <w:lang w:val="en" w:bidi="he-IL"/>
+        </w:rPr>
+        <w:t>Zalman</w:t>
+      </w:r>
+      <w:proofErr w:type="spellEnd"/>
+      <w:r>
+        <w:rPr>
+          <w:rFonts w:asciiTheme="majorBidi" w:eastAsia="Times New Roman" w:hAnsiTheme="majorBidi" w:cstheme="majorBidi"/>
+          <w:lang w:val="en" w:bidi="he-IL"/>
+        </w:rPr>
+        <w:t xml:space="preserve"> of </w:t>
+      </w:r>
+      <w:proofErr w:type="spellStart"/>
+      <w:r>
+        <w:rPr>
+          <w:rFonts w:asciiTheme="majorBidi" w:eastAsia="Times New Roman" w:hAnsiTheme="majorBidi" w:cstheme="majorBidi"/>
+          <w:lang w:val="en" w:bidi="he-IL"/>
+        </w:rPr>
+        <w:t>Liady</w:t>
+      </w:r>
+      <w:proofErr w:type="spellEnd"/>
+      <w:r>
+        <w:rPr>
+          <w:rFonts w:asciiTheme="majorBidi" w:eastAsia="Times New Roman" w:hAnsiTheme="majorBidi" w:cstheme="majorBidi"/>
+          <w:lang w:val="en" w:bidi="he-IL"/>
+        </w:rPr>
+        <w:t xml:space="preserve"> understand that the very first level of repentance </w:t>
+      </w:r>
+      <w:r>
+        <w:rPr>
+          <w:rFonts w:asciiTheme="majorBidi" w:eastAsia="Times New Roman" w:hAnsiTheme="majorBidi" w:cstheme="majorBidi"/>
+          <w:lang w:val="en" w:bidi="he-IL"/>
+        </w:rPr>
+        <w:t>as a repentance</w:t>
+      </w:r>
+      <w:r>
+        <w:rPr>
+          <w:rFonts w:asciiTheme="majorBidi" w:eastAsia="Times New Roman" w:hAnsiTheme="majorBidi" w:cstheme="majorBidi"/>
+          <w:lang w:val="en" w:bidi="he-IL"/>
+        </w:rPr>
+        <w:t xml:space="preserve"> connected to nature.</w:t>
       </w:r>
     </w:p>
     <w:p>
@@ -1488,6 +1832,7 @@
     </w:p>
     <w:p>
       <w:pPr>
+        <w:spacing w:after="0"/>
         <w:rPr>
           <w:rFonts w:asciiTheme="majorBidi" w:eastAsia="Times New Roman" w:hAnsiTheme="majorBidi" w:cstheme="majorBidi"/>
           <w:lang w:val="en" w:bidi="he-IL"/>
@@ -1512,7 +1857,21 @@
           <w:rFonts w:asciiTheme="majorBidi" w:eastAsia="Times New Roman" w:hAnsiTheme="majorBidi" w:cstheme="majorBidi"/>
           <w:lang w:val="en" w:bidi="he-IL"/>
         </w:rPr>
-        <w:t xml:space="preserve"> Kook’s second level of repentance is described as follows:</w:t>
+        <w:t xml:space="preserve"> </w:t>
+      </w:r>
+      <w:r>
+        <w:rPr>
+          <w:rFonts w:asciiTheme="majorBidi" w:eastAsia="Times New Roman" w:hAnsiTheme="majorBidi" w:cstheme="majorBidi"/>
+          <w:lang w:val="en" w:bidi="he-IL"/>
+        </w:rPr>
+        <w:t>Kook describes the</w:t>
+      </w:r>
+      <w:r>
+        <w:rPr>
+          <w:rFonts w:asciiTheme="majorBidi" w:eastAsia="Times New Roman" w:hAnsiTheme="majorBidi" w:cstheme="majorBidi"/>
+          <w:lang w:val="en" w:bidi="he-IL"/>
+        </w:rPr>
+        <w:t xml:space="preserve"> second level of repentance as follows:</w:t>
       </w:r>
     </w:p>
     <w:p>
@@ -1527,17 +1886,34 @@
         <w:rPr>
           <w:rFonts w:asciiTheme="majorBidi" w:eastAsia="Times New Roman" w:hAnsiTheme="majorBidi" w:cstheme="majorBidi"/>
           <w:rtl/>
-          <w:lang w:val="en"/>
-        </w:rPr>
+          <w:lang w:val="en" w:bidi="he-IL"/>
+        </w:rPr>
+        <w:lastRenderedPageBreak/>
         <w:t>א</w:t>
       </w:r>
       <w:r>
         <w:rPr>
           <w:rFonts w:asciiTheme="majorBidi" w:eastAsia="Times New Roman" w:hAnsiTheme="majorBidi" w:cstheme="majorBidi" w:hint="cs"/>
           <w:rtl/>
-          <w:lang w:val="en"/>
-        </w:rPr>
-        <w:t>חרי התשובה הטבעית באה האמונית, היא החיה בעולם ממקור המסורת והדת</w:t>
+          <w:lang w:val="en" w:bidi="he-IL"/>
+        </w:rPr>
+        <w:t>חרי התשובה הטבעית באה האמונית</w:t>
+      </w:r>
+      <w:r>
+        <w:rPr>
+          <w:rFonts w:asciiTheme="majorBidi" w:eastAsia="Times New Roman" w:hAnsiTheme="majorBidi" w:cstheme="majorBidi" w:hint="cs"/>
+          <w:rtl/>
+          <w:lang w:val="en"/>
+        </w:rPr>
+        <w:t xml:space="preserve">, </w:t>
+      </w:r>
+      <w:r>
+        <w:rPr>
+          <w:rFonts w:asciiTheme="majorBidi" w:eastAsia="Times New Roman" w:hAnsiTheme="majorBidi" w:cstheme="majorBidi" w:hint="cs"/>
+          <w:rtl/>
+          <w:lang w:val="en" w:bidi="he-IL"/>
+        </w:rPr>
+        <w:t>היא החיה בעולם ממקור המסורת והדת</w:t>
       </w:r>
     </w:p>
     <w:p>
@@ -1553,38 +1929,99 @@
           <w:rFonts w:asciiTheme="majorBidi" w:eastAsia="Times New Roman" w:hAnsiTheme="majorBidi" w:cstheme="majorBidi"/>
           <w:lang w:val="en" w:bidi="he-IL"/>
         </w:rPr>
-        <w:t xml:space="preserve">After the natural repentance comes a repentance based on faith. </w:t>
-      </w:r>
-      <w:proofErr w:type="gramStart"/>
-      <w:r>
-        <w:rPr>
-          <w:rFonts w:asciiTheme="majorBidi" w:eastAsia="Times New Roman" w:hAnsiTheme="majorBidi" w:cstheme="majorBidi"/>
-          <w:lang w:val="en" w:bidi="he-IL"/>
-        </w:rPr>
-        <w:t>It’s</w:t>
-      </w:r>
-      <w:proofErr w:type="gramEnd"/>
-      <w:r>
-        <w:rPr>
-          <w:rFonts w:asciiTheme="majorBidi" w:eastAsia="Times New Roman" w:hAnsiTheme="majorBidi" w:cstheme="majorBidi"/>
-          <w:lang w:val="en" w:bidi="he-IL"/>
-        </w:rPr>
-        <w:t xml:space="preserve"> existence in the world is derived from tradition and religion. </w:t>
-      </w:r>
-    </w:p>
-    <w:p>
-      <w:pPr>
-        <w:rPr>
-          <w:rFonts w:asciiTheme="majorBidi" w:eastAsia="Times New Roman" w:hAnsiTheme="majorBidi" w:cstheme="majorBidi"/>
-          <w:lang w:val="en" w:bidi="he-IL"/>
-        </w:rPr>
-      </w:pPr>
-      <w:r>
-        <w:rPr>
-          <w:rFonts w:asciiTheme="majorBidi" w:eastAsia="Times New Roman" w:hAnsiTheme="majorBidi" w:cstheme="majorBidi"/>
-          <w:lang w:val="en" w:bidi="he-IL"/>
-        </w:rPr>
-        <w:t xml:space="preserve">The next level of repentance, according to R. </w:t>
+        <w:t>After the natural repentance comes a repentance based on faith</w:t>
+      </w:r>
+      <w:r>
+        <w:rPr>
+          <w:rFonts w:asciiTheme="majorBidi" w:eastAsia="Times New Roman" w:hAnsiTheme="majorBidi" w:cstheme="majorBidi"/>
+          <w:lang w:val="en" w:bidi="he-IL"/>
+        </w:rPr>
+        <w:t xml:space="preserve">. </w:t>
+      </w:r>
+      <w:r>
+        <w:rPr>
+          <w:rFonts w:asciiTheme="majorBidi" w:eastAsia="Times New Roman" w:hAnsiTheme="majorBidi" w:cstheme="majorBidi"/>
+          <w:lang w:val="en" w:bidi="he-IL"/>
+        </w:rPr>
+        <w:t xml:space="preserve">It </w:t>
+      </w:r>
+      <w:r>
+        <w:rPr>
+          <w:rFonts w:asciiTheme="majorBidi" w:eastAsia="Times New Roman" w:hAnsiTheme="majorBidi" w:cstheme="majorBidi"/>
+          <w:lang w:val="en" w:bidi="he-IL"/>
+        </w:rPr>
+        <w:t xml:space="preserve">subsists </w:t>
+      </w:r>
+      <w:r>
+        <w:rPr>
+          <w:rFonts w:asciiTheme="majorBidi" w:eastAsia="Times New Roman" w:hAnsiTheme="majorBidi" w:cstheme="majorBidi"/>
+          <w:lang w:val="en" w:bidi="he-IL"/>
+        </w:rPr>
+        <w:t xml:space="preserve">in the world </w:t>
+      </w:r>
+      <w:r>
+        <w:rPr>
+          <w:rFonts w:asciiTheme="majorBidi" w:eastAsia="Times New Roman" w:hAnsiTheme="majorBidi" w:cstheme="majorBidi"/>
+          <w:lang w:val="en" w:bidi="he-IL"/>
+        </w:rPr>
+        <w:t>from</w:t>
+      </w:r>
+      <w:r>
+        <w:rPr>
+          <w:rFonts w:asciiTheme="majorBidi" w:eastAsia="Times New Roman" w:hAnsiTheme="majorBidi" w:cstheme="majorBidi"/>
+          <w:lang w:val="en" w:bidi="he-IL"/>
+        </w:rPr>
+        <w:t xml:space="preserve"> </w:t>
+      </w:r>
+      <w:r>
+        <w:rPr>
+          <w:rFonts w:asciiTheme="majorBidi" w:eastAsia="Times New Roman" w:hAnsiTheme="majorBidi" w:cstheme="majorBidi"/>
+          <w:lang w:val="en" w:bidi="he-IL"/>
+        </w:rPr>
+        <w:t xml:space="preserve">the </w:t>
+      </w:r>
+      <w:r>
+        <w:rPr>
+          <w:rFonts w:asciiTheme="majorBidi" w:eastAsia="Times New Roman" w:hAnsiTheme="majorBidi" w:cstheme="majorBidi"/>
+          <w:lang w:val="en" w:bidi="he-IL"/>
+        </w:rPr>
+        <w:t xml:space="preserve">source </w:t>
+      </w:r>
+      <w:r>
+        <w:rPr>
+          <w:rFonts w:asciiTheme="majorBidi" w:eastAsia="Times New Roman" w:hAnsiTheme="majorBidi" w:cstheme="majorBidi"/>
+          <w:lang w:val="en" w:bidi="he-IL"/>
+        </w:rPr>
+        <w:t>of</w:t>
+      </w:r>
+      <w:r>
+        <w:rPr>
+          <w:rFonts w:asciiTheme="majorBidi" w:eastAsia="Times New Roman" w:hAnsiTheme="majorBidi" w:cstheme="majorBidi"/>
+          <w:lang w:val="en" w:bidi="he-IL"/>
+        </w:rPr>
+        <w:t xml:space="preserve"> </w:t>
+      </w:r>
+      <w:r>
+        <w:rPr>
+          <w:rFonts w:asciiTheme="majorBidi" w:eastAsia="Times New Roman" w:hAnsiTheme="majorBidi" w:cstheme="majorBidi"/>
+          <w:lang w:val="en" w:bidi="he-IL"/>
+        </w:rPr>
+        <w:t xml:space="preserve">tradition and religion. </w:t>
+      </w:r>
+    </w:p>
+    <w:p>
+      <w:pPr>
+        <w:rPr>
+          <w:rFonts w:asciiTheme="majorBidi" w:eastAsia="Times New Roman" w:hAnsiTheme="majorBidi" w:cstheme="majorBidi"/>
+          <w:lang w:val="en" w:bidi="he-IL"/>
+        </w:rPr>
+      </w:pPr>
+      <w:r>
+        <w:rPr>
+          <w:rFonts w:asciiTheme="majorBidi" w:eastAsia="Times New Roman" w:hAnsiTheme="majorBidi" w:cstheme="majorBidi"/>
+          <w:lang w:val="en" w:bidi="he-IL"/>
+        </w:rPr>
+        <w:t xml:space="preserve">R. </w:t>
       </w:r>
       <w:proofErr w:type="spellStart"/>
       <w:r>
@@ -1632,7 +2069,14 @@
           <w:rFonts w:asciiTheme="majorBidi" w:eastAsia="Times New Roman" w:hAnsiTheme="majorBidi" w:cstheme="majorBidi"/>
           <w:lang w:val="en" w:bidi="he-IL"/>
         </w:rPr>
-        <w:t xml:space="preserve">, is related to the </w:t>
+        <w:t xml:space="preserve"> describes the second type of repentance as a return</w:t>
+      </w:r>
+      <w:r>
+        <w:rPr>
+          <w:rFonts w:asciiTheme="majorBidi" w:eastAsia="Times New Roman" w:hAnsiTheme="majorBidi" w:cstheme="majorBidi"/>
+          <w:lang w:val="en" w:bidi="he-IL"/>
+        </w:rPr>
+        <w:t xml:space="preserve"> to </w:t>
       </w:r>
       <w:proofErr w:type="spellStart"/>
       <w:proofErr w:type="gramStart"/>
@@ -1695,21 +2139,56 @@
           <w:rFonts w:asciiTheme="majorBidi" w:eastAsia="Times New Roman" w:hAnsiTheme="majorBidi" w:cstheme="majorBidi"/>
           <w:lang w:val="en" w:bidi="he-IL"/>
         </w:rPr>
-        <w:t xml:space="preserve">. This </w:t>
-      </w:r>
-      <w:r>
-        <w:rPr>
-          <w:rFonts w:asciiTheme="majorBidi" w:eastAsia="Times New Roman" w:hAnsiTheme="majorBidi" w:cstheme="majorBidi"/>
-          <w:lang w:val="en" w:bidi="he-IL"/>
-        </w:rPr>
-        <w:t xml:space="preserve">name </w:t>
-      </w:r>
-      <w:r>
-        <w:rPr>
-          <w:rFonts w:asciiTheme="majorBidi" w:eastAsia="Times New Roman" w:hAnsiTheme="majorBidi" w:cstheme="majorBidi"/>
-          <w:lang w:val="en" w:bidi="he-IL"/>
-        </w:rPr>
-        <w:t>signifies the transcendence of G-d, and the highest degree of revelation</w:t>
+        <w:t>. This</w:t>
+      </w:r>
+      <w:r>
+        <w:rPr>
+          <w:rFonts w:asciiTheme="majorBidi" w:eastAsia="Times New Roman" w:hAnsiTheme="majorBidi" w:cstheme="majorBidi"/>
+          <w:lang w:val="en" w:bidi="he-IL"/>
+        </w:rPr>
+        <w:t xml:space="preserve"> name</w:t>
+      </w:r>
+      <w:r>
+        <w:rPr>
+          <w:rFonts w:asciiTheme="majorBidi" w:eastAsia="Times New Roman" w:hAnsiTheme="majorBidi" w:cstheme="majorBidi"/>
+          <w:lang w:val="en" w:bidi="he-IL"/>
+        </w:rPr>
+        <w:t xml:space="preserve"> signifies the transcendence of G-d, </w:t>
+      </w:r>
+      <w:r>
+        <w:rPr>
+          <w:rFonts w:asciiTheme="majorBidi" w:eastAsia="Times New Roman" w:hAnsiTheme="majorBidi" w:cstheme="majorBidi"/>
+          <w:lang w:val="en" w:bidi="he-IL"/>
+        </w:rPr>
+        <w:t xml:space="preserve">the name </w:t>
+      </w:r>
+      <w:r>
+        <w:rPr>
+          <w:rFonts w:asciiTheme="majorBidi" w:eastAsia="Times New Roman" w:hAnsiTheme="majorBidi" w:cstheme="majorBidi"/>
+          <w:lang w:val="en" w:bidi="he-IL"/>
+        </w:rPr>
+        <w:t xml:space="preserve">of G-d that was </w:t>
+      </w:r>
+      <w:r>
+        <w:rPr>
+          <w:rFonts w:asciiTheme="majorBidi" w:eastAsia="Times New Roman" w:hAnsiTheme="majorBidi" w:cstheme="majorBidi"/>
+          <w:lang w:val="en" w:bidi="he-IL"/>
+        </w:rPr>
+        <w:t>revealed at Sina</w:t>
+      </w:r>
+      <w:r>
+        <w:rPr>
+          <w:rFonts w:asciiTheme="majorBidi" w:eastAsia="Times New Roman" w:hAnsiTheme="majorBidi" w:cstheme="majorBidi"/>
+          <w:lang w:val="en" w:bidi="he-IL"/>
+        </w:rPr>
+        <w:t xml:space="preserve">i, the name associated with the </w:t>
+      </w:r>
+      <w:r>
+        <w:rPr>
+          <w:rFonts w:asciiTheme="majorBidi" w:eastAsia="Times New Roman" w:hAnsiTheme="majorBidi" w:cstheme="majorBidi"/>
+          <w:lang w:val="en" w:bidi="he-IL"/>
+        </w:rPr>
+        <w:t>highest degree of revelation</w:t>
       </w:r>
       <w:r>
         <w:rPr>
@@ -1718,431 +2197,131 @@
         </w:rPr>
         <w:t>.</w:t>
       </w:r>
-      <w:r>
-        <w:rPr>
-          <w:rFonts w:asciiTheme="majorBidi" w:eastAsia="Times New Roman" w:hAnsiTheme="majorBidi" w:cstheme="majorBidi"/>
-          <w:lang w:val="en" w:bidi="he-IL"/>
-        </w:rPr>
-        <w:t xml:space="preserve"> </w:t>
-      </w:r>
-      <w:r>
-        <w:rPr>
-          <w:rFonts w:asciiTheme="majorBidi" w:eastAsia="Times New Roman" w:hAnsiTheme="majorBidi" w:cstheme="majorBidi"/>
-          <w:i/>
-          <w:iCs/>
-          <w:lang w:val="en" w:bidi="he-IL"/>
-        </w:rPr>
-        <w:lastRenderedPageBreak/>
-        <w:t>S</w:t>
-      </w:r>
-      <w:r>
-        <w:rPr>
-          <w:rFonts w:asciiTheme="majorBidi" w:eastAsia="Times New Roman" w:hAnsiTheme="majorBidi" w:cstheme="majorBidi"/>
-          <w:i/>
-          <w:iCs/>
-          <w:lang w:val="en" w:bidi="he-IL"/>
-        </w:rPr>
-        <w:t xml:space="preserve">hem </w:t>
-      </w:r>
-      <w:proofErr w:type="spellStart"/>
-      <w:r>
-        <w:rPr>
-          <w:rFonts w:asciiTheme="majorBidi" w:eastAsia="Times New Roman" w:hAnsiTheme="majorBidi" w:cstheme="majorBidi"/>
-          <w:i/>
-          <w:iCs/>
-          <w:lang w:val="en" w:bidi="he-IL"/>
-        </w:rPr>
-        <w:t>Elokim</w:t>
-      </w:r>
-      <w:proofErr w:type="spellEnd"/>
-      <w:r>
-        <w:rPr>
-          <w:rFonts w:asciiTheme="majorBidi" w:eastAsia="Times New Roman" w:hAnsiTheme="majorBidi" w:cstheme="majorBidi"/>
-          <w:lang w:val="en" w:bidi="he-IL"/>
-        </w:rPr>
-        <w:t xml:space="preserve"> is used in Genesis for creation. </w:t>
-      </w:r>
-      <w:r>
-        <w:rPr>
-          <w:rFonts w:asciiTheme="majorBidi" w:eastAsia="Times New Roman" w:hAnsiTheme="majorBidi" w:cstheme="majorBidi"/>
-          <w:i/>
-          <w:iCs/>
-          <w:lang w:val="en" w:bidi="he-IL"/>
-        </w:rPr>
-        <w:t>Shem</w:t>
-      </w:r>
-      <w:r>
-        <w:rPr>
-          <w:rFonts w:asciiTheme="majorBidi" w:eastAsia="Times New Roman" w:hAnsiTheme="majorBidi" w:cstheme="majorBidi"/>
-          <w:lang w:val="en" w:bidi="he-IL"/>
-        </w:rPr>
-        <w:t xml:space="preserve"> </w:t>
-      </w:r>
-      <w:proofErr w:type="spellStart"/>
-      <w:r>
-        <w:rPr>
-          <w:rFonts w:asciiTheme="majorBidi" w:eastAsia="Times New Roman" w:hAnsiTheme="majorBidi" w:cstheme="majorBidi"/>
-          <w:i/>
-          <w:iCs/>
-          <w:lang w:val="en" w:bidi="he-IL"/>
-        </w:rPr>
-        <w:t>Havaya</w:t>
-      </w:r>
-      <w:proofErr w:type="spellEnd"/>
-      <w:r>
-        <w:rPr>
-          <w:rFonts w:asciiTheme="majorBidi" w:eastAsia="Times New Roman" w:hAnsiTheme="majorBidi" w:cstheme="majorBidi"/>
-          <w:lang w:val="en" w:bidi="he-IL"/>
-        </w:rPr>
-        <w:t xml:space="preserve"> is used in Exodus for revelation and the giving of the Torah</w:t>
-      </w:r>
+    </w:p>
+    <w:p>
+      <w:pPr>
+        <w:ind w:left="720"/>
+        <w:jc w:val="center"/>
+        <w:rPr>
+          <w:rFonts w:asciiTheme="majorBidi" w:eastAsia="Times New Roman" w:hAnsiTheme="majorBidi" w:cstheme="majorBidi"/>
+          <w:lang w:val="en" w:bidi="he-IL"/>
+        </w:rPr>
+      </w:pPr>
+      <w:r>
+        <w:rPr>
+          <w:rFonts w:asciiTheme="majorBidi" w:eastAsia="Times New Roman" w:hAnsiTheme="majorBidi" w:cstheme="majorBidi"/>
+          <w:lang w:val="en" w:bidi="he-IL"/>
+        </w:rPr>
+        <w:sym w:font="Wingdings 2" w:char="F062"/>
+      </w:r>
+      <w:r>
+        <w:rPr>
+          <w:rFonts w:asciiTheme="majorBidi" w:eastAsia="Times New Roman" w:hAnsiTheme="majorBidi" w:cstheme="majorBidi"/>
+          <w:lang w:val="en" w:bidi="he-IL"/>
+        </w:rPr>
+        <w:sym w:font="Wingdings 2" w:char="F063"/>
+      </w:r>
+      <w:r>
+        <w:rPr>
+          <w:rFonts w:asciiTheme="majorBidi" w:eastAsia="Times New Roman" w:hAnsiTheme="majorBidi" w:cstheme="majorBidi"/>
+          <w:lang w:val="en" w:bidi="he-IL"/>
+        </w:rPr>
+        <w:sym w:font="Wingdings 2" w:char="F062"/>
+      </w:r>
+    </w:p>
+    <w:p>
+      <w:pPr>
+        <w:bidi/>
+        <w:ind w:left="720"/>
+        <w:rPr>
+          <w:rFonts w:asciiTheme="majorBidi" w:eastAsia="Times New Roman" w:hAnsiTheme="majorBidi" w:cstheme="majorBidi"/>
+          <w:lang w:val="en" w:bidi="he-IL"/>
+        </w:rPr>
+      </w:pPr>
+      <w:r>
+        <w:rPr>
+          <w:rFonts w:asciiTheme="majorBidi" w:eastAsia="Times New Roman" w:hAnsiTheme="majorBidi" w:cstheme="majorBidi"/>
+          <w:rtl/>
+          <w:lang w:val="en"/>
+        </w:rPr>
+        <w:t>התשובה</w:t>
+      </w:r>
+      <w:r>
+        <w:rPr>
+          <w:rFonts w:ascii="Arial" w:hAnsi="Arial" w:cs="Arial"/>
+          <w:b/>
+          <w:bCs/>
+          <w:color w:val="222222"/>
+          <w:sz w:val="28"/>
+          <w:szCs w:val="28"/>
+          <w:shd w:val="clear" w:color="auto" w:fill="FFFFFF"/>
+          <w:rtl/>
+        </w:rPr>
+        <w:t xml:space="preserve"> </w:t>
+      </w:r>
+      <w:r>
+        <w:rPr>
+          <w:rFonts w:asciiTheme="majorBidi" w:eastAsia="Times New Roman" w:hAnsiTheme="majorBidi" w:cstheme="majorBidi"/>
+          <w:rtl/>
+          <w:lang w:val="en"/>
+        </w:rPr>
+        <w:t>השכלית</w:t>
+      </w:r>
+      <w:r>
+        <w:rPr>
+          <w:rFonts w:asciiTheme="majorBidi" w:eastAsia="Times New Roman" w:hAnsiTheme="majorBidi" w:cstheme="majorBidi"/>
+          <w:lang w:val="en" w:bidi="he-IL"/>
+        </w:rPr>
+        <w:t> </w:t>
+      </w:r>
+      <w:r>
+        <w:rPr>
+          <w:rFonts w:asciiTheme="majorBidi" w:eastAsia="Times New Roman" w:hAnsiTheme="majorBidi" w:cstheme="majorBidi"/>
+          <w:rtl/>
+          <w:lang w:val="en"/>
+        </w:rPr>
+        <w:t>היא</w:t>
+      </w:r>
+      <w:r>
+        <w:rPr>
+          <w:rFonts w:asciiTheme="majorBidi" w:eastAsia="Times New Roman" w:hAnsiTheme="majorBidi" w:cstheme="majorBidi"/>
+          <w:lang w:val="en"/>
+        </w:rPr>
+        <w:t xml:space="preserve"> . . . </w:t>
+      </w:r>
+      <w:r>
+        <w:rPr>
+          <w:rFonts w:asciiTheme="majorBidi" w:eastAsia="Times New Roman" w:hAnsiTheme="majorBidi" w:cstheme="majorBidi"/>
+          <w:rtl/>
+          <w:lang w:val="en"/>
+        </w:rPr>
+        <w:t>הכרה ברורה, הבאה מהשקפת העולם והחיים השלמה, אשר עלתה למעלתה אחרי אשר התפקיד הטבעי והאמוני כבר רשמו בה יפה את רשומיה</w:t>
+      </w:r>
+      <w:r>
+        <w:rPr>
+          <w:rFonts w:asciiTheme="majorBidi" w:eastAsia="Times New Roman" w:hAnsiTheme="majorBidi" w:cstheme="majorBidi"/>
+          <w:lang w:val="en"/>
+        </w:rPr>
+        <w:t xml:space="preserve"> . . . </w:t>
+      </w:r>
+      <w:r>
+        <w:rPr>
+          <w:rFonts w:asciiTheme="majorBidi" w:eastAsia="Times New Roman" w:hAnsiTheme="majorBidi" w:cstheme="majorBidi"/>
+          <w:rtl/>
+          <w:lang w:val="en"/>
+        </w:rPr>
+        <w:t>היא מלאה כבר אור אין קץ</w:t>
+      </w:r>
+    </w:p>
+    <w:p>
+      <w:pPr>
+        <w:spacing w:after="0"/>
+        <w:rPr>
+          <w:rFonts w:asciiTheme="majorBidi" w:hAnsiTheme="majorBidi" w:cstheme="majorBidi"/>
+        </w:rPr>
+      </w:pPr>
       <w:bookmarkStart w:id="0" w:name="_GoBack"/>
       <w:bookmarkEnd w:id="0"/>
-    </w:p>
-    <w:p>
-      <w:pPr>
-        <w:rPr>
-          <w:rFonts w:asciiTheme="majorBidi" w:eastAsia="Times New Roman" w:hAnsiTheme="majorBidi" w:cstheme="majorBidi"/>
-          <w:lang w:val="en" w:bidi="he-IL"/>
-        </w:rPr>
-      </w:pPr>
-    </w:p>
-    <w:p>
-      <w:pPr>
-        <w:rPr>
-          <w:rFonts w:asciiTheme="majorBidi" w:eastAsia="Times New Roman" w:hAnsiTheme="majorBidi" w:cstheme="majorBidi"/>
-          <w:lang w:val="en" w:bidi="he-IL"/>
-        </w:rPr>
-      </w:pPr>
-    </w:p>
-    <w:p>
-      <w:pPr>
-        <w:spacing w:after="0"/>
-        <w:rPr>
-          <w:rFonts w:asciiTheme="majorBidi" w:hAnsiTheme="majorBidi" w:cstheme="majorBidi"/>
-        </w:rPr>
-      </w:pPr>
-    </w:p>
-    <w:p>
-      <w:pPr>
-        <w:rPr>
-          <w:rFonts w:asciiTheme="majorBidi" w:hAnsiTheme="majorBidi" w:cstheme="majorBidi"/>
-        </w:rPr>
-      </w:pPr>
-      <w:r>
-        <w:rPr>
-          <w:rFonts w:asciiTheme="majorBidi" w:hAnsiTheme="majorBidi" w:cstheme="majorBidi"/>
-        </w:rPr>
-        <w:t xml:space="preserve"> </w:t>
-      </w:r>
-      <w:r>
-        <w:rPr>
-          <w:rFonts w:asciiTheme="majorBidi" w:hAnsiTheme="majorBidi" w:cstheme="majorBidi"/>
-        </w:rPr>
-        <w:t> </w:t>
-      </w:r>
-    </w:p>
-    <w:p>
-      <w:pPr>
-        <w:rPr>
-          <w:rFonts w:asciiTheme="majorBidi" w:hAnsiTheme="majorBidi" w:cstheme="majorBidi"/>
-        </w:rPr>
-      </w:pPr>
-    </w:p>
-    <w:p>
-      <w:pPr>
-        <w:rPr>
-          <w:rFonts w:asciiTheme="majorBidi" w:hAnsiTheme="majorBidi" w:cstheme="majorBidi"/>
-          <w:lang w:val="en"/>
-        </w:rPr>
-      </w:pPr>
-      <w:r>
-        <w:rPr>
-          <w:rFonts w:asciiTheme="majorBidi" w:hAnsiTheme="majorBidi" w:cstheme="majorBidi"/>
-          <w:rtl/>
-          <w:lang w:val="en"/>
-        </w:rPr>
-        <w:t>   </w:t>
-      </w:r>
-      <w:r>
-        <w:rPr>
-          <w:rFonts w:asciiTheme="majorBidi" w:hAnsiTheme="majorBidi" w:cstheme="majorBidi"/>
-          <w:lang w:val="en"/>
-        </w:rPr>
-        <w:t xml:space="preserve">Like all Hassidic sermons, </w:t>
-      </w:r>
-    </w:p>
-    <w:p>
-      <w:pPr>
-        <w:rPr>
-          <w:rFonts w:asciiTheme="majorBidi" w:hAnsiTheme="majorBidi" w:cstheme="majorBidi"/>
-          <w:lang w:val="en"/>
-        </w:rPr>
-      </w:pPr>
-      <w:r>
-        <w:rPr>
-          <w:rFonts w:asciiTheme="majorBidi" w:hAnsiTheme="majorBidi" w:cstheme="majorBidi"/>
-          <w:lang w:val="en"/>
-        </w:rPr>
-        <w:t xml:space="preserve">He defines the first </w:t>
-      </w:r>
-      <w:r>
-        <w:rPr>
-          <w:rFonts w:asciiTheme="majorBidi" w:hAnsiTheme="majorBidi" w:cstheme="majorBidi"/>
-          <w:lang w:val="en"/>
-        </w:rPr>
-        <w:t xml:space="preserve">type corresponds to a return to the Devine Name </w:t>
-      </w:r>
-      <w:proofErr w:type="spellStart"/>
-      <w:r>
-        <w:rPr>
-          <w:rFonts w:asciiTheme="majorBidi" w:hAnsiTheme="majorBidi" w:cstheme="majorBidi"/>
-          <w:lang w:val="en"/>
-        </w:rPr>
-        <w:t>E</w:t>
-      </w:r>
-      <w:r>
-        <w:rPr>
-          <w:rFonts w:asciiTheme="majorBidi" w:hAnsiTheme="majorBidi" w:cstheme="majorBidi"/>
-          <w:lang w:val="en"/>
-        </w:rPr>
-        <w:t>one</w:t>
-      </w:r>
-      <w:proofErr w:type="spellEnd"/>
-      <w:r>
-        <w:rPr>
-          <w:rFonts w:asciiTheme="majorBidi" w:hAnsiTheme="majorBidi" w:cstheme="majorBidi"/>
-          <w:lang w:val="en"/>
-        </w:rPr>
-        <w:t xml:space="preserve"> as </w:t>
-      </w:r>
-      <w:proofErr w:type="spellStart"/>
-      <w:r>
-        <w:rPr>
-          <w:rFonts w:asciiTheme="majorBidi" w:hAnsiTheme="majorBidi" w:cstheme="majorBidi"/>
-          <w:lang w:val="en"/>
-        </w:rPr>
-        <w:t>kenegd</w:t>
-      </w:r>
-      <w:proofErr w:type="spellEnd"/>
-      <w:r>
-        <w:rPr>
-          <w:rFonts w:asciiTheme="majorBidi" w:hAnsiTheme="majorBidi" w:cstheme="majorBidi"/>
-          <w:lang w:val="en"/>
-        </w:rPr>
-        <w:t xml:space="preserve"> sur </w:t>
-      </w:r>
-      <w:proofErr w:type="spellStart"/>
-      <w:r>
-        <w:rPr>
-          <w:rFonts w:asciiTheme="majorBidi" w:hAnsiTheme="majorBidi" w:cstheme="majorBidi"/>
-          <w:lang w:val="en"/>
-        </w:rPr>
-        <w:t>mera</w:t>
-      </w:r>
-      <w:proofErr w:type="spellEnd"/>
-      <w:r>
-        <w:rPr>
-          <w:rFonts w:asciiTheme="majorBidi" w:hAnsiTheme="majorBidi" w:cstheme="majorBidi"/>
-          <w:lang w:val="en"/>
-        </w:rPr>
-        <w:t xml:space="preserve"> that the level of </w:t>
-      </w:r>
-      <w:proofErr w:type="spellStart"/>
-      <w:r>
-        <w:rPr>
-          <w:rFonts w:asciiTheme="majorBidi" w:hAnsiTheme="majorBidi" w:cstheme="majorBidi"/>
-          <w:lang w:val="en"/>
-        </w:rPr>
-        <w:t>elokeinu</w:t>
-      </w:r>
-      <w:proofErr w:type="spellEnd"/>
-      <w:r>
-        <w:rPr>
-          <w:rFonts w:asciiTheme="majorBidi" w:hAnsiTheme="majorBidi" w:cstheme="majorBidi"/>
-          <w:lang w:val="en"/>
-        </w:rPr>
-        <w:t xml:space="preserve"> (</w:t>
-      </w:r>
-      <w:proofErr w:type="spellStart"/>
-      <w:r>
-        <w:rPr>
-          <w:rFonts w:asciiTheme="majorBidi" w:hAnsiTheme="majorBidi" w:cstheme="majorBidi"/>
-          <w:lang w:val="en"/>
-        </w:rPr>
-        <w:t>memale</w:t>
-      </w:r>
-      <w:proofErr w:type="spellEnd"/>
-      <w:r>
-        <w:rPr>
-          <w:rFonts w:asciiTheme="majorBidi" w:hAnsiTheme="majorBidi" w:cstheme="majorBidi"/>
-          <w:lang w:val="en"/>
-        </w:rPr>
-        <w:t xml:space="preserve"> col </w:t>
-      </w:r>
-      <w:proofErr w:type="spellStart"/>
-      <w:r>
-        <w:rPr>
-          <w:rFonts w:asciiTheme="majorBidi" w:hAnsiTheme="majorBidi" w:cstheme="majorBidi"/>
-          <w:lang w:val="en"/>
-        </w:rPr>
-        <w:t>olmim</w:t>
-      </w:r>
-      <w:proofErr w:type="spellEnd"/>
-      <w:r>
-        <w:rPr>
-          <w:rFonts w:asciiTheme="majorBidi" w:hAnsiTheme="majorBidi" w:cstheme="majorBidi"/>
-          <w:lang w:val="en"/>
-        </w:rPr>
-        <w:t>) that should be drawn in to him,</w:t>
-      </w:r>
-    </w:p>
-    <w:p>
-      <w:pPr>
-        <w:rPr>
-          <w:rFonts w:asciiTheme="majorBidi" w:hAnsiTheme="majorBidi" w:cstheme="majorBidi"/>
-          <w:lang w:val="en"/>
-        </w:rPr>
-      </w:pPr>
-      <w:proofErr w:type="spellStart"/>
-      <w:r>
-        <w:rPr>
-          <w:rFonts w:asciiTheme="majorBidi" w:hAnsiTheme="majorBidi" w:cstheme="majorBidi"/>
-          <w:lang w:val="en"/>
-        </w:rPr>
-        <w:t>Aseh</w:t>
-      </w:r>
-      <w:proofErr w:type="spellEnd"/>
-      <w:r>
-        <w:rPr>
-          <w:rFonts w:asciiTheme="majorBidi" w:hAnsiTheme="majorBidi" w:cstheme="majorBidi"/>
-          <w:lang w:val="en"/>
-        </w:rPr>
-        <w:t xml:space="preserve"> tov </w:t>
-      </w:r>
-      <w:proofErr w:type="spellStart"/>
-      <w:r>
-        <w:rPr>
-          <w:rFonts w:asciiTheme="majorBidi" w:hAnsiTheme="majorBidi" w:cstheme="majorBidi"/>
-          <w:lang w:val="en"/>
-        </w:rPr>
-        <w:t>keneged</w:t>
-      </w:r>
-      <w:proofErr w:type="spellEnd"/>
-      <w:r>
-        <w:rPr>
-          <w:rFonts w:asciiTheme="majorBidi" w:hAnsiTheme="majorBidi" w:cstheme="majorBidi"/>
-          <w:lang w:val="en"/>
-        </w:rPr>
-        <w:t xml:space="preserve"> </w:t>
-      </w:r>
-      <w:proofErr w:type="spellStart"/>
-      <w:proofErr w:type="gramStart"/>
-      <w:r>
-        <w:rPr>
-          <w:rFonts w:asciiTheme="majorBidi" w:hAnsiTheme="majorBidi" w:cstheme="majorBidi"/>
-          <w:lang w:val="en"/>
-        </w:rPr>
-        <w:t>shem</w:t>
-      </w:r>
-      <w:proofErr w:type="spellEnd"/>
-      <w:proofErr w:type="gramEnd"/>
-      <w:r>
-        <w:rPr>
-          <w:rFonts w:asciiTheme="majorBidi" w:hAnsiTheme="majorBidi" w:cstheme="majorBidi"/>
-          <w:lang w:val="en"/>
-        </w:rPr>
-        <w:t xml:space="preserve"> </w:t>
-      </w:r>
-      <w:proofErr w:type="spellStart"/>
-      <w:r>
-        <w:rPr>
-          <w:rFonts w:asciiTheme="majorBidi" w:hAnsiTheme="majorBidi" w:cstheme="majorBidi"/>
-          <w:lang w:val="en"/>
-        </w:rPr>
-        <w:t>havaya</w:t>
-      </w:r>
-      <w:proofErr w:type="spellEnd"/>
-      <w:r>
-        <w:rPr>
-          <w:rFonts w:asciiTheme="majorBidi" w:hAnsiTheme="majorBidi" w:cstheme="majorBidi"/>
-          <w:lang w:val="en"/>
-        </w:rPr>
-        <w:t xml:space="preserve"> that the person wants to cling to </w:t>
-      </w:r>
-      <w:proofErr w:type="spellStart"/>
-      <w:r>
-        <w:rPr>
-          <w:rFonts w:asciiTheme="majorBidi" w:hAnsiTheme="majorBidi" w:cstheme="majorBidi"/>
-          <w:lang w:val="en"/>
-        </w:rPr>
-        <w:t>havaya</w:t>
-      </w:r>
-      <w:proofErr w:type="spellEnd"/>
-      <w:r>
-        <w:rPr>
-          <w:rFonts w:asciiTheme="majorBidi" w:hAnsiTheme="majorBidi" w:cstheme="majorBidi"/>
-          <w:lang w:val="en"/>
-        </w:rPr>
-        <w:t xml:space="preserve"> </w:t>
-      </w:r>
-      <w:proofErr w:type="spellStart"/>
-      <w:r>
-        <w:rPr>
-          <w:rFonts w:asciiTheme="majorBidi" w:hAnsiTheme="majorBidi" w:cstheme="majorBidi"/>
-          <w:lang w:val="en"/>
-        </w:rPr>
-        <w:t>sovev</w:t>
-      </w:r>
-      <w:proofErr w:type="spellEnd"/>
-      <w:r>
-        <w:rPr>
-          <w:rFonts w:asciiTheme="majorBidi" w:hAnsiTheme="majorBidi" w:cstheme="majorBidi"/>
-          <w:lang w:val="en"/>
-        </w:rPr>
-        <w:t xml:space="preserve"> </w:t>
-      </w:r>
-      <w:proofErr w:type="spellStart"/>
-      <w:r>
-        <w:rPr>
-          <w:rFonts w:asciiTheme="majorBidi" w:hAnsiTheme="majorBidi" w:cstheme="majorBidi"/>
-          <w:lang w:val="en"/>
-        </w:rPr>
-        <w:t>kol</w:t>
-      </w:r>
-      <w:proofErr w:type="spellEnd"/>
-      <w:r>
-        <w:rPr>
-          <w:rFonts w:asciiTheme="majorBidi" w:hAnsiTheme="majorBidi" w:cstheme="majorBidi"/>
-          <w:lang w:val="en"/>
-        </w:rPr>
-        <w:t xml:space="preserve"> </w:t>
-      </w:r>
-      <w:proofErr w:type="spellStart"/>
-      <w:r>
-        <w:rPr>
-          <w:rFonts w:asciiTheme="majorBidi" w:hAnsiTheme="majorBidi" w:cstheme="majorBidi"/>
-          <w:lang w:val="en"/>
-        </w:rPr>
-        <w:t>almim</w:t>
-      </w:r>
-      <w:proofErr w:type="spellEnd"/>
-      <w:r>
-        <w:rPr>
-          <w:rFonts w:asciiTheme="majorBidi" w:hAnsiTheme="majorBidi" w:cstheme="majorBidi"/>
-          <w:lang w:val="en"/>
-        </w:rPr>
-        <w:t xml:space="preserve"> and </w:t>
-      </w:r>
-      <w:proofErr w:type="spellStart"/>
-      <w:r>
-        <w:rPr>
-          <w:rFonts w:asciiTheme="majorBidi" w:hAnsiTheme="majorBidi" w:cstheme="majorBidi"/>
-          <w:lang w:val="en"/>
-        </w:rPr>
-        <w:t>makif</w:t>
-      </w:r>
-      <w:proofErr w:type="spellEnd"/>
     </w:p>
     <w:p>
       <w:pPr>
@@ -2726,6 +2905,11 @@
       <w:szCs w:val="28"/>
     </w:rPr>
   </w:style>
+  <w:style w:type="character" w:customStyle="1" w:styleId="tooltipphrase">
+    <w:name w:val="tooltipphrase"/>
+    <w:basedOn w:val="DefaultParagraphFont"/>
+    <w:rsid w:val="004D08D3"/>
+  </w:style>
 </w:styles>
 </file>
 
@@ -2999,6 +3183,11 @@
       <w:sz w:val="28"/>
       <w:szCs w:val="28"/>
     </w:rPr>
+  </w:style>
+  <w:style w:type="character" w:customStyle="1" w:styleId="tooltipphrase">
+    <w:name w:val="tooltipphrase"/>
+    <w:basedOn w:val="DefaultParagraphFont"/>
+    <w:rsid w:val="004D08D3"/>
   </w:style>
 </w:styles>
 </file>
@@ -3293,7 +3482,7 @@
 </file>
 
 <file path=customXml/itemProps1.xml><?xml version="1.0" encoding="utf-8"?>
-<ds:datastoreItem xmlns:ds="http://schemas.openxmlformats.org/officeDocument/2006/customXml" ds:itemID="{1D3AF10E-5C34-4218-9210-53B124E19B2F}">
+<ds:datastoreItem xmlns:ds="http://schemas.openxmlformats.org/officeDocument/2006/customXml" ds:itemID="{BDB5E979-80F0-461A-A105-30796E03DE43}">
   <ds:schemaRefs>
     <ds:schemaRef ds:uri="http://schemas.openxmlformats.org/officeDocument/2006/bibliography"/>
   </ds:schemaRefs>

</xml_diff>

<commit_message>
Finished most of the article
</commit_message>
<xml_diff>
--- a/ch1.docx
+++ b/ch1.docx
@@ -7,7 +7,16 @@
         <w:pStyle w:val="Heading1"/>
       </w:pPr>
       <w:r>
-        <w:t xml:space="preserve">A tentative source for </w:t>
+        <w:t xml:space="preserve">A </w:t>
+      </w:r>
+      <w:r>
+        <w:t>T</w:t>
+      </w:r>
+      <w:r>
+        <w:t xml:space="preserve">entative </w:t>
+      </w:r>
+      <w:r>
+        <w:t xml:space="preserve">Source: </w:t>
       </w:r>
       <w:proofErr w:type="spellStart"/>
       <w:r>
@@ -33,6 +42,13 @@
       <w:r>
         <w:t xml:space="preserve"> Chapter 1</w:t>
       </w:r>
+    </w:p>
+    <w:p>
+      <w:pPr>
+        <w:rPr>
+          <w:rFonts w:asciiTheme="majorBidi" w:hAnsiTheme="majorBidi" w:cstheme="majorBidi"/>
+        </w:rPr>
+      </w:pPr>
     </w:p>
     <w:p>
       <w:pPr>
@@ -155,6 +171,247 @@
           <w:rFonts w:asciiTheme="majorBidi" w:hAnsiTheme="majorBidi" w:cstheme="majorBidi"/>
         </w:rPr>
         <w:t xml:space="preserve"> </w:t>
+      </w:r>
+    </w:p>
+    <w:p>
+      <w:pPr>
+        <w:bidi/>
+        <w:ind w:left="1440"/>
+        <w:rPr>
+          <w:rFonts w:asciiTheme="majorBidi" w:hAnsiTheme="majorBidi" w:cstheme="majorBidi"/>
+        </w:rPr>
+      </w:pPr>
+      <w:r>
+        <w:rPr>
+          <w:rFonts w:asciiTheme="majorBidi" w:eastAsia="Times New Roman" w:hAnsiTheme="majorBidi" w:cs="Times New Roman" w:hint="cs"/>
+          <w:rtl/>
+          <w:lang w:val="en" w:bidi="he-IL"/>
+        </w:rPr>
+        <w:t>את</w:t>
+      </w:r>
+      <w:r>
+        <w:rPr>
+          <w:rFonts w:asciiTheme="majorBidi" w:eastAsia="Times New Roman" w:hAnsiTheme="majorBidi" w:cs="Times New Roman"/>
+          <w:rtl/>
+          <w:lang w:val="en" w:bidi="he-IL"/>
+        </w:rPr>
+        <w:t xml:space="preserve"> </w:t>
+      </w:r>
+      <w:r>
+        <w:rPr>
+          <w:rFonts w:asciiTheme="majorBidi" w:eastAsia="Times New Roman" w:hAnsiTheme="majorBidi" w:cs="Times New Roman" w:hint="cs"/>
+          <w:rtl/>
+          <w:lang w:val="en" w:bidi="he-IL"/>
+        </w:rPr>
+        <w:t>התשובה</w:t>
+      </w:r>
+      <w:r>
+        <w:rPr>
+          <w:rFonts w:asciiTheme="majorBidi" w:eastAsia="Times New Roman" w:hAnsiTheme="majorBidi" w:cs="Times New Roman"/>
+          <w:rtl/>
+          <w:lang w:val="en" w:bidi="he-IL"/>
+        </w:rPr>
+        <w:t xml:space="preserve"> </w:t>
+      </w:r>
+      <w:r>
+        <w:rPr>
+          <w:rFonts w:asciiTheme="majorBidi" w:eastAsia="Times New Roman" w:hAnsiTheme="majorBidi" w:cs="Times New Roman" w:hint="cs"/>
+          <w:rtl/>
+          <w:lang w:val="en" w:bidi="he-IL"/>
+        </w:rPr>
+        <w:t>אנו</w:t>
+      </w:r>
+      <w:r>
+        <w:rPr>
+          <w:rFonts w:asciiTheme="majorBidi" w:eastAsia="Times New Roman" w:hAnsiTheme="majorBidi" w:cs="Times New Roman"/>
+          <w:rtl/>
+          <w:lang w:val="en" w:bidi="he-IL"/>
+        </w:rPr>
+        <w:t xml:space="preserve"> </w:t>
+      </w:r>
+      <w:r>
+        <w:rPr>
+          <w:rFonts w:asciiTheme="majorBidi" w:eastAsia="Times New Roman" w:hAnsiTheme="majorBidi" w:cs="Times New Roman" w:hint="cs"/>
+          <w:rtl/>
+          <w:lang w:val="en" w:bidi="he-IL"/>
+        </w:rPr>
+        <w:t>מוצאים</w:t>
+      </w:r>
+      <w:r>
+        <w:rPr>
+          <w:rFonts w:asciiTheme="majorBidi" w:eastAsia="Times New Roman" w:hAnsiTheme="majorBidi" w:cs="Times New Roman"/>
+          <w:rtl/>
+          <w:lang w:val="en" w:bidi="he-IL"/>
+        </w:rPr>
+        <w:t xml:space="preserve"> </w:t>
+      </w:r>
+      <w:r>
+        <w:rPr>
+          <w:rFonts w:asciiTheme="majorBidi" w:eastAsia="Times New Roman" w:hAnsiTheme="majorBidi" w:cs="Times New Roman" w:hint="cs"/>
+          <w:rtl/>
+          <w:lang w:val="en" w:bidi="he-IL"/>
+        </w:rPr>
+        <w:t>בשלש</w:t>
+      </w:r>
+      <w:r>
+        <w:rPr>
+          <w:rFonts w:asciiTheme="majorBidi" w:eastAsia="Times New Roman" w:hAnsiTheme="majorBidi" w:cs="Times New Roman"/>
+          <w:rtl/>
+          <w:lang w:val="en" w:bidi="he-IL"/>
+        </w:rPr>
+        <w:t xml:space="preserve"> </w:t>
+      </w:r>
+      <w:r>
+        <w:rPr>
+          <w:rFonts w:asciiTheme="majorBidi" w:eastAsia="Times New Roman" w:hAnsiTheme="majorBidi" w:cs="Times New Roman" w:hint="cs"/>
+          <w:rtl/>
+          <w:lang w:val="en" w:bidi="he-IL"/>
+        </w:rPr>
+        <w:t>מערכות</w:t>
+      </w:r>
+      <w:r>
+        <w:rPr>
+          <w:rFonts w:asciiTheme="majorBidi" w:eastAsia="Times New Roman" w:hAnsiTheme="majorBidi" w:cs="Times New Roman"/>
+          <w:rtl/>
+          <w:lang w:val="en" w:bidi="he-IL"/>
+        </w:rPr>
+        <w:t xml:space="preserve">: </w:t>
+      </w:r>
+      <w:r>
+        <w:rPr>
+          <w:rFonts w:asciiTheme="majorBidi" w:eastAsia="Times New Roman" w:hAnsiTheme="majorBidi" w:cs="Times New Roman" w:hint="cs"/>
+          <w:rtl/>
+          <w:lang w:val="en" w:bidi="he-IL"/>
+        </w:rPr>
+        <w:t>א</w:t>
+      </w:r>
+      <w:r>
+        <w:rPr>
+          <w:rFonts w:asciiTheme="majorBidi" w:eastAsia="Times New Roman" w:hAnsiTheme="majorBidi" w:cs="Times New Roman"/>
+          <w:rtl/>
+          <w:lang w:val="en" w:bidi="he-IL"/>
+        </w:rPr>
+        <w:t xml:space="preserve">) </w:t>
+      </w:r>
+      <w:r>
+        <w:rPr>
+          <w:rFonts w:asciiTheme="majorBidi" w:eastAsia="Times New Roman" w:hAnsiTheme="majorBidi" w:cs="Times New Roman" w:hint="cs"/>
+          <w:rtl/>
+          <w:lang w:val="en" w:bidi="he-IL"/>
+        </w:rPr>
+        <w:t>תשובה</w:t>
+      </w:r>
+      <w:r>
+        <w:rPr>
+          <w:rFonts w:asciiTheme="majorBidi" w:eastAsia="Times New Roman" w:hAnsiTheme="majorBidi" w:cs="Times New Roman"/>
+          <w:rtl/>
+          <w:lang w:val="en" w:bidi="he-IL"/>
+        </w:rPr>
+        <w:t xml:space="preserve"> </w:t>
+      </w:r>
+      <w:r>
+        <w:rPr>
+          <w:rFonts w:asciiTheme="majorBidi" w:eastAsia="Times New Roman" w:hAnsiTheme="majorBidi" w:cs="Times New Roman" w:hint="cs"/>
+          <w:rtl/>
+          <w:lang w:val="en" w:bidi="he-IL"/>
+        </w:rPr>
+        <w:t>טבעית</w:t>
+      </w:r>
+      <w:r>
+        <w:rPr>
+          <w:rFonts w:asciiTheme="majorBidi" w:eastAsia="Times New Roman" w:hAnsiTheme="majorBidi" w:cs="Times New Roman"/>
+          <w:rtl/>
+          <w:lang w:val="en" w:bidi="he-IL"/>
+        </w:rPr>
+        <w:t xml:space="preserve">, </w:t>
+      </w:r>
+      <w:r>
+        <w:rPr>
+          <w:rFonts w:asciiTheme="majorBidi" w:eastAsia="Times New Roman" w:hAnsiTheme="majorBidi" w:cs="Times New Roman" w:hint="cs"/>
+          <w:rtl/>
+          <w:lang w:val="en" w:bidi="he-IL"/>
+        </w:rPr>
+        <w:t>ב</w:t>
+      </w:r>
+      <w:r>
+        <w:rPr>
+          <w:rFonts w:asciiTheme="majorBidi" w:eastAsia="Times New Roman" w:hAnsiTheme="majorBidi" w:cs="Times New Roman"/>
+          <w:rtl/>
+          <w:lang w:val="en" w:bidi="he-IL"/>
+        </w:rPr>
+        <w:t xml:space="preserve">) </w:t>
+      </w:r>
+      <w:r>
+        <w:rPr>
+          <w:rFonts w:asciiTheme="majorBidi" w:eastAsia="Times New Roman" w:hAnsiTheme="majorBidi" w:cs="Times New Roman" w:hint="cs"/>
+          <w:rtl/>
+          <w:lang w:val="en" w:bidi="he-IL"/>
+        </w:rPr>
+        <w:t>תשובה</w:t>
+      </w:r>
+      <w:r>
+        <w:rPr>
+          <w:rFonts w:asciiTheme="majorBidi" w:eastAsia="Times New Roman" w:hAnsiTheme="majorBidi" w:cs="Times New Roman"/>
+          <w:rtl/>
+          <w:lang w:val="en" w:bidi="he-IL"/>
+        </w:rPr>
+        <w:t xml:space="preserve"> </w:t>
+      </w:r>
+      <w:r>
+        <w:rPr>
+          <w:rFonts w:asciiTheme="majorBidi" w:eastAsia="Times New Roman" w:hAnsiTheme="majorBidi" w:cs="Times New Roman" w:hint="cs"/>
+          <w:rtl/>
+          <w:lang w:val="en" w:bidi="he-IL"/>
+        </w:rPr>
+        <w:t>אמונית</w:t>
+      </w:r>
+      <w:r>
+        <w:rPr>
+          <w:rFonts w:asciiTheme="majorBidi" w:eastAsia="Times New Roman" w:hAnsiTheme="majorBidi" w:cs="Times New Roman"/>
+          <w:rtl/>
+          <w:lang w:val="en" w:bidi="he-IL"/>
+        </w:rPr>
+        <w:t xml:space="preserve">, </w:t>
+      </w:r>
+      <w:r>
+        <w:rPr>
+          <w:rFonts w:asciiTheme="majorBidi" w:eastAsia="Times New Roman" w:hAnsiTheme="majorBidi" w:cs="Times New Roman" w:hint="cs"/>
+          <w:rtl/>
+          <w:lang w:val="en" w:bidi="he-IL"/>
+        </w:rPr>
+        <w:t>ג</w:t>
+      </w:r>
+      <w:r>
+        <w:rPr>
+          <w:rFonts w:asciiTheme="majorBidi" w:eastAsia="Times New Roman" w:hAnsiTheme="majorBidi" w:cs="Times New Roman"/>
+          <w:rtl/>
+          <w:lang w:val="en" w:bidi="he-IL"/>
+        </w:rPr>
+        <w:t xml:space="preserve">) </w:t>
+      </w:r>
+      <w:r>
+        <w:rPr>
+          <w:rFonts w:asciiTheme="majorBidi" w:eastAsia="Times New Roman" w:hAnsiTheme="majorBidi" w:cs="Times New Roman" w:hint="cs"/>
+          <w:rtl/>
+          <w:lang w:val="en" w:bidi="he-IL"/>
+        </w:rPr>
+        <w:t>תשובה</w:t>
+      </w:r>
+      <w:r>
+        <w:rPr>
+          <w:rFonts w:asciiTheme="majorBidi" w:eastAsia="Times New Roman" w:hAnsiTheme="majorBidi" w:cs="Times New Roman"/>
+          <w:rtl/>
+          <w:lang w:val="en" w:bidi="he-IL"/>
+        </w:rPr>
+        <w:t xml:space="preserve"> </w:t>
+      </w:r>
+      <w:r>
+        <w:rPr>
+          <w:rFonts w:asciiTheme="majorBidi" w:eastAsia="Times New Roman" w:hAnsiTheme="majorBidi" w:cs="Times New Roman" w:hint="cs"/>
+          <w:rtl/>
+          <w:lang w:val="en" w:bidi="he-IL"/>
+        </w:rPr>
+        <w:t>שכלית</w:t>
       </w:r>
     </w:p>
     <w:p>
@@ -176,7 +433,25 @@
           <w:szCs w:val="22"/>
           <w:lang w:bidi="ar-SA"/>
         </w:rPr>
-        <w:t>He continues with a definition of natural repentance:</w:t>
+        <w:t xml:space="preserve">He </w:t>
+      </w:r>
+      <w:r>
+        <w:rPr>
+          <w:rFonts w:eastAsiaTheme="minorHAnsi"/>
+          <w:sz w:val="22"/>
+          <w:szCs w:val="22"/>
+          <w:lang w:bidi="ar-SA"/>
+        </w:rPr>
+        <w:t>defines</w:t>
+      </w:r>
+      <w:r>
+        <w:rPr>
+          <w:rFonts w:eastAsiaTheme="minorHAnsi"/>
+          <w:sz w:val="22"/>
+          <w:szCs w:val="22"/>
+          <w:lang w:bidi="ar-SA"/>
+        </w:rPr>
+        <w:t xml:space="preserve"> natural repentance:</w:t>
       </w:r>
     </w:p>
     <w:p>
@@ -546,19 +821,31 @@
         <w:rPr>
           <w:rFonts w:asciiTheme="majorBidi" w:hAnsiTheme="majorBidi" w:cstheme="majorBidi"/>
         </w:rPr>
-        <w:t xml:space="preserve">describing someone who does not live hygienically, and </w:t>
-      </w:r>
-      <w:r>
-        <w:rPr>
-          <w:rFonts w:asciiTheme="majorBidi" w:hAnsiTheme="majorBidi" w:cstheme="majorBidi"/>
-        </w:rPr>
-        <w:t xml:space="preserve">thus </w:t>
-      </w:r>
-      <w:r>
-        <w:rPr>
-          <w:rFonts w:asciiTheme="majorBidi" w:hAnsiTheme="majorBidi" w:cstheme="majorBidi"/>
-        </w:rPr>
-        <w:t>sins against the laws of nature. In terms of ethics, he may have in mind the</w:t>
+        <w:t>describing someone who does not live hygienically</w:t>
+      </w:r>
+      <w:r>
+        <w:rPr>
+          <w:rFonts w:asciiTheme="majorBidi" w:hAnsiTheme="majorBidi" w:cstheme="majorBidi"/>
+        </w:rPr>
+        <w:t>. He calls a</w:t>
+      </w:r>
+      <w:r>
+        <w:rPr>
+          <w:rFonts w:asciiTheme="majorBidi" w:hAnsiTheme="majorBidi" w:cstheme="majorBidi"/>
+        </w:rPr>
+        <w:t xml:space="preserve"> </w:t>
+      </w:r>
+      <w:r>
+        <w:rPr>
+          <w:rFonts w:asciiTheme="majorBidi" w:hAnsiTheme="majorBidi" w:cstheme="majorBidi"/>
+        </w:rPr>
+        <w:t xml:space="preserve">sin against </w:t>
+      </w:r>
+      <w:r>
+        <w:rPr>
+          <w:rFonts w:asciiTheme="majorBidi" w:hAnsiTheme="majorBidi" w:cstheme="majorBidi"/>
+        </w:rPr>
+        <w:t>nature. In terms of ethics, he may have in mind the</w:t>
       </w:r>
       <w:r>
         <w:rPr>
@@ -718,13 +1005,13 @@
         <w:rPr>
           <w:rFonts w:asciiTheme="majorBidi" w:hAnsiTheme="majorBidi" w:cstheme="majorBidi"/>
         </w:rPr>
-        <w:t>perform</w:t>
-      </w:r>
-      <w:r>
-        <w:rPr>
-          <w:rFonts w:asciiTheme="majorBidi" w:hAnsiTheme="majorBidi" w:cstheme="majorBidi"/>
-        </w:rPr>
-        <w:t xml:space="preserve"> natural, physical repentance.</w:t>
+        <w:t xml:space="preserve">search for a cure. That process is </w:t>
+      </w:r>
+      <w:r>
+        <w:rPr>
+          <w:rFonts w:asciiTheme="majorBidi" w:hAnsiTheme="majorBidi" w:cstheme="majorBidi"/>
+        </w:rPr>
+        <w:t>natural, physical repentance.</w:t>
       </w:r>
     </w:p>
     <w:p>
@@ -782,25 +1069,19 @@
         <w:rPr>
           <w:rFonts w:asciiTheme="majorBidi" w:hAnsiTheme="majorBidi" w:cstheme="majorBidi"/>
         </w:rPr>
-        <w:t xml:space="preserve"> remorse </w:t>
-      </w:r>
-      <w:r>
-        <w:rPr>
-          <w:rFonts w:asciiTheme="majorBidi" w:hAnsiTheme="majorBidi" w:cstheme="majorBidi"/>
-        </w:rPr>
-        <w:t xml:space="preserve">that </w:t>
-      </w:r>
-      <w:r>
-        <w:rPr>
-          <w:rFonts w:asciiTheme="majorBidi" w:hAnsiTheme="majorBidi" w:cstheme="majorBidi"/>
-        </w:rPr>
-        <w:t>motivate</w:t>
-      </w:r>
-      <w:r>
-        <w:rPr>
-          <w:rFonts w:asciiTheme="majorBidi" w:hAnsiTheme="majorBidi" w:cstheme="majorBidi"/>
-        </w:rPr>
-        <w:t xml:space="preserve"> him to repent.</w:t>
+        <w:t xml:space="preserve"> remorse</w:t>
+      </w:r>
+      <w:r>
+        <w:rPr>
+          <w:rFonts w:asciiTheme="majorBidi" w:hAnsiTheme="majorBidi" w:cstheme="majorBidi"/>
+        </w:rPr>
+        <w:t xml:space="preserve">, which are natural for an upright person, will motivate the sinner to perform teshuva. </w:t>
+      </w:r>
+      <w:r>
+        <w:rPr>
+          <w:rFonts w:asciiTheme="majorBidi" w:hAnsiTheme="majorBidi" w:cstheme="majorBidi"/>
+        </w:rPr>
+        <w:t xml:space="preserve"> </w:t>
       </w:r>
     </w:p>
     <w:p>
@@ -1083,7 +1364,7 @@
         <w:shd w:val="clear" w:color="auto" w:fill="FFFFFF"/>
         <w:bidi/>
         <w:spacing w:before="0" w:beforeAutospacing="0" w:after="0" w:afterAutospacing="0"/>
-        <w:ind w:left="720"/>
+        <w:ind w:left="1440"/>
         <w:rPr>
           <w:rFonts w:asciiTheme="majorBidi" w:hAnsiTheme="majorBidi" w:cstheme="majorBidi"/>
           <w:sz w:val="22"/>
@@ -1224,19 +1505,37 @@
         <w:rPr>
           <w:rFonts w:asciiTheme="majorBidi" w:hAnsiTheme="majorBidi" w:cstheme="majorBidi"/>
         </w:rPr>
-        <w:t xml:space="preserve">are tied to </w:t>
-      </w:r>
-      <w:r>
-        <w:rPr>
-          <w:rFonts w:asciiTheme="majorBidi" w:hAnsiTheme="majorBidi" w:cstheme="majorBidi"/>
-        </w:rPr>
-        <w:t>the words in our blessings</w:t>
+        <w:t>correspond</w:t>
+      </w:r>
+      <w:r>
+        <w:rPr>
+          <w:rFonts w:asciiTheme="majorBidi" w:hAnsiTheme="majorBidi" w:cstheme="majorBidi"/>
+        </w:rPr>
+        <w:t xml:space="preserve"> to </w:t>
+      </w:r>
+      <w:r>
+        <w:rPr>
+          <w:rFonts w:asciiTheme="majorBidi" w:hAnsiTheme="majorBidi" w:cstheme="majorBidi"/>
+        </w:rPr>
+        <w:t xml:space="preserve">the </w:t>
+      </w:r>
+      <w:r>
+        <w:rPr>
+          <w:rFonts w:asciiTheme="majorBidi" w:hAnsiTheme="majorBidi" w:cstheme="majorBidi"/>
+        </w:rPr>
+        <w:t>text of</w:t>
+      </w:r>
+      <w:r>
+        <w:rPr>
+          <w:rFonts w:asciiTheme="majorBidi" w:hAnsiTheme="majorBidi" w:cstheme="majorBidi"/>
+        </w:rPr>
+        <w:t xml:space="preserve"> our blessings</w:t>
       </w:r>
     </w:p>
     <w:p>
       <w:pPr>
         <w:bidi/>
-        <w:ind w:left="720"/>
+        <w:ind w:left="1440"/>
         <w:rPr>
           <w:rFonts w:asciiTheme="majorBidi" w:eastAsia="Times New Roman" w:hAnsiTheme="majorBidi" w:cstheme="majorBidi"/>
           <w:lang w:val="en"/>
@@ -1549,30 +1848,7 @@
           <w:rFonts w:asciiTheme="majorBidi" w:eastAsia="Times New Roman" w:hAnsiTheme="majorBidi" w:cstheme="majorBidi"/>
           <w:lang w:val="en" w:bidi="he-IL"/>
         </w:rPr>
-        <w:t xml:space="preserve">spelling </w:t>
-      </w:r>
-      <w:proofErr w:type="spellStart"/>
-      <w:r>
-        <w:rPr>
-          <w:rFonts w:asciiTheme="majorBidi" w:eastAsia="Times New Roman" w:hAnsiTheme="majorBidi" w:cstheme="majorBidi"/>
-          <w:lang w:val="en" w:bidi="he-IL"/>
-        </w:rPr>
-        <w:t>of</w:t>
-      </w:r>
-      <w:r>
-        <w:rPr>
-          <w:rFonts w:asciiTheme="majorBidi" w:eastAsia="Times New Roman" w:hAnsiTheme="majorBidi" w:cstheme="majorBidi"/>
-          <w:lang w:val="en" w:bidi="he-IL"/>
-        </w:rPr>
-        <w:t>re</w:t>
-      </w:r>
-      <w:proofErr w:type="spellEnd"/>
-      <w:r>
-        <w:rPr>
-          <w:rFonts w:asciiTheme="majorBidi" w:eastAsia="Times New Roman" w:hAnsiTheme="majorBidi" w:cstheme="majorBidi"/>
-          <w:lang w:val="en" w:bidi="he-IL"/>
-        </w:rPr>
-        <w:t xml:space="preserve"> the </w:t>
+        <w:t xml:space="preserve">spelling of the </w:t>
       </w:r>
       <w:r>
         <w:rPr>
@@ -1706,97 +1982,6 @@
           <w:rFonts w:asciiTheme="majorBidi" w:hAnsiTheme="majorBidi" w:cstheme="majorBidi"/>
         </w:rPr>
         <w:t>.</w:t>
-      </w:r>
-    </w:p>
-    <w:p>
-      <w:pPr>
-        <w:rPr>
-          <w:rFonts w:asciiTheme="majorBidi" w:eastAsia="Times New Roman" w:hAnsiTheme="majorBidi" w:cstheme="majorBidi"/>
-          <w:lang w:val="en" w:bidi="he-IL"/>
-        </w:rPr>
-      </w:pPr>
-      <w:r>
-        <w:rPr>
-          <w:rFonts w:asciiTheme="majorBidi" w:eastAsia="Times New Roman" w:hAnsiTheme="majorBidi" w:cstheme="majorBidi"/>
-          <w:lang w:val="en" w:bidi="he-IL"/>
-        </w:rPr>
-        <w:t>Thus</w:t>
-      </w:r>
-      <w:r>
-        <w:rPr>
-          <w:rFonts w:asciiTheme="majorBidi" w:eastAsia="Times New Roman" w:hAnsiTheme="majorBidi" w:cstheme="majorBidi"/>
-          <w:lang w:val="en" w:bidi="he-IL"/>
-        </w:rPr>
-        <w:t>,</w:t>
-      </w:r>
-      <w:r>
-        <w:rPr>
-          <w:rFonts w:asciiTheme="majorBidi" w:eastAsia="Times New Roman" w:hAnsiTheme="majorBidi" w:cstheme="majorBidi"/>
-          <w:lang w:val="en" w:bidi="he-IL"/>
-        </w:rPr>
-        <w:t xml:space="preserve"> both R. Kook and R. </w:t>
-      </w:r>
-      <w:proofErr w:type="spellStart"/>
-      <w:r>
-        <w:rPr>
-          <w:rFonts w:asciiTheme="majorBidi" w:eastAsia="Times New Roman" w:hAnsiTheme="majorBidi" w:cstheme="majorBidi"/>
-          <w:lang w:val="en" w:bidi="he-IL"/>
-        </w:rPr>
-        <w:t>Shenur</w:t>
-      </w:r>
-      <w:proofErr w:type="spellEnd"/>
-      <w:r>
-        <w:rPr>
-          <w:rFonts w:asciiTheme="majorBidi" w:eastAsia="Times New Roman" w:hAnsiTheme="majorBidi" w:cstheme="majorBidi"/>
-          <w:lang w:val="en" w:bidi="he-IL"/>
-        </w:rPr>
-        <w:t xml:space="preserve"> </w:t>
-      </w:r>
-      <w:proofErr w:type="spellStart"/>
-      <w:r>
-        <w:rPr>
-          <w:rFonts w:asciiTheme="majorBidi" w:eastAsia="Times New Roman" w:hAnsiTheme="majorBidi" w:cstheme="majorBidi"/>
-          <w:lang w:val="en" w:bidi="he-IL"/>
-        </w:rPr>
-        <w:t>Zalman</w:t>
-      </w:r>
-      <w:proofErr w:type="spellEnd"/>
-      <w:r>
-        <w:rPr>
-          <w:rFonts w:asciiTheme="majorBidi" w:eastAsia="Times New Roman" w:hAnsiTheme="majorBidi" w:cstheme="majorBidi"/>
-          <w:lang w:val="en" w:bidi="he-IL"/>
-        </w:rPr>
-        <w:t xml:space="preserve"> of </w:t>
-      </w:r>
-      <w:proofErr w:type="spellStart"/>
-      <w:r>
-        <w:rPr>
-          <w:rFonts w:asciiTheme="majorBidi" w:eastAsia="Times New Roman" w:hAnsiTheme="majorBidi" w:cstheme="majorBidi"/>
-          <w:lang w:val="en" w:bidi="he-IL"/>
-        </w:rPr>
-        <w:t>Liady</w:t>
-      </w:r>
-      <w:proofErr w:type="spellEnd"/>
-      <w:r>
-        <w:rPr>
-          <w:rFonts w:asciiTheme="majorBidi" w:eastAsia="Times New Roman" w:hAnsiTheme="majorBidi" w:cstheme="majorBidi"/>
-          <w:lang w:val="en" w:bidi="he-IL"/>
-        </w:rPr>
-        <w:t xml:space="preserve"> understand that the very first level of repentance </w:t>
-      </w:r>
-      <w:r>
-        <w:rPr>
-          <w:rFonts w:asciiTheme="majorBidi" w:eastAsia="Times New Roman" w:hAnsiTheme="majorBidi" w:cstheme="majorBidi"/>
-          <w:lang w:val="en" w:bidi="he-IL"/>
-        </w:rPr>
-        <w:t>as a repentance</w:t>
-      </w:r>
-      <w:r>
-        <w:rPr>
-          <w:rFonts w:asciiTheme="majorBidi" w:eastAsia="Times New Roman" w:hAnsiTheme="majorBidi" w:cstheme="majorBidi"/>
-          <w:lang w:val="en" w:bidi="he-IL"/>
-        </w:rPr>
-        <w:t xml:space="preserve"> connected to nature.</w:t>
       </w:r>
     </w:p>
     <w:p>
@@ -1843,6 +2028,7 @@
           <w:rFonts w:asciiTheme="majorBidi" w:eastAsia="Times New Roman" w:hAnsiTheme="majorBidi" w:cstheme="majorBidi"/>
           <w:lang w:val="en" w:bidi="he-IL"/>
         </w:rPr>
+        <w:lastRenderedPageBreak/>
         <w:t>R</w:t>
       </w:r>
       <w:r>
@@ -1888,7 +2074,6 @@
           <w:rtl/>
           <w:lang w:val="en" w:bidi="he-IL"/>
         </w:rPr>
-        <w:lastRenderedPageBreak/>
         <w:t>א</w:t>
       </w:r>
       <w:r>
@@ -1978,7 +2163,14 @@
           <w:rFonts w:asciiTheme="majorBidi" w:eastAsia="Times New Roman" w:hAnsiTheme="majorBidi" w:cstheme="majorBidi"/>
           <w:lang w:val="en" w:bidi="he-IL"/>
         </w:rPr>
-        <w:t xml:space="preserve">the </w:t>
+        <w:t>a</w:t>
+      </w:r>
+      <w:r>
+        <w:rPr>
+          <w:rFonts w:asciiTheme="majorBidi" w:eastAsia="Times New Roman" w:hAnsiTheme="majorBidi" w:cstheme="majorBidi"/>
+          <w:lang w:val="en" w:bidi="he-IL"/>
+        </w:rPr>
+        <w:t xml:space="preserve"> </w:t>
       </w:r>
       <w:r>
         <w:rPr>
@@ -2160,28 +2352,7 @@
           <w:rFonts w:asciiTheme="majorBidi" w:eastAsia="Times New Roman" w:hAnsiTheme="majorBidi" w:cstheme="majorBidi"/>
           <w:lang w:val="en" w:bidi="he-IL"/>
         </w:rPr>
-        <w:t xml:space="preserve">the name </w:t>
-      </w:r>
-      <w:r>
-        <w:rPr>
-          <w:rFonts w:asciiTheme="majorBidi" w:eastAsia="Times New Roman" w:hAnsiTheme="majorBidi" w:cstheme="majorBidi"/>
-          <w:lang w:val="en" w:bidi="he-IL"/>
-        </w:rPr>
-        <w:t xml:space="preserve">of G-d that was </w:t>
-      </w:r>
-      <w:r>
-        <w:rPr>
-          <w:rFonts w:asciiTheme="majorBidi" w:eastAsia="Times New Roman" w:hAnsiTheme="majorBidi" w:cstheme="majorBidi"/>
-          <w:lang w:val="en" w:bidi="he-IL"/>
-        </w:rPr>
-        <w:t>revealed at Sina</w:t>
-      </w:r>
-      <w:r>
-        <w:rPr>
-          <w:rFonts w:asciiTheme="majorBidi" w:eastAsia="Times New Roman" w:hAnsiTheme="majorBidi" w:cstheme="majorBidi"/>
-          <w:lang w:val="en" w:bidi="he-IL"/>
-        </w:rPr>
-        <w:t xml:space="preserve">i, the name associated with the </w:t>
+        <w:t xml:space="preserve">the name associated with the </w:t>
       </w:r>
       <w:r>
         <w:rPr>
@@ -2189,6 +2360,27 @@
           <w:lang w:val="en" w:bidi="he-IL"/>
         </w:rPr>
         <w:t>highest degree of revelation</w:t>
+      </w:r>
+      <w:r>
+        <w:rPr>
+          <w:rFonts w:asciiTheme="majorBidi" w:eastAsia="Times New Roman" w:hAnsiTheme="majorBidi" w:cstheme="majorBidi"/>
+          <w:lang w:val="en" w:bidi="he-IL"/>
+        </w:rPr>
+        <w:t>,</w:t>
+      </w:r>
+      <w:r>
+        <w:rPr>
+          <w:rFonts w:asciiTheme="majorBidi" w:eastAsia="Times New Roman" w:hAnsiTheme="majorBidi" w:cstheme="majorBidi"/>
+          <w:lang w:val="en" w:bidi="he-IL"/>
+        </w:rPr>
+        <w:t xml:space="preserve"> </w:t>
+      </w:r>
+      <w:r>
+        <w:rPr>
+          <w:rFonts w:asciiTheme="majorBidi" w:eastAsia="Times New Roman" w:hAnsiTheme="majorBidi" w:cstheme="majorBidi"/>
+          <w:lang w:val="en" w:bidi="he-IL"/>
+        </w:rPr>
+        <w:t>the name of G-d that was revealed at Sinai</w:t>
       </w:r>
       <w:r>
         <w:rPr>
@@ -2227,6 +2419,30 @@
           <w:lang w:val="en" w:bidi="he-IL"/>
         </w:rPr>
         <w:sym w:font="Wingdings 2" w:char="F062"/>
+      </w:r>
+    </w:p>
+    <w:p>
+      <w:pPr>
+        <w:rPr>
+          <w:rFonts w:asciiTheme="majorBidi" w:eastAsia="Times New Roman" w:hAnsiTheme="majorBidi" w:cstheme="majorBidi"/>
+          <w:lang w:val="en" w:bidi="he-IL"/>
+        </w:rPr>
+      </w:pPr>
+      <w:proofErr w:type="spellStart"/>
+      <w:r>
+        <w:rPr>
+          <w:rFonts w:asciiTheme="majorBidi" w:eastAsia="Times New Roman" w:hAnsiTheme="majorBidi" w:cstheme="majorBidi"/>
+          <w:lang w:val="en" w:bidi="he-IL"/>
+        </w:rPr>
+        <w:t>Rav</w:t>
+      </w:r>
+      <w:proofErr w:type="spellEnd"/>
+      <w:r>
+        <w:rPr>
+          <w:rFonts w:asciiTheme="majorBidi" w:eastAsia="Times New Roman" w:hAnsiTheme="majorBidi" w:cstheme="majorBidi"/>
+          <w:lang w:val="en" w:bidi="he-IL"/>
+        </w:rPr>
+        <w:t xml:space="preserve"> Kook’s third level:</w:t>
       </w:r>
     </w:p>
     <w:p>
@@ -2295,7 +2511,7 @@
           <w:rtl/>
           <w:lang w:val="en"/>
         </w:rPr>
-        <w:t>הכרה ברורה, הבאה מהשקפת העולם והחיים השלמה, אשר עלתה למעלתה אחרי אשר התפקיד הטבעי והאמוני כבר רשמו בה יפה את רשומיה</w:t>
+        <w:t>הכרה ברורה, הבאה מהשקפת העולם והחיים השלמה</w:t>
       </w:r>
       <w:r>
         <w:rPr>
@@ -2316,130 +2532,72 @@
     <w:p>
       <w:pPr>
         <w:spacing w:after="0"/>
+        <w:ind w:left="720"/>
         <w:rPr>
           <w:rFonts w:asciiTheme="majorBidi" w:hAnsiTheme="majorBidi" w:cstheme="majorBidi"/>
         </w:rPr>
       </w:pPr>
-      <w:bookmarkStart w:id="0" w:name="_GoBack"/>
-      <w:bookmarkEnd w:id="0"/>
+      <w:r>
+        <w:rPr>
+          <w:rFonts w:asciiTheme="majorBidi" w:hAnsiTheme="majorBidi" w:cstheme="majorBidi"/>
+        </w:rPr>
+        <w:t xml:space="preserve">The intellectual repentance . . . </w:t>
+      </w:r>
+      <w:r>
+        <w:rPr>
+          <w:rFonts w:asciiTheme="majorBidi" w:hAnsiTheme="majorBidi" w:cstheme="majorBidi"/>
+        </w:rPr>
+        <w:t>is</w:t>
+      </w:r>
+      <w:r>
+        <w:rPr>
+          <w:rFonts w:asciiTheme="majorBidi" w:hAnsiTheme="majorBidi" w:cstheme="majorBidi"/>
+        </w:rPr>
+        <w:t xml:space="preserve"> a clear recognition </w:t>
+      </w:r>
+      <w:r>
+        <w:rPr>
+          <w:rFonts w:asciiTheme="majorBidi" w:hAnsiTheme="majorBidi" w:cstheme="majorBidi"/>
+        </w:rPr>
+        <w:t>that comes from</w:t>
+      </w:r>
+      <w:r>
+        <w:rPr>
+          <w:rFonts w:asciiTheme="majorBidi" w:hAnsiTheme="majorBidi" w:cstheme="majorBidi"/>
+        </w:rPr>
+        <w:t xml:space="preserve"> an </w:t>
+      </w:r>
+      <w:r>
+        <w:rPr>
+          <w:rFonts w:asciiTheme="majorBidi" w:hAnsiTheme="majorBidi" w:cstheme="majorBidi"/>
+        </w:rPr>
+        <w:t xml:space="preserve">encompassing world and life </w:t>
+      </w:r>
+      <w:r>
+        <w:rPr>
+          <w:rFonts w:asciiTheme="majorBidi" w:hAnsiTheme="majorBidi" w:cstheme="majorBidi"/>
+        </w:rPr>
+        <w:t>view</w:t>
+      </w:r>
+      <w:r>
+        <w:rPr>
+          <w:rFonts w:asciiTheme="majorBidi" w:hAnsiTheme="majorBidi" w:cstheme="majorBidi"/>
+        </w:rPr>
+        <w:t xml:space="preserve">. </w:t>
+      </w:r>
+      <w:r>
+        <w:rPr>
+          <w:rFonts w:asciiTheme="majorBidi" w:hAnsiTheme="majorBidi" w:cstheme="majorBidi"/>
+        </w:rPr>
+        <w:t>. . . It is a level filled with infinite light.</w:t>
+      </w:r>
     </w:p>
     <w:p>
       <w:pPr>
-        <w:rPr>
-          <w:rFonts w:asciiTheme="majorBidi" w:hAnsiTheme="majorBidi" w:cstheme="majorBidi"/>
-          <w:lang w:val="en"/>
-        </w:rPr>
-      </w:pPr>
-      <w:r>
-        <w:rPr>
-          <w:rFonts w:asciiTheme="majorBidi" w:hAnsiTheme="majorBidi" w:cstheme="majorBidi"/>
-          <w:lang w:val="en"/>
-        </w:rPr>
-        <w:t>And the 3</w:t>
-      </w:r>
-      <w:r>
-        <w:rPr>
-          <w:rFonts w:asciiTheme="majorBidi" w:hAnsiTheme="majorBidi" w:cstheme="majorBidi"/>
-          <w:vertAlign w:val="superscript"/>
-          <w:lang w:val="en"/>
-        </w:rPr>
-        <w:t>rd</w:t>
-      </w:r>
-      <w:r>
-        <w:rPr>
-          <w:rFonts w:asciiTheme="majorBidi" w:hAnsiTheme="majorBidi" w:cstheme="majorBidi"/>
-          <w:lang w:val="en"/>
-        </w:rPr>
-        <w:t xml:space="preserve"> he wants to include </w:t>
-      </w:r>
-      <w:proofErr w:type="spellStart"/>
-      <w:r>
-        <w:rPr>
-          <w:rFonts w:asciiTheme="majorBidi" w:hAnsiTheme="majorBidi" w:cstheme="majorBidi"/>
-          <w:lang w:val="en"/>
-        </w:rPr>
-        <w:t>imself</w:t>
-      </w:r>
-      <w:proofErr w:type="spellEnd"/>
-      <w:r>
-        <w:rPr>
-          <w:rFonts w:asciiTheme="majorBidi" w:hAnsiTheme="majorBidi" w:cstheme="majorBidi"/>
-          <w:lang w:val="en"/>
-        </w:rPr>
-        <w:t xml:space="preserve"> in the </w:t>
-      </w:r>
-      <w:proofErr w:type="spellStart"/>
-      <w:r>
-        <w:rPr>
-          <w:rFonts w:asciiTheme="majorBidi" w:hAnsiTheme="majorBidi" w:cstheme="majorBidi"/>
-          <w:lang w:val="en"/>
-        </w:rPr>
-        <w:t>ein</w:t>
-      </w:r>
-      <w:proofErr w:type="spellEnd"/>
-      <w:r>
-        <w:rPr>
-          <w:rFonts w:asciiTheme="majorBidi" w:hAnsiTheme="majorBidi" w:cstheme="majorBidi"/>
-          <w:lang w:val="en"/>
-        </w:rPr>
-        <w:t xml:space="preserve"> </w:t>
-      </w:r>
-      <w:proofErr w:type="spellStart"/>
-      <w:proofErr w:type="gramStart"/>
-      <w:r>
-        <w:rPr>
-          <w:rFonts w:asciiTheme="majorBidi" w:hAnsiTheme="majorBidi" w:cstheme="majorBidi"/>
-          <w:lang w:val="en"/>
-        </w:rPr>
-        <w:t>sof</w:t>
-      </w:r>
-      <w:proofErr w:type="spellEnd"/>
-      <w:proofErr w:type="gramEnd"/>
-      <w:r>
-        <w:rPr>
-          <w:rFonts w:asciiTheme="majorBidi" w:hAnsiTheme="majorBidi" w:cstheme="majorBidi"/>
-          <w:lang w:val="en"/>
-        </w:rPr>
-        <w:t xml:space="preserve"> (which is beyond </w:t>
-      </w:r>
-      <w:proofErr w:type="spellStart"/>
-      <w:r>
-        <w:rPr>
-          <w:rFonts w:asciiTheme="majorBidi" w:hAnsiTheme="majorBidi" w:cstheme="majorBidi"/>
-          <w:lang w:val="en"/>
-        </w:rPr>
-        <w:t>mmale</w:t>
-      </w:r>
-      <w:proofErr w:type="spellEnd"/>
-      <w:r>
-        <w:rPr>
-          <w:rFonts w:asciiTheme="majorBidi" w:hAnsiTheme="majorBidi" w:cstheme="majorBidi"/>
-          <w:lang w:val="en"/>
-        </w:rPr>
-        <w:t xml:space="preserve"> and </w:t>
-      </w:r>
-      <w:proofErr w:type="spellStart"/>
-      <w:r>
-        <w:rPr>
-          <w:rFonts w:asciiTheme="majorBidi" w:hAnsiTheme="majorBidi" w:cstheme="majorBidi"/>
-          <w:lang w:val="en"/>
-        </w:rPr>
-        <w:t>sovev</w:t>
-      </w:r>
-      <w:proofErr w:type="spellEnd"/>
-      <w:r>
-        <w:rPr>
-          <w:rFonts w:asciiTheme="majorBidi" w:hAnsiTheme="majorBidi" w:cstheme="majorBidi"/>
-          <w:lang w:val="en"/>
-        </w:rPr>
-        <w:t>)</w:t>
-      </w:r>
-    </w:p>
-    <w:p>
-      <w:pPr>
-        <w:rPr>
-          <w:rFonts w:asciiTheme="majorBidi" w:hAnsiTheme="majorBidi" w:cstheme="majorBidi"/>
-          <w:lang w:val="en"/>
+        <w:spacing w:after="0"/>
+        <w:ind w:left="720"/>
+        <w:rPr>
+          <w:rFonts w:asciiTheme="majorBidi" w:hAnsiTheme="majorBidi" w:cstheme="majorBidi"/>
         </w:rPr>
       </w:pPr>
     </w:p>
@@ -2447,138 +2605,1670 @@
       <w:pPr>
         <w:rPr>
           <w:rFonts w:asciiTheme="majorBidi" w:hAnsiTheme="majorBidi" w:cstheme="majorBidi"/>
+          <w:lang w:val="en"/>
         </w:rPr>
       </w:pPr>
       <w:r>
         <w:rPr>
           <w:rFonts w:asciiTheme="majorBidi" w:hAnsiTheme="majorBidi" w:cstheme="majorBidi"/>
-        </w:rPr>
-        <w:t>I think we don’t find more than two types of teshuva in the Talmud (</w:t>
+          <w:lang w:val="en"/>
+        </w:rPr>
+        <w:t xml:space="preserve">R. </w:t>
+      </w:r>
+      <w:proofErr w:type="spellStart"/>
+      <w:r>
+        <w:rPr>
+          <w:rFonts w:asciiTheme="majorBidi" w:hAnsiTheme="majorBidi" w:cstheme="majorBidi"/>
+          <w:lang w:val="en"/>
+        </w:rPr>
+        <w:t>Shneur</w:t>
+      </w:r>
+      <w:proofErr w:type="spellEnd"/>
+      <w:r>
+        <w:rPr>
+          <w:rFonts w:asciiTheme="majorBidi" w:hAnsiTheme="majorBidi" w:cstheme="majorBidi"/>
+          <w:lang w:val="en"/>
+        </w:rPr>
+        <w:t xml:space="preserve"> </w:t>
+      </w:r>
+      <w:proofErr w:type="spellStart"/>
+      <w:r>
+        <w:rPr>
+          <w:rFonts w:asciiTheme="majorBidi" w:hAnsiTheme="majorBidi" w:cstheme="majorBidi"/>
+          <w:lang w:val="en"/>
+        </w:rPr>
+        <w:t>Zalman</w:t>
+      </w:r>
+      <w:proofErr w:type="spellEnd"/>
+      <w:r>
+        <w:rPr>
+          <w:rFonts w:asciiTheme="majorBidi" w:hAnsiTheme="majorBidi" w:cstheme="majorBidi"/>
+          <w:lang w:val="en"/>
+        </w:rPr>
+        <w:t xml:space="preserve"> of </w:t>
+      </w:r>
+      <w:proofErr w:type="spellStart"/>
+      <w:r>
+        <w:rPr>
+          <w:rFonts w:asciiTheme="majorBidi" w:hAnsiTheme="majorBidi" w:cstheme="majorBidi"/>
+          <w:lang w:val="en"/>
+        </w:rPr>
+        <w:t>Liady</w:t>
+      </w:r>
+      <w:proofErr w:type="spellEnd"/>
+      <w:r>
+        <w:rPr>
+          <w:rFonts w:asciiTheme="majorBidi" w:hAnsiTheme="majorBidi" w:cstheme="majorBidi"/>
+          <w:lang w:val="en"/>
+        </w:rPr>
+        <w:t xml:space="preserve"> describes the third level </w:t>
+      </w:r>
+      <w:r>
+        <w:rPr>
+          <w:rFonts w:asciiTheme="majorBidi" w:hAnsiTheme="majorBidi" w:cstheme="majorBidi"/>
+          <w:lang w:val="en"/>
+        </w:rPr>
+        <w:t xml:space="preserve">of repentance </w:t>
+      </w:r>
+      <w:r>
+        <w:rPr>
+          <w:rFonts w:asciiTheme="majorBidi" w:hAnsiTheme="majorBidi" w:cstheme="majorBidi"/>
+          <w:lang w:val="en"/>
+        </w:rPr>
+        <w:t xml:space="preserve">in a similar </w:t>
+      </w:r>
+      <w:r>
+        <w:rPr>
+          <w:rFonts w:asciiTheme="majorBidi" w:hAnsiTheme="majorBidi" w:cstheme="majorBidi"/>
+          <w:lang w:val="en"/>
+        </w:rPr>
+        <w:t>way</w:t>
+      </w:r>
+      <w:r>
+        <w:rPr>
+          <w:rFonts w:asciiTheme="majorBidi" w:hAnsiTheme="majorBidi" w:cstheme="majorBidi"/>
+          <w:lang w:val="en"/>
+        </w:rPr>
+        <w:t xml:space="preserve">. He </w:t>
+      </w:r>
+      <w:r>
+        <w:rPr>
+          <w:rFonts w:asciiTheme="majorBidi" w:hAnsiTheme="majorBidi" w:cstheme="majorBidi"/>
+          <w:lang w:val="en"/>
+        </w:rPr>
+        <w:t>speaks of</w:t>
+      </w:r>
+      <w:r>
+        <w:rPr>
+          <w:rFonts w:asciiTheme="majorBidi" w:hAnsiTheme="majorBidi" w:cstheme="majorBidi"/>
+          <w:lang w:val="en"/>
+        </w:rPr>
+        <w:t xml:space="preserve"> return </w:t>
+      </w:r>
+      <w:r>
+        <w:rPr>
+          <w:rFonts w:asciiTheme="majorBidi" w:hAnsiTheme="majorBidi" w:cstheme="majorBidi"/>
+          <w:lang w:val="en"/>
+        </w:rPr>
+        <w:t xml:space="preserve">through Torah study to the level of </w:t>
+      </w:r>
+      <w:r>
+        <w:rPr>
+          <w:rFonts w:asciiTheme="majorBidi" w:hAnsiTheme="majorBidi" w:cstheme="majorBidi"/>
+          <w:lang w:val="en"/>
+        </w:rPr>
+        <w:t xml:space="preserve">the </w:t>
+      </w:r>
+      <w:r>
+        <w:rPr>
+          <w:rFonts w:asciiTheme="majorBidi" w:hAnsiTheme="majorBidi" w:cstheme="majorBidi"/>
+          <w:i/>
+          <w:iCs/>
+          <w:lang w:val="en"/>
+        </w:rPr>
+        <w:t xml:space="preserve">Or </w:t>
+      </w:r>
+      <w:proofErr w:type="spellStart"/>
+      <w:r>
+        <w:rPr>
+          <w:rFonts w:asciiTheme="majorBidi" w:hAnsiTheme="majorBidi" w:cstheme="majorBidi"/>
+          <w:i/>
+          <w:iCs/>
+          <w:lang w:val="en"/>
+        </w:rPr>
+        <w:t>En</w:t>
+      </w:r>
+      <w:proofErr w:type="spellEnd"/>
+      <w:r>
+        <w:rPr>
+          <w:rFonts w:asciiTheme="majorBidi" w:hAnsiTheme="majorBidi" w:cstheme="majorBidi"/>
+          <w:i/>
+          <w:iCs/>
+          <w:lang w:val="en"/>
+        </w:rPr>
+        <w:t xml:space="preserve"> </w:t>
+      </w:r>
+      <w:proofErr w:type="spellStart"/>
+      <w:r>
+        <w:rPr>
+          <w:rFonts w:asciiTheme="majorBidi" w:hAnsiTheme="majorBidi" w:cstheme="majorBidi"/>
+          <w:i/>
+          <w:iCs/>
+          <w:lang w:val="en"/>
+        </w:rPr>
+        <w:t>Sof</w:t>
+      </w:r>
+      <w:proofErr w:type="spellEnd"/>
+      <w:r>
+        <w:rPr>
+          <w:rFonts w:asciiTheme="majorBidi" w:hAnsiTheme="majorBidi" w:cstheme="majorBidi"/>
+          <w:lang w:val="en"/>
+        </w:rPr>
+        <w:t>, the infinite self-revelation of G-d</w:t>
+      </w:r>
+      <w:r>
+        <w:rPr>
+          <w:rFonts w:asciiTheme="majorBidi" w:hAnsiTheme="majorBidi" w:cstheme="majorBidi"/>
+          <w:lang w:val="en"/>
+        </w:rPr>
+        <w:t>.</w:t>
+      </w:r>
+      <w:r>
+        <w:rPr>
+          <w:rFonts w:asciiTheme="majorBidi" w:hAnsiTheme="majorBidi" w:cstheme="majorBidi"/>
+          <w:lang w:val="en"/>
+        </w:rPr>
+        <w:t xml:space="preserve"> It is a return to </w:t>
+      </w:r>
+      <w:r>
+        <w:rPr>
+          <w:rFonts w:asciiTheme="majorBidi" w:eastAsia="Times New Roman" w:hAnsiTheme="majorBidi" w:cstheme="majorBidi"/>
+          <w:rtl/>
+          <w:lang w:val="en"/>
+        </w:rPr>
+        <w:t>אתה</w:t>
+      </w:r>
+      <w:r>
+        <w:rPr>
+          <w:rFonts w:asciiTheme="majorBidi" w:eastAsia="Times New Roman" w:hAnsiTheme="majorBidi" w:cstheme="majorBidi"/>
+          <w:lang w:val="en"/>
+        </w:rPr>
+        <w:t xml:space="preserve"> to Thou</w:t>
+      </w:r>
+      <w:r>
+        <w:rPr>
+          <w:rFonts w:asciiTheme="majorBidi" w:eastAsia="Times New Roman" w:hAnsiTheme="majorBidi" w:cstheme="majorBidi"/>
+          <w:lang w:val="en"/>
+        </w:rPr>
+        <w:t>.</w:t>
       </w:r>
     </w:p>
     <w:p>
       <w:pPr>
-        <w:pStyle w:val="poetry"/>
-        <w:shd w:val="clear" w:color="auto" w:fill="FFFFFF"/>
-        <w:bidi/>
-        <w:spacing w:before="0" w:beforeAutospacing="0" w:after="0" w:afterAutospacing="0"/>
-        <w:ind w:left="240"/>
-        <w:rPr>
-          <w:rFonts w:asciiTheme="majorBidi" w:eastAsiaTheme="minorHAnsi" w:hAnsiTheme="majorBidi" w:cstheme="majorBidi"/>
-          <w:sz w:val="22"/>
-          <w:szCs w:val="22"/>
-          <w:lang w:bidi="ar-SA"/>
+        <w:ind w:left="720"/>
+        <w:jc w:val="center"/>
+        <w:rPr>
+          <w:rFonts w:asciiTheme="majorBidi" w:eastAsia="Times New Roman" w:hAnsiTheme="majorBidi" w:cstheme="majorBidi"/>
+          <w:lang w:val="en" w:bidi="he-IL"/>
         </w:rPr>
       </w:pPr>
       <w:r>
         <w:rPr>
-          <w:rFonts w:asciiTheme="majorBidi" w:eastAsiaTheme="minorHAnsi" w:hAnsiTheme="majorBidi" w:cstheme="majorBidi"/>
-          <w:sz w:val="22"/>
-          <w:szCs w:val="22"/>
-          <w:rtl/>
-        </w:rPr>
-        <w:t>תשובה</w:t>
-      </w:r>
-      <w:r>
-        <w:rPr>
-          <w:rFonts w:asciiTheme="majorBidi" w:eastAsiaTheme="minorHAnsi" w:hAnsiTheme="majorBidi" w:cstheme="majorBidi"/>
-          <w:sz w:val="22"/>
-          <w:szCs w:val="22"/>
-          <w:lang w:bidi="ar-SA"/>
-        </w:rPr>
-        <w:t xml:space="preserve"> </w:t>
-      </w:r>
-      <w:r>
-        <w:rPr>
-          <w:rFonts w:asciiTheme="majorBidi" w:eastAsiaTheme="minorHAnsi" w:hAnsiTheme="majorBidi" w:cstheme="majorBidi"/>
-          <w:sz w:val="22"/>
-          <w:szCs w:val="22"/>
-          <w:rtl/>
-        </w:rPr>
-        <w:t>מיראה</w:t>
-      </w:r>
-      <w:r>
-        <w:rPr>
-          <w:rFonts w:asciiTheme="majorBidi" w:eastAsiaTheme="minorHAnsi" w:hAnsiTheme="majorBidi" w:cstheme="majorBidi"/>
-          <w:sz w:val="22"/>
-          <w:szCs w:val="22"/>
-          <w:lang w:bidi="ar-SA"/>
-        </w:rPr>
-        <w:t> ,</w:t>
-      </w:r>
-      <w:r>
-        <w:rPr>
-          <w:rFonts w:asciiTheme="majorBidi" w:eastAsiaTheme="minorHAnsi" w:hAnsiTheme="majorBidi" w:cstheme="majorBidi"/>
-          <w:sz w:val="22"/>
-          <w:szCs w:val="22"/>
-          <w:rtl/>
-        </w:rPr>
-        <w:t>תשובה</w:t>
-      </w:r>
-      <w:r>
-        <w:rPr>
-          <w:rFonts w:asciiTheme="majorBidi" w:eastAsiaTheme="minorHAnsi" w:hAnsiTheme="majorBidi" w:cstheme="majorBidi"/>
-          <w:sz w:val="22"/>
-          <w:szCs w:val="22"/>
-          <w:lang w:bidi="ar-SA"/>
-        </w:rPr>
-        <w:t xml:space="preserve"> </w:t>
-      </w:r>
-      <w:r>
-        <w:rPr>
-          <w:rFonts w:asciiTheme="majorBidi" w:eastAsiaTheme="minorHAnsi" w:hAnsiTheme="majorBidi" w:cstheme="majorBidi"/>
-          <w:sz w:val="22"/>
-          <w:szCs w:val="22"/>
-          <w:rtl/>
-        </w:rPr>
-        <w:t>מאהבה</w:t>
+          <w:rFonts w:asciiTheme="majorBidi" w:eastAsia="Times New Roman" w:hAnsiTheme="majorBidi" w:cstheme="majorBidi"/>
+          <w:lang w:val="en" w:bidi="he-IL"/>
+        </w:rPr>
+        <w:sym w:font="Wingdings 2" w:char="F062"/>
+      </w:r>
+      <w:r>
+        <w:rPr>
+          <w:rFonts w:asciiTheme="majorBidi" w:eastAsia="Times New Roman" w:hAnsiTheme="majorBidi" w:cstheme="majorBidi"/>
+          <w:lang w:val="en" w:bidi="he-IL"/>
+        </w:rPr>
+        <w:sym w:font="Wingdings 2" w:char="F063"/>
+      </w:r>
+      <w:r>
+        <w:rPr>
+          <w:rFonts w:asciiTheme="majorBidi" w:eastAsia="Times New Roman" w:hAnsiTheme="majorBidi" w:cstheme="majorBidi"/>
+          <w:lang w:val="en" w:bidi="he-IL"/>
+        </w:rPr>
+        <w:sym w:font="Wingdings 2" w:char="F062"/>
+      </w:r>
+      <w:r>
+        <w:rPr>
+          <w:rFonts w:asciiTheme="majorBidi" w:hAnsiTheme="majorBidi" w:cstheme="majorBidi"/>
+          <w:lang w:val="en"/>
+        </w:rPr>
+        <w:t xml:space="preserve"> </w:t>
       </w:r>
     </w:p>
     <w:p>
       <w:pPr>
-        <w:rPr>
-          <w:rStyle w:val="apple-style-span"/>
-          <w:rFonts w:asciiTheme="majorBidi" w:hAnsiTheme="majorBidi" w:cstheme="majorBidi"/>
-          <w:color w:val="000000"/>
+        <w:spacing w:after="0"/>
+        <w:rPr>
+          <w:rFonts w:asciiTheme="majorBidi" w:hAnsiTheme="majorBidi" w:cs="Times New Roman"/>
+          <w:lang w:bidi="he-IL"/>
         </w:rPr>
       </w:pPr>
       <w:r>
         <w:rPr>
-          <w:rStyle w:val="apple-style-span"/>
-          <w:rFonts w:asciiTheme="majorBidi" w:hAnsiTheme="majorBidi" w:cstheme="majorBidi"/>
-          <w:color w:val="000000"/>
-        </w:rPr>
-        <w:t xml:space="preserve">) </w:t>
-      </w:r>
-      <w:proofErr w:type="spellStart"/>
-      <w:r>
-        <w:rPr>
-          <w:rStyle w:val="apple-style-span"/>
-          <w:rFonts w:asciiTheme="majorBidi" w:hAnsiTheme="majorBidi" w:cstheme="majorBidi"/>
-          <w:color w:val="000000"/>
+          <w:rFonts w:asciiTheme="majorBidi" w:hAnsiTheme="majorBidi" w:cstheme="majorBidi"/>
+        </w:rPr>
+        <w:t xml:space="preserve">In summary, we have seen that R. </w:t>
+      </w:r>
+      <w:proofErr w:type="spellStart"/>
+      <w:r>
+        <w:rPr>
+          <w:rFonts w:asciiTheme="majorBidi" w:hAnsiTheme="majorBidi" w:cstheme="majorBidi"/>
+        </w:rPr>
+        <w:t>Shneur</w:t>
+      </w:r>
+      <w:proofErr w:type="spellEnd"/>
+      <w:r>
+        <w:rPr>
+          <w:rFonts w:asciiTheme="majorBidi" w:hAnsiTheme="majorBidi" w:cstheme="majorBidi"/>
+        </w:rPr>
+        <w:t xml:space="preserve"> </w:t>
+      </w:r>
+      <w:proofErr w:type="spellStart"/>
+      <w:r>
+        <w:rPr>
+          <w:rFonts w:asciiTheme="majorBidi" w:hAnsiTheme="majorBidi" w:cstheme="majorBidi"/>
+        </w:rPr>
+        <w:t>Zalmen</w:t>
+      </w:r>
+      <w:proofErr w:type="spellEnd"/>
+      <w:r>
+        <w:rPr>
+          <w:rFonts w:asciiTheme="majorBidi" w:hAnsiTheme="majorBidi" w:cstheme="majorBidi"/>
+        </w:rPr>
+        <w:t xml:space="preserve"> discusses three types of teshuva, (although the sources only speak about two types: </w:t>
+      </w:r>
+      <w:r>
+        <w:rPr>
+          <w:rFonts w:asciiTheme="majorBidi" w:hAnsiTheme="majorBidi" w:cs="Times New Roman" w:hint="cs"/>
+          <w:rtl/>
+          <w:lang w:bidi="he-IL"/>
+        </w:rPr>
+        <w:t>תשובה</w:t>
+      </w:r>
+      <w:r>
+        <w:rPr>
+          <w:rFonts w:asciiTheme="majorBidi" w:hAnsiTheme="majorBidi" w:cs="Times New Roman"/>
+          <w:rtl/>
+          <w:lang w:bidi="he-IL"/>
+        </w:rPr>
+        <w:t xml:space="preserve"> </w:t>
+      </w:r>
+      <w:proofErr w:type="gramStart"/>
+      <w:r>
+        <w:rPr>
+          <w:rFonts w:asciiTheme="majorBidi" w:hAnsiTheme="majorBidi" w:cs="Times New Roman" w:hint="cs"/>
+          <w:rtl/>
+          <w:lang w:bidi="he-IL"/>
+        </w:rPr>
+        <w:t>מיראה</w:t>
+      </w:r>
+      <w:r>
+        <w:rPr>
+          <w:rFonts w:asciiTheme="majorBidi" w:hAnsiTheme="majorBidi" w:cs="Times New Roman"/>
+          <w:rtl/>
+          <w:lang w:bidi="he-IL"/>
+        </w:rPr>
+        <w:t xml:space="preserve">  </w:t>
+      </w:r>
+      <w:r>
+        <w:rPr>
+          <w:rFonts w:asciiTheme="majorBidi" w:hAnsiTheme="majorBidi" w:cs="Times New Roman" w:hint="cs"/>
+          <w:rtl/>
+          <w:lang w:bidi="he-IL"/>
+        </w:rPr>
+        <w:t>תשובה</w:t>
+      </w:r>
+      <w:proofErr w:type="gramEnd"/>
+      <w:r>
+        <w:rPr>
+          <w:rFonts w:asciiTheme="majorBidi" w:hAnsiTheme="majorBidi" w:cs="Times New Roman"/>
+          <w:rtl/>
+          <w:lang w:bidi="he-IL"/>
+        </w:rPr>
+        <w:t xml:space="preserve"> </w:t>
+      </w:r>
+      <w:r>
+        <w:rPr>
+          <w:rFonts w:asciiTheme="majorBidi" w:hAnsiTheme="majorBidi" w:cs="Times New Roman" w:hint="cs"/>
+          <w:rtl/>
+          <w:lang w:bidi="he-IL"/>
+        </w:rPr>
+        <w:t>מאהבה</w:t>
+      </w:r>
+      <w:r>
+        <w:rPr>
+          <w:rFonts w:asciiTheme="majorBidi" w:hAnsiTheme="majorBidi" w:cs="Times New Roman"/>
+          <w:lang w:bidi="he-IL"/>
+        </w:rPr>
+        <w:t xml:space="preserve">, </w:t>
+      </w:r>
+      <w:proofErr w:type="spellStart"/>
+      <w:r>
+        <w:rPr>
+          <w:rFonts w:asciiTheme="majorBidi" w:hAnsiTheme="majorBidi" w:cs="Times New Roman"/>
+          <w:lang w:bidi="he-IL"/>
         </w:rPr>
         <w:t>Yoma</w:t>
       </w:r>
       <w:proofErr w:type="spellEnd"/>
       <w:r>
         <w:rPr>
-          <w:rStyle w:val="apple-style-span"/>
-          <w:rFonts w:asciiTheme="majorBidi" w:hAnsiTheme="majorBidi" w:cstheme="majorBidi"/>
-          <w:color w:val="000000"/>
-        </w:rPr>
-        <w:t xml:space="preserve"> 86b</w:t>
+          <w:rFonts w:asciiTheme="majorBidi" w:hAnsiTheme="majorBidi" w:cs="Times New Roman"/>
+          <w:lang w:bidi="he-IL"/>
+        </w:rPr>
+        <w:t xml:space="preserve"> 86b). The</w:t>
+      </w:r>
+      <w:r>
+        <w:rPr>
+          <w:rFonts w:asciiTheme="majorBidi" w:hAnsiTheme="majorBidi" w:cs="Times New Roman"/>
+          <w:lang w:bidi="he-IL"/>
+        </w:rPr>
+        <w:t>se</w:t>
+      </w:r>
+      <w:r>
+        <w:rPr>
+          <w:rFonts w:asciiTheme="majorBidi" w:hAnsiTheme="majorBidi" w:cs="Times New Roman"/>
+          <w:lang w:bidi="he-IL"/>
+        </w:rPr>
+        <w:t xml:space="preserve"> three </w:t>
+      </w:r>
+      <w:r>
+        <w:rPr>
+          <w:rFonts w:asciiTheme="majorBidi" w:hAnsiTheme="majorBidi" w:cs="Times New Roman"/>
+          <w:lang w:bidi="he-IL"/>
+        </w:rPr>
+        <w:t>teshuva form</w:t>
+      </w:r>
+      <w:r>
+        <w:rPr>
+          <w:rFonts w:asciiTheme="majorBidi" w:hAnsiTheme="majorBidi" w:cs="Times New Roman"/>
+          <w:lang w:bidi="he-IL"/>
+        </w:rPr>
+        <w:t>s</w:t>
+      </w:r>
+      <w:r>
+        <w:rPr>
+          <w:rFonts w:asciiTheme="majorBidi" w:hAnsiTheme="majorBidi" w:cs="Times New Roman"/>
+          <w:lang w:bidi="he-IL"/>
+        </w:rPr>
+        <w:t xml:space="preserve"> a</w:t>
+      </w:r>
+      <w:r>
+        <w:rPr>
+          <w:rFonts w:asciiTheme="majorBidi" w:hAnsiTheme="majorBidi" w:cs="Times New Roman"/>
+          <w:lang w:bidi="he-IL"/>
+        </w:rPr>
+        <w:t>re</w:t>
+      </w:r>
+      <w:r>
+        <w:rPr>
+          <w:rFonts w:asciiTheme="majorBidi" w:hAnsiTheme="majorBidi" w:cs="Times New Roman"/>
+          <w:lang w:bidi="he-IL"/>
+        </w:rPr>
+        <w:t xml:space="preserve"> </w:t>
+      </w:r>
+      <w:r>
+        <w:rPr>
+          <w:rFonts w:asciiTheme="majorBidi" w:hAnsiTheme="majorBidi" w:cs="Times New Roman"/>
+          <w:lang w:bidi="he-IL"/>
+        </w:rPr>
+        <w:t>themselves different steps of an ongoing progression</w:t>
+      </w:r>
+      <w:r>
+        <w:rPr>
+          <w:rFonts w:asciiTheme="majorBidi" w:hAnsiTheme="majorBidi" w:cs="Times New Roman"/>
+          <w:lang w:bidi="he-IL"/>
+        </w:rPr>
+        <w:t>. The</w:t>
+      </w:r>
+      <w:r>
+        <w:rPr>
+          <w:rFonts w:asciiTheme="majorBidi" w:hAnsiTheme="majorBidi" w:cs="Times New Roman"/>
+          <w:lang w:bidi="he-IL"/>
+        </w:rPr>
+        <w:t xml:space="preserve"> most</w:t>
+      </w:r>
+      <w:r>
+        <w:rPr>
+          <w:rFonts w:asciiTheme="majorBidi" w:hAnsiTheme="majorBidi" w:cs="Times New Roman"/>
+          <w:lang w:bidi="he-IL"/>
+        </w:rPr>
+        <w:t xml:space="preserve"> obvious </w:t>
+      </w:r>
+      <w:r>
+        <w:rPr>
+          <w:rFonts w:asciiTheme="majorBidi" w:hAnsiTheme="majorBidi" w:cs="Times New Roman"/>
+          <w:lang w:bidi="he-IL"/>
+        </w:rPr>
+        <w:t xml:space="preserve">teshuva is to </w:t>
+      </w:r>
+      <w:r>
+        <w:rPr>
+          <w:rFonts w:asciiTheme="majorBidi" w:hAnsiTheme="majorBidi" w:cs="Times New Roman"/>
+          <w:lang w:bidi="he-IL"/>
+        </w:rPr>
+        <w:t>“turn away from evil”</w:t>
+      </w:r>
+      <w:r>
+        <w:rPr>
+          <w:rFonts w:asciiTheme="majorBidi" w:hAnsiTheme="majorBidi" w:cs="Times New Roman"/>
+          <w:lang w:bidi="he-IL"/>
+        </w:rPr>
+        <w:t>, to</w:t>
+      </w:r>
+      <w:r>
+        <w:rPr>
+          <w:rFonts w:asciiTheme="majorBidi" w:hAnsiTheme="majorBidi" w:cs="Times New Roman"/>
+          <w:lang w:bidi="he-IL"/>
+        </w:rPr>
+        <w:t xml:space="preserve"> </w:t>
+      </w:r>
+      <w:r>
+        <w:rPr>
+          <w:rFonts w:asciiTheme="majorBidi" w:hAnsiTheme="majorBidi" w:cs="Times New Roman"/>
+          <w:lang w:bidi="he-IL"/>
+        </w:rPr>
+        <w:t xml:space="preserve">connect to the Divine name </w:t>
+      </w:r>
+      <w:proofErr w:type="spellStart"/>
+      <w:r>
+        <w:rPr>
+          <w:rFonts w:asciiTheme="majorBidi" w:hAnsiTheme="majorBidi" w:cs="Times New Roman"/>
+          <w:i/>
+          <w:iCs/>
+          <w:lang w:bidi="he-IL"/>
+        </w:rPr>
+        <w:t>Elokim</w:t>
+      </w:r>
+      <w:proofErr w:type="spellEnd"/>
+      <w:r>
+        <w:rPr>
+          <w:rFonts w:asciiTheme="majorBidi" w:hAnsiTheme="majorBidi" w:cs="Times New Roman"/>
+          <w:lang w:bidi="he-IL"/>
+        </w:rPr>
+        <w:t>. A subsequent higher degree of teshuva</w:t>
+      </w:r>
+      <w:r>
+        <w:rPr>
+          <w:rFonts w:asciiTheme="majorBidi" w:hAnsiTheme="majorBidi" w:cs="Times New Roman"/>
+          <w:lang w:bidi="he-IL"/>
+        </w:rPr>
+        <w:t xml:space="preserve"> </w:t>
+      </w:r>
+      <w:r>
+        <w:rPr>
+          <w:rFonts w:asciiTheme="majorBidi" w:hAnsiTheme="majorBidi" w:cs="Times New Roman"/>
+          <w:lang w:bidi="he-IL"/>
+        </w:rPr>
+        <w:t xml:space="preserve">is a return to the Divine name </w:t>
+      </w:r>
+      <w:r>
+        <w:rPr>
+          <w:rFonts w:asciiTheme="majorBidi" w:hAnsiTheme="majorBidi" w:cs="Times New Roman"/>
+          <w:i/>
+          <w:iCs/>
+          <w:lang w:bidi="he-IL"/>
+        </w:rPr>
+        <w:t>Hashem</w:t>
+      </w:r>
+      <w:r>
+        <w:rPr>
+          <w:rFonts w:asciiTheme="majorBidi" w:hAnsiTheme="majorBidi" w:cs="Times New Roman"/>
+          <w:lang w:bidi="he-IL"/>
+        </w:rPr>
+        <w:t>.</w:t>
+      </w:r>
+      <w:r>
+        <w:rPr>
+          <w:rFonts w:asciiTheme="majorBidi" w:hAnsiTheme="majorBidi" w:cs="Times New Roman"/>
+          <w:lang w:bidi="he-IL"/>
+        </w:rPr>
+        <w:t xml:space="preserve"> </w:t>
+      </w:r>
+      <w:r>
+        <w:rPr>
+          <w:rFonts w:asciiTheme="majorBidi" w:hAnsiTheme="majorBidi" w:cs="Times New Roman"/>
+          <w:lang w:bidi="he-IL"/>
+        </w:rPr>
+        <w:t xml:space="preserve">The most intense teshuva is to return </w:t>
+      </w:r>
+      <w:r>
+        <w:rPr>
+          <w:rFonts w:asciiTheme="majorBidi" w:hAnsiTheme="majorBidi" w:cs="Times New Roman"/>
+          <w:lang w:bidi="he-IL"/>
+        </w:rPr>
+        <w:t xml:space="preserve">to </w:t>
+      </w:r>
+      <w:r>
+        <w:rPr>
+          <w:rFonts w:asciiTheme="majorBidi" w:hAnsiTheme="majorBidi" w:cs="Times New Roman"/>
+          <w:lang w:bidi="he-IL"/>
+        </w:rPr>
+        <w:t>the</w:t>
+      </w:r>
+      <w:r>
+        <w:rPr>
+          <w:rFonts w:asciiTheme="majorBidi" w:hAnsiTheme="majorBidi" w:cs="Times New Roman"/>
+          <w:lang w:bidi="he-IL"/>
+        </w:rPr>
+        <w:t xml:space="preserve"> </w:t>
+      </w:r>
+      <w:r>
+        <w:rPr>
+          <w:rFonts w:asciiTheme="majorBidi" w:hAnsiTheme="majorBidi" w:cs="Times New Roman"/>
+          <w:i/>
+          <w:iCs/>
+          <w:lang w:bidi="he-IL"/>
+        </w:rPr>
+        <w:t xml:space="preserve">Or </w:t>
+      </w:r>
+      <w:proofErr w:type="spellStart"/>
+      <w:r>
+        <w:rPr>
+          <w:rFonts w:asciiTheme="majorBidi" w:hAnsiTheme="majorBidi" w:cs="Times New Roman"/>
+          <w:i/>
+          <w:iCs/>
+          <w:lang w:bidi="he-IL"/>
+        </w:rPr>
+        <w:t>En</w:t>
+      </w:r>
+      <w:proofErr w:type="spellEnd"/>
+      <w:r>
+        <w:rPr>
+          <w:rFonts w:asciiTheme="majorBidi" w:hAnsiTheme="majorBidi" w:cs="Times New Roman"/>
+          <w:i/>
+          <w:iCs/>
+          <w:lang w:bidi="he-IL"/>
+        </w:rPr>
+        <w:t xml:space="preserve"> </w:t>
+      </w:r>
+      <w:proofErr w:type="spellStart"/>
+      <w:r>
+        <w:rPr>
+          <w:rFonts w:asciiTheme="majorBidi" w:hAnsiTheme="majorBidi" w:cs="Times New Roman"/>
+          <w:i/>
+          <w:iCs/>
+          <w:lang w:bidi="he-IL"/>
+        </w:rPr>
+        <w:t>Sof</w:t>
+      </w:r>
+      <w:proofErr w:type="spellEnd"/>
+      <w:r>
+        <w:rPr>
+          <w:rFonts w:asciiTheme="majorBidi" w:hAnsiTheme="majorBidi" w:cs="Times New Roman"/>
+          <w:lang w:bidi="he-IL"/>
+        </w:rPr>
+        <w:t xml:space="preserve">, through </w:t>
+      </w:r>
+      <w:r>
+        <w:rPr>
+          <w:rFonts w:asciiTheme="majorBidi" w:hAnsiTheme="majorBidi" w:cs="Times New Roman"/>
+          <w:lang w:bidi="he-IL"/>
+        </w:rPr>
+        <w:t>the study of</w:t>
+      </w:r>
+      <w:r>
+        <w:rPr>
+          <w:rFonts w:asciiTheme="majorBidi" w:hAnsiTheme="majorBidi" w:cs="Times New Roman"/>
+          <w:lang w:bidi="he-IL"/>
+        </w:rPr>
+        <w:t xml:space="preserve"> Torah </w:t>
+      </w:r>
+      <w:r>
+        <w:rPr>
+          <w:rFonts w:asciiTheme="majorBidi" w:hAnsiTheme="majorBidi" w:cs="Times New Roman"/>
+          <w:lang w:bidi="he-IL"/>
+        </w:rPr>
+        <w:t>in an exalted selfless way.</w:t>
+      </w:r>
+      <w:r>
+        <w:rPr>
+          <w:rFonts w:asciiTheme="majorBidi" w:hAnsiTheme="majorBidi" w:cs="Times New Roman"/>
+          <w:lang w:bidi="he-IL"/>
+        </w:rPr>
+        <w:t xml:space="preserve"> </w:t>
       </w:r>
     </w:p>
     <w:p>
       <w:pPr>
-        <w:rPr>
-          <w:rFonts w:ascii="Nachlieli CLM" w:hAnsi="Nachlieli CLM"/>
-          <w:color w:val="000000"/>
+        <w:spacing w:after="0"/>
+        <w:rPr>
+          <w:rFonts w:asciiTheme="majorBidi" w:hAnsiTheme="majorBidi" w:cs="Times New Roman"/>
+          <w:lang w:bidi="he-IL"/>
         </w:rPr>
       </w:pPr>
     </w:p>
     <w:p>
       <w:pPr>
+        <w:spacing w:after="0"/>
+        <w:rPr>
+          <w:rFonts w:asciiTheme="majorBidi" w:hAnsiTheme="majorBidi" w:cs="Times New Roman"/>
+          <w:lang w:bidi="he-IL"/>
+        </w:rPr>
+      </w:pPr>
+      <w:r>
+        <w:rPr>
+          <w:rFonts w:asciiTheme="majorBidi" w:hAnsiTheme="majorBidi" w:cs="Times New Roman"/>
+          <w:lang w:bidi="he-IL"/>
+        </w:rPr>
+        <w:t xml:space="preserve">This suggests to me that </w:t>
+      </w:r>
+      <w:r>
+        <w:rPr>
+          <w:rFonts w:asciiTheme="majorBidi" w:hAnsiTheme="majorBidi" w:cs="Times New Roman"/>
+          <w:lang w:bidi="he-IL"/>
+        </w:rPr>
+        <w:t xml:space="preserve">the first chapter of </w:t>
+      </w:r>
+      <w:proofErr w:type="spellStart"/>
+      <w:r>
+        <w:rPr>
+          <w:rFonts w:asciiTheme="majorBidi" w:hAnsiTheme="majorBidi" w:cs="Times New Roman"/>
+          <w:lang w:bidi="he-IL"/>
+        </w:rPr>
+        <w:t>Rav</w:t>
+      </w:r>
+      <w:proofErr w:type="spellEnd"/>
+      <w:r>
+        <w:rPr>
+          <w:rFonts w:asciiTheme="majorBidi" w:hAnsiTheme="majorBidi" w:cs="Times New Roman"/>
+          <w:lang w:bidi="he-IL"/>
+        </w:rPr>
+        <w:t xml:space="preserve"> Kook’s </w:t>
+      </w:r>
+      <w:proofErr w:type="spellStart"/>
+      <w:r>
+        <w:rPr>
+          <w:rFonts w:asciiTheme="majorBidi" w:hAnsiTheme="majorBidi" w:cs="Times New Roman"/>
+          <w:i/>
+          <w:iCs/>
+          <w:lang w:bidi="he-IL"/>
+        </w:rPr>
+        <w:t>Orot</w:t>
+      </w:r>
+      <w:proofErr w:type="spellEnd"/>
+      <w:r>
+        <w:rPr>
+          <w:rFonts w:asciiTheme="majorBidi" w:hAnsiTheme="majorBidi" w:cs="Times New Roman"/>
+          <w:i/>
+          <w:iCs/>
+          <w:lang w:bidi="he-IL"/>
+        </w:rPr>
+        <w:t xml:space="preserve"> </w:t>
+      </w:r>
+      <w:proofErr w:type="spellStart"/>
+      <w:r>
+        <w:rPr>
+          <w:rFonts w:asciiTheme="majorBidi" w:hAnsiTheme="majorBidi" w:cs="Times New Roman"/>
+          <w:i/>
+          <w:iCs/>
+          <w:lang w:bidi="he-IL"/>
+        </w:rPr>
+        <w:t>Hateshuva</w:t>
+      </w:r>
+      <w:proofErr w:type="spellEnd"/>
+      <w:r>
+        <w:rPr>
+          <w:rFonts w:asciiTheme="majorBidi" w:hAnsiTheme="majorBidi" w:cs="Times New Roman"/>
+          <w:lang w:bidi="he-IL"/>
+        </w:rPr>
+        <w:t xml:space="preserve"> was inspired or was influenced by R. </w:t>
+      </w:r>
+      <w:proofErr w:type="spellStart"/>
+      <w:r>
+        <w:rPr>
+          <w:rFonts w:asciiTheme="majorBidi" w:hAnsiTheme="majorBidi" w:cs="Times New Roman"/>
+          <w:lang w:bidi="he-IL"/>
+        </w:rPr>
+        <w:t>Shneur</w:t>
+      </w:r>
+      <w:proofErr w:type="spellEnd"/>
+      <w:r>
+        <w:rPr>
+          <w:rFonts w:asciiTheme="majorBidi" w:hAnsiTheme="majorBidi" w:cs="Times New Roman"/>
+          <w:lang w:bidi="he-IL"/>
+        </w:rPr>
+        <w:t xml:space="preserve"> </w:t>
+      </w:r>
+      <w:proofErr w:type="spellStart"/>
+      <w:r>
+        <w:rPr>
+          <w:rFonts w:asciiTheme="majorBidi" w:hAnsiTheme="majorBidi" w:cs="Times New Roman"/>
+          <w:lang w:bidi="he-IL"/>
+        </w:rPr>
+        <w:t>Zalman’s</w:t>
+      </w:r>
+      <w:proofErr w:type="spellEnd"/>
+      <w:r>
+        <w:rPr>
+          <w:rFonts w:asciiTheme="majorBidi" w:hAnsiTheme="majorBidi" w:cs="Times New Roman"/>
+          <w:lang w:bidi="he-IL"/>
+        </w:rPr>
+        <w:t xml:space="preserve"> analysis. The progression that </w:t>
+      </w:r>
+      <w:proofErr w:type="spellStart"/>
+      <w:r>
+        <w:rPr>
+          <w:rFonts w:asciiTheme="majorBidi" w:hAnsiTheme="majorBidi" w:cs="Times New Roman"/>
+          <w:lang w:bidi="he-IL"/>
+        </w:rPr>
+        <w:t>Rav</w:t>
+      </w:r>
+      <w:proofErr w:type="spellEnd"/>
+      <w:r>
+        <w:rPr>
+          <w:rFonts w:asciiTheme="majorBidi" w:hAnsiTheme="majorBidi" w:cs="Times New Roman"/>
+          <w:lang w:bidi="he-IL"/>
+        </w:rPr>
+        <w:t xml:space="preserve"> Kook </w:t>
+      </w:r>
+      <w:r>
+        <w:rPr>
+          <w:rFonts w:asciiTheme="majorBidi" w:hAnsiTheme="majorBidi" w:cs="Times New Roman"/>
+          <w:lang w:bidi="he-IL"/>
+        </w:rPr>
+        <w:t>writes</w:t>
+      </w:r>
+      <w:r>
+        <w:rPr>
+          <w:rFonts w:asciiTheme="majorBidi" w:hAnsiTheme="majorBidi" w:cs="Times New Roman"/>
+          <w:lang w:bidi="he-IL"/>
+        </w:rPr>
+        <w:t xml:space="preserve"> about also involves three steps and the names of the steps </w:t>
+      </w:r>
+      <w:r>
+        <w:rPr>
+          <w:rFonts w:asciiTheme="majorBidi" w:hAnsiTheme="majorBidi" w:cs="Times New Roman"/>
+          <w:lang w:bidi="he-IL"/>
+        </w:rPr>
+        <w:t xml:space="preserve">are parallel to the names of the steps in R. </w:t>
+      </w:r>
+      <w:proofErr w:type="spellStart"/>
+      <w:r>
+        <w:rPr>
+          <w:rFonts w:asciiTheme="majorBidi" w:hAnsiTheme="majorBidi" w:cs="Times New Roman"/>
+          <w:lang w:bidi="he-IL"/>
+        </w:rPr>
+        <w:t>Shneur</w:t>
+      </w:r>
+      <w:proofErr w:type="spellEnd"/>
+      <w:r>
+        <w:rPr>
+          <w:rFonts w:asciiTheme="majorBidi" w:hAnsiTheme="majorBidi" w:cs="Times New Roman"/>
+          <w:lang w:bidi="he-IL"/>
+        </w:rPr>
+        <w:t xml:space="preserve"> </w:t>
+      </w:r>
+      <w:proofErr w:type="spellStart"/>
+      <w:r>
+        <w:rPr>
+          <w:rFonts w:asciiTheme="majorBidi" w:hAnsiTheme="majorBidi" w:cs="Times New Roman"/>
+          <w:lang w:bidi="he-IL"/>
+        </w:rPr>
+        <w:t>Zalman’s</w:t>
+      </w:r>
+      <w:proofErr w:type="spellEnd"/>
+      <w:r>
+        <w:rPr>
+          <w:rFonts w:asciiTheme="majorBidi" w:hAnsiTheme="majorBidi" w:cs="Times New Roman"/>
+          <w:lang w:bidi="he-IL"/>
+        </w:rPr>
+        <w:t xml:space="preserve"> analysis.</w:t>
+      </w:r>
+      <w:r>
+        <w:rPr>
+          <w:rFonts w:asciiTheme="majorBidi" w:hAnsiTheme="majorBidi" w:cs="Times New Roman"/>
+          <w:lang w:bidi="he-IL"/>
+        </w:rPr>
+        <w:t xml:space="preserve"> It’s almost as if R. Kook is consciously developing the thought of R. </w:t>
+      </w:r>
+      <w:proofErr w:type="spellStart"/>
+      <w:r>
+        <w:rPr>
+          <w:rFonts w:asciiTheme="majorBidi" w:hAnsiTheme="majorBidi" w:cs="Times New Roman"/>
+          <w:lang w:bidi="he-IL"/>
+        </w:rPr>
+        <w:t>Shneur</w:t>
+      </w:r>
+      <w:proofErr w:type="spellEnd"/>
+      <w:r>
+        <w:rPr>
+          <w:rFonts w:asciiTheme="majorBidi" w:hAnsiTheme="majorBidi" w:cs="Times New Roman"/>
+          <w:lang w:bidi="he-IL"/>
+        </w:rPr>
+        <w:t xml:space="preserve"> </w:t>
+      </w:r>
+      <w:proofErr w:type="spellStart"/>
+      <w:r>
+        <w:rPr>
+          <w:rFonts w:asciiTheme="majorBidi" w:hAnsiTheme="majorBidi" w:cs="Times New Roman"/>
+          <w:lang w:bidi="he-IL"/>
+        </w:rPr>
+        <w:t>Zalman</w:t>
+      </w:r>
+      <w:proofErr w:type="spellEnd"/>
+      <w:r>
+        <w:rPr>
+          <w:rFonts w:asciiTheme="majorBidi" w:hAnsiTheme="majorBidi" w:cs="Times New Roman"/>
+          <w:lang w:bidi="he-IL"/>
+        </w:rPr>
+        <w:t xml:space="preserve">. </w:t>
+      </w:r>
+      <w:proofErr w:type="gramStart"/>
+      <w:r>
+        <w:rPr>
+          <w:rFonts w:asciiTheme="majorBidi" w:hAnsiTheme="majorBidi" w:cs="Times New Roman"/>
+          <w:lang w:bidi="he-IL"/>
+        </w:rPr>
+        <w:t xml:space="preserve">He </w:t>
+      </w:r>
+      <w:r>
+        <w:rPr>
+          <w:rFonts w:asciiTheme="majorBidi" w:hAnsiTheme="majorBidi" w:cs="Times New Roman"/>
+          <w:lang w:bidi="he-IL"/>
+        </w:rPr>
+        <w:t xml:space="preserve"> i</w:t>
+      </w:r>
+      <w:r>
+        <w:rPr>
+          <w:rFonts w:asciiTheme="majorBidi" w:hAnsiTheme="majorBidi" w:cs="Times New Roman"/>
+          <w:lang w:bidi="he-IL"/>
+        </w:rPr>
+        <w:t>n</w:t>
+      </w:r>
+      <w:proofErr w:type="gramEnd"/>
+      <w:r>
+        <w:rPr>
+          <w:rFonts w:asciiTheme="majorBidi" w:hAnsiTheme="majorBidi" w:cs="Times New Roman"/>
+          <w:lang w:bidi="he-IL"/>
+        </w:rPr>
+        <w:t xml:space="preserve"> a new direction; </w:t>
+      </w:r>
+      <w:r>
+        <w:rPr>
+          <w:rFonts w:asciiTheme="majorBidi" w:hAnsiTheme="majorBidi" w:cs="Times New Roman"/>
+          <w:lang w:bidi="he-IL"/>
+        </w:rPr>
+        <w:t xml:space="preserve">drawing out from it a message </w:t>
+      </w:r>
+      <w:r>
+        <w:rPr>
+          <w:rFonts w:asciiTheme="majorBidi" w:hAnsiTheme="majorBidi" w:cs="Times New Roman"/>
+          <w:lang w:bidi="he-IL"/>
+        </w:rPr>
+        <w:t xml:space="preserve">that suits his </w:t>
+      </w:r>
+      <w:r>
+        <w:rPr>
+          <w:rFonts w:asciiTheme="majorBidi" w:hAnsiTheme="majorBidi" w:cs="Times New Roman"/>
+          <w:lang w:bidi="he-IL"/>
+        </w:rPr>
+        <w:t xml:space="preserve">own </w:t>
+      </w:r>
+      <w:r>
+        <w:rPr>
+          <w:rFonts w:asciiTheme="majorBidi" w:hAnsiTheme="majorBidi" w:cs="Times New Roman"/>
+          <w:lang w:bidi="he-IL"/>
+        </w:rPr>
+        <w:t>approach</w:t>
+      </w:r>
+      <w:r>
+        <w:rPr>
+          <w:rFonts w:asciiTheme="majorBidi" w:hAnsiTheme="majorBidi" w:cs="Times New Roman"/>
+          <w:lang w:bidi="he-IL"/>
+        </w:rPr>
+        <w:t xml:space="preserve"> and audience.</w:t>
+      </w:r>
+    </w:p>
+    <w:p>
+      <w:pPr>
+        <w:spacing w:after="0"/>
+        <w:rPr>
+          <w:rFonts w:asciiTheme="majorBidi" w:hAnsiTheme="majorBidi" w:cs="Times New Roman"/>
+          <w:lang w:bidi="he-IL"/>
+        </w:rPr>
+      </w:pPr>
+      <w:r>
+        <w:rPr>
+          <w:rFonts w:asciiTheme="majorBidi" w:hAnsiTheme="majorBidi" w:cs="Times New Roman"/>
+          <w:lang w:bidi="he-IL"/>
+        </w:rPr>
+        <w:t>On the other hand, it’s possible t</w:t>
+      </w:r>
+      <w:r>
+        <w:rPr>
+          <w:rFonts w:asciiTheme="majorBidi" w:hAnsiTheme="majorBidi" w:cs="Times New Roman"/>
+          <w:lang w:bidi="he-IL"/>
+        </w:rPr>
+        <w:t xml:space="preserve">hat R. Kook was not influenced by the </w:t>
+      </w:r>
+      <w:proofErr w:type="spellStart"/>
+      <w:r>
+        <w:rPr>
+          <w:rFonts w:asciiTheme="majorBidi" w:hAnsiTheme="majorBidi" w:cs="Times New Roman"/>
+          <w:i/>
+          <w:iCs/>
+          <w:lang w:bidi="he-IL"/>
+        </w:rPr>
+        <w:t>Likutei</w:t>
+      </w:r>
+      <w:proofErr w:type="spellEnd"/>
+      <w:r>
+        <w:rPr>
+          <w:rFonts w:asciiTheme="majorBidi" w:hAnsiTheme="majorBidi" w:cs="Times New Roman"/>
+          <w:lang w:bidi="he-IL"/>
+        </w:rPr>
+        <w:t xml:space="preserve"> </w:t>
+      </w:r>
+      <w:r>
+        <w:rPr>
+          <w:rFonts w:asciiTheme="majorBidi" w:hAnsiTheme="majorBidi" w:cs="Times New Roman"/>
+          <w:i/>
+          <w:iCs/>
+          <w:lang w:bidi="he-IL"/>
+        </w:rPr>
+        <w:t>Torah</w:t>
+      </w:r>
+      <w:r>
+        <w:rPr>
+          <w:rFonts w:asciiTheme="majorBidi" w:hAnsiTheme="majorBidi" w:cs="Times New Roman"/>
+          <w:lang w:bidi="he-IL"/>
+        </w:rPr>
+        <w:t>. Rather he arrived at a similar understanding independently. (</w:t>
+      </w:r>
+      <w:r>
+        <w:rPr>
+          <w:rFonts w:asciiTheme="majorBidi" w:hAnsiTheme="majorBidi" w:cs="Times New Roman"/>
+          <w:lang w:bidi="he-IL"/>
+        </w:rPr>
+        <w:t>M</w:t>
+      </w:r>
+      <w:r>
+        <w:rPr>
+          <w:rFonts w:asciiTheme="majorBidi" w:hAnsiTheme="majorBidi" w:cs="Times New Roman"/>
+          <w:lang w:bidi="he-IL"/>
+        </w:rPr>
+        <w:t xml:space="preserve">aybe both R. </w:t>
+      </w:r>
+      <w:proofErr w:type="spellStart"/>
+      <w:r>
+        <w:rPr>
+          <w:rFonts w:asciiTheme="majorBidi" w:hAnsiTheme="majorBidi" w:cs="Times New Roman"/>
+          <w:lang w:bidi="he-IL"/>
+        </w:rPr>
+        <w:t>Shneur</w:t>
+      </w:r>
+      <w:proofErr w:type="spellEnd"/>
+      <w:r>
+        <w:rPr>
+          <w:rFonts w:asciiTheme="majorBidi" w:hAnsiTheme="majorBidi" w:cs="Times New Roman"/>
+          <w:lang w:bidi="he-IL"/>
+        </w:rPr>
+        <w:t xml:space="preserve"> </w:t>
+      </w:r>
+      <w:proofErr w:type="spellStart"/>
+      <w:r>
+        <w:rPr>
+          <w:rFonts w:asciiTheme="majorBidi" w:hAnsiTheme="majorBidi" w:cs="Times New Roman"/>
+          <w:lang w:bidi="he-IL"/>
+        </w:rPr>
+        <w:t>Zalman</w:t>
+      </w:r>
+      <w:proofErr w:type="spellEnd"/>
+      <w:r>
+        <w:rPr>
+          <w:rFonts w:asciiTheme="majorBidi" w:hAnsiTheme="majorBidi" w:cs="Times New Roman"/>
+          <w:lang w:bidi="he-IL"/>
+        </w:rPr>
+        <w:t xml:space="preserve"> of </w:t>
+      </w:r>
+      <w:proofErr w:type="spellStart"/>
+      <w:r>
+        <w:rPr>
+          <w:rFonts w:asciiTheme="majorBidi" w:hAnsiTheme="majorBidi" w:cs="Times New Roman"/>
+          <w:lang w:bidi="he-IL"/>
+        </w:rPr>
+        <w:t>Liadi</w:t>
+      </w:r>
+      <w:proofErr w:type="spellEnd"/>
+      <w:r>
+        <w:rPr>
+          <w:rFonts w:asciiTheme="majorBidi" w:hAnsiTheme="majorBidi" w:cs="Times New Roman"/>
+          <w:lang w:bidi="he-IL"/>
+        </w:rPr>
+        <w:t xml:space="preserve"> and R. Kook based their </w:t>
+      </w:r>
+      <w:r>
+        <w:rPr>
+          <w:rFonts w:asciiTheme="majorBidi" w:hAnsiTheme="majorBidi" w:cs="Times New Roman"/>
+          <w:lang w:bidi="he-IL"/>
+        </w:rPr>
+        <w:t>understanding</w:t>
+      </w:r>
+      <w:r>
+        <w:rPr>
+          <w:rFonts w:asciiTheme="majorBidi" w:hAnsiTheme="majorBidi" w:cs="Times New Roman"/>
+          <w:lang w:bidi="he-IL"/>
+        </w:rPr>
+        <w:t xml:space="preserve"> on the same earlier source</w:t>
+      </w:r>
+      <w:r>
+        <w:rPr>
+          <w:rFonts w:asciiTheme="majorBidi" w:hAnsiTheme="majorBidi" w:cs="Times New Roman"/>
+          <w:lang w:bidi="he-IL"/>
+        </w:rPr>
+        <w:t>, which I’m unaware of</w:t>
+      </w:r>
+      <w:r>
+        <w:rPr>
+          <w:rFonts w:asciiTheme="majorBidi" w:hAnsiTheme="majorBidi" w:cs="Times New Roman"/>
+          <w:lang w:bidi="he-IL"/>
+        </w:rPr>
+        <w:t>.)</w:t>
+      </w:r>
+    </w:p>
+    <w:p>
+      <w:pPr>
+        <w:spacing w:after="0"/>
+        <w:rPr>
+          <w:rFonts w:asciiTheme="majorBidi" w:hAnsiTheme="majorBidi" w:cs="Times New Roman"/>
+          <w:lang w:bidi="he-IL"/>
+        </w:rPr>
+      </w:pPr>
+      <w:r>
+        <w:rPr>
+          <w:rFonts w:asciiTheme="majorBidi" w:hAnsiTheme="majorBidi" w:cs="Times New Roman"/>
+          <w:lang w:bidi="he-IL"/>
+        </w:rPr>
+        <w:t xml:space="preserve"> </w:t>
+      </w:r>
+    </w:p>
+    <w:p>
+      <w:pPr>
+        <w:spacing w:after="0"/>
+        <w:rPr>
+          <w:rFonts w:asciiTheme="majorBidi" w:hAnsiTheme="majorBidi" w:cs="Times New Roman"/>
+          <w:lang w:bidi="he-IL"/>
+        </w:rPr>
+      </w:pPr>
+      <w:r>
+        <w:rPr>
+          <w:rFonts w:asciiTheme="majorBidi" w:hAnsiTheme="majorBidi" w:cs="Times New Roman"/>
+          <w:lang w:bidi="he-IL"/>
+        </w:rPr>
+        <w:t xml:space="preserve">It is however known that R. Kook </w:t>
+      </w:r>
+      <w:r>
+        <w:rPr>
+          <w:rFonts w:asciiTheme="majorBidi" w:hAnsiTheme="majorBidi" w:cs="Times New Roman"/>
+          <w:lang w:bidi="he-IL"/>
+        </w:rPr>
+        <w:t>did stud</w:t>
+      </w:r>
+      <w:r>
+        <w:rPr>
+          <w:rFonts w:asciiTheme="majorBidi" w:hAnsiTheme="majorBidi" w:cs="Times New Roman"/>
+          <w:lang w:bidi="he-IL"/>
+        </w:rPr>
+        <w:t>y</w:t>
+      </w:r>
+      <w:r>
+        <w:rPr>
+          <w:rFonts w:asciiTheme="majorBidi" w:hAnsiTheme="majorBidi" w:cs="Times New Roman"/>
+          <w:lang w:bidi="he-IL"/>
+        </w:rPr>
+        <w:t xml:space="preserve"> </w:t>
+      </w:r>
+      <w:proofErr w:type="spellStart"/>
+      <w:r>
+        <w:rPr>
+          <w:rFonts w:asciiTheme="majorBidi" w:hAnsiTheme="majorBidi" w:cstheme="majorBidi"/>
+          <w:i/>
+          <w:iCs/>
+        </w:rPr>
+        <w:t>Likkutei</w:t>
+      </w:r>
+      <w:proofErr w:type="spellEnd"/>
+      <w:r>
+        <w:rPr>
+          <w:rFonts w:asciiTheme="majorBidi" w:hAnsiTheme="majorBidi" w:cstheme="majorBidi"/>
+          <w:i/>
+          <w:iCs/>
+        </w:rPr>
+        <w:t xml:space="preserve"> Torah</w:t>
+      </w:r>
+      <w:r>
+        <w:rPr>
+          <w:rFonts w:asciiTheme="majorBidi" w:hAnsiTheme="majorBidi" w:cs="Times New Roman"/>
+          <w:lang w:bidi="he-IL"/>
+        </w:rPr>
+        <w:t xml:space="preserve">. </w:t>
+      </w:r>
+      <w:r>
+        <w:rPr>
+          <w:rFonts w:asciiTheme="majorBidi" w:hAnsiTheme="majorBidi" w:cs="Times New Roman"/>
+          <w:lang w:bidi="he-IL"/>
+        </w:rPr>
+        <w:t xml:space="preserve">This is documented in a book called </w:t>
+      </w:r>
+      <w:proofErr w:type="spellStart"/>
+      <w:r>
+        <w:rPr>
+          <w:rFonts w:asciiTheme="majorBidi" w:hAnsiTheme="majorBidi" w:cs="Times New Roman"/>
+          <w:i/>
+          <w:iCs/>
+          <w:lang w:bidi="he-IL"/>
+        </w:rPr>
+        <w:t>Mazkir</w:t>
+      </w:r>
+      <w:proofErr w:type="spellEnd"/>
+      <w:r>
+        <w:rPr>
+          <w:rFonts w:asciiTheme="majorBidi" w:hAnsiTheme="majorBidi" w:cs="Times New Roman"/>
+          <w:lang w:bidi="he-IL"/>
+        </w:rPr>
+        <w:t xml:space="preserve"> </w:t>
+      </w:r>
+      <w:proofErr w:type="spellStart"/>
+      <w:r>
+        <w:rPr>
+          <w:rFonts w:asciiTheme="majorBidi" w:hAnsiTheme="majorBidi" w:cs="Times New Roman"/>
+          <w:i/>
+          <w:iCs/>
+          <w:lang w:bidi="he-IL"/>
+        </w:rPr>
+        <w:t>HaRav</w:t>
+      </w:r>
+      <w:proofErr w:type="spellEnd"/>
+      <w:r>
+        <w:rPr>
+          <w:rFonts w:asciiTheme="majorBidi" w:hAnsiTheme="majorBidi" w:cs="Times New Roman"/>
+          <w:lang w:bidi="he-IL"/>
+        </w:rPr>
+        <w:t xml:space="preserve"> </w:t>
+      </w:r>
+      <w:r>
+        <w:rPr>
+          <w:rFonts w:asciiTheme="majorBidi" w:hAnsiTheme="majorBidi" w:cs="Times New Roman"/>
+          <w:lang w:bidi="he-IL"/>
+        </w:rPr>
+        <w:t xml:space="preserve">by </w:t>
+      </w:r>
+      <w:r>
+        <w:rPr>
+          <w:rFonts w:asciiTheme="majorBidi" w:hAnsiTheme="majorBidi" w:cs="Times New Roman"/>
+          <w:lang w:bidi="he-IL"/>
+        </w:rPr>
+        <w:t xml:space="preserve">R. Shimon </w:t>
+      </w:r>
+      <w:proofErr w:type="spellStart"/>
+      <w:r>
+        <w:rPr>
+          <w:rFonts w:asciiTheme="majorBidi" w:hAnsiTheme="majorBidi" w:cs="Times New Roman"/>
+          <w:lang w:bidi="he-IL"/>
+        </w:rPr>
+        <w:t>Glicenstein</w:t>
+      </w:r>
+      <w:proofErr w:type="spellEnd"/>
+      <w:r>
+        <w:rPr>
+          <w:rFonts w:asciiTheme="majorBidi" w:hAnsiTheme="majorBidi" w:cs="Times New Roman"/>
+          <w:lang w:bidi="he-IL"/>
+        </w:rPr>
+        <w:t xml:space="preserve"> </w:t>
+      </w:r>
+      <w:r>
+        <w:rPr>
+          <w:rFonts w:asciiTheme="majorBidi" w:hAnsiTheme="majorBidi" w:cs="Times New Roman"/>
+          <w:lang w:bidi="he-IL"/>
+        </w:rPr>
+        <w:t xml:space="preserve">(published </w:t>
+      </w:r>
+      <w:r>
+        <w:rPr>
+          <w:rFonts w:asciiTheme="majorBidi" w:hAnsiTheme="majorBidi" w:cs="Times New Roman"/>
+          <w:lang w:bidi="he-IL"/>
+        </w:rPr>
+        <w:t xml:space="preserve">in 1973, </w:t>
+      </w:r>
+      <w:r>
+        <w:rPr>
+          <w:rFonts w:asciiTheme="majorBidi" w:hAnsiTheme="majorBidi" w:cs="Times New Roman"/>
+          <w:lang w:bidi="he-IL"/>
+        </w:rPr>
+        <w:t xml:space="preserve">with an introduction by R. </w:t>
+      </w:r>
+      <w:proofErr w:type="spellStart"/>
+      <w:r>
+        <w:rPr>
+          <w:rFonts w:asciiTheme="majorBidi" w:hAnsiTheme="majorBidi" w:cs="Times New Roman"/>
+          <w:lang w:bidi="he-IL"/>
+        </w:rPr>
+        <w:t>Tzvi</w:t>
+      </w:r>
+      <w:proofErr w:type="spellEnd"/>
+      <w:r>
+        <w:rPr>
+          <w:rFonts w:asciiTheme="majorBidi" w:hAnsiTheme="majorBidi" w:cs="Times New Roman"/>
+          <w:lang w:bidi="he-IL"/>
+        </w:rPr>
+        <w:t xml:space="preserve"> Yehuda</w:t>
+      </w:r>
+      <w:r>
+        <w:rPr>
+          <w:rFonts w:asciiTheme="majorBidi" w:hAnsiTheme="majorBidi" w:cs="Times New Roman"/>
+          <w:lang w:bidi="he-IL"/>
+        </w:rPr>
+        <w:t xml:space="preserve"> Kook</w:t>
+      </w:r>
+      <w:r>
+        <w:rPr>
+          <w:rFonts w:asciiTheme="majorBidi" w:hAnsiTheme="majorBidi" w:cs="Times New Roman"/>
+          <w:lang w:bidi="he-IL"/>
+        </w:rPr>
+        <w:t xml:space="preserve">). R. </w:t>
+      </w:r>
+      <w:proofErr w:type="spellStart"/>
+      <w:r>
+        <w:rPr>
+          <w:rFonts w:asciiTheme="majorBidi" w:hAnsiTheme="majorBidi" w:cs="Times New Roman"/>
+          <w:lang w:bidi="he-IL"/>
+        </w:rPr>
+        <w:t>Glicenstein</w:t>
+      </w:r>
+      <w:proofErr w:type="spellEnd"/>
+      <w:r>
+        <w:rPr>
+          <w:rFonts w:asciiTheme="majorBidi" w:hAnsiTheme="majorBidi" w:cs="Times New Roman"/>
+          <w:lang w:bidi="he-IL"/>
+        </w:rPr>
+        <w:t xml:space="preserve"> was </w:t>
+      </w:r>
+      <w:proofErr w:type="spellStart"/>
+      <w:r>
+        <w:rPr>
+          <w:rFonts w:asciiTheme="majorBidi" w:hAnsiTheme="majorBidi" w:cs="Times New Roman"/>
+          <w:lang w:bidi="he-IL"/>
+        </w:rPr>
+        <w:t>Rav</w:t>
+      </w:r>
+      <w:proofErr w:type="spellEnd"/>
+      <w:r>
+        <w:rPr>
+          <w:rFonts w:asciiTheme="majorBidi" w:hAnsiTheme="majorBidi" w:cs="Times New Roman"/>
+          <w:lang w:bidi="he-IL"/>
+        </w:rPr>
+        <w:t xml:space="preserve"> Kook</w:t>
+      </w:r>
+      <w:r>
+        <w:rPr>
+          <w:rFonts w:asciiTheme="majorBidi" w:hAnsiTheme="majorBidi" w:cs="Times New Roman"/>
+          <w:lang w:bidi="he-IL"/>
+        </w:rPr>
+        <w:t>’</w:t>
+      </w:r>
+      <w:r>
+        <w:rPr>
+          <w:rFonts w:asciiTheme="majorBidi" w:hAnsiTheme="majorBidi" w:cs="Times New Roman"/>
+          <w:lang w:bidi="he-IL"/>
+        </w:rPr>
+        <w:t xml:space="preserve">s personal secretary </w:t>
+      </w:r>
+      <w:r>
+        <w:rPr>
+          <w:rFonts w:asciiTheme="majorBidi" w:hAnsiTheme="majorBidi" w:cs="Times New Roman"/>
+          <w:lang w:bidi="he-IL"/>
+        </w:rPr>
+        <w:t xml:space="preserve">during the years of </w:t>
+      </w:r>
+      <w:r>
+        <w:rPr>
+          <w:rFonts w:asciiTheme="majorBidi" w:hAnsiTheme="majorBidi" w:cs="Times New Roman"/>
+          <w:lang w:bidi="he-IL"/>
+        </w:rPr>
+        <w:t>the first world</w:t>
+      </w:r>
+      <w:r>
+        <w:rPr>
+          <w:rFonts w:asciiTheme="majorBidi" w:hAnsiTheme="majorBidi" w:cs="Times New Roman"/>
+          <w:lang w:bidi="he-IL"/>
+        </w:rPr>
+        <w:t xml:space="preserve">, when </w:t>
+      </w:r>
+      <w:proofErr w:type="spellStart"/>
+      <w:r>
+        <w:rPr>
+          <w:rFonts w:asciiTheme="majorBidi" w:hAnsiTheme="majorBidi" w:cs="Times New Roman"/>
+          <w:lang w:bidi="he-IL"/>
+        </w:rPr>
+        <w:t>Rav</w:t>
+      </w:r>
+      <w:proofErr w:type="spellEnd"/>
+      <w:r>
+        <w:rPr>
+          <w:rFonts w:asciiTheme="majorBidi" w:hAnsiTheme="majorBidi" w:cs="Times New Roman"/>
+          <w:lang w:bidi="he-IL"/>
+        </w:rPr>
+        <w:t xml:space="preserve"> Kook</w:t>
+      </w:r>
+      <w:r>
+        <w:rPr>
+          <w:rFonts w:asciiTheme="majorBidi" w:hAnsiTheme="majorBidi" w:cs="Times New Roman"/>
+          <w:lang w:bidi="he-IL"/>
+        </w:rPr>
+        <w:t xml:space="preserve"> served as a Rabbi in London</w:t>
+      </w:r>
+      <w:r>
+        <w:rPr>
+          <w:rFonts w:asciiTheme="majorBidi" w:hAnsiTheme="majorBidi" w:cs="Times New Roman"/>
+          <w:lang w:bidi="he-IL"/>
+        </w:rPr>
+        <w:t>.</w:t>
+      </w:r>
+    </w:p>
+    <w:p>
+      <w:pPr>
+        <w:spacing w:after="0"/>
+        <w:rPr>
+          <w:rFonts w:asciiTheme="majorBidi" w:hAnsiTheme="majorBidi" w:cs="Times New Roman"/>
+          <w:lang w:bidi="he-IL"/>
+        </w:rPr>
+      </w:pPr>
+      <w:r>
+        <w:rPr>
+          <w:rFonts w:asciiTheme="majorBidi" w:hAnsiTheme="majorBidi" w:cs="Times New Roman"/>
+          <w:lang w:bidi="he-IL"/>
+        </w:rPr>
+        <w:t xml:space="preserve">On page </w:t>
+      </w:r>
+      <w:proofErr w:type="spellStart"/>
+      <w:r>
+        <w:rPr>
+          <w:rFonts w:asciiTheme="majorBidi" w:hAnsiTheme="majorBidi" w:cs="Times New Roman"/>
+          <w:lang w:bidi="he-IL"/>
+        </w:rPr>
+        <w:t>yod</w:t>
+      </w:r>
+      <w:proofErr w:type="spellEnd"/>
+      <w:r>
+        <w:rPr>
+          <w:rFonts w:asciiTheme="majorBidi" w:hAnsiTheme="majorBidi" w:cs="Times New Roman"/>
+          <w:lang w:bidi="he-IL"/>
+        </w:rPr>
+        <w:t xml:space="preserve">, R. </w:t>
+      </w:r>
+      <w:proofErr w:type="spellStart"/>
+      <w:r>
+        <w:rPr>
+          <w:rFonts w:asciiTheme="majorBidi" w:hAnsiTheme="majorBidi" w:cs="Times New Roman"/>
+          <w:lang w:bidi="he-IL"/>
+        </w:rPr>
+        <w:t>Glicenstein</w:t>
+      </w:r>
+      <w:proofErr w:type="spellEnd"/>
+      <w:r>
+        <w:rPr>
+          <w:rFonts w:asciiTheme="majorBidi" w:hAnsiTheme="majorBidi" w:cs="Times New Roman"/>
+          <w:lang w:bidi="he-IL"/>
+        </w:rPr>
+        <w:t xml:space="preserve"> writes:</w:t>
+      </w:r>
+    </w:p>
+    <w:p>
+      <w:pPr>
+        <w:spacing w:after="0"/>
+        <w:ind w:left="720"/>
+        <w:rPr>
+          <w:rFonts w:asciiTheme="majorBidi" w:hAnsiTheme="majorBidi" w:cs="Times New Roman"/>
+          <w:lang w:bidi="he-IL"/>
+        </w:rPr>
+      </w:pPr>
+      <w:r>
+        <w:rPr>
+          <w:rFonts w:asciiTheme="majorBidi" w:hAnsiTheme="majorBidi" w:cs="Times New Roman"/>
+          <w:lang w:bidi="he-IL"/>
+        </w:rPr>
+        <w:lastRenderedPageBreak/>
+        <w:t xml:space="preserve">One time on the eve of the holiday of Shavuot, I entered the </w:t>
+      </w:r>
+      <w:proofErr w:type="spellStart"/>
+      <w:r>
+        <w:rPr>
+          <w:rFonts w:asciiTheme="majorBidi" w:hAnsiTheme="majorBidi" w:cs="Times New Roman"/>
+          <w:lang w:bidi="he-IL"/>
+        </w:rPr>
+        <w:t>Rav’</w:t>
+      </w:r>
+      <w:r>
+        <w:rPr>
+          <w:rFonts w:asciiTheme="majorBidi" w:hAnsiTheme="majorBidi" w:cs="Times New Roman"/>
+          <w:lang w:bidi="he-IL"/>
+        </w:rPr>
+        <w:t>s</w:t>
+      </w:r>
+      <w:proofErr w:type="spellEnd"/>
+      <w:r>
+        <w:rPr>
+          <w:rFonts w:asciiTheme="majorBidi" w:hAnsiTheme="majorBidi" w:cs="Times New Roman"/>
+          <w:lang w:bidi="he-IL"/>
+        </w:rPr>
+        <w:t xml:space="preserve"> room and I</w:t>
+      </w:r>
+      <w:r>
+        <w:rPr>
+          <w:rFonts w:asciiTheme="majorBidi" w:hAnsiTheme="majorBidi" w:cs="Times New Roman"/>
+          <w:lang w:bidi="he-IL"/>
+        </w:rPr>
+        <w:t xml:space="preserve"> found him running back and forth like a young man. He was holding the </w:t>
+      </w:r>
+      <w:proofErr w:type="spellStart"/>
+      <w:r>
+        <w:rPr>
+          <w:rFonts w:asciiTheme="majorBidi" w:hAnsiTheme="majorBidi" w:cs="Times New Roman"/>
+          <w:lang w:bidi="he-IL"/>
+        </w:rPr>
+        <w:t>Likutei</w:t>
+      </w:r>
+      <w:proofErr w:type="spellEnd"/>
+      <w:r>
+        <w:rPr>
+          <w:rFonts w:asciiTheme="majorBidi" w:hAnsiTheme="majorBidi" w:cs="Times New Roman"/>
+          <w:lang w:bidi="he-IL"/>
+        </w:rPr>
+        <w:t xml:space="preserve"> Torah (the section on the Song of Songs) of the Alter </w:t>
+      </w:r>
+      <w:proofErr w:type="spellStart"/>
+      <w:r>
+        <w:rPr>
+          <w:rFonts w:asciiTheme="majorBidi" w:hAnsiTheme="majorBidi" w:cs="Times New Roman"/>
+          <w:lang w:bidi="he-IL"/>
+        </w:rPr>
+        <w:t>Rebbe</w:t>
+      </w:r>
+      <w:proofErr w:type="spellEnd"/>
+      <w:r>
+        <w:rPr>
+          <w:rFonts w:asciiTheme="majorBidi" w:hAnsiTheme="majorBidi" w:cs="Times New Roman"/>
+          <w:lang w:bidi="he-IL"/>
+        </w:rPr>
+        <w:t xml:space="preserve"> (the </w:t>
+      </w:r>
+      <w:proofErr w:type="spellStart"/>
+      <w:r>
+        <w:rPr>
+          <w:rFonts w:asciiTheme="majorBidi" w:hAnsiTheme="majorBidi" w:cs="Times New Roman"/>
+          <w:lang w:bidi="he-IL"/>
+        </w:rPr>
+        <w:t>Rav</w:t>
+      </w:r>
+      <w:proofErr w:type="spellEnd"/>
+      <w:r>
+        <w:rPr>
+          <w:rFonts w:asciiTheme="majorBidi" w:hAnsiTheme="majorBidi" w:cs="Times New Roman"/>
+          <w:lang w:bidi="he-IL"/>
+        </w:rPr>
+        <w:t xml:space="preserve"> of </w:t>
+      </w:r>
+      <w:proofErr w:type="spellStart"/>
+      <w:r>
+        <w:rPr>
+          <w:rFonts w:asciiTheme="majorBidi" w:hAnsiTheme="majorBidi" w:cs="Times New Roman"/>
+          <w:lang w:bidi="he-IL"/>
+        </w:rPr>
+        <w:t>Liadi</w:t>
+      </w:r>
+      <w:proofErr w:type="spellEnd"/>
+      <w:r>
+        <w:rPr>
+          <w:rFonts w:asciiTheme="majorBidi" w:hAnsiTheme="majorBidi" w:cs="Times New Roman"/>
+          <w:lang w:bidi="he-IL"/>
+        </w:rPr>
+        <w:t>)</w:t>
+      </w:r>
+      <w:r>
+        <w:rPr>
+          <w:rFonts w:asciiTheme="majorBidi" w:hAnsiTheme="majorBidi" w:cs="Times New Roman"/>
+          <w:lang w:bidi="he-IL"/>
+        </w:rPr>
+        <w:t xml:space="preserve"> in his hand</w:t>
+      </w:r>
+      <w:r>
+        <w:rPr>
+          <w:rFonts w:asciiTheme="majorBidi" w:hAnsiTheme="majorBidi" w:cs="Times New Roman"/>
+          <w:lang w:bidi="he-IL"/>
+        </w:rPr>
+        <w:t xml:space="preserve">. </w:t>
+      </w:r>
+      <w:r>
+        <w:rPr>
+          <w:rFonts w:asciiTheme="majorBidi" w:hAnsiTheme="majorBidi" w:cs="Times New Roman"/>
+          <w:lang w:bidi="he-IL"/>
+        </w:rPr>
+        <w:t>With</w:t>
+      </w:r>
+      <w:r>
+        <w:rPr>
+          <w:rFonts w:asciiTheme="majorBidi" w:hAnsiTheme="majorBidi" w:cs="Times New Roman"/>
+          <w:lang w:bidi="he-IL"/>
+        </w:rPr>
+        <w:t xml:space="preserve"> sublime</w:t>
+      </w:r>
+      <w:r>
+        <w:rPr>
+          <w:rFonts w:asciiTheme="majorBidi" w:hAnsiTheme="majorBidi" w:cs="Times New Roman"/>
+          <w:lang w:bidi="he-IL"/>
+        </w:rPr>
+        <w:t xml:space="preserve"> ecstasy and great </w:t>
+      </w:r>
+      <w:bookmarkStart w:id="0" w:name="_GoBack"/>
+      <w:bookmarkEnd w:id="0"/>
+      <w:r>
+        <w:rPr>
+          <w:rFonts w:asciiTheme="majorBidi" w:hAnsiTheme="majorBidi" w:cs="Times New Roman"/>
+          <w:lang w:bidi="he-IL"/>
+        </w:rPr>
+        <w:t>emotion,</w:t>
+      </w:r>
+      <w:r>
+        <w:rPr>
+          <w:rFonts w:asciiTheme="majorBidi" w:hAnsiTheme="majorBidi" w:cs="Times New Roman"/>
+          <w:lang w:bidi="he-IL"/>
+        </w:rPr>
+        <w:t xml:space="preserve"> </w:t>
+      </w:r>
+      <w:r>
+        <w:rPr>
+          <w:rFonts w:asciiTheme="majorBidi" w:hAnsiTheme="majorBidi" w:cs="Times New Roman"/>
+          <w:lang w:bidi="he-IL"/>
+        </w:rPr>
+        <w:t xml:space="preserve">he </w:t>
+      </w:r>
+      <w:r>
+        <w:rPr>
+          <w:rFonts w:asciiTheme="majorBidi" w:hAnsiTheme="majorBidi" w:cs="Times New Roman"/>
+          <w:lang w:bidi="he-IL"/>
+        </w:rPr>
+        <w:t xml:space="preserve">repeated a number of times: “Look, </w:t>
+      </w:r>
+      <w:r>
+        <w:rPr>
+          <w:rFonts w:asciiTheme="majorBidi" w:hAnsiTheme="majorBidi" w:cs="Times New Roman"/>
+          <w:lang w:bidi="he-IL"/>
+        </w:rPr>
+        <w:t xml:space="preserve">obvious </w:t>
+      </w:r>
+      <w:r>
+        <w:rPr>
+          <w:rFonts w:asciiTheme="majorBidi" w:hAnsiTheme="majorBidi" w:cs="Times New Roman"/>
+          <w:lang w:bidi="he-IL"/>
+        </w:rPr>
+        <w:t>Divine Inspiration</w:t>
+      </w:r>
+      <w:r>
+        <w:rPr>
+          <w:rFonts w:asciiTheme="majorBidi" w:hAnsiTheme="majorBidi" w:cs="Times New Roman"/>
+          <w:lang w:bidi="he-IL"/>
+        </w:rPr>
+        <w:t xml:space="preserve"> springs out of</w:t>
+      </w:r>
+      <w:r>
+        <w:rPr>
+          <w:rFonts w:asciiTheme="majorBidi" w:hAnsiTheme="majorBidi" w:cs="Times New Roman"/>
+          <w:lang w:bidi="he-IL"/>
+        </w:rPr>
+        <w:t xml:space="preserve"> each and every line of these Hassidic </w:t>
+      </w:r>
+      <w:r>
+        <w:rPr>
+          <w:rFonts w:asciiTheme="majorBidi" w:hAnsiTheme="majorBidi" w:cs="Times New Roman"/>
+          <w:lang w:bidi="he-IL"/>
+        </w:rPr>
+        <w:t xml:space="preserve">essays and </w:t>
+      </w:r>
+      <w:r>
+        <w:rPr>
+          <w:rFonts w:asciiTheme="majorBidi" w:hAnsiTheme="majorBidi" w:cs="Times New Roman"/>
+          <w:lang w:bidi="he-IL"/>
+        </w:rPr>
+        <w:t>sermons</w:t>
+      </w:r>
+      <w:r>
+        <w:rPr>
+          <w:rFonts w:asciiTheme="majorBidi" w:hAnsiTheme="majorBidi" w:cs="Times New Roman"/>
+          <w:lang w:bidi="he-IL"/>
+        </w:rPr>
+        <w:t>”</w:t>
+      </w:r>
+      <w:r>
+        <w:rPr>
+          <w:rFonts w:asciiTheme="majorBidi" w:hAnsiTheme="majorBidi" w:cs="Times New Roman"/>
+          <w:lang w:bidi="he-IL"/>
+        </w:rPr>
+        <w:t>.</w:t>
+      </w:r>
+    </w:p>
+    <w:p>
+      <w:pPr>
+        <w:spacing w:after="0"/>
+        <w:rPr>
+          <w:rFonts w:asciiTheme="majorBidi" w:hAnsiTheme="majorBidi" w:cs="Times New Roman"/>
+          <w:lang w:bidi="he-IL"/>
+        </w:rPr>
+      </w:pPr>
+    </w:p>
+    <w:p>
+      <w:pPr>
+        <w:pStyle w:val="Heading1"/>
+      </w:pPr>
+    </w:p>
+    <w:p>
+      <w:pPr>
         <w:rPr>
           <w:rFonts w:ascii="Nachlieli CLM" w:hAnsi="Nachlieli CLM"/>
           <w:color w:val="000000"/>
@@ -2616,13 +4306,123 @@
         </w:rPr>
         <w:t xml:space="preserve"> 1924 </w:t>
       </w:r>
-      <w:r>
+      <w:hyperlink r:id="rId6" w:history="1">
+        <w:r>
+          <w:rPr>
+            <w:rStyle w:val="Hyperlink"/>
+            <w:rFonts w:ascii="Nachlieli CLM" w:hAnsi="Nachlieli CLM"/>
+          </w:rPr>
+          <w:t>http://www.hebrewbooks.org/31307</w:t>
+        </w:r>
+      </w:hyperlink>
+    </w:p>
+    <w:p>
+      <w:pPr>
         <w:rPr>
           <w:rFonts w:ascii="Nachlieli CLM" w:hAnsi="Nachlieli CLM"/>
           <w:color w:val="000000"/>
         </w:rPr>
-        <w:t>http://www.hebrewbooks.org/31307</w:t>
-      </w:r>
+      </w:pPr>
+    </w:p>
+    <w:p>
+      <w:pPr>
+        <w:rPr>
+          <w:rFonts w:asciiTheme="majorBidi" w:hAnsiTheme="majorBidi" w:cstheme="majorBidi"/>
+        </w:rPr>
+      </w:pPr>
+      <w:r>
+        <w:rPr>
+          <w:rFonts w:asciiTheme="majorBidi" w:hAnsiTheme="majorBidi" w:cstheme="majorBidi"/>
+        </w:rPr>
+        <w:t>This recognition reaches its greatness after the natural and religious repentances leave the mark of their influence on it</w:t>
+      </w:r>
+    </w:p>
+    <w:p>
+      <w:pPr>
+        <w:rPr>
+          <w:rFonts w:asciiTheme="majorBidi" w:eastAsia="Times New Roman" w:hAnsiTheme="majorBidi" w:cstheme="majorBidi"/>
+          <w:lang w:val="en" w:bidi="he-IL"/>
+        </w:rPr>
+      </w:pPr>
+      <w:r>
+        <w:rPr>
+          <w:rFonts w:asciiTheme="majorBidi" w:eastAsia="Times New Roman" w:hAnsiTheme="majorBidi" w:cstheme="majorBidi"/>
+          <w:rtl/>
+          <w:lang w:val="en"/>
+        </w:rPr>
+        <w:t>, אשר עלתה למעלתה אחרי אשר התפקיד הטבעי והאמוני כבר רשמו בה יפה את רשומיה</w:t>
+      </w:r>
+      <w:r>
+        <w:rPr>
+          <w:rFonts w:asciiTheme="majorBidi" w:eastAsia="Times New Roman" w:hAnsiTheme="majorBidi" w:cstheme="majorBidi"/>
+          <w:lang w:val="en" w:bidi="he-IL"/>
+        </w:rPr>
+        <w:t xml:space="preserve"> </w:t>
+      </w:r>
+      <w:r>
+        <w:rPr>
+          <w:rFonts w:asciiTheme="majorBidi" w:eastAsia="Times New Roman" w:hAnsiTheme="majorBidi" w:cstheme="majorBidi"/>
+          <w:lang w:val="en" w:bidi="he-IL"/>
+        </w:rPr>
+        <w:t xml:space="preserve">Thus, both R. Kook and R. </w:t>
+      </w:r>
+      <w:proofErr w:type="spellStart"/>
+      <w:r>
+        <w:rPr>
+          <w:rFonts w:asciiTheme="majorBidi" w:eastAsia="Times New Roman" w:hAnsiTheme="majorBidi" w:cstheme="majorBidi"/>
+          <w:lang w:val="en" w:bidi="he-IL"/>
+        </w:rPr>
+        <w:t>Shenur</w:t>
+      </w:r>
+      <w:proofErr w:type="spellEnd"/>
+      <w:r>
+        <w:rPr>
+          <w:rFonts w:asciiTheme="majorBidi" w:eastAsia="Times New Roman" w:hAnsiTheme="majorBidi" w:cstheme="majorBidi"/>
+          <w:lang w:val="en" w:bidi="he-IL"/>
+        </w:rPr>
+        <w:t xml:space="preserve"> </w:t>
+      </w:r>
+      <w:proofErr w:type="spellStart"/>
+      <w:r>
+        <w:rPr>
+          <w:rFonts w:asciiTheme="majorBidi" w:eastAsia="Times New Roman" w:hAnsiTheme="majorBidi" w:cstheme="majorBidi"/>
+          <w:lang w:val="en" w:bidi="he-IL"/>
+        </w:rPr>
+        <w:t>Zalman</w:t>
+      </w:r>
+      <w:proofErr w:type="spellEnd"/>
+      <w:r>
+        <w:rPr>
+          <w:rFonts w:asciiTheme="majorBidi" w:eastAsia="Times New Roman" w:hAnsiTheme="majorBidi" w:cstheme="majorBidi"/>
+          <w:lang w:val="en" w:bidi="he-IL"/>
+        </w:rPr>
+        <w:t xml:space="preserve"> of </w:t>
+      </w:r>
+      <w:proofErr w:type="spellStart"/>
+      <w:r>
+        <w:rPr>
+          <w:rFonts w:asciiTheme="majorBidi" w:eastAsia="Times New Roman" w:hAnsiTheme="majorBidi" w:cstheme="majorBidi"/>
+          <w:lang w:val="en" w:bidi="he-IL"/>
+        </w:rPr>
+        <w:t>Liady</w:t>
+      </w:r>
+      <w:proofErr w:type="spellEnd"/>
+      <w:r>
+        <w:rPr>
+          <w:rFonts w:asciiTheme="majorBidi" w:eastAsia="Times New Roman" w:hAnsiTheme="majorBidi" w:cstheme="majorBidi"/>
+          <w:lang w:val="en" w:bidi="he-IL"/>
+        </w:rPr>
+        <w:t xml:space="preserve"> understand that the very first level of repentance as a repentance connected to nature.</w:t>
+      </w:r>
+    </w:p>
+    <w:p>
+      <w:pPr>
+        <w:rPr>
+          <w:rFonts w:ascii="Nachlieli CLM" w:hAnsi="Nachlieli CLM"/>
+          <w:color w:val="000000"/>
+          <w:lang w:val="en"/>
+        </w:rPr>
+      </w:pPr>
     </w:p>
     <w:sectPr>
       <w:pgSz w:w="12240" w:h="15840"/>
@@ -2882,7 +4682,6 @@
     <w:name w:val="Hyperlink"/>
     <w:basedOn w:val="DefaultParagraphFont"/>
     <w:uiPriority w:val="99"/>
-    <w:semiHidden/>
     <w:unhideWhenUsed/>
     <w:rsid w:val="0087103A"/>
     <w:rPr>
@@ -2909,6 +4708,23 @@
     <w:name w:val="tooltipphrase"/>
     <w:basedOn w:val="DefaultParagraphFont"/>
     <w:rsid w:val="004D08D3"/>
+  </w:style>
+  <w:style w:type="paragraph" w:styleId="NormalWeb">
+    <w:name w:val="Normal (Web)"/>
+    <w:basedOn w:val="Normal"/>
+    <w:uiPriority w:val="99"/>
+    <w:semiHidden/>
+    <w:unhideWhenUsed/>
+    <w:rsid w:val="005B39AD"/>
+    <w:pPr>
+      <w:spacing w:before="100" w:beforeAutospacing="1" w:after="100" w:afterAutospacing="1" w:line="240" w:lineRule="auto"/>
+    </w:pPr>
+    <w:rPr>
+      <w:rFonts w:ascii="Times New Roman" w:eastAsia="Times New Roman" w:hAnsi="Times New Roman" w:cs="Times New Roman"/>
+      <w:sz w:val="24"/>
+      <w:szCs w:val="24"/>
+      <w:lang w:bidi="he-IL"/>
+    </w:rPr>
   </w:style>
 </w:styles>
 </file>
@@ -3161,7 +4977,6 @@
     <w:name w:val="Hyperlink"/>
     <w:basedOn w:val="DefaultParagraphFont"/>
     <w:uiPriority w:val="99"/>
-    <w:semiHidden/>
     <w:unhideWhenUsed/>
     <w:rsid w:val="0087103A"/>
     <w:rPr>
@@ -3188,6 +5003,23 @@
     <w:name w:val="tooltipphrase"/>
     <w:basedOn w:val="DefaultParagraphFont"/>
     <w:rsid w:val="004D08D3"/>
+  </w:style>
+  <w:style w:type="paragraph" w:styleId="NormalWeb">
+    <w:name w:val="Normal (Web)"/>
+    <w:basedOn w:val="Normal"/>
+    <w:uiPriority w:val="99"/>
+    <w:semiHidden/>
+    <w:unhideWhenUsed/>
+    <w:rsid w:val="005B39AD"/>
+    <w:pPr>
+      <w:spacing w:before="100" w:beforeAutospacing="1" w:after="100" w:afterAutospacing="1" w:line="240" w:lineRule="auto"/>
+    </w:pPr>
+    <w:rPr>
+      <w:rFonts w:ascii="Times New Roman" w:eastAsia="Times New Roman" w:hAnsi="Times New Roman" w:cs="Times New Roman"/>
+      <w:sz w:val="24"/>
+      <w:szCs w:val="24"/>
+      <w:lang w:bidi="he-IL"/>
+    </w:rPr>
   </w:style>
 </w:styles>
 </file>
@@ -3482,7 +5314,7 @@
 </file>
 
 <file path=customXml/itemProps1.xml><?xml version="1.0" encoding="utf-8"?>
-<ds:datastoreItem xmlns:ds="http://schemas.openxmlformats.org/officeDocument/2006/customXml" ds:itemID="{BDB5E979-80F0-461A-A105-30796E03DE43}">
+<ds:datastoreItem xmlns:ds="http://schemas.openxmlformats.org/officeDocument/2006/customXml" ds:itemID="{AC00AF3B-84BD-4AA6-A2F2-1E40DBE7AC1C}">
   <ds:schemaRefs>
     <ds:schemaRef ds:uri="http://schemas.openxmlformats.org/officeDocument/2006/bibliography"/>
   </ds:schemaRefs>

</xml_diff>

<commit_message>
Added Marei Mekomos and rewrote a bit
</commit_message>
<xml_diff>
--- a/ch1.docx
+++ b/ch1.docx
@@ -16,7 +16,13 @@
         <w:t xml:space="preserve">entative </w:t>
       </w:r>
       <w:r>
-        <w:t xml:space="preserve">Source: </w:t>
+        <w:t>Source</w:t>
+      </w:r>
+      <w:r>
+        <w:t xml:space="preserve"> of</w:t>
+      </w:r>
+      <w:r>
+        <w:t xml:space="preserve"> </w:t>
       </w:r>
       <w:proofErr w:type="spellStart"/>
       <w:r>
@@ -102,7 +108,19 @@
         <w:rPr>
           <w:rFonts w:asciiTheme="majorBidi" w:hAnsiTheme="majorBidi" w:cstheme="majorBidi"/>
         </w:rPr>
-        <w:t xml:space="preserve"> as follows:</w:t>
+        <w:t xml:space="preserve"> </w:t>
+      </w:r>
+      <w:r>
+        <w:rPr>
+          <w:rFonts w:asciiTheme="majorBidi" w:hAnsiTheme="majorBidi" w:cstheme="majorBidi"/>
+        </w:rPr>
+        <w:t xml:space="preserve">[1] </w:t>
+      </w:r>
+      <w:r>
+        <w:rPr>
+          <w:rFonts w:asciiTheme="majorBidi" w:hAnsiTheme="majorBidi" w:cstheme="majorBidi"/>
+        </w:rPr>
+        <w:t>as follows:</w:t>
       </w:r>
     </w:p>
     <w:p>
@@ -601,9 +619,25 @@
         <w:rPr>
           <w:rFonts w:asciiTheme="majorBidi" w:eastAsia="Times New Roman" w:hAnsiTheme="majorBidi" w:cstheme="majorBidi"/>
           <w:rtl/>
+          <w:lang w:val="en" w:bidi="he-IL"/>
+        </w:rPr>
+        <w:t>ואחרי הבירור שמתברר אצלו הדבר</w:t>
+      </w:r>
+      <w:r>
+        <w:rPr>
+          <w:rFonts w:asciiTheme="majorBidi" w:eastAsia="Times New Roman" w:hAnsiTheme="majorBidi" w:cstheme="majorBidi"/>
+          <w:rtl/>
           <w:lang w:val="en"/>
         </w:rPr>
-        <w:t>ואחרי הבירור שמתברר אצלו הדבר, שהוא בעצמו בהנהגתו הרעה אשם הוא בכל אותו דלדול החיים שבא לו</w:t>
+        <w:t xml:space="preserve">, </w:t>
+      </w:r>
+      <w:r>
+        <w:rPr>
+          <w:rFonts w:asciiTheme="majorBidi" w:eastAsia="Times New Roman" w:hAnsiTheme="majorBidi" w:cstheme="majorBidi"/>
+          <w:rtl/>
+          <w:lang w:val="en" w:bidi="he-IL"/>
+        </w:rPr>
+        <w:t>שהוא בעצמו בהנהגתו הרעה אשם הוא בכל אותו דלדול החיים שבא לו</w:t>
       </w:r>
       <w:r>
         <w:rPr>
@@ -617,7 +651,7 @@
         <w:rPr>
           <w:rFonts w:asciiTheme="majorBidi" w:eastAsia="Times New Roman" w:hAnsiTheme="majorBidi" w:cstheme="majorBidi"/>
           <w:rtl/>
-          <w:lang w:val="en"/>
+          <w:lang w:val="en" w:bidi="he-IL"/>
         </w:rPr>
         <w:t xml:space="preserve"> הרי</w:t>
       </w:r>
@@ -636,7 +670,7 @@
         <w:rPr>
           <w:rFonts w:asciiTheme="majorBidi" w:eastAsia="Times New Roman" w:hAnsiTheme="majorBidi" w:cstheme="majorBidi"/>
           <w:rtl/>
-          <w:lang w:val="en"/>
+          <w:lang w:val="en" w:bidi="he-IL"/>
         </w:rPr>
         <w:t>הוא שם לב לתקן את המצב</w:t>
       </w:r>
@@ -803,6 +837,12 @@
           <w:rFonts w:asciiTheme="majorBidi" w:hAnsiTheme="majorBidi" w:cstheme="majorBidi"/>
         </w:rPr>
       </w:pPr>
+      <w:r>
+        <w:rPr>
+          <w:rFonts w:asciiTheme="majorBidi" w:hAnsiTheme="majorBidi" w:cstheme="majorBidi"/>
+        </w:rPr>
+        <w:t xml:space="preserve">I understand that </w:t>
+      </w:r>
       <w:proofErr w:type="spellStart"/>
       <w:r>
         <w:rPr>
@@ -815,37 +855,137 @@
         <w:rPr>
           <w:rFonts w:asciiTheme="majorBidi" w:hAnsiTheme="majorBidi" w:cstheme="majorBidi"/>
         </w:rPr>
-        <w:t xml:space="preserve"> Kook is </w:t>
-      </w:r>
-      <w:r>
-        <w:rPr>
-          <w:rFonts w:asciiTheme="majorBidi" w:hAnsiTheme="majorBidi" w:cstheme="majorBidi"/>
-        </w:rPr>
-        <w:t>describing someone who does not live hygienically</w:t>
-      </w:r>
-      <w:r>
-        <w:rPr>
-          <w:rFonts w:asciiTheme="majorBidi" w:hAnsiTheme="majorBidi" w:cstheme="majorBidi"/>
-        </w:rPr>
-        <w:t>. He calls a</w:t>
-      </w:r>
-      <w:r>
-        <w:rPr>
-          <w:rFonts w:asciiTheme="majorBidi" w:hAnsiTheme="majorBidi" w:cstheme="majorBidi"/>
-        </w:rPr>
-        <w:t xml:space="preserve"> </w:t>
-      </w:r>
-      <w:r>
-        <w:rPr>
-          <w:rFonts w:asciiTheme="majorBidi" w:hAnsiTheme="majorBidi" w:cstheme="majorBidi"/>
-        </w:rPr>
-        <w:t xml:space="preserve">sin against </w:t>
-      </w:r>
-      <w:r>
-        <w:rPr>
-          <w:rFonts w:asciiTheme="majorBidi" w:hAnsiTheme="majorBidi" w:cstheme="majorBidi"/>
-        </w:rPr>
-        <w:t>nature. In terms of ethics, he may have in mind the</w:t>
+        <w:t xml:space="preserve"> Kook </w:t>
+      </w:r>
+      <w:r>
+        <w:rPr>
+          <w:rFonts w:asciiTheme="majorBidi" w:hAnsiTheme="majorBidi" w:cstheme="majorBidi"/>
+        </w:rPr>
+        <w:t xml:space="preserve">is </w:t>
+      </w:r>
+      <w:r>
+        <w:rPr>
+          <w:rFonts w:asciiTheme="majorBidi" w:hAnsiTheme="majorBidi" w:cstheme="majorBidi"/>
+        </w:rPr>
+        <w:t xml:space="preserve">firstly </w:t>
+      </w:r>
+      <w:r>
+        <w:rPr>
+          <w:rFonts w:asciiTheme="majorBidi" w:hAnsiTheme="majorBidi" w:cstheme="majorBidi"/>
+        </w:rPr>
+        <w:t xml:space="preserve">describing someone who </w:t>
+      </w:r>
+      <w:r>
+        <w:rPr>
+          <w:rFonts w:asciiTheme="majorBidi" w:hAnsiTheme="majorBidi" w:cstheme="majorBidi"/>
+        </w:rPr>
+        <w:t xml:space="preserve">doesn’t care </w:t>
+      </w:r>
+      <w:r>
+        <w:rPr>
+          <w:rFonts w:asciiTheme="majorBidi" w:hAnsiTheme="majorBidi" w:cstheme="majorBidi"/>
+        </w:rPr>
+        <w:t>about his personal hygien</w:t>
+      </w:r>
+      <w:r>
+        <w:rPr>
+          <w:rFonts w:asciiTheme="majorBidi" w:hAnsiTheme="majorBidi" w:cstheme="majorBidi"/>
+        </w:rPr>
+        <w:t xml:space="preserve">e </w:t>
+      </w:r>
+      <w:r>
+        <w:rPr>
+          <w:rFonts w:asciiTheme="majorBidi" w:hAnsiTheme="majorBidi" w:cstheme="majorBidi"/>
+        </w:rPr>
+        <w:t>or physical</w:t>
+      </w:r>
+      <w:r>
+        <w:rPr>
+          <w:rFonts w:asciiTheme="majorBidi" w:hAnsiTheme="majorBidi" w:cstheme="majorBidi"/>
+        </w:rPr>
+        <w:t xml:space="preserve"> health.</w:t>
+      </w:r>
+      <w:r>
+        <w:rPr>
+          <w:rFonts w:asciiTheme="majorBidi" w:hAnsiTheme="majorBidi" w:cstheme="majorBidi"/>
+        </w:rPr>
+        <w:t xml:space="preserve"> </w:t>
+      </w:r>
+      <w:r>
+        <w:rPr>
+          <w:rFonts w:asciiTheme="majorBidi" w:hAnsiTheme="majorBidi" w:cstheme="majorBidi"/>
+        </w:rPr>
+        <w:t>Such a person is sinning against</w:t>
+      </w:r>
+      <w:r>
+        <w:rPr>
+          <w:rFonts w:asciiTheme="majorBidi" w:hAnsiTheme="majorBidi" w:cstheme="majorBidi"/>
+        </w:rPr>
+        <w:t xml:space="preserve"> </w:t>
+      </w:r>
+      <w:r>
+        <w:rPr>
+          <w:rFonts w:asciiTheme="majorBidi" w:hAnsiTheme="majorBidi" w:cstheme="majorBidi"/>
+        </w:rPr>
+        <w:t xml:space="preserve">nature. </w:t>
+      </w:r>
+      <w:r>
+        <w:rPr>
+          <w:rFonts w:asciiTheme="majorBidi" w:hAnsiTheme="majorBidi" w:cstheme="majorBidi"/>
+        </w:rPr>
+        <w:t xml:space="preserve">Similarly, </w:t>
+      </w:r>
+      <w:proofErr w:type="spellStart"/>
+      <w:r>
+        <w:rPr>
+          <w:rFonts w:asciiTheme="majorBidi" w:hAnsiTheme="majorBidi" w:cstheme="majorBidi"/>
+        </w:rPr>
+        <w:t>Rav</w:t>
+      </w:r>
+      <w:proofErr w:type="spellEnd"/>
+      <w:r>
+        <w:rPr>
+          <w:rFonts w:asciiTheme="majorBidi" w:hAnsiTheme="majorBidi" w:cstheme="majorBidi"/>
+        </w:rPr>
+        <w:t xml:space="preserve"> Kook describes one who sins against natural ethics and one who sins against natural aspects of the Torah. </w:t>
+      </w:r>
+      <w:r>
+        <w:rPr>
+          <w:rFonts w:asciiTheme="majorBidi" w:hAnsiTheme="majorBidi" w:cstheme="majorBidi"/>
+        </w:rPr>
+        <w:t xml:space="preserve">Concerning ethics, </w:t>
+      </w:r>
+      <w:proofErr w:type="spellStart"/>
+      <w:r>
+        <w:rPr>
+          <w:rFonts w:asciiTheme="majorBidi" w:hAnsiTheme="majorBidi" w:cstheme="majorBidi"/>
+        </w:rPr>
+        <w:t>Rav</w:t>
+      </w:r>
+      <w:proofErr w:type="spellEnd"/>
+      <w:r>
+        <w:rPr>
+          <w:rFonts w:asciiTheme="majorBidi" w:hAnsiTheme="majorBidi" w:cstheme="majorBidi"/>
+        </w:rPr>
+        <w:t xml:space="preserve"> Kook might</w:t>
+      </w:r>
+      <w:r>
+        <w:rPr>
+          <w:rFonts w:asciiTheme="majorBidi" w:hAnsiTheme="majorBidi" w:cstheme="majorBidi"/>
+        </w:rPr>
+        <w:t xml:space="preserve"> </w:t>
+      </w:r>
+      <w:r>
+        <w:rPr>
+          <w:rFonts w:asciiTheme="majorBidi" w:hAnsiTheme="majorBidi" w:cstheme="majorBidi"/>
+        </w:rPr>
+        <w:t>be thinking of</w:t>
+      </w:r>
+      <w:r>
+        <w:rPr>
+          <w:rFonts w:asciiTheme="majorBidi" w:hAnsiTheme="majorBidi" w:cstheme="majorBidi"/>
+        </w:rPr>
+        <w:t xml:space="preserve"> the</w:t>
       </w:r>
       <w:r>
         <w:rPr>
@@ -858,34 +998,34 @@
         <w:rPr>
           <w:rFonts w:asciiTheme="majorBidi" w:eastAsia="Times New Roman" w:hAnsiTheme="majorBidi" w:cstheme="majorBidi"/>
           <w:rtl/>
+          <w:lang w:val="en" w:bidi="he-IL"/>
+        </w:rPr>
+        <w:t>חסיד שוטה</w:t>
+      </w:r>
+      <w:r>
+        <w:rPr>
+          <w:rFonts w:asciiTheme="majorBidi" w:eastAsia="Times New Roman" w:hAnsiTheme="majorBidi" w:cstheme="majorBidi"/>
           <w:lang w:val="en"/>
         </w:rPr>
-        <w:t>חסיד שוטה</w:t>
-      </w:r>
-      <w:r>
-        <w:rPr>
-          <w:rFonts w:asciiTheme="majorBidi" w:eastAsia="Times New Roman" w:hAnsiTheme="majorBidi" w:cstheme="majorBidi"/>
-          <w:lang w:val="en"/>
-        </w:rPr>
         <w:t xml:space="preserve">, </w:t>
       </w:r>
       <w:r>
         <w:rPr>
           <w:rFonts w:asciiTheme="majorBidi" w:hAnsiTheme="majorBidi" w:cstheme="majorBidi"/>
         </w:rPr>
-        <w:t xml:space="preserve">one who takes his </w:t>
-      </w:r>
-      <w:r>
-        <w:rPr>
-          <w:rFonts w:asciiTheme="majorBidi" w:hAnsiTheme="majorBidi" w:cstheme="majorBidi"/>
-        </w:rPr>
-        <w:t>devoutness</w:t>
-      </w:r>
-      <w:r>
-        <w:rPr>
-          <w:rFonts w:asciiTheme="majorBidi" w:hAnsiTheme="majorBidi" w:cstheme="majorBidi"/>
-        </w:rPr>
-        <w:t xml:space="preserve"> to foolish extremes</w:t>
+        <w:t xml:space="preserve">who takes his devoutness to foolish </w:t>
+      </w:r>
+      <w:r>
+        <w:rPr>
+          <w:rFonts w:asciiTheme="majorBidi" w:hAnsiTheme="majorBidi" w:cstheme="majorBidi"/>
+        </w:rPr>
+        <w:t xml:space="preserve">(and sometimes fatal) </w:t>
+      </w:r>
+      <w:r>
+        <w:rPr>
+          <w:rFonts w:asciiTheme="majorBidi" w:hAnsiTheme="majorBidi" w:cstheme="majorBidi"/>
+        </w:rPr>
+        <w:t>extremes</w:t>
       </w:r>
       <w:r>
         <w:rPr>
@@ -917,31 +1057,67 @@
         <w:rPr>
           <w:rFonts w:asciiTheme="majorBidi" w:hAnsiTheme="majorBidi" w:cstheme="majorBidi"/>
         </w:rPr>
-        <w:t xml:space="preserve"> In terms of Torah</w:t>
-      </w:r>
-      <w:r>
-        <w:rPr>
-          <w:rFonts w:asciiTheme="majorBidi" w:hAnsiTheme="majorBidi" w:cstheme="majorBidi"/>
-        </w:rPr>
-        <w:t xml:space="preserve">, he may be thinking of the one </w:t>
-      </w:r>
-      <w:r>
-        <w:rPr>
-          <w:rFonts w:asciiTheme="majorBidi" w:hAnsiTheme="majorBidi" w:cstheme="majorBidi"/>
-        </w:rPr>
-        <w:t>who volunteers to fast when he is unable to handle the d</w:t>
-      </w:r>
-      <w:r>
-        <w:rPr>
-          <w:rFonts w:asciiTheme="majorBidi" w:hAnsiTheme="majorBidi" w:cstheme="majorBidi"/>
-        </w:rPr>
-        <w:t xml:space="preserve">iscomfort </w:t>
-      </w:r>
-      <w:r>
-        <w:rPr>
-          <w:rFonts w:asciiTheme="majorBidi" w:hAnsiTheme="majorBidi" w:cstheme="majorBidi"/>
-        </w:rPr>
-        <w:t>of fasting (</w:t>
+        <w:t xml:space="preserve"> </w:t>
+      </w:r>
+      <w:r>
+        <w:rPr>
+          <w:rFonts w:asciiTheme="majorBidi" w:hAnsiTheme="majorBidi" w:cstheme="majorBidi"/>
+        </w:rPr>
+        <w:t>An example of a sin against Torah is maybe</w:t>
+      </w:r>
+      <w:r>
+        <w:rPr>
+          <w:rFonts w:asciiTheme="majorBidi" w:hAnsiTheme="majorBidi" w:cstheme="majorBidi"/>
+        </w:rPr>
+        <w:t xml:space="preserve"> </w:t>
+      </w:r>
+      <w:r>
+        <w:rPr>
+          <w:rFonts w:asciiTheme="majorBidi" w:hAnsiTheme="majorBidi" w:cstheme="majorBidi"/>
+        </w:rPr>
+        <w:t xml:space="preserve">one </w:t>
+      </w:r>
+      <w:r>
+        <w:rPr>
+          <w:rFonts w:asciiTheme="majorBidi" w:hAnsiTheme="majorBidi" w:cstheme="majorBidi"/>
+        </w:rPr>
+        <w:t>who fast</w:t>
+      </w:r>
+      <w:r>
+        <w:rPr>
+          <w:rFonts w:asciiTheme="majorBidi" w:hAnsiTheme="majorBidi" w:cstheme="majorBidi"/>
+        </w:rPr>
+        <w:t>s</w:t>
+      </w:r>
+      <w:r>
+        <w:rPr>
+          <w:rFonts w:asciiTheme="majorBidi" w:hAnsiTheme="majorBidi" w:cstheme="majorBidi"/>
+        </w:rPr>
+        <w:t xml:space="preserve"> </w:t>
+      </w:r>
+      <w:r>
+        <w:rPr>
+          <w:rFonts w:asciiTheme="majorBidi" w:hAnsiTheme="majorBidi" w:cstheme="majorBidi"/>
+        </w:rPr>
+        <w:t xml:space="preserve">although </w:t>
+      </w:r>
+      <w:r>
+        <w:rPr>
+          <w:rFonts w:asciiTheme="majorBidi" w:hAnsiTheme="majorBidi" w:cstheme="majorBidi"/>
+        </w:rPr>
+        <w:t xml:space="preserve">he is unable to handle </w:t>
+      </w:r>
+      <w:r>
+        <w:rPr>
+          <w:rFonts w:asciiTheme="majorBidi" w:hAnsiTheme="majorBidi" w:cstheme="majorBidi"/>
+        </w:rPr>
+        <w:t>it</w:t>
+      </w:r>
+      <w:r>
+        <w:rPr>
+          <w:rFonts w:asciiTheme="majorBidi" w:hAnsiTheme="majorBidi" w:cstheme="majorBidi"/>
+        </w:rPr>
+        <w:t xml:space="preserve"> (</w:t>
       </w:r>
       <w:proofErr w:type="spellStart"/>
       <w:r>
@@ -975,52 +1151,8 @@
         <w:rPr>
           <w:rFonts w:asciiTheme="majorBidi" w:hAnsiTheme="majorBidi" w:cstheme="majorBidi"/>
         </w:rPr>
-        <w:t xml:space="preserve"> Each of these individuals </w:t>
-      </w:r>
-      <w:r>
-        <w:rPr>
-          <w:rFonts w:asciiTheme="majorBidi" w:hAnsiTheme="majorBidi" w:cstheme="majorBidi"/>
-        </w:rPr>
-        <w:t>is</w:t>
-      </w:r>
-      <w:r>
-        <w:rPr>
-          <w:rFonts w:asciiTheme="majorBidi" w:hAnsiTheme="majorBidi" w:cstheme="majorBidi"/>
-        </w:rPr>
-        <w:t xml:space="preserve"> </w:t>
-      </w:r>
-      <w:r>
-        <w:rPr>
-          <w:rFonts w:asciiTheme="majorBidi" w:hAnsiTheme="majorBidi" w:cstheme="majorBidi"/>
-        </w:rPr>
-        <w:t>unhealthy</w:t>
-      </w:r>
-      <w:r>
-        <w:rPr>
-          <w:rFonts w:asciiTheme="majorBidi" w:hAnsiTheme="majorBidi" w:cstheme="majorBidi"/>
-        </w:rPr>
-        <w:t xml:space="preserve"> and must </w:t>
-      </w:r>
-      <w:r>
-        <w:rPr>
-          <w:rFonts w:asciiTheme="majorBidi" w:hAnsiTheme="majorBidi" w:cstheme="majorBidi"/>
-        </w:rPr>
-        <w:t xml:space="preserve">search for a cure. That process is </w:t>
-      </w:r>
-      <w:r>
-        <w:rPr>
-          <w:rFonts w:asciiTheme="majorBidi" w:hAnsiTheme="majorBidi" w:cstheme="majorBidi"/>
-        </w:rPr>
-        <w:t>natural, physical repentance.</w:t>
-      </w:r>
-    </w:p>
-    <w:p>
-      <w:pPr>
-        <w:spacing w:after="0"/>
-        <w:rPr>
-          <w:rFonts w:asciiTheme="majorBidi" w:hAnsiTheme="majorBidi" w:cstheme="majorBidi"/>
-        </w:rPr>
-      </w:pPr>
+        <w:t xml:space="preserve"> </w:t>
+      </w:r>
       <w:proofErr w:type="spellStart"/>
       <w:r>
         <w:rPr>
@@ -1033,7 +1165,19 @@
         <w:rPr>
           <w:rFonts w:asciiTheme="majorBidi" w:hAnsiTheme="majorBidi" w:cstheme="majorBidi"/>
         </w:rPr>
-        <w:t xml:space="preserve"> Kook also speaks about </w:t>
+        <w:t xml:space="preserve"> Kook </w:t>
+      </w:r>
+      <w:r>
+        <w:rPr>
+          <w:rFonts w:asciiTheme="majorBidi" w:hAnsiTheme="majorBidi" w:cstheme="majorBidi"/>
+        </w:rPr>
+        <w:t xml:space="preserve">in the following paragraph </w:t>
+      </w:r>
+      <w:r>
+        <w:rPr>
+          <w:rFonts w:asciiTheme="majorBidi" w:hAnsiTheme="majorBidi" w:cstheme="majorBidi"/>
+        </w:rPr>
+        <w:t xml:space="preserve">speaks about </w:t>
       </w:r>
       <w:r>
         <w:rPr>
@@ -1075,7 +1219,43 @@
         <w:rPr>
           <w:rFonts w:asciiTheme="majorBidi" w:hAnsiTheme="majorBidi" w:cstheme="majorBidi"/>
         </w:rPr>
-        <w:t xml:space="preserve">, which are natural for an upright person, will motivate the sinner to perform teshuva. </w:t>
+        <w:t xml:space="preserve"> that </w:t>
+      </w:r>
+      <w:r>
+        <w:rPr>
+          <w:rFonts w:asciiTheme="majorBidi" w:hAnsiTheme="majorBidi" w:cstheme="majorBidi"/>
+        </w:rPr>
+        <w:t>motivate the sinner</w:t>
+      </w:r>
+      <w:r>
+        <w:rPr>
+          <w:rFonts w:asciiTheme="majorBidi" w:hAnsiTheme="majorBidi" w:cstheme="majorBidi"/>
+        </w:rPr>
+        <w:t xml:space="preserve"> </w:t>
+      </w:r>
+      <w:r>
+        <w:rPr>
+          <w:rFonts w:asciiTheme="majorBidi" w:hAnsiTheme="majorBidi" w:cstheme="majorBidi"/>
+        </w:rPr>
+        <w:t>(</w:t>
+      </w:r>
+      <w:r>
+        <w:rPr>
+          <w:rFonts w:asciiTheme="majorBidi" w:hAnsiTheme="majorBidi" w:cstheme="majorBidi"/>
+        </w:rPr>
+        <w:t>an upright individual</w:t>
+      </w:r>
+      <w:r>
+        <w:rPr>
+          <w:rFonts w:asciiTheme="majorBidi" w:hAnsiTheme="majorBidi" w:cstheme="majorBidi"/>
+        </w:rPr>
+        <w:t>)</w:t>
+      </w:r>
+      <w:r>
+        <w:rPr>
+          <w:rFonts w:asciiTheme="majorBidi" w:hAnsiTheme="majorBidi" w:cstheme="majorBidi"/>
+        </w:rPr>
+        <w:t xml:space="preserve"> to perform teshuva. </w:t>
       </w:r>
       <w:r>
         <w:rPr>
@@ -1263,7 +1443,7 @@
           <w:szCs w:val="22"/>
           <w:lang w:bidi="ar-SA"/>
         </w:rPr>
-        <w:t xml:space="preserve">, </w:t>
+        <w:t xml:space="preserve"> [2],</w:t>
       </w:r>
       <w:r>
         <w:rPr>
@@ -1272,7 +1452,7 @@
           <w:szCs w:val="22"/>
           <w:lang w:bidi="ar-SA"/>
         </w:rPr>
-        <w:t>also</w:t>
+        <w:t xml:space="preserve"> </w:t>
       </w:r>
       <w:r>
         <w:rPr>
@@ -1281,7 +1461,7 @@
           <w:szCs w:val="22"/>
           <w:lang w:bidi="ar-SA"/>
         </w:rPr>
-        <w:t xml:space="preserve"> </w:t>
+        <w:t>also</w:t>
       </w:r>
       <w:r>
         <w:rPr>
@@ -1290,7 +1470,7 @@
           <w:szCs w:val="22"/>
           <w:lang w:bidi="ar-SA"/>
         </w:rPr>
-        <w:t xml:space="preserve">recognizes </w:t>
+        <w:t xml:space="preserve"> </w:t>
       </w:r>
       <w:r>
         <w:rPr>
@@ -1299,7 +1479,7 @@
           <w:szCs w:val="22"/>
           <w:lang w:bidi="ar-SA"/>
         </w:rPr>
-        <w:t>three types of repentance</w:t>
+        <w:t xml:space="preserve">recognizes </w:t>
       </w:r>
       <w:r>
         <w:rPr>
@@ -1308,7 +1488,79 @@
           <w:szCs w:val="22"/>
           <w:lang w:bidi="ar-SA"/>
         </w:rPr>
-        <w:t xml:space="preserve">. The sermon is formally based on </w:t>
+        <w:t xml:space="preserve">three </w:t>
+      </w:r>
+      <w:r>
+        <w:rPr>
+          <w:rFonts w:asciiTheme="majorBidi" w:eastAsiaTheme="minorHAnsi" w:hAnsiTheme="majorBidi" w:cstheme="majorBidi"/>
+          <w:sz w:val="22"/>
+          <w:szCs w:val="22"/>
+          <w:lang w:bidi="ar-SA"/>
+        </w:rPr>
+        <w:t>stages</w:t>
+      </w:r>
+      <w:r>
+        <w:rPr>
+          <w:rFonts w:asciiTheme="majorBidi" w:eastAsiaTheme="minorHAnsi" w:hAnsiTheme="majorBidi" w:cstheme="majorBidi"/>
+          <w:sz w:val="22"/>
+          <w:szCs w:val="22"/>
+          <w:lang w:bidi="ar-SA"/>
+        </w:rPr>
+        <w:t xml:space="preserve"> of repentance</w:t>
+      </w:r>
+      <w:r>
+        <w:rPr>
+          <w:rFonts w:asciiTheme="majorBidi" w:eastAsiaTheme="minorHAnsi" w:hAnsiTheme="majorBidi" w:cstheme="majorBidi"/>
+          <w:sz w:val="22"/>
+          <w:szCs w:val="22"/>
+          <w:lang w:bidi="ar-SA"/>
+        </w:rPr>
+        <w:t xml:space="preserve">. </w:t>
+      </w:r>
+      <w:r>
+        <w:rPr>
+          <w:rFonts w:asciiTheme="majorBidi" w:eastAsiaTheme="minorHAnsi" w:hAnsiTheme="majorBidi" w:cstheme="majorBidi"/>
+          <w:sz w:val="22"/>
+          <w:szCs w:val="22"/>
+          <w:lang w:bidi="ar-SA"/>
+        </w:rPr>
+        <w:t xml:space="preserve">Homiletically, the three </w:t>
+      </w:r>
+      <w:r>
+        <w:rPr>
+          <w:rFonts w:asciiTheme="majorBidi" w:eastAsiaTheme="minorHAnsi" w:hAnsiTheme="majorBidi" w:cstheme="majorBidi"/>
+          <w:sz w:val="22"/>
+          <w:szCs w:val="22"/>
+          <w:lang w:bidi="ar-SA"/>
+        </w:rPr>
+        <w:t>types</w:t>
+      </w:r>
+      <w:r>
+        <w:rPr>
+          <w:rFonts w:asciiTheme="majorBidi" w:eastAsiaTheme="minorHAnsi" w:hAnsiTheme="majorBidi" w:cstheme="majorBidi"/>
+          <w:sz w:val="22"/>
+          <w:szCs w:val="22"/>
+          <w:lang w:bidi="ar-SA"/>
+        </w:rPr>
+        <w:t xml:space="preserve"> are based</w:t>
+      </w:r>
+      <w:r>
+        <w:rPr>
+          <w:rFonts w:asciiTheme="majorBidi" w:eastAsiaTheme="minorHAnsi" w:hAnsiTheme="majorBidi" w:cstheme="majorBidi"/>
+          <w:sz w:val="22"/>
+          <w:szCs w:val="22"/>
+          <w:lang w:bidi="ar-SA"/>
+        </w:rPr>
+        <w:t xml:space="preserve"> in</w:t>
+      </w:r>
+      <w:r>
+        <w:rPr>
+          <w:rFonts w:asciiTheme="majorBidi" w:eastAsiaTheme="minorHAnsi" w:hAnsiTheme="majorBidi" w:cstheme="majorBidi"/>
+          <w:sz w:val="22"/>
+          <w:szCs w:val="22"/>
+          <w:lang w:bidi="ar-SA"/>
+        </w:rPr>
+        <w:t xml:space="preserve"> </w:t>
       </w:r>
       <w:r>
         <w:rPr>
@@ -1423,113 +1675,58 @@
     </w:p>
     <w:p>
       <w:pPr>
-        <w:pStyle w:val="poetry"/>
-        <w:shd w:val="clear" w:color="auto" w:fill="FFFFFF"/>
-        <w:spacing w:before="0" w:beforeAutospacing="0" w:after="0" w:afterAutospacing="0"/>
-        <w:ind w:left="720"/>
-        <w:rPr>
-          <w:rFonts w:eastAsiaTheme="minorHAnsi"/>
-          <w:sz w:val="22"/>
-          <w:szCs w:val="22"/>
-          <w:lang w:bidi="ar-SA"/>
+        <w:spacing w:after="0"/>
+        <w:rPr>
+          <w:rFonts w:asciiTheme="majorBidi" w:hAnsiTheme="majorBidi" w:cstheme="majorBidi"/>
         </w:rPr>
       </w:pPr>
-      <w:r>
-        <w:rPr>
-          <w:rFonts w:eastAsiaTheme="minorHAnsi"/>
-          <w:sz w:val="22"/>
-          <w:szCs w:val="22"/>
-          <w:lang w:bidi="ar-SA"/>
-        </w:rPr>
-        <w:t>Turn away from evil and do good</w:t>
-      </w:r>
-      <w:r>
-        <w:rPr>
-          <w:rFonts w:eastAsiaTheme="minorHAnsi"/>
-          <w:sz w:val="22"/>
-          <w:szCs w:val="22"/>
-          <w:lang w:bidi="ar-SA"/>
-        </w:rPr>
-        <w:t>, look</w:t>
-      </w:r>
-      <w:r>
-        <w:rPr>
-          <w:rFonts w:eastAsiaTheme="minorHAnsi"/>
-          <w:sz w:val="22"/>
-          <w:szCs w:val="22"/>
-          <w:lang w:bidi="ar-SA"/>
-        </w:rPr>
-        <w:t xml:space="preserve"> for peace and run after it.</w:t>
-      </w:r>
-    </w:p>
-    <w:p>
-      <w:pPr>
-        <w:pStyle w:val="poetry"/>
-        <w:shd w:val="clear" w:color="auto" w:fill="FFFFFF"/>
-        <w:spacing w:before="0" w:beforeAutospacing="0" w:after="0" w:afterAutospacing="0"/>
-        <w:ind w:left="720"/>
-        <w:rPr>
-          <w:rFonts w:eastAsiaTheme="minorHAnsi"/>
-          <w:sz w:val="22"/>
-          <w:szCs w:val="22"/>
-          <w:lang w:bidi="ar-SA"/>
-        </w:rPr>
-      </w:pPr>
-    </w:p>
-    <w:p>
-      <w:pPr>
-        <w:spacing w:after="0"/>
-        <w:rPr>
-          <w:rFonts w:asciiTheme="majorBidi" w:hAnsiTheme="majorBidi" w:cstheme="majorBidi"/>
-        </w:rPr>
-      </w:pPr>
-      <w:r>
-        <w:rPr>
-          <w:rFonts w:asciiTheme="majorBidi" w:hAnsiTheme="majorBidi" w:cstheme="majorBidi"/>
-        </w:rPr>
-        <w:t>T</w:t>
-      </w:r>
-      <w:r>
-        <w:rPr>
-          <w:rFonts w:asciiTheme="majorBidi" w:hAnsiTheme="majorBidi" w:cstheme="majorBidi"/>
-        </w:rPr>
-        <w:t xml:space="preserve">he types of </w:t>
-      </w:r>
-      <w:r>
-        <w:rPr>
-          <w:rFonts w:asciiTheme="majorBidi" w:hAnsiTheme="majorBidi" w:cstheme="majorBidi"/>
-        </w:rPr>
-        <w:t xml:space="preserve">repentance </w:t>
-      </w:r>
-      <w:r>
-        <w:rPr>
-          <w:rFonts w:asciiTheme="majorBidi" w:hAnsiTheme="majorBidi" w:cstheme="majorBidi"/>
-        </w:rPr>
-        <w:t>correspond</w:t>
-      </w:r>
-      <w:r>
-        <w:rPr>
-          <w:rFonts w:asciiTheme="majorBidi" w:hAnsiTheme="majorBidi" w:cstheme="majorBidi"/>
-        </w:rPr>
-        <w:t xml:space="preserve"> to </w:t>
-      </w:r>
-      <w:r>
-        <w:rPr>
-          <w:rFonts w:asciiTheme="majorBidi" w:hAnsiTheme="majorBidi" w:cstheme="majorBidi"/>
-        </w:rPr>
-        <w:t xml:space="preserve">the </w:t>
-      </w:r>
-      <w:r>
-        <w:rPr>
-          <w:rFonts w:asciiTheme="majorBidi" w:hAnsiTheme="majorBidi" w:cstheme="majorBidi"/>
-        </w:rPr>
-        <w:t>text of</w:t>
-      </w:r>
-      <w:r>
-        <w:rPr>
-          <w:rFonts w:asciiTheme="majorBidi" w:hAnsiTheme="majorBidi" w:cstheme="majorBidi"/>
-        </w:rPr>
-        <w:t xml:space="preserve"> our blessings</w:t>
+      <w:proofErr w:type="gramStart"/>
+      <w:r>
+        <w:rPr>
+          <w:rFonts w:asciiTheme="majorBidi" w:hAnsiTheme="majorBidi" w:cstheme="majorBidi"/>
+        </w:rPr>
+        <w:t>and</w:t>
+      </w:r>
+      <w:proofErr w:type="gramEnd"/>
+      <w:r>
+        <w:rPr>
+          <w:rFonts w:asciiTheme="majorBidi" w:hAnsiTheme="majorBidi" w:cstheme="majorBidi"/>
+        </w:rPr>
+        <w:t xml:space="preserve"> they correspond</w:t>
+      </w:r>
+      <w:r>
+        <w:rPr>
+          <w:rFonts w:asciiTheme="majorBidi" w:hAnsiTheme="majorBidi" w:cstheme="majorBidi"/>
+        </w:rPr>
+        <w:t xml:space="preserve"> to the three names of G-d that appear in the text of the </w:t>
+      </w:r>
+      <w:proofErr w:type="spellStart"/>
+      <w:r>
+        <w:rPr>
+          <w:rFonts w:asciiTheme="majorBidi" w:hAnsiTheme="majorBidi" w:cstheme="majorBidi"/>
+          <w:i/>
+          <w:iCs/>
+        </w:rPr>
+        <w:t>berachos</w:t>
+      </w:r>
+      <w:proofErr w:type="spellEnd"/>
+      <w:r>
+        <w:rPr>
+          <w:rFonts w:asciiTheme="majorBidi" w:hAnsiTheme="majorBidi" w:cstheme="majorBidi"/>
+        </w:rPr>
+        <w:t xml:space="preserve"> </w:t>
+      </w:r>
+      <w:r>
+        <w:rPr>
+          <w:rFonts w:asciiTheme="majorBidi" w:hAnsiTheme="majorBidi" w:cstheme="majorBidi"/>
+        </w:rPr>
+        <w:t xml:space="preserve">that </w:t>
+      </w:r>
+      <w:r>
+        <w:rPr>
+          <w:rFonts w:asciiTheme="majorBidi" w:hAnsiTheme="majorBidi" w:cstheme="majorBidi"/>
+        </w:rPr>
+        <w:t>we say:</w:t>
       </w:r>
     </w:p>
     <w:p>
@@ -1545,21 +1742,29 @@
         <w:rPr>
           <w:rFonts w:asciiTheme="majorBidi" w:eastAsia="Times New Roman" w:hAnsiTheme="majorBidi" w:cstheme="majorBidi"/>
           <w:rtl/>
+          <w:lang w:val="en" w:bidi="he-IL"/>
+        </w:rPr>
+        <w:t>אתה ד</w:t>
+      </w:r>
+      <w:r>
+        <w:rPr>
+          <w:rFonts w:asciiTheme="majorBidi" w:eastAsia="Times New Roman" w:hAnsiTheme="majorBidi" w:cstheme="majorBidi"/>
+          <w:rtl/>
           <w:lang w:val="en"/>
         </w:rPr>
-        <w:t>אתה ד'</w:t>
-      </w:r>
-      <w:r>
-        <w:rPr>
-          <w:rtl/>
-        </w:rPr>
-        <w:t xml:space="preserve"> </w:t>
-      </w:r>
-      <w:r>
-        <w:rPr>
-          <w:rFonts w:asciiTheme="majorBidi" w:eastAsia="Times New Roman" w:hAnsiTheme="majorBidi" w:cstheme="majorBidi"/>
-          <w:rtl/>
-          <w:lang w:val="en"/>
+        <w:t>'</w:t>
+      </w:r>
+      <w:r>
+        <w:rPr>
+          <w:rtl/>
+        </w:rPr>
+        <w:t xml:space="preserve"> </w:t>
+      </w:r>
+      <w:r>
+        <w:rPr>
+          <w:rFonts w:asciiTheme="majorBidi" w:eastAsia="Times New Roman" w:hAnsiTheme="majorBidi" w:cstheme="majorBidi"/>
+          <w:rtl/>
+          <w:lang w:val="en" w:bidi="he-IL"/>
         </w:rPr>
         <w:t xml:space="preserve">אלוקינו </w:t>
       </w:r>
@@ -1582,7 +1787,61 @@
         <w:rPr>
           <w:rFonts w:asciiTheme="majorBidi" w:hAnsiTheme="majorBidi" w:cstheme="majorBidi"/>
         </w:rPr>
-        <w:t>The</w:t>
+        <w:t xml:space="preserve">According to </w:t>
+      </w:r>
+      <w:r>
+        <w:rPr>
+          <w:rFonts w:asciiTheme="majorBidi" w:hAnsiTheme="majorBidi" w:cstheme="majorBidi"/>
+        </w:rPr>
+        <w:t xml:space="preserve">R. </w:t>
+      </w:r>
+      <w:proofErr w:type="spellStart"/>
+      <w:r>
+        <w:rPr>
+          <w:rFonts w:asciiTheme="majorBidi" w:hAnsiTheme="majorBidi" w:cstheme="majorBidi"/>
+        </w:rPr>
+        <w:t>Shenur</w:t>
+      </w:r>
+      <w:proofErr w:type="spellEnd"/>
+      <w:r>
+        <w:rPr>
+          <w:rFonts w:asciiTheme="majorBidi" w:hAnsiTheme="majorBidi" w:cstheme="majorBidi"/>
+        </w:rPr>
+        <w:t xml:space="preserve"> </w:t>
+      </w:r>
+      <w:proofErr w:type="spellStart"/>
+      <w:r>
+        <w:rPr>
+          <w:rFonts w:asciiTheme="majorBidi" w:hAnsiTheme="majorBidi" w:cstheme="majorBidi"/>
+        </w:rPr>
+        <w:t>Zalmen</w:t>
+      </w:r>
+      <w:proofErr w:type="spellEnd"/>
+      <w:r>
+        <w:rPr>
+          <w:rFonts w:asciiTheme="majorBidi" w:hAnsiTheme="majorBidi" w:cstheme="majorBidi"/>
+        </w:rPr>
+        <w:t xml:space="preserve"> of </w:t>
+      </w:r>
+      <w:proofErr w:type="spellStart"/>
+      <w:r>
+        <w:rPr>
+          <w:rFonts w:asciiTheme="majorBidi" w:hAnsiTheme="majorBidi" w:cstheme="majorBidi"/>
+        </w:rPr>
+        <w:t>Liady</w:t>
+      </w:r>
+      <w:proofErr w:type="spellEnd"/>
+      <w:r>
+        <w:rPr>
+          <w:rFonts w:asciiTheme="majorBidi" w:hAnsiTheme="majorBidi" w:cstheme="majorBidi"/>
+        </w:rPr>
+        <w:t>, t</w:t>
+      </w:r>
+      <w:r>
+        <w:rPr>
+          <w:rFonts w:asciiTheme="majorBidi" w:hAnsiTheme="majorBidi" w:cstheme="majorBidi"/>
+        </w:rPr>
+        <w:t>he</w:t>
       </w:r>
       <w:r>
         <w:rPr>
@@ -1885,18 +2144,6 @@
           <w:rFonts w:asciiTheme="majorBidi" w:hAnsiTheme="majorBidi" w:cstheme="majorBidi"/>
         </w:rPr>
       </w:pPr>
-      <w:r>
-        <w:rPr>
-          <w:rFonts w:asciiTheme="majorBidi" w:hAnsiTheme="majorBidi" w:cstheme="majorBidi"/>
-        </w:rPr>
-        <w:t xml:space="preserve">The </w:t>
-      </w:r>
-      <w:r>
-        <w:rPr>
-          <w:rFonts w:asciiTheme="majorBidi" w:hAnsiTheme="majorBidi" w:cstheme="majorBidi"/>
-        </w:rPr>
-        <w:t xml:space="preserve">sermon relates </w:t>
-      </w:r>
       <w:proofErr w:type="spellStart"/>
       <w:r>
         <w:rPr>
@@ -1919,69 +2166,72 @@
         <w:rPr>
           <w:rFonts w:asciiTheme="majorBidi" w:hAnsiTheme="majorBidi" w:cstheme="majorBidi"/>
         </w:rPr>
-        <w:t xml:space="preserve">to </w:t>
-      </w:r>
-      <w:proofErr w:type="spellStart"/>
-      <w:r>
-        <w:rPr>
-          <w:rFonts w:asciiTheme="majorBidi" w:hAnsiTheme="majorBidi" w:cstheme="majorBidi"/>
-          <w:i/>
-          <w:iCs/>
-        </w:rPr>
-        <w:t>memale</w:t>
-      </w:r>
-      <w:proofErr w:type="spellEnd"/>
-      <w:r>
-        <w:rPr>
-          <w:rFonts w:asciiTheme="majorBidi" w:hAnsiTheme="majorBidi" w:cstheme="majorBidi"/>
-        </w:rPr>
-        <w:t xml:space="preserve"> </w:t>
-      </w:r>
-      <w:proofErr w:type="spellStart"/>
-      <w:r>
-        <w:rPr>
-          <w:rFonts w:asciiTheme="majorBidi" w:hAnsiTheme="majorBidi" w:cstheme="majorBidi"/>
-          <w:i/>
-          <w:iCs/>
-        </w:rPr>
-        <w:t>kolamin</w:t>
-      </w:r>
-      <w:proofErr w:type="spellEnd"/>
-      <w:r>
-        <w:rPr>
-          <w:rFonts w:asciiTheme="majorBidi" w:hAnsiTheme="majorBidi" w:cstheme="majorBidi"/>
-        </w:rPr>
-        <w:t xml:space="preserve">, </w:t>
-      </w:r>
-      <w:r>
-        <w:rPr>
-          <w:rFonts w:asciiTheme="majorBidi" w:hAnsiTheme="majorBidi" w:cstheme="majorBidi"/>
-        </w:rPr>
-        <w:t xml:space="preserve">or </w:t>
-      </w:r>
-      <w:r>
-        <w:rPr>
-          <w:rFonts w:asciiTheme="majorBidi" w:hAnsiTheme="majorBidi" w:cstheme="majorBidi"/>
-        </w:rPr>
-        <w:t>the filling all worlds</w:t>
-      </w:r>
-      <w:r>
-        <w:rPr>
-          <w:rFonts w:asciiTheme="majorBidi" w:hAnsiTheme="majorBidi" w:cstheme="majorBidi"/>
-        </w:rPr>
-        <w:t>,</w:t>
-      </w:r>
-      <w:r>
-        <w:rPr>
-          <w:rFonts w:asciiTheme="majorBidi" w:hAnsiTheme="majorBidi" w:cstheme="majorBidi"/>
-        </w:rPr>
-        <w:t xml:space="preserve"> the immanence of G-d</w:t>
-      </w:r>
-      <w:r>
-        <w:rPr>
-          <w:rFonts w:asciiTheme="majorBidi" w:hAnsiTheme="majorBidi" w:cstheme="majorBidi"/>
-        </w:rPr>
-        <w:t>.</w:t>
+        <w:t xml:space="preserve">is related </w:t>
+      </w:r>
+      <w:r>
+        <w:rPr>
+          <w:rFonts w:asciiTheme="majorBidi" w:hAnsiTheme="majorBidi" w:cstheme="majorBidi"/>
+        </w:rPr>
+        <w:t>to</w:t>
+      </w:r>
+      <w:r>
+        <w:rPr>
+          <w:rFonts w:asciiTheme="majorBidi" w:hAnsiTheme="majorBidi" w:cs="Times New Roman"/>
+          <w:lang w:bidi="he-IL"/>
+        </w:rPr>
+        <w:t xml:space="preserve"> </w:t>
+      </w:r>
+      <w:r>
+        <w:rPr>
+          <w:rFonts w:asciiTheme="majorBidi" w:hAnsiTheme="majorBidi" w:cs="Times New Roman" w:hint="cs"/>
+          <w:rtl/>
+          <w:lang w:bidi="he-IL"/>
+        </w:rPr>
+        <w:t>ממלא</w:t>
+      </w:r>
+      <w:r>
+        <w:rPr>
+          <w:rFonts w:asciiTheme="majorBidi" w:hAnsiTheme="majorBidi" w:cs="Times New Roman"/>
+          <w:rtl/>
+          <w:lang w:bidi="he-IL"/>
+        </w:rPr>
+        <w:t xml:space="preserve"> </w:t>
+      </w:r>
+      <w:r>
+        <w:rPr>
+          <w:rFonts w:asciiTheme="majorBidi" w:hAnsiTheme="majorBidi" w:cs="Times New Roman" w:hint="cs"/>
+          <w:rtl/>
+          <w:lang w:bidi="he-IL"/>
+        </w:rPr>
+        <w:t>כל</w:t>
+      </w:r>
+      <w:r>
+        <w:rPr>
+          <w:rFonts w:asciiTheme="majorBidi" w:hAnsiTheme="majorBidi" w:cs="Times New Roman"/>
+          <w:rtl/>
+          <w:lang w:bidi="he-IL"/>
+        </w:rPr>
+        <w:t xml:space="preserve"> </w:t>
+      </w:r>
+      <w:r>
+        <w:rPr>
+          <w:rFonts w:asciiTheme="majorBidi" w:hAnsiTheme="majorBidi" w:cs="Times New Roman" w:hint="cs"/>
+          <w:rtl/>
+          <w:lang w:bidi="he-IL"/>
+        </w:rPr>
+        <w:t>עלמין</w:t>
+      </w:r>
+      <w:r>
+        <w:rPr>
+          <w:rFonts w:asciiTheme="majorBidi" w:hAnsiTheme="majorBidi" w:cstheme="majorBidi"/>
+        </w:rPr>
+        <w:t>, the immanence of G-d</w:t>
+      </w:r>
+      <w:r>
+        <w:rPr>
+          <w:rFonts w:asciiTheme="majorBidi" w:hAnsiTheme="majorBidi" w:cstheme="majorBidi"/>
+        </w:rPr>
+        <w:t xml:space="preserve"> . . . </w:t>
       </w:r>
     </w:p>
     <w:p>
@@ -2028,7 +2278,6 @@
           <w:rFonts w:asciiTheme="majorBidi" w:eastAsia="Times New Roman" w:hAnsiTheme="majorBidi" w:cstheme="majorBidi"/>
           <w:lang w:val="en" w:bidi="he-IL"/>
         </w:rPr>
-        <w:lastRenderedPageBreak/>
         <w:t>R</w:t>
       </w:r>
       <w:r>
@@ -2114,6 +2363,7 @@
           <w:rFonts w:asciiTheme="majorBidi" w:eastAsia="Times New Roman" w:hAnsiTheme="majorBidi" w:cstheme="majorBidi"/>
           <w:lang w:val="en" w:bidi="he-IL"/>
         </w:rPr>
+        <w:lastRenderedPageBreak/>
         <w:t>After the natural repentance comes a repentance based on faith</w:t>
       </w:r>
       <w:r>
@@ -2352,14 +2602,7 @@
           <w:rFonts w:asciiTheme="majorBidi" w:eastAsia="Times New Roman" w:hAnsiTheme="majorBidi" w:cstheme="majorBidi"/>
           <w:lang w:val="en" w:bidi="he-IL"/>
         </w:rPr>
-        <w:t xml:space="preserve">the name associated with the </w:t>
-      </w:r>
-      <w:r>
-        <w:rPr>
-          <w:rFonts w:asciiTheme="majorBidi" w:eastAsia="Times New Roman" w:hAnsiTheme="majorBidi" w:cstheme="majorBidi"/>
-          <w:lang w:val="en" w:bidi="he-IL"/>
-        </w:rPr>
-        <w:t>highest degree of revelation</w:t>
+        <w:t>the name associated with the highest degree of revelation</w:t>
       </w:r>
       <w:r>
         <w:rPr>
@@ -2380,14 +2623,7 @@
           <w:rFonts w:asciiTheme="majorBidi" w:eastAsia="Times New Roman" w:hAnsiTheme="majorBidi" w:cstheme="majorBidi"/>
           <w:lang w:val="en" w:bidi="he-IL"/>
         </w:rPr>
-        <w:t>the name of G-d that was revealed at Sinai</w:t>
-      </w:r>
-      <w:r>
-        <w:rPr>
-          <w:rFonts w:asciiTheme="majorBidi" w:eastAsia="Times New Roman" w:hAnsiTheme="majorBidi" w:cstheme="majorBidi"/>
-          <w:lang w:val="en" w:bidi="he-IL"/>
-        </w:rPr>
-        <w:t>.</w:t>
+        <w:t>the name of G-d that was revealed at Sinai.</w:t>
       </w:r>
     </w:p>
     <w:p>
@@ -2458,7 +2694,7 @@
         <w:rPr>
           <w:rFonts w:asciiTheme="majorBidi" w:eastAsia="Times New Roman" w:hAnsiTheme="majorBidi" w:cstheme="majorBidi"/>
           <w:rtl/>
-          <w:lang w:val="en"/>
+          <w:lang w:val="en" w:bidi="he-IL"/>
         </w:rPr>
         <w:t>התשובה</w:t>
       </w:r>
@@ -2479,16 +2715,39 @@
         <w:rPr>
           <w:rFonts w:asciiTheme="majorBidi" w:eastAsia="Times New Roman" w:hAnsiTheme="majorBidi" w:cstheme="majorBidi"/>
           <w:rtl/>
+          <w:lang w:val="en" w:bidi="he-IL"/>
+        </w:rPr>
+        <w:t>השכלית</w:t>
+      </w:r>
+      <w:r>
+        <w:rPr>
+          <w:rFonts w:asciiTheme="majorBidi" w:eastAsia="Times New Roman" w:hAnsiTheme="majorBidi" w:cstheme="majorBidi"/>
+          <w:lang w:val="en" w:bidi="he-IL"/>
+        </w:rPr>
+        <w:t> </w:t>
+      </w:r>
+      <w:r>
+        <w:rPr>
+          <w:rFonts w:asciiTheme="majorBidi" w:eastAsia="Times New Roman" w:hAnsiTheme="majorBidi" w:cstheme="majorBidi"/>
+          <w:rtl/>
+          <w:lang w:val="en" w:bidi="he-IL"/>
+        </w:rPr>
+        <w:t>היא</w:t>
+      </w:r>
+      <w:r>
+        <w:rPr>
+          <w:rFonts w:asciiTheme="majorBidi" w:eastAsia="Times New Roman" w:hAnsiTheme="majorBidi" w:cstheme="majorBidi"/>
           <w:lang w:val="en"/>
         </w:rPr>
-        <w:t>השכלית</w:t>
-      </w:r>
-      <w:r>
-        <w:rPr>
-          <w:rFonts w:asciiTheme="majorBidi" w:eastAsia="Times New Roman" w:hAnsiTheme="majorBidi" w:cstheme="majorBidi"/>
-          <w:lang w:val="en" w:bidi="he-IL"/>
-        </w:rPr>
-        <w:t> </w:t>
+        <w:t xml:space="preserve"> . . . </w:t>
+      </w:r>
+      <w:r>
+        <w:rPr>
+          <w:rFonts w:asciiTheme="majorBidi" w:eastAsia="Times New Roman" w:hAnsiTheme="majorBidi" w:cstheme="majorBidi"/>
+          <w:rtl/>
+          <w:lang w:val="en" w:bidi="he-IL"/>
+        </w:rPr>
+        <w:t>הכרה ברורה</w:t>
       </w:r>
       <w:r>
         <w:rPr>
@@ -2496,7 +2755,15 @@
           <w:rtl/>
           <w:lang w:val="en"/>
         </w:rPr>
-        <w:t>היא</w:t>
+        <w:t xml:space="preserve">, </w:t>
+      </w:r>
+      <w:r>
+        <w:rPr>
+          <w:rFonts w:asciiTheme="majorBidi" w:eastAsia="Times New Roman" w:hAnsiTheme="majorBidi" w:cstheme="majorBidi"/>
+          <w:rtl/>
+          <w:lang w:val="en" w:bidi="he-IL"/>
+        </w:rPr>
+        <w:t>הבאה מהשקפת העולם והחיים השלמה</w:t>
       </w:r>
       <w:r>
         <w:rPr>
@@ -2509,22 +2776,7 @@
         <w:rPr>
           <w:rFonts w:asciiTheme="majorBidi" w:eastAsia="Times New Roman" w:hAnsiTheme="majorBidi" w:cstheme="majorBidi"/>
           <w:rtl/>
-          <w:lang w:val="en"/>
-        </w:rPr>
-        <w:t>הכרה ברורה, הבאה מהשקפת העולם והחיים השלמה</w:t>
-      </w:r>
-      <w:r>
-        <w:rPr>
-          <w:rFonts w:asciiTheme="majorBidi" w:eastAsia="Times New Roman" w:hAnsiTheme="majorBidi" w:cstheme="majorBidi"/>
-          <w:lang w:val="en"/>
-        </w:rPr>
-        <w:t xml:space="preserve"> . . . </w:t>
-      </w:r>
-      <w:r>
-        <w:rPr>
-          <w:rFonts w:asciiTheme="majorBidi" w:eastAsia="Times New Roman" w:hAnsiTheme="majorBidi" w:cstheme="majorBidi"/>
-          <w:rtl/>
-          <w:lang w:val="en"/>
+          <w:lang w:val="en" w:bidi="he-IL"/>
         </w:rPr>
         <w:t>היא מלאה כבר אור אין קץ</w:t>
       </w:r>
@@ -2668,42 +2920,21 @@
           <w:rFonts w:asciiTheme="majorBidi" w:hAnsiTheme="majorBidi" w:cstheme="majorBidi"/>
           <w:lang w:val="en"/>
         </w:rPr>
-        <w:t xml:space="preserve">of repentance </w:t>
+        <w:t xml:space="preserve">of </w:t>
       </w:r>
       <w:r>
         <w:rPr>
           <w:rFonts w:asciiTheme="majorBidi" w:hAnsiTheme="majorBidi" w:cstheme="majorBidi"/>
           <w:lang w:val="en"/>
         </w:rPr>
-        <w:t xml:space="preserve">in a similar </w:t>
+        <w:t xml:space="preserve">as a </w:t>
       </w:r>
       <w:r>
         <w:rPr>
           <w:rFonts w:asciiTheme="majorBidi" w:hAnsiTheme="majorBidi" w:cstheme="majorBidi"/>
           <w:lang w:val="en"/>
         </w:rPr>
-        <w:t>way</w:t>
-      </w:r>
-      <w:r>
-        <w:rPr>
-          <w:rFonts w:asciiTheme="majorBidi" w:hAnsiTheme="majorBidi" w:cstheme="majorBidi"/>
-          <w:lang w:val="en"/>
-        </w:rPr>
-        <w:t xml:space="preserve">. He </w:t>
-      </w:r>
-      <w:r>
-        <w:rPr>
-          <w:rFonts w:asciiTheme="majorBidi" w:hAnsiTheme="majorBidi" w:cstheme="majorBidi"/>
-          <w:lang w:val="en"/>
-        </w:rPr>
-        <w:t>speaks of</w:t>
-      </w:r>
-      <w:r>
-        <w:rPr>
-          <w:rFonts w:asciiTheme="majorBidi" w:hAnsiTheme="majorBidi" w:cstheme="majorBidi"/>
-          <w:lang w:val="en"/>
-        </w:rPr>
-        <w:t xml:space="preserve"> return </w:t>
+        <w:t xml:space="preserve">return </w:t>
       </w:r>
       <w:r>
         <w:rPr>
@@ -2784,7 +3015,7 @@
         <w:rPr>
           <w:rFonts w:asciiTheme="majorBidi" w:eastAsia="Times New Roman" w:hAnsiTheme="majorBidi" w:cstheme="majorBidi"/>
           <w:rtl/>
-          <w:lang w:val="en"/>
+          <w:lang w:val="en" w:bidi="he-IL"/>
         </w:rPr>
         <w:t>אתה</w:t>
       </w:r>
@@ -2853,7 +3084,7 @@
         <w:rPr>
           <w:rFonts w:asciiTheme="majorBidi" w:hAnsiTheme="majorBidi" w:cstheme="majorBidi"/>
         </w:rPr>
-        <w:t xml:space="preserve">In summary, we have seen that R. </w:t>
+        <w:t xml:space="preserve">In summary, R. </w:t>
       </w:r>
       <w:proofErr w:type="spellStart"/>
       <w:r>
@@ -3074,7 +3305,14 @@
           <w:rFonts w:asciiTheme="majorBidi" w:hAnsiTheme="majorBidi" w:cs="Times New Roman"/>
           <w:lang w:bidi="he-IL"/>
         </w:rPr>
-        <w:t xml:space="preserve">connect to the Divine name </w:t>
+        <w:t>return</w:t>
+      </w:r>
+      <w:r>
+        <w:rPr>
+          <w:rFonts w:asciiTheme="majorBidi" w:hAnsiTheme="majorBidi" w:cs="Times New Roman"/>
+          <w:lang w:bidi="he-IL"/>
+        </w:rPr>
+        <w:t xml:space="preserve"> to the Divine name </w:t>
       </w:r>
       <w:proofErr w:type="spellStart"/>
       <w:r>
@@ -3092,6 +3330,20 @@
           <w:rFonts w:asciiTheme="majorBidi" w:hAnsiTheme="majorBidi" w:cs="Times New Roman"/>
           <w:lang w:bidi="he-IL"/>
         </w:rPr>
+        <w:t xml:space="preserve"> (related to the laws of</w:t>
+      </w:r>
+      <w:r>
+        <w:rPr>
+          <w:rFonts w:asciiTheme="majorBidi" w:hAnsiTheme="majorBidi" w:cs="Times New Roman"/>
+          <w:lang w:bidi="he-IL"/>
+        </w:rPr>
+        <w:t xml:space="preserve"> of nature)</w:t>
+      </w:r>
+      <w:r>
+        <w:rPr>
+          <w:rFonts w:asciiTheme="majorBidi" w:hAnsiTheme="majorBidi" w:cs="Times New Roman"/>
+          <w:lang w:bidi="he-IL"/>
+        </w:rPr>
         <w:t>. A subsequent higher degree of teshuva</w:t>
       </w:r>
       <w:r>
@@ -3122,6 +3374,13 @@
           <w:rFonts w:asciiTheme="majorBidi" w:hAnsiTheme="majorBidi" w:cs="Times New Roman"/>
           <w:lang w:bidi="he-IL"/>
         </w:rPr>
+        <w:t xml:space="preserve"> (related to the revelation at Sinai)</w:t>
+      </w:r>
+      <w:r>
+        <w:rPr>
+          <w:rFonts w:asciiTheme="majorBidi" w:hAnsiTheme="majorBidi" w:cs="Times New Roman"/>
+          <w:lang w:bidi="he-IL"/>
+        </w:rPr>
         <w:t>.</w:t>
       </w:r>
       <w:r>
@@ -3233,6 +3492,22 @@
           <w:lang w:bidi="he-IL"/>
         </w:rPr>
         <w:t xml:space="preserve"> </w:t>
+      </w:r>
+      <w:proofErr w:type="spellStart"/>
+      <w:r>
+        <w:rPr>
+          <w:rFonts w:asciiTheme="majorBidi" w:hAnsiTheme="majorBidi" w:cs="Times New Roman"/>
+          <w:lang w:bidi="he-IL"/>
+        </w:rPr>
+        <w:t>Rav</w:t>
+      </w:r>
+      <w:proofErr w:type="spellEnd"/>
+      <w:r>
+        <w:rPr>
+          <w:rFonts w:asciiTheme="majorBidi" w:hAnsiTheme="majorBidi" w:cs="Times New Roman"/>
+          <w:lang w:bidi="he-IL"/>
+        </w:rPr>
+        <w:t xml:space="preserve"> Kook also speaks of a threefold progression: a return based on nature, a return based on faith, and a return based on intellect.</w:t>
       </w:r>
     </w:p>
     <w:p>
@@ -3257,14 +3532,21 @@
           <w:rFonts w:asciiTheme="majorBidi" w:hAnsiTheme="majorBidi" w:cs="Times New Roman"/>
           <w:lang w:bidi="he-IL"/>
         </w:rPr>
-        <w:t xml:space="preserve">This suggests to me that </w:t>
-      </w:r>
-      <w:r>
-        <w:rPr>
-          <w:rFonts w:asciiTheme="majorBidi" w:hAnsiTheme="majorBidi" w:cs="Times New Roman"/>
-          <w:lang w:bidi="he-IL"/>
-        </w:rPr>
-        <w:t xml:space="preserve">the first chapter of </w:t>
+        <w:t>I think one could argue that</w:t>
+      </w:r>
+      <w:r>
+        <w:rPr>
+          <w:rFonts w:asciiTheme="majorBidi" w:hAnsiTheme="majorBidi" w:cs="Times New Roman"/>
+          <w:lang w:bidi="he-IL"/>
+        </w:rPr>
+        <w:t xml:space="preserve"> the first</w:t>
+      </w:r>
+      <w:r>
+        <w:rPr>
+          <w:rFonts w:asciiTheme="majorBidi" w:hAnsiTheme="majorBidi" w:cs="Times New Roman"/>
+          <w:lang w:bidi="he-IL"/>
+        </w:rPr>
+        <w:t xml:space="preserve"> chapter of </w:t>
       </w:r>
       <w:proofErr w:type="spellStart"/>
       <w:r>
@@ -3350,44 +3632,56 @@
           <w:rFonts w:asciiTheme="majorBidi" w:hAnsiTheme="majorBidi" w:cs="Times New Roman"/>
           <w:lang w:bidi="he-IL"/>
         </w:rPr>
-        <w:t xml:space="preserve"> analysis. The progression that </w:t>
-      </w:r>
-      <w:proofErr w:type="spellStart"/>
-      <w:r>
-        <w:rPr>
-          <w:rFonts w:asciiTheme="majorBidi" w:hAnsiTheme="majorBidi" w:cs="Times New Roman"/>
-          <w:lang w:bidi="he-IL"/>
-        </w:rPr>
-        <w:t>Rav</w:t>
-      </w:r>
-      <w:proofErr w:type="spellEnd"/>
-      <w:r>
-        <w:rPr>
-          <w:rFonts w:asciiTheme="majorBidi" w:hAnsiTheme="majorBidi" w:cs="Times New Roman"/>
-          <w:lang w:bidi="he-IL"/>
-        </w:rPr>
-        <w:t xml:space="preserve"> Kook </w:t>
-      </w:r>
-      <w:r>
-        <w:rPr>
-          <w:rFonts w:asciiTheme="majorBidi" w:hAnsiTheme="majorBidi" w:cs="Times New Roman"/>
-          <w:lang w:bidi="he-IL"/>
-        </w:rPr>
-        <w:t>writes</w:t>
-      </w:r>
-      <w:r>
-        <w:rPr>
-          <w:rFonts w:asciiTheme="majorBidi" w:hAnsiTheme="majorBidi" w:cs="Times New Roman"/>
-          <w:lang w:bidi="he-IL"/>
-        </w:rPr>
-        <w:t xml:space="preserve"> about also involves three steps and the names of the steps </w:t>
-      </w:r>
-      <w:r>
-        <w:rPr>
-          <w:rFonts w:asciiTheme="majorBidi" w:hAnsiTheme="majorBidi" w:cs="Times New Roman"/>
-          <w:lang w:bidi="he-IL"/>
-        </w:rPr>
-        <w:t xml:space="preserve">are parallel to the names of the steps in R. </w:t>
+        <w:t xml:space="preserve"> analysis. </w:t>
+      </w:r>
+      <w:r>
+        <w:rPr>
+          <w:rFonts w:asciiTheme="majorBidi" w:hAnsiTheme="majorBidi" w:cs="Times New Roman"/>
+          <w:lang w:bidi="he-IL"/>
+        </w:rPr>
+        <w:t>It’s almost as if R. Kook was</w:t>
+      </w:r>
+      <w:r>
+        <w:rPr>
+          <w:rFonts w:asciiTheme="majorBidi" w:hAnsiTheme="majorBidi" w:cs="Times New Roman"/>
+          <w:lang w:bidi="he-IL"/>
+        </w:rPr>
+        <w:t xml:space="preserve"> consciously </w:t>
+      </w:r>
+      <w:r>
+        <w:rPr>
+          <w:rFonts w:asciiTheme="majorBidi" w:hAnsiTheme="majorBidi" w:cs="Times New Roman"/>
+          <w:lang w:bidi="he-IL"/>
+        </w:rPr>
+        <w:t xml:space="preserve">building upon or </w:t>
+      </w:r>
+      <w:r>
+        <w:rPr>
+          <w:rFonts w:asciiTheme="majorBidi" w:hAnsiTheme="majorBidi" w:cs="Times New Roman"/>
+          <w:lang w:bidi="he-IL"/>
+        </w:rPr>
+        <w:t xml:space="preserve">interpreting </w:t>
+      </w:r>
+      <w:r>
+        <w:rPr>
+          <w:rFonts w:asciiTheme="majorBidi" w:hAnsiTheme="majorBidi" w:cs="Times New Roman"/>
+          <w:lang w:bidi="he-IL"/>
+        </w:rPr>
+        <w:t>the thought</w:t>
+      </w:r>
+      <w:r>
+        <w:rPr>
+          <w:rFonts w:asciiTheme="majorBidi" w:hAnsiTheme="majorBidi" w:cs="Times New Roman"/>
+          <w:lang w:bidi="he-IL"/>
+        </w:rPr>
+        <w:t>s</w:t>
+      </w:r>
+      <w:r>
+        <w:rPr>
+          <w:rFonts w:asciiTheme="majorBidi" w:hAnsiTheme="majorBidi" w:cs="Times New Roman"/>
+          <w:lang w:bidi="he-IL"/>
+        </w:rPr>
+        <w:t xml:space="preserve"> of R. </w:t>
       </w:r>
       <w:proofErr w:type="spellStart"/>
       <w:r>
@@ -3411,45 +3705,6 @@
           <w:rFonts w:asciiTheme="majorBidi" w:hAnsiTheme="majorBidi" w:cs="Times New Roman"/>
           <w:lang w:bidi="he-IL"/>
         </w:rPr>
-        <w:t>Zalman’s</w:t>
-      </w:r>
-      <w:proofErr w:type="spellEnd"/>
-      <w:r>
-        <w:rPr>
-          <w:rFonts w:asciiTheme="majorBidi" w:hAnsiTheme="majorBidi" w:cs="Times New Roman"/>
-          <w:lang w:bidi="he-IL"/>
-        </w:rPr>
-        <w:t xml:space="preserve"> analysis.</w:t>
-      </w:r>
-      <w:r>
-        <w:rPr>
-          <w:rFonts w:asciiTheme="majorBidi" w:hAnsiTheme="majorBidi" w:cs="Times New Roman"/>
-          <w:lang w:bidi="he-IL"/>
-        </w:rPr>
-        <w:t xml:space="preserve"> It’s almost as if R. Kook is consciously developing the thought of R. </w:t>
-      </w:r>
-      <w:proofErr w:type="spellStart"/>
-      <w:r>
-        <w:rPr>
-          <w:rFonts w:asciiTheme="majorBidi" w:hAnsiTheme="majorBidi" w:cs="Times New Roman"/>
-          <w:lang w:bidi="he-IL"/>
-        </w:rPr>
-        <w:t>Shneur</w:t>
-      </w:r>
-      <w:proofErr w:type="spellEnd"/>
-      <w:r>
-        <w:rPr>
-          <w:rFonts w:asciiTheme="majorBidi" w:hAnsiTheme="majorBidi" w:cs="Times New Roman"/>
-          <w:lang w:bidi="he-IL"/>
-        </w:rPr>
-        <w:t xml:space="preserve"> </w:t>
-      </w:r>
-      <w:proofErr w:type="spellStart"/>
-      <w:r>
-        <w:rPr>
-          <w:rFonts w:asciiTheme="majorBidi" w:hAnsiTheme="majorBidi" w:cs="Times New Roman"/>
-          <w:lang w:bidi="he-IL"/>
-        </w:rPr>
         <w:t>Zalman</w:t>
       </w:r>
       <w:proofErr w:type="spellEnd"/>
@@ -3458,22 +3713,21 @@
           <w:rFonts w:asciiTheme="majorBidi" w:hAnsiTheme="majorBidi" w:cs="Times New Roman"/>
           <w:lang w:bidi="he-IL"/>
         </w:rPr>
-        <w:t xml:space="preserve">. </w:t>
-      </w:r>
-      <w:proofErr w:type="gramStart"/>
-      <w:r>
-        <w:rPr>
-          <w:rFonts w:asciiTheme="majorBidi" w:hAnsiTheme="majorBidi" w:cs="Times New Roman"/>
-          <w:lang w:bidi="he-IL"/>
-        </w:rPr>
-        <w:t xml:space="preserve">He </w:t>
-      </w:r>
-      <w:r>
-        <w:rPr>
-          <w:rFonts w:asciiTheme="majorBidi" w:hAnsiTheme="majorBidi" w:cs="Times New Roman"/>
-          <w:lang w:bidi="he-IL"/>
-        </w:rPr>
-        <w:t xml:space="preserve"> i</w:t>
+        <w:t xml:space="preserve"> </w:t>
+      </w:r>
+      <w:r>
+        <w:rPr>
+          <w:rFonts w:asciiTheme="majorBidi" w:hAnsiTheme="majorBidi" w:cs="Times New Roman"/>
+          <w:lang w:bidi="he-IL"/>
+        </w:rPr>
+        <w:t xml:space="preserve">and developing those thoughts </w:t>
+      </w:r>
+      <w:r>
+        <w:rPr>
+          <w:rFonts w:asciiTheme="majorBidi" w:hAnsiTheme="majorBidi" w:cs="Times New Roman"/>
+          <w:lang w:bidi="he-IL"/>
+        </w:rPr>
+        <w:t>i</w:t>
       </w:r>
       <w:r>
         <w:rPr>
@@ -3482,48 +3736,33 @@
         </w:rPr>
         <w:t>n</w:t>
       </w:r>
-      <w:proofErr w:type="gramEnd"/>
-      <w:r>
-        <w:rPr>
-          <w:rFonts w:asciiTheme="majorBidi" w:hAnsiTheme="majorBidi" w:cs="Times New Roman"/>
-          <w:lang w:bidi="he-IL"/>
-        </w:rPr>
-        <w:t xml:space="preserve"> a new direction; </w:t>
-      </w:r>
-      <w:r>
-        <w:rPr>
-          <w:rFonts w:asciiTheme="majorBidi" w:hAnsiTheme="majorBidi" w:cs="Times New Roman"/>
-          <w:lang w:bidi="he-IL"/>
-        </w:rPr>
-        <w:t xml:space="preserve">drawing out from it a message </w:t>
-      </w:r>
-      <w:r>
-        <w:rPr>
-          <w:rFonts w:asciiTheme="majorBidi" w:hAnsiTheme="majorBidi" w:cs="Times New Roman"/>
-          <w:lang w:bidi="he-IL"/>
-        </w:rPr>
-        <w:t xml:space="preserve">that suits his </w:t>
-      </w:r>
-      <w:r>
-        <w:rPr>
-          <w:rFonts w:asciiTheme="majorBidi" w:hAnsiTheme="majorBidi" w:cs="Times New Roman"/>
-          <w:lang w:bidi="he-IL"/>
-        </w:rPr>
-        <w:t xml:space="preserve">own </w:t>
-      </w:r>
-      <w:r>
-        <w:rPr>
-          <w:rFonts w:asciiTheme="majorBidi" w:hAnsiTheme="majorBidi" w:cs="Times New Roman"/>
-          <w:lang w:bidi="he-IL"/>
-        </w:rPr>
-        <w:t>approach</w:t>
-      </w:r>
-      <w:r>
-        <w:rPr>
-          <w:rFonts w:asciiTheme="majorBidi" w:hAnsiTheme="majorBidi" w:cs="Times New Roman"/>
-          <w:lang w:bidi="he-IL"/>
-        </w:rPr>
-        <w:t xml:space="preserve"> and audience.</w:t>
+      <w:r>
+        <w:rPr>
+          <w:rFonts w:asciiTheme="majorBidi" w:hAnsiTheme="majorBidi" w:cs="Times New Roman"/>
+          <w:lang w:bidi="he-IL"/>
+        </w:rPr>
+        <w:t xml:space="preserve"> </w:t>
+      </w:r>
+      <w:r>
+        <w:rPr>
+          <w:rFonts w:asciiTheme="majorBidi" w:hAnsiTheme="majorBidi" w:cs="Times New Roman"/>
+          <w:lang w:bidi="he-IL"/>
+        </w:rPr>
+        <w:t xml:space="preserve">a </w:t>
+      </w:r>
+      <w:r>
+        <w:rPr>
+          <w:rFonts w:asciiTheme="majorBidi" w:hAnsiTheme="majorBidi" w:cs="Times New Roman"/>
+          <w:lang w:bidi="he-IL"/>
+        </w:rPr>
+        <w:t>new direction</w:t>
+      </w:r>
+      <w:r>
+        <w:rPr>
+          <w:rFonts w:asciiTheme="majorBidi" w:hAnsiTheme="majorBidi" w:cs="Times New Roman"/>
+          <w:lang w:bidi="he-IL"/>
+        </w:rPr>
+        <w:t>.</w:t>
       </w:r>
     </w:p>
     <w:p>
@@ -3534,144 +3773,6 @@
           <w:lang w:bidi="he-IL"/>
         </w:rPr>
       </w:pPr>
-      <w:r>
-        <w:rPr>
-          <w:rFonts w:asciiTheme="majorBidi" w:hAnsiTheme="majorBidi" w:cs="Times New Roman"/>
-          <w:lang w:bidi="he-IL"/>
-        </w:rPr>
-        <w:t>On the other hand, it’s possible t</w:t>
-      </w:r>
-      <w:r>
-        <w:rPr>
-          <w:rFonts w:asciiTheme="majorBidi" w:hAnsiTheme="majorBidi" w:cs="Times New Roman"/>
-          <w:lang w:bidi="he-IL"/>
-        </w:rPr>
-        <w:t xml:space="preserve">hat R. Kook was not influenced by the </w:t>
-      </w:r>
-      <w:proofErr w:type="spellStart"/>
-      <w:r>
-        <w:rPr>
-          <w:rFonts w:asciiTheme="majorBidi" w:hAnsiTheme="majorBidi" w:cs="Times New Roman"/>
-          <w:i/>
-          <w:iCs/>
-          <w:lang w:bidi="he-IL"/>
-        </w:rPr>
-        <w:t>Likutei</w:t>
-      </w:r>
-      <w:proofErr w:type="spellEnd"/>
-      <w:r>
-        <w:rPr>
-          <w:rFonts w:asciiTheme="majorBidi" w:hAnsiTheme="majorBidi" w:cs="Times New Roman"/>
-          <w:lang w:bidi="he-IL"/>
-        </w:rPr>
-        <w:t xml:space="preserve"> </w:t>
-      </w:r>
-      <w:r>
-        <w:rPr>
-          <w:rFonts w:asciiTheme="majorBidi" w:hAnsiTheme="majorBidi" w:cs="Times New Roman"/>
-          <w:i/>
-          <w:iCs/>
-          <w:lang w:bidi="he-IL"/>
-        </w:rPr>
-        <w:t>Torah</w:t>
-      </w:r>
-      <w:r>
-        <w:rPr>
-          <w:rFonts w:asciiTheme="majorBidi" w:hAnsiTheme="majorBidi" w:cs="Times New Roman"/>
-          <w:lang w:bidi="he-IL"/>
-        </w:rPr>
-        <w:t>. Rather he arrived at a similar understanding independently. (</w:t>
-      </w:r>
-      <w:r>
-        <w:rPr>
-          <w:rFonts w:asciiTheme="majorBidi" w:hAnsiTheme="majorBidi" w:cs="Times New Roman"/>
-          <w:lang w:bidi="he-IL"/>
-        </w:rPr>
-        <w:t>M</w:t>
-      </w:r>
-      <w:r>
-        <w:rPr>
-          <w:rFonts w:asciiTheme="majorBidi" w:hAnsiTheme="majorBidi" w:cs="Times New Roman"/>
-          <w:lang w:bidi="he-IL"/>
-        </w:rPr>
-        <w:t xml:space="preserve">aybe both R. </w:t>
-      </w:r>
-      <w:proofErr w:type="spellStart"/>
-      <w:r>
-        <w:rPr>
-          <w:rFonts w:asciiTheme="majorBidi" w:hAnsiTheme="majorBidi" w:cs="Times New Roman"/>
-          <w:lang w:bidi="he-IL"/>
-        </w:rPr>
-        <w:t>Shneur</w:t>
-      </w:r>
-      <w:proofErr w:type="spellEnd"/>
-      <w:r>
-        <w:rPr>
-          <w:rFonts w:asciiTheme="majorBidi" w:hAnsiTheme="majorBidi" w:cs="Times New Roman"/>
-          <w:lang w:bidi="he-IL"/>
-        </w:rPr>
-        <w:t xml:space="preserve"> </w:t>
-      </w:r>
-      <w:proofErr w:type="spellStart"/>
-      <w:r>
-        <w:rPr>
-          <w:rFonts w:asciiTheme="majorBidi" w:hAnsiTheme="majorBidi" w:cs="Times New Roman"/>
-          <w:lang w:bidi="he-IL"/>
-        </w:rPr>
-        <w:t>Zalman</w:t>
-      </w:r>
-      <w:proofErr w:type="spellEnd"/>
-      <w:r>
-        <w:rPr>
-          <w:rFonts w:asciiTheme="majorBidi" w:hAnsiTheme="majorBidi" w:cs="Times New Roman"/>
-          <w:lang w:bidi="he-IL"/>
-        </w:rPr>
-        <w:t xml:space="preserve"> of </w:t>
-      </w:r>
-      <w:proofErr w:type="spellStart"/>
-      <w:r>
-        <w:rPr>
-          <w:rFonts w:asciiTheme="majorBidi" w:hAnsiTheme="majorBidi" w:cs="Times New Roman"/>
-          <w:lang w:bidi="he-IL"/>
-        </w:rPr>
-        <w:t>Liadi</w:t>
-      </w:r>
-      <w:proofErr w:type="spellEnd"/>
-      <w:r>
-        <w:rPr>
-          <w:rFonts w:asciiTheme="majorBidi" w:hAnsiTheme="majorBidi" w:cs="Times New Roman"/>
-          <w:lang w:bidi="he-IL"/>
-        </w:rPr>
-        <w:t xml:space="preserve"> and R. Kook based their </w:t>
-      </w:r>
-      <w:r>
-        <w:rPr>
-          <w:rFonts w:asciiTheme="majorBidi" w:hAnsiTheme="majorBidi" w:cs="Times New Roman"/>
-          <w:lang w:bidi="he-IL"/>
-        </w:rPr>
-        <w:t>understanding</w:t>
-      </w:r>
-      <w:r>
-        <w:rPr>
-          <w:rFonts w:asciiTheme="majorBidi" w:hAnsiTheme="majorBidi" w:cs="Times New Roman"/>
-          <w:lang w:bidi="he-IL"/>
-        </w:rPr>
-        <w:t xml:space="preserve"> on the same earlier source</w:t>
-      </w:r>
-      <w:r>
-        <w:rPr>
-          <w:rFonts w:asciiTheme="majorBidi" w:hAnsiTheme="majorBidi" w:cs="Times New Roman"/>
-          <w:lang w:bidi="he-IL"/>
-        </w:rPr>
-        <w:t>, which I’m unaware of</w:t>
-      </w:r>
-      <w:r>
-        <w:rPr>
-          <w:rFonts w:asciiTheme="majorBidi" w:hAnsiTheme="majorBidi" w:cs="Times New Roman"/>
-          <w:lang w:bidi="he-IL"/>
-        </w:rPr>
-        <w:t>.)</w:t>
-      </w:r>
     </w:p>
     <w:p>
       <w:pPr>
@@ -3686,7 +3787,152 @@
           <w:rFonts w:asciiTheme="majorBidi" w:hAnsiTheme="majorBidi" w:cs="Times New Roman"/>
           <w:lang w:bidi="he-IL"/>
         </w:rPr>
-        <w:t xml:space="preserve"> </w:t>
+        <w:t>On the other hand, it’s possible t</w:t>
+      </w:r>
+      <w:r>
+        <w:rPr>
+          <w:rFonts w:asciiTheme="majorBidi" w:hAnsiTheme="majorBidi" w:cs="Times New Roman"/>
+          <w:lang w:bidi="he-IL"/>
+        </w:rPr>
+        <w:t xml:space="preserve">hat R. Kook was not influenced by the </w:t>
+      </w:r>
+      <w:proofErr w:type="spellStart"/>
+      <w:r>
+        <w:rPr>
+          <w:rFonts w:asciiTheme="majorBidi" w:hAnsiTheme="majorBidi" w:cs="Times New Roman"/>
+          <w:i/>
+          <w:iCs/>
+          <w:lang w:bidi="he-IL"/>
+        </w:rPr>
+        <w:t>Likutei</w:t>
+      </w:r>
+      <w:proofErr w:type="spellEnd"/>
+      <w:r>
+        <w:rPr>
+          <w:rFonts w:asciiTheme="majorBidi" w:hAnsiTheme="majorBidi" w:cs="Times New Roman"/>
+          <w:lang w:bidi="he-IL"/>
+        </w:rPr>
+        <w:t xml:space="preserve"> </w:t>
+      </w:r>
+      <w:r>
+        <w:rPr>
+          <w:rFonts w:asciiTheme="majorBidi" w:hAnsiTheme="majorBidi" w:cs="Times New Roman"/>
+          <w:i/>
+          <w:iCs/>
+          <w:lang w:bidi="he-IL"/>
+        </w:rPr>
+        <w:t>Torah</w:t>
+      </w:r>
+      <w:r>
+        <w:rPr>
+          <w:rFonts w:asciiTheme="majorBidi" w:hAnsiTheme="majorBidi" w:cs="Times New Roman"/>
+          <w:lang w:bidi="he-IL"/>
+        </w:rPr>
+        <w:t xml:space="preserve"> at all.</w:t>
+      </w:r>
+      <w:r>
+        <w:rPr>
+          <w:rFonts w:asciiTheme="majorBidi" w:hAnsiTheme="majorBidi" w:cs="Times New Roman"/>
+          <w:lang w:bidi="he-IL"/>
+        </w:rPr>
+        <w:t xml:space="preserve"> Rather he arrived at a similar understanding independently. (</w:t>
+      </w:r>
+      <w:r>
+        <w:rPr>
+          <w:rFonts w:asciiTheme="majorBidi" w:hAnsiTheme="majorBidi" w:cs="Times New Roman"/>
+          <w:lang w:bidi="he-IL"/>
+        </w:rPr>
+        <w:t xml:space="preserve">Possibly </w:t>
+      </w:r>
+      <w:r>
+        <w:rPr>
+          <w:rFonts w:asciiTheme="majorBidi" w:hAnsiTheme="majorBidi" w:cs="Times New Roman"/>
+          <w:lang w:bidi="he-IL"/>
+        </w:rPr>
+        <w:t xml:space="preserve">both R. </w:t>
+      </w:r>
+      <w:proofErr w:type="spellStart"/>
+      <w:r>
+        <w:rPr>
+          <w:rFonts w:asciiTheme="majorBidi" w:hAnsiTheme="majorBidi" w:cs="Times New Roman"/>
+          <w:lang w:bidi="he-IL"/>
+        </w:rPr>
+        <w:t>Shneur</w:t>
+      </w:r>
+      <w:proofErr w:type="spellEnd"/>
+      <w:r>
+        <w:rPr>
+          <w:rFonts w:asciiTheme="majorBidi" w:hAnsiTheme="majorBidi" w:cs="Times New Roman"/>
+          <w:lang w:bidi="he-IL"/>
+        </w:rPr>
+        <w:t xml:space="preserve"> </w:t>
+      </w:r>
+      <w:proofErr w:type="spellStart"/>
+      <w:r>
+        <w:rPr>
+          <w:rFonts w:asciiTheme="majorBidi" w:hAnsiTheme="majorBidi" w:cs="Times New Roman"/>
+          <w:lang w:bidi="he-IL"/>
+        </w:rPr>
+        <w:t>Zalman</w:t>
+      </w:r>
+      <w:proofErr w:type="spellEnd"/>
+      <w:r>
+        <w:rPr>
+          <w:rFonts w:asciiTheme="majorBidi" w:hAnsiTheme="majorBidi" w:cs="Times New Roman"/>
+          <w:lang w:bidi="he-IL"/>
+        </w:rPr>
+        <w:t xml:space="preserve"> of </w:t>
+      </w:r>
+      <w:proofErr w:type="spellStart"/>
+      <w:r>
+        <w:rPr>
+          <w:rFonts w:asciiTheme="majorBidi" w:hAnsiTheme="majorBidi" w:cs="Times New Roman"/>
+          <w:lang w:bidi="he-IL"/>
+        </w:rPr>
+        <w:t>Liadi</w:t>
+      </w:r>
+      <w:proofErr w:type="spellEnd"/>
+      <w:r>
+        <w:rPr>
+          <w:rFonts w:asciiTheme="majorBidi" w:hAnsiTheme="majorBidi" w:cs="Times New Roman"/>
+          <w:lang w:bidi="he-IL"/>
+        </w:rPr>
+        <w:t xml:space="preserve"> and R. Kook </w:t>
+      </w:r>
+      <w:r>
+        <w:rPr>
+          <w:rFonts w:asciiTheme="majorBidi" w:hAnsiTheme="majorBidi" w:cs="Times New Roman"/>
+          <w:lang w:bidi="he-IL"/>
+        </w:rPr>
+        <w:t>relied</w:t>
+      </w:r>
+      <w:r>
+        <w:rPr>
+          <w:rFonts w:asciiTheme="majorBidi" w:hAnsiTheme="majorBidi" w:cs="Times New Roman"/>
+          <w:lang w:bidi="he-IL"/>
+        </w:rPr>
+        <w:t xml:space="preserve"> on the same earlier source</w:t>
+      </w:r>
+      <w:r>
+        <w:rPr>
+          <w:rFonts w:asciiTheme="majorBidi" w:hAnsiTheme="majorBidi" w:cs="Times New Roman"/>
+          <w:lang w:bidi="he-IL"/>
+        </w:rPr>
+        <w:t xml:space="preserve"> that</w:t>
+      </w:r>
+      <w:r>
+        <w:rPr>
+          <w:rFonts w:asciiTheme="majorBidi" w:hAnsiTheme="majorBidi" w:cs="Times New Roman"/>
+          <w:lang w:bidi="he-IL"/>
+        </w:rPr>
+        <w:t xml:space="preserve"> I’m unaware of</w:t>
+      </w:r>
+      <w:r>
+        <w:rPr>
+          <w:rFonts w:asciiTheme="majorBidi" w:hAnsiTheme="majorBidi" w:cs="Times New Roman"/>
+          <w:lang w:bidi="he-IL"/>
+        </w:rPr>
+        <w:t>.)</w:t>
       </w:r>
     </w:p>
     <w:p>
@@ -3702,6 +3948,22 @@
           <w:rFonts w:asciiTheme="majorBidi" w:hAnsiTheme="majorBidi" w:cs="Times New Roman"/>
           <w:lang w:bidi="he-IL"/>
         </w:rPr>
+        <w:t xml:space="preserve"> </w:t>
+      </w:r>
+    </w:p>
+    <w:p>
+      <w:pPr>
+        <w:spacing w:after="0"/>
+        <w:rPr>
+          <w:rFonts w:asciiTheme="majorBidi" w:hAnsiTheme="majorBidi" w:cs="Times New Roman"/>
+          <w:lang w:bidi="he-IL"/>
+        </w:rPr>
+      </w:pPr>
+      <w:r>
+        <w:rPr>
+          <w:rFonts w:asciiTheme="majorBidi" w:hAnsiTheme="majorBidi" w:cs="Times New Roman"/>
+          <w:lang w:bidi="he-IL"/>
+        </w:rPr>
         <w:t xml:space="preserve">It is however known that R. Kook </w:t>
       </w:r>
       <w:r>
@@ -3835,44 +4097,14 @@
           <w:rFonts w:asciiTheme="majorBidi" w:hAnsiTheme="majorBidi" w:cs="Times New Roman"/>
           <w:lang w:bidi="he-IL"/>
         </w:rPr>
-        <w:t xml:space="preserve">in 1973, </w:t>
-      </w:r>
-      <w:r>
-        <w:rPr>
-          <w:rFonts w:asciiTheme="majorBidi" w:hAnsiTheme="majorBidi" w:cs="Times New Roman"/>
-          <w:lang w:bidi="he-IL"/>
-        </w:rPr>
-        <w:t xml:space="preserve">with an introduction by R. </w:t>
-      </w:r>
-      <w:proofErr w:type="spellStart"/>
-      <w:r>
-        <w:rPr>
-          <w:rFonts w:asciiTheme="majorBidi" w:hAnsiTheme="majorBidi" w:cs="Times New Roman"/>
-          <w:lang w:bidi="he-IL"/>
-        </w:rPr>
-        <w:t>Tzvi</w:t>
-      </w:r>
-      <w:proofErr w:type="spellEnd"/>
-      <w:r>
-        <w:rPr>
-          <w:rFonts w:asciiTheme="majorBidi" w:hAnsiTheme="majorBidi" w:cs="Times New Roman"/>
-          <w:lang w:bidi="he-IL"/>
-        </w:rPr>
-        <w:t xml:space="preserve"> Yehuda</w:t>
-      </w:r>
-      <w:r>
-        <w:rPr>
-          <w:rFonts w:asciiTheme="majorBidi" w:hAnsiTheme="majorBidi" w:cs="Times New Roman"/>
-          <w:lang w:bidi="he-IL"/>
-        </w:rPr>
-        <w:t xml:space="preserve"> Kook</w:t>
-      </w:r>
-      <w:r>
-        <w:rPr>
-          <w:rFonts w:asciiTheme="majorBidi" w:hAnsiTheme="majorBidi" w:cs="Times New Roman"/>
-          <w:lang w:bidi="he-IL"/>
-        </w:rPr>
-        <w:t xml:space="preserve">). R. </w:t>
+        <w:t xml:space="preserve">in 1973). </w:t>
+      </w:r>
+      <w:r>
+        <w:rPr>
+          <w:rFonts w:asciiTheme="majorBidi" w:hAnsiTheme="majorBidi" w:cs="Times New Roman"/>
+          <w:lang w:bidi="he-IL"/>
+        </w:rPr>
+        <w:t xml:space="preserve">R. </w:t>
       </w:r>
       <w:proofErr w:type="spellStart"/>
       <w:r>
@@ -4034,137 +4266,324 @@
           <w:rFonts w:asciiTheme="majorBidi" w:hAnsiTheme="majorBidi" w:cs="Times New Roman"/>
           <w:lang w:bidi="he-IL"/>
         </w:rPr>
+        <w:t xml:space="preserve">One time on the eve of the holiday of Shavuot, I entered the </w:t>
+      </w:r>
+      <w:proofErr w:type="spellStart"/>
+      <w:r>
+        <w:rPr>
+          <w:rFonts w:asciiTheme="majorBidi" w:hAnsiTheme="majorBidi" w:cs="Times New Roman"/>
+          <w:lang w:bidi="he-IL"/>
+        </w:rPr>
+        <w:t>Rav’</w:t>
+      </w:r>
+      <w:r>
+        <w:rPr>
+          <w:rFonts w:asciiTheme="majorBidi" w:hAnsiTheme="majorBidi" w:cs="Times New Roman"/>
+          <w:lang w:bidi="he-IL"/>
+        </w:rPr>
+        <w:t>s</w:t>
+      </w:r>
+      <w:proofErr w:type="spellEnd"/>
+      <w:r>
+        <w:rPr>
+          <w:rFonts w:asciiTheme="majorBidi" w:hAnsiTheme="majorBidi" w:cs="Times New Roman"/>
+          <w:lang w:bidi="he-IL"/>
+        </w:rPr>
+        <w:t xml:space="preserve"> room and I</w:t>
+      </w:r>
+      <w:r>
+        <w:rPr>
+          <w:rFonts w:asciiTheme="majorBidi" w:hAnsiTheme="majorBidi" w:cs="Times New Roman"/>
+          <w:lang w:bidi="he-IL"/>
+        </w:rPr>
+        <w:t xml:space="preserve"> found him running back and forth like a young man. He was holding the </w:t>
+      </w:r>
+      <w:proofErr w:type="spellStart"/>
+      <w:r>
+        <w:rPr>
+          <w:rFonts w:asciiTheme="majorBidi" w:hAnsiTheme="majorBidi" w:cs="Times New Roman"/>
+          <w:lang w:bidi="he-IL"/>
+        </w:rPr>
+        <w:t>Likutei</w:t>
+      </w:r>
+      <w:proofErr w:type="spellEnd"/>
+      <w:r>
+        <w:rPr>
+          <w:rFonts w:asciiTheme="majorBidi" w:hAnsiTheme="majorBidi" w:cs="Times New Roman"/>
+          <w:lang w:bidi="he-IL"/>
+        </w:rPr>
+        <w:t xml:space="preserve"> Torah (the section on the Song of Songs) of the Alter </w:t>
+      </w:r>
+      <w:proofErr w:type="spellStart"/>
+      <w:r>
+        <w:rPr>
+          <w:rFonts w:asciiTheme="majorBidi" w:hAnsiTheme="majorBidi" w:cs="Times New Roman"/>
+          <w:lang w:bidi="he-IL"/>
+        </w:rPr>
+        <w:t>Rebbe</w:t>
+      </w:r>
+      <w:proofErr w:type="spellEnd"/>
+      <w:r>
+        <w:rPr>
+          <w:rFonts w:asciiTheme="majorBidi" w:hAnsiTheme="majorBidi" w:cs="Times New Roman"/>
+          <w:lang w:bidi="he-IL"/>
+        </w:rPr>
+        <w:t xml:space="preserve"> (the </w:t>
+      </w:r>
+      <w:proofErr w:type="spellStart"/>
+      <w:r>
+        <w:rPr>
+          <w:rFonts w:asciiTheme="majorBidi" w:hAnsiTheme="majorBidi" w:cs="Times New Roman"/>
+          <w:lang w:bidi="he-IL"/>
+        </w:rPr>
+        <w:t>Rav</w:t>
+      </w:r>
+      <w:proofErr w:type="spellEnd"/>
+      <w:r>
+        <w:rPr>
+          <w:rFonts w:asciiTheme="majorBidi" w:hAnsiTheme="majorBidi" w:cs="Times New Roman"/>
+          <w:lang w:bidi="he-IL"/>
+        </w:rPr>
+        <w:t xml:space="preserve"> of </w:t>
+      </w:r>
+      <w:proofErr w:type="spellStart"/>
+      <w:r>
+        <w:rPr>
+          <w:rFonts w:asciiTheme="majorBidi" w:hAnsiTheme="majorBidi" w:cs="Times New Roman"/>
+          <w:lang w:bidi="he-IL"/>
+        </w:rPr>
+        <w:t>Liad</w:t>
+      </w:r>
+      <w:r>
+        <w:rPr>
+          <w:rFonts w:asciiTheme="majorBidi" w:hAnsiTheme="majorBidi" w:cs="Times New Roman"/>
+          <w:lang w:bidi="he-IL"/>
+        </w:rPr>
+        <w:t>y</w:t>
+      </w:r>
+      <w:proofErr w:type="spellEnd"/>
+      <w:r>
+        <w:rPr>
+          <w:rFonts w:asciiTheme="majorBidi" w:hAnsiTheme="majorBidi" w:cs="Times New Roman"/>
+          <w:lang w:bidi="he-IL"/>
+        </w:rPr>
+        <w:t>)</w:t>
+      </w:r>
+      <w:r>
+        <w:rPr>
+          <w:rFonts w:asciiTheme="majorBidi" w:hAnsiTheme="majorBidi" w:cs="Times New Roman"/>
+          <w:lang w:bidi="he-IL"/>
+        </w:rPr>
+        <w:t xml:space="preserve"> in his hand</w:t>
+      </w:r>
+      <w:r>
+        <w:rPr>
+          <w:rFonts w:asciiTheme="majorBidi" w:hAnsiTheme="majorBidi" w:cs="Times New Roman"/>
+          <w:lang w:bidi="he-IL"/>
+        </w:rPr>
+        <w:t xml:space="preserve">. </w:t>
+      </w:r>
+      <w:r>
+        <w:rPr>
+          <w:rFonts w:asciiTheme="majorBidi" w:hAnsiTheme="majorBidi" w:cs="Times New Roman"/>
+          <w:lang w:bidi="he-IL"/>
+        </w:rPr>
+        <w:t>With</w:t>
+      </w:r>
+      <w:r>
+        <w:rPr>
+          <w:rFonts w:asciiTheme="majorBidi" w:hAnsiTheme="majorBidi" w:cs="Times New Roman"/>
+          <w:lang w:bidi="he-IL"/>
+        </w:rPr>
+        <w:t xml:space="preserve"> sublime</w:t>
+      </w:r>
+      <w:r>
+        <w:rPr>
+          <w:rFonts w:asciiTheme="majorBidi" w:hAnsiTheme="majorBidi" w:cs="Times New Roman"/>
+          <w:lang w:bidi="he-IL"/>
+        </w:rPr>
+        <w:t xml:space="preserve"> ecstasy and great </w:t>
+      </w:r>
+      <w:r>
+        <w:rPr>
+          <w:rFonts w:asciiTheme="majorBidi" w:hAnsiTheme="majorBidi" w:cs="Times New Roman"/>
+          <w:lang w:bidi="he-IL"/>
+        </w:rPr>
+        <w:t>emotion,</w:t>
+      </w:r>
+      <w:r>
+        <w:rPr>
+          <w:rFonts w:asciiTheme="majorBidi" w:hAnsiTheme="majorBidi" w:cs="Times New Roman"/>
+          <w:lang w:bidi="he-IL"/>
+        </w:rPr>
+        <w:t xml:space="preserve"> </w:t>
+      </w:r>
+      <w:r>
+        <w:rPr>
+          <w:rFonts w:asciiTheme="majorBidi" w:hAnsiTheme="majorBidi" w:cs="Times New Roman"/>
+          <w:lang w:bidi="he-IL"/>
+        </w:rPr>
+        <w:t xml:space="preserve">he </w:t>
+      </w:r>
+      <w:r>
+        <w:rPr>
+          <w:rFonts w:asciiTheme="majorBidi" w:hAnsiTheme="majorBidi" w:cs="Times New Roman"/>
+          <w:lang w:bidi="he-IL"/>
+        </w:rPr>
+        <w:t xml:space="preserve">repeated a number of times: “Look, </w:t>
+      </w:r>
+      <w:r>
+        <w:rPr>
+          <w:rFonts w:asciiTheme="majorBidi" w:hAnsiTheme="majorBidi" w:cs="Times New Roman"/>
+          <w:lang w:bidi="he-IL"/>
+        </w:rPr>
+        <w:t xml:space="preserve">obvious </w:t>
+      </w:r>
+      <w:r>
+        <w:rPr>
+          <w:rFonts w:asciiTheme="majorBidi" w:hAnsiTheme="majorBidi" w:cs="Times New Roman"/>
+          <w:lang w:bidi="he-IL"/>
+        </w:rPr>
+        <w:t>Divine Inspiration</w:t>
+      </w:r>
+      <w:r>
+        <w:rPr>
+          <w:rFonts w:asciiTheme="majorBidi" w:hAnsiTheme="majorBidi" w:cs="Times New Roman"/>
+          <w:lang w:bidi="he-IL"/>
+        </w:rPr>
+        <w:t xml:space="preserve"> springs out of</w:t>
+      </w:r>
+      <w:r>
+        <w:rPr>
+          <w:rFonts w:asciiTheme="majorBidi" w:hAnsiTheme="majorBidi" w:cs="Times New Roman"/>
+          <w:lang w:bidi="he-IL"/>
+        </w:rPr>
+        <w:t xml:space="preserve"> each and every line of these Hassidic </w:t>
+      </w:r>
+      <w:r>
+        <w:rPr>
+          <w:rFonts w:asciiTheme="majorBidi" w:hAnsiTheme="majorBidi" w:cs="Times New Roman"/>
+          <w:lang w:bidi="he-IL"/>
+        </w:rPr>
+        <w:t xml:space="preserve">essays and </w:t>
+      </w:r>
+      <w:r>
+        <w:rPr>
+          <w:rFonts w:asciiTheme="majorBidi" w:hAnsiTheme="majorBidi" w:cs="Times New Roman"/>
+          <w:lang w:bidi="he-IL"/>
+        </w:rPr>
+        <w:t>sermons</w:t>
+      </w:r>
+      <w:r>
+        <w:rPr>
+          <w:rFonts w:asciiTheme="majorBidi" w:hAnsiTheme="majorBidi" w:cs="Times New Roman"/>
+          <w:lang w:bidi="he-IL"/>
+        </w:rPr>
+        <w:t>”</w:t>
+      </w:r>
+      <w:r>
+        <w:rPr>
+          <w:rFonts w:asciiTheme="majorBidi" w:hAnsiTheme="majorBidi" w:cs="Times New Roman"/>
+          <w:lang w:bidi="he-IL"/>
+        </w:rPr>
+        <w:t>.</w:t>
+      </w:r>
+    </w:p>
+    <w:p>
+      <w:pPr>
+        <w:ind w:left="720"/>
+        <w:jc w:val="center"/>
+        <w:rPr>
+          <w:rFonts w:asciiTheme="majorBidi" w:eastAsia="Times New Roman" w:hAnsiTheme="majorBidi" w:cstheme="majorBidi"/>
+          <w:lang w:val="en" w:bidi="he-IL"/>
+        </w:rPr>
+      </w:pPr>
+    </w:p>
+    <w:p>
+      <w:pPr>
+        <w:ind w:left="720"/>
+        <w:jc w:val="center"/>
+        <w:rPr>
+          <w:rFonts w:asciiTheme="majorBidi" w:eastAsia="Times New Roman" w:hAnsiTheme="majorBidi" w:cstheme="majorBidi"/>
+          <w:lang w:val="en" w:bidi="he-IL"/>
+        </w:rPr>
+      </w:pPr>
+      <w:r>
+        <w:rPr>
+          <w:rFonts w:asciiTheme="majorBidi" w:eastAsia="Times New Roman" w:hAnsiTheme="majorBidi" w:cstheme="majorBidi"/>
+          <w:lang w:val="en" w:bidi="he-IL"/>
+        </w:rPr>
         <w:lastRenderedPageBreak/>
-        <w:t xml:space="preserve">One time on the eve of the holiday of Shavuot, I entered the </w:t>
-      </w:r>
-      <w:proofErr w:type="spellStart"/>
-      <w:r>
-        <w:rPr>
-          <w:rFonts w:asciiTheme="majorBidi" w:hAnsiTheme="majorBidi" w:cs="Times New Roman"/>
-          <w:lang w:bidi="he-IL"/>
-        </w:rPr>
-        <w:t>Rav’</w:t>
-      </w:r>
-      <w:r>
-        <w:rPr>
-          <w:rFonts w:asciiTheme="majorBidi" w:hAnsiTheme="majorBidi" w:cs="Times New Roman"/>
-          <w:lang w:bidi="he-IL"/>
-        </w:rPr>
-        <w:t>s</w:t>
-      </w:r>
-      <w:proofErr w:type="spellEnd"/>
-      <w:r>
-        <w:rPr>
-          <w:rFonts w:asciiTheme="majorBidi" w:hAnsiTheme="majorBidi" w:cs="Times New Roman"/>
-          <w:lang w:bidi="he-IL"/>
-        </w:rPr>
-        <w:t xml:space="preserve"> room and I</w:t>
-      </w:r>
-      <w:r>
-        <w:rPr>
-          <w:rFonts w:asciiTheme="majorBidi" w:hAnsiTheme="majorBidi" w:cs="Times New Roman"/>
-          <w:lang w:bidi="he-IL"/>
-        </w:rPr>
-        <w:t xml:space="preserve"> found him running back and forth like a young man. He was holding the </w:t>
-      </w:r>
-      <w:proofErr w:type="spellStart"/>
-      <w:r>
-        <w:rPr>
-          <w:rFonts w:asciiTheme="majorBidi" w:hAnsiTheme="majorBidi" w:cs="Times New Roman"/>
-          <w:lang w:bidi="he-IL"/>
-        </w:rPr>
-        <w:t>Likutei</w:t>
-      </w:r>
-      <w:proofErr w:type="spellEnd"/>
-      <w:r>
-        <w:rPr>
-          <w:rFonts w:asciiTheme="majorBidi" w:hAnsiTheme="majorBidi" w:cs="Times New Roman"/>
-          <w:lang w:bidi="he-IL"/>
-        </w:rPr>
-        <w:t xml:space="preserve"> Torah (the section on the Song of Songs) of the Alter </w:t>
-      </w:r>
-      <w:proofErr w:type="spellStart"/>
-      <w:r>
-        <w:rPr>
-          <w:rFonts w:asciiTheme="majorBidi" w:hAnsiTheme="majorBidi" w:cs="Times New Roman"/>
-          <w:lang w:bidi="he-IL"/>
-        </w:rPr>
-        <w:t>Rebbe</w:t>
-      </w:r>
-      <w:proofErr w:type="spellEnd"/>
-      <w:r>
-        <w:rPr>
-          <w:rFonts w:asciiTheme="majorBidi" w:hAnsiTheme="majorBidi" w:cs="Times New Roman"/>
-          <w:lang w:bidi="he-IL"/>
-        </w:rPr>
-        <w:t xml:space="preserve"> (the </w:t>
-      </w:r>
-      <w:proofErr w:type="spellStart"/>
-      <w:r>
-        <w:rPr>
-          <w:rFonts w:asciiTheme="majorBidi" w:hAnsiTheme="majorBidi" w:cs="Times New Roman"/>
-          <w:lang w:bidi="he-IL"/>
-        </w:rPr>
-        <w:t>Rav</w:t>
-      </w:r>
-      <w:proofErr w:type="spellEnd"/>
-      <w:r>
-        <w:rPr>
-          <w:rFonts w:asciiTheme="majorBidi" w:hAnsiTheme="majorBidi" w:cs="Times New Roman"/>
-          <w:lang w:bidi="he-IL"/>
-        </w:rPr>
-        <w:t xml:space="preserve"> of </w:t>
-      </w:r>
-      <w:proofErr w:type="spellStart"/>
-      <w:r>
-        <w:rPr>
-          <w:rFonts w:asciiTheme="majorBidi" w:hAnsiTheme="majorBidi" w:cs="Times New Roman"/>
-          <w:lang w:bidi="he-IL"/>
-        </w:rPr>
-        <w:t>Liadi</w:t>
-      </w:r>
-      <w:proofErr w:type="spellEnd"/>
-      <w:r>
-        <w:rPr>
-          <w:rFonts w:asciiTheme="majorBidi" w:hAnsiTheme="majorBidi" w:cs="Times New Roman"/>
-          <w:lang w:bidi="he-IL"/>
-        </w:rPr>
-        <w:t>)</w:t>
-      </w:r>
-      <w:r>
-        <w:rPr>
-          <w:rFonts w:asciiTheme="majorBidi" w:hAnsiTheme="majorBidi" w:cs="Times New Roman"/>
-          <w:lang w:bidi="he-IL"/>
-        </w:rPr>
-        <w:t xml:space="preserve"> in his hand</w:t>
-      </w:r>
-      <w:r>
-        <w:rPr>
-          <w:rFonts w:asciiTheme="majorBidi" w:hAnsiTheme="majorBidi" w:cs="Times New Roman"/>
-          <w:lang w:bidi="he-IL"/>
-        </w:rPr>
-        <w:t xml:space="preserve">. </w:t>
-      </w:r>
-      <w:r>
-        <w:rPr>
-          <w:rFonts w:asciiTheme="majorBidi" w:hAnsiTheme="majorBidi" w:cs="Times New Roman"/>
-          <w:lang w:bidi="he-IL"/>
-        </w:rPr>
-        <w:t>With</w:t>
-      </w:r>
-      <w:r>
-        <w:rPr>
-          <w:rFonts w:asciiTheme="majorBidi" w:hAnsiTheme="majorBidi" w:cs="Times New Roman"/>
-          <w:lang w:bidi="he-IL"/>
-        </w:rPr>
-        <w:t xml:space="preserve"> sublime</w:t>
-      </w:r>
-      <w:r>
-        <w:rPr>
-          <w:rFonts w:asciiTheme="majorBidi" w:hAnsiTheme="majorBidi" w:cs="Times New Roman"/>
-          <w:lang w:bidi="he-IL"/>
-        </w:rPr>
-        <w:t xml:space="preserve"> ecstasy and great </w:t>
+        <w:sym w:font="Wingdings 2" w:char="F062"/>
+      </w:r>
+      <w:r>
+        <w:rPr>
+          <w:rFonts w:asciiTheme="majorBidi" w:eastAsia="Times New Roman" w:hAnsiTheme="majorBidi" w:cstheme="majorBidi"/>
+          <w:lang w:val="en" w:bidi="he-IL"/>
+        </w:rPr>
+        <w:sym w:font="Wingdings 2" w:char="F063"/>
+      </w:r>
+      <w:r>
+        <w:rPr>
+          <w:rFonts w:asciiTheme="majorBidi" w:eastAsia="Times New Roman" w:hAnsiTheme="majorBidi" w:cstheme="majorBidi"/>
+          <w:lang w:val="en" w:bidi="he-IL"/>
+        </w:rPr>
+        <w:sym w:font="Wingdings 2" w:char="F062"/>
+      </w:r>
+    </w:p>
+    <w:p>
+      <w:pPr>
+        <w:spacing w:after="0"/>
+        <w:rPr>
+          <w:rFonts w:asciiTheme="majorBidi" w:hAnsiTheme="majorBidi" w:cs="Times New Roman"/>
+          <w:lang w:bidi="he-IL"/>
+        </w:rPr>
+      </w:pPr>
+      <w:r>
+        <w:rPr>
+          <w:rFonts w:asciiTheme="majorBidi" w:hAnsiTheme="majorBidi" w:cs="Times New Roman"/>
+          <w:lang w:bidi="he-IL"/>
+        </w:rPr>
+        <w:t xml:space="preserve">There is however one more thing to mention. The second chapter of </w:t>
+      </w:r>
+      <w:proofErr w:type="spellStart"/>
+      <w:r>
+        <w:rPr>
+          <w:rFonts w:asciiTheme="majorBidi" w:hAnsiTheme="majorBidi" w:cs="Times New Roman"/>
+          <w:lang w:bidi="he-IL"/>
+        </w:rPr>
+        <w:t>Orot</w:t>
+      </w:r>
+      <w:proofErr w:type="spellEnd"/>
+      <w:r>
+        <w:rPr>
+          <w:rFonts w:asciiTheme="majorBidi" w:hAnsiTheme="majorBidi" w:cs="Times New Roman"/>
+          <w:lang w:bidi="he-IL"/>
+        </w:rPr>
+        <w:t xml:space="preserve"> </w:t>
+      </w:r>
+      <w:proofErr w:type="spellStart"/>
+      <w:r>
+        <w:rPr>
+          <w:rFonts w:asciiTheme="majorBidi" w:hAnsiTheme="majorBidi" w:cs="Times New Roman"/>
+          <w:lang w:bidi="he-IL"/>
+        </w:rPr>
+        <w:t>Hatshuva</w:t>
+      </w:r>
+      <w:proofErr w:type="spellEnd"/>
+      <w:r>
+        <w:rPr>
+          <w:rFonts w:asciiTheme="majorBidi" w:hAnsiTheme="majorBidi" w:cs="Times New Roman"/>
+          <w:lang w:bidi="he-IL"/>
+        </w:rPr>
+        <w:t xml:space="preserve"> </w:t>
+      </w:r>
+      <w:r>
+        <w:rPr>
+          <w:rFonts w:asciiTheme="majorBidi" w:hAnsiTheme="majorBidi" w:cs="Times New Roman"/>
+          <w:lang w:bidi="he-IL"/>
+        </w:rPr>
+        <w:t>is titled Sudden Repentance and Gradual Repentance. The chapter consists of three short paragraphs: the first describes the sudden teshuva and the second describes the gradual teshuva. They are straightforward, but the third paragraph is much more difficult to understand. You get the feeling that R. Kook was too overcome</w:t>
       </w:r>
       <w:bookmarkStart w:id="0" w:name="_GoBack"/>
       <w:bookmarkEnd w:id="0"/>
@@ -4173,85 +4592,17 @@
           <w:rFonts w:asciiTheme="majorBidi" w:hAnsiTheme="majorBidi" w:cs="Times New Roman"/>
           <w:lang w:bidi="he-IL"/>
         </w:rPr>
-        <w:t>emotion,</w:t>
-      </w:r>
-      <w:r>
-        <w:rPr>
-          <w:rFonts w:asciiTheme="majorBidi" w:hAnsiTheme="majorBidi" w:cs="Times New Roman"/>
-          <w:lang w:bidi="he-IL"/>
-        </w:rPr>
-        <w:t xml:space="preserve"> </w:t>
-      </w:r>
-      <w:r>
-        <w:rPr>
-          <w:rFonts w:asciiTheme="majorBidi" w:hAnsiTheme="majorBidi" w:cs="Times New Roman"/>
-          <w:lang w:bidi="he-IL"/>
-        </w:rPr>
-        <w:t xml:space="preserve">he </w:t>
-      </w:r>
-      <w:r>
-        <w:rPr>
-          <w:rFonts w:asciiTheme="majorBidi" w:hAnsiTheme="majorBidi" w:cs="Times New Roman"/>
-          <w:lang w:bidi="he-IL"/>
-        </w:rPr>
-        <w:t xml:space="preserve">repeated a number of times: “Look, </w:t>
-      </w:r>
-      <w:r>
-        <w:rPr>
-          <w:rFonts w:asciiTheme="majorBidi" w:hAnsiTheme="majorBidi" w:cs="Times New Roman"/>
-          <w:lang w:bidi="he-IL"/>
-        </w:rPr>
-        <w:t xml:space="preserve">obvious </w:t>
-      </w:r>
-      <w:r>
-        <w:rPr>
-          <w:rFonts w:asciiTheme="majorBidi" w:hAnsiTheme="majorBidi" w:cs="Times New Roman"/>
-          <w:lang w:bidi="he-IL"/>
-        </w:rPr>
-        <w:t>Divine Inspiration</w:t>
-      </w:r>
-      <w:r>
-        <w:rPr>
-          <w:rFonts w:asciiTheme="majorBidi" w:hAnsiTheme="majorBidi" w:cs="Times New Roman"/>
-          <w:lang w:bidi="he-IL"/>
-        </w:rPr>
-        <w:t xml:space="preserve"> springs out of</w:t>
-      </w:r>
-      <w:r>
-        <w:rPr>
-          <w:rFonts w:asciiTheme="majorBidi" w:hAnsiTheme="majorBidi" w:cs="Times New Roman"/>
-          <w:lang w:bidi="he-IL"/>
-        </w:rPr>
-        <w:t xml:space="preserve"> each and every line of these Hassidic </w:t>
-      </w:r>
-      <w:r>
-        <w:rPr>
-          <w:rFonts w:asciiTheme="majorBidi" w:hAnsiTheme="majorBidi" w:cs="Times New Roman"/>
-          <w:lang w:bidi="he-IL"/>
-        </w:rPr>
-        <w:t xml:space="preserve">essays and </w:t>
-      </w:r>
-      <w:r>
-        <w:rPr>
-          <w:rFonts w:asciiTheme="majorBidi" w:hAnsiTheme="majorBidi" w:cs="Times New Roman"/>
-          <w:lang w:bidi="he-IL"/>
-        </w:rPr>
-        <w:t>sermons</w:t>
-      </w:r>
-      <w:r>
-        <w:rPr>
-          <w:rFonts w:asciiTheme="majorBidi" w:hAnsiTheme="majorBidi" w:cs="Times New Roman"/>
-          <w:lang w:bidi="he-IL"/>
-        </w:rPr>
-        <w:t>”</w:t>
-      </w:r>
-      <w:r>
-        <w:rPr>
-          <w:rFonts w:asciiTheme="majorBidi" w:hAnsiTheme="majorBidi" w:cs="Times New Roman"/>
-          <w:lang w:bidi="he-IL"/>
-        </w:rPr>
-        <w:t>.</w:t>
-      </w:r>
+        <w:t xml:space="preserve"> with emotion to finish his idea on paper.</w:t>
+      </w:r>
+    </w:p>
+    <w:p>
+      <w:pPr>
+        <w:spacing w:after="0"/>
+        <w:rPr>
+          <w:rFonts w:asciiTheme="majorBidi" w:hAnsiTheme="majorBidi" w:cs="Times New Roman"/>
+          <w:lang w:bidi="he-IL"/>
+        </w:rPr>
+      </w:pPr>
     </w:p>
     <w:p>
       <w:pPr>
@@ -4270,150 +4621,10 @@
     <w:p>
       <w:pPr>
         <w:rPr>
-          <w:rFonts w:ascii="Nachlieli CLM" w:hAnsi="Nachlieli CLM"/>
-          <w:color w:val="000000"/>
+          <w:rFonts w:asciiTheme="majorBidi" w:eastAsia="Times New Roman" w:hAnsiTheme="majorBidi" w:cstheme="majorBidi"/>
+          <w:lang w:val="en" w:bidi="he-IL"/>
         </w:rPr>
       </w:pPr>
-      <w:proofErr w:type="spellStart"/>
-      <w:r>
-        <w:rPr>
-          <w:rFonts w:ascii="Nachlieli CLM" w:hAnsi="Nachlieli CLM"/>
-          <w:color w:val="000000"/>
-        </w:rPr>
-        <w:t>Orot</w:t>
-      </w:r>
-      <w:proofErr w:type="spellEnd"/>
-      <w:r>
-        <w:rPr>
-          <w:rFonts w:ascii="Nachlieli CLM" w:hAnsi="Nachlieli CLM"/>
-          <w:color w:val="000000"/>
-        </w:rPr>
-        <w:t xml:space="preserve"> </w:t>
-      </w:r>
-      <w:proofErr w:type="spellStart"/>
-      <w:r>
-        <w:rPr>
-          <w:rFonts w:ascii="Nachlieli CLM" w:hAnsi="Nachlieli CLM"/>
-          <w:color w:val="000000"/>
-        </w:rPr>
-        <w:t>hateshuva</w:t>
-      </w:r>
-      <w:proofErr w:type="spellEnd"/>
-      <w:r>
-        <w:rPr>
-          <w:rFonts w:ascii="Nachlieli CLM" w:hAnsi="Nachlieli CLM"/>
-          <w:color w:val="000000"/>
-        </w:rPr>
-        <w:t xml:space="preserve"> 1924 </w:t>
-      </w:r>
-      <w:hyperlink r:id="rId6" w:history="1">
-        <w:r>
-          <w:rPr>
-            <w:rStyle w:val="Hyperlink"/>
-            <w:rFonts w:ascii="Nachlieli CLM" w:hAnsi="Nachlieli CLM"/>
-          </w:rPr>
-          <w:t>http://www.hebrewbooks.org/31307</w:t>
-        </w:r>
-      </w:hyperlink>
-    </w:p>
-    <w:p>
-      <w:pPr>
-        <w:rPr>
-          <w:rFonts w:ascii="Nachlieli CLM" w:hAnsi="Nachlieli CLM"/>
-          <w:color w:val="000000"/>
-        </w:rPr>
-      </w:pPr>
-    </w:p>
-    <w:p>
-      <w:pPr>
-        <w:rPr>
-          <w:rFonts w:asciiTheme="majorBidi" w:hAnsiTheme="majorBidi" w:cstheme="majorBidi"/>
-        </w:rPr>
-      </w:pPr>
-      <w:r>
-        <w:rPr>
-          <w:rFonts w:asciiTheme="majorBidi" w:hAnsiTheme="majorBidi" w:cstheme="majorBidi"/>
-        </w:rPr>
-        <w:t>This recognition reaches its greatness after the natural and religious repentances leave the mark of their influence on it</w:t>
-      </w:r>
-    </w:p>
-    <w:p>
-      <w:pPr>
-        <w:rPr>
-          <w:rFonts w:asciiTheme="majorBidi" w:eastAsia="Times New Roman" w:hAnsiTheme="majorBidi" w:cstheme="majorBidi"/>
-          <w:lang w:val="en" w:bidi="he-IL"/>
-        </w:rPr>
-      </w:pPr>
-      <w:r>
-        <w:rPr>
-          <w:rFonts w:asciiTheme="majorBidi" w:eastAsia="Times New Roman" w:hAnsiTheme="majorBidi" w:cstheme="majorBidi"/>
-          <w:rtl/>
-          <w:lang w:val="en"/>
-        </w:rPr>
-        <w:t>, אשר עלתה למעלתה אחרי אשר התפקיד הטבעי והאמוני כבר רשמו בה יפה את רשומיה</w:t>
-      </w:r>
-      <w:r>
-        <w:rPr>
-          <w:rFonts w:asciiTheme="majorBidi" w:eastAsia="Times New Roman" w:hAnsiTheme="majorBidi" w:cstheme="majorBidi"/>
-          <w:lang w:val="en" w:bidi="he-IL"/>
-        </w:rPr>
-        <w:t xml:space="preserve"> </w:t>
-      </w:r>
-      <w:r>
-        <w:rPr>
-          <w:rFonts w:asciiTheme="majorBidi" w:eastAsia="Times New Roman" w:hAnsiTheme="majorBidi" w:cstheme="majorBidi"/>
-          <w:lang w:val="en" w:bidi="he-IL"/>
-        </w:rPr>
-        <w:t xml:space="preserve">Thus, both R. Kook and R. </w:t>
-      </w:r>
-      <w:proofErr w:type="spellStart"/>
-      <w:r>
-        <w:rPr>
-          <w:rFonts w:asciiTheme="majorBidi" w:eastAsia="Times New Roman" w:hAnsiTheme="majorBidi" w:cstheme="majorBidi"/>
-          <w:lang w:val="en" w:bidi="he-IL"/>
-        </w:rPr>
-        <w:t>Shenur</w:t>
-      </w:r>
-      <w:proofErr w:type="spellEnd"/>
-      <w:r>
-        <w:rPr>
-          <w:rFonts w:asciiTheme="majorBidi" w:eastAsia="Times New Roman" w:hAnsiTheme="majorBidi" w:cstheme="majorBidi"/>
-          <w:lang w:val="en" w:bidi="he-IL"/>
-        </w:rPr>
-        <w:t xml:space="preserve"> </w:t>
-      </w:r>
-      <w:proofErr w:type="spellStart"/>
-      <w:r>
-        <w:rPr>
-          <w:rFonts w:asciiTheme="majorBidi" w:eastAsia="Times New Roman" w:hAnsiTheme="majorBidi" w:cstheme="majorBidi"/>
-          <w:lang w:val="en" w:bidi="he-IL"/>
-        </w:rPr>
-        <w:t>Zalman</w:t>
-      </w:r>
-      <w:proofErr w:type="spellEnd"/>
-      <w:r>
-        <w:rPr>
-          <w:rFonts w:asciiTheme="majorBidi" w:eastAsia="Times New Roman" w:hAnsiTheme="majorBidi" w:cstheme="majorBidi"/>
-          <w:lang w:val="en" w:bidi="he-IL"/>
-        </w:rPr>
-        <w:t xml:space="preserve"> of </w:t>
-      </w:r>
-      <w:proofErr w:type="spellStart"/>
-      <w:r>
-        <w:rPr>
-          <w:rFonts w:asciiTheme="majorBidi" w:eastAsia="Times New Roman" w:hAnsiTheme="majorBidi" w:cstheme="majorBidi"/>
-          <w:lang w:val="en" w:bidi="he-IL"/>
-        </w:rPr>
-        <w:t>Liady</w:t>
-      </w:r>
-      <w:proofErr w:type="spellEnd"/>
-      <w:r>
-        <w:rPr>
-          <w:rFonts w:asciiTheme="majorBidi" w:eastAsia="Times New Roman" w:hAnsiTheme="majorBidi" w:cstheme="majorBidi"/>
-          <w:lang w:val="en" w:bidi="he-IL"/>
-        </w:rPr>
-        <w:t xml:space="preserve"> understand that the very first level of repentance as a repentance connected to nature.</w:t>
-      </w:r>
     </w:p>
     <w:p>
       <w:pPr>
@@ -5314,7 +5525,7 @@
 </file>
 
 <file path=customXml/itemProps1.xml><?xml version="1.0" encoding="utf-8"?>
-<ds:datastoreItem xmlns:ds="http://schemas.openxmlformats.org/officeDocument/2006/customXml" ds:itemID="{AC00AF3B-84BD-4AA6-A2F2-1E40DBE7AC1C}">
+<ds:datastoreItem xmlns:ds="http://schemas.openxmlformats.org/officeDocument/2006/customXml" ds:itemID="{A702665D-ACA0-451C-82FC-783FDA60C162}">
   <ds:schemaRefs>
     <ds:schemaRef ds:uri="http://schemas.openxmlformats.org/officeDocument/2006/bibliography"/>
   </ds:schemaRefs>

</xml_diff>

<commit_message>
New section on perek b
</commit_message>
<xml_diff>
--- a/ch1.docx
+++ b/ch1.docx
@@ -735,13 +735,37 @@
         <w:rPr>
           <w:rFonts w:asciiTheme="majorBidi" w:hAnsiTheme="majorBidi" w:cstheme="majorBidi"/>
         </w:rPr>
-        <w:t>T</w:t>
-      </w:r>
-      <w:r>
-        <w:rPr>
-          <w:rFonts w:asciiTheme="majorBidi" w:hAnsiTheme="majorBidi" w:cstheme="majorBidi"/>
-        </w:rPr>
-        <w:t xml:space="preserve">he result of all bad behavior is illness and pain . . . </w:t>
+        <w:t>All</w:t>
+      </w:r>
+      <w:r>
+        <w:rPr>
+          <w:rFonts w:asciiTheme="majorBidi" w:hAnsiTheme="majorBidi" w:cstheme="majorBidi"/>
+        </w:rPr>
+        <w:t xml:space="preserve"> bad </w:t>
+      </w:r>
+      <w:r>
+        <w:rPr>
+          <w:rFonts w:asciiTheme="majorBidi" w:hAnsiTheme="majorBidi" w:cstheme="majorBidi"/>
+        </w:rPr>
+        <w:t>actions</w:t>
+      </w:r>
+      <w:r>
+        <w:rPr>
+          <w:rFonts w:asciiTheme="majorBidi" w:hAnsiTheme="majorBidi" w:cstheme="majorBidi"/>
+        </w:rPr>
+        <w:t xml:space="preserve"> </w:t>
+      </w:r>
+      <w:r>
+        <w:rPr>
+          <w:rFonts w:asciiTheme="majorBidi" w:hAnsiTheme="majorBidi" w:cstheme="majorBidi"/>
+        </w:rPr>
+        <w:t>leads to</w:t>
+      </w:r>
+      <w:r>
+        <w:rPr>
+          <w:rFonts w:asciiTheme="majorBidi" w:hAnsiTheme="majorBidi" w:cstheme="majorBidi"/>
+        </w:rPr>
+        <w:t xml:space="preserve"> illness and pain . . . </w:t>
       </w:r>
       <w:r>
         <w:rPr>
@@ -771,13 +795,19 @@
         <w:rPr>
           <w:rFonts w:asciiTheme="majorBidi" w:hAnsiTheme="majorBidi" w:cstheme="majorBidi"/>
         </w:rPr>
-        <w:t xml:space="preserve"> recognizes clearly that he </w:t>
-      </w:r>
-      <w:r>
-        <w:rPr>
-          <w:rFonts w:asciiTheme="majorBidi" w:hAnsiTheme="majorBidi" w:cstheme="majorBidi"/>
-        </w:rPr>
-        <w:t xml:space="preserve">himself and </w:t>
+        <w:t xml:space="preserve"> recognizes clearly that </w:t>
+      </w:r>
+      <w:r>
+        <w:rPr>
+          <w:rFonts w:asciiTheme="majorBidi" w:hAnsiTheme="majorBidi" w:cstheme="majorBidi"/>
+        </w:rPr>
+        <w:t>only he and</w:t>
+      </w:r>
+      <w:r>
+        <w:rPr>
+          <w:rFonts w:asciiTheme="majorBidi" w:hAnsiTheme="majorBidi" w:cstheme="majorBidi"/>
+        </w:rPr>
+        <w:t xml:space="preserve"> </w:t>
       </w:r>
       <w:r>
         <w:rPr>
@@ -795,13 +825,49 @@
         <w:rPr>
           <w:rFonts w:asciiTheme="majorBidi" w:hAnsiTheme="majorBidi" w:cstheme="majorBidi"/>
         </w:rPr>
-        <w:t xml:space="preserve"> behavior is responsible for </w:t>
-      </w:r>
-      <w:r>
-        <w:rPr>
-          <w:rFonts w:asciiTheme="majorBidi" w:hAnsiTheme="majorBidi" w:cstheme="majorBidi"/>
-        </w:rPr>
-        <w:t xml:space="preserve">the weakness he feels, he turns his attention to </w:t>
+        <w:t xml:space="preserve"> behavior </w:t>
+      </w:r>
+      <w:r>
+        <w:rPr>
+          <w:rFonts w:asciiTheme="majorBidi" w:hAnsiTheme="majorBidi" w:cstheme="majorBidi"/>
+        </w:rPr>
+        <w:t>are</w:t>
+      </w:r>
+      <w:r>
+        <w:rPr>
+          <w:rFonts w:asciiTheme="majorBidi" w:hAnsiTheme="majorBidi" w:cstheme="majorBidi"/>
+        </w:rPr>
+        <w:t xml:space="preserve"> responsible for </w:t>
+      </w:r>
+      <w:r>
+        <w:rPr>
+          <w:rFonts w:asciiTheme="majorBidi" w:hAnsiTheme="majorBidi" w:cstheme="majorBidi"/>
+        </w:rPr>
+        <w:t xml:space="preserve">the </w:t>
+      </w:r>
+      <w:r>
+        <w:rPr>
+          <w:rFonts w:asciiTheme="majorBidi" w:hAnsiTheme="majorBidi" w:cstheme="majorBidi"/>
+        </w:rPr>
+        <w:t>sickness</w:t>
+      </w:r>
+      <w:r>
+        <w:rPr>
+          <w:rFonts w:asciiTheme="majorBidi" w:hAnsiTheme="majorBidi" w:cstheme="majorBidi"/>
+        </w:rPr>
+        <w:t xml:space="preserve"> he feels, he turns his attention to</w:t>
+      </w:r>
+      <w:r>
+        <w:rPr>
+          <w:rFonts w:asciiTheme="majorBidi" w:hAnsiTheme="majorBidi" w:cstheme="majorBidi"/>
+        </w:rPr>
+        <w:t>ward</w:t>
+      </w:r>
+      <w:r>
+        <w:rPr>
+          <w:rFonts w:asciiTheme="majorBidi" w:hAnsiTheme="majorBidi" w:cstheme="majorBidi"/>
+        </w:rPr>
+        <w:t xml:space="preserve"> </w:t>
       </w:r>
       <w:r>
         <w:rPr>
@@ -1145,7 +1211,19 @@
         <w:rPr>
           <w:rFonts w:asciiTheme="majorBidi" w:hAnsiTheme="majorBidi" w:cstheme="majorBidi"/>
         </w:rPr>
-        <w:t>).</w:t>
+        <w:t>)</w:t>
+      </w:r>
+      <w:r>
+        <w:rPr>
+          <w:rFonts w:asciiTheme="majorBidi" w:hAnsiTheme="majorBidi" w:cstheme="majorBidi"/>
+        </w:rPr>
+        <w:t xml:space="preserve"> [2]</w:t>
+      </w:r>
+      <w:r>
+        <w:rPr>
+          <w:rFonts w:asciiTheme="majorBidi" w:hAnsiTheme="majorBidi" w:cstheme="majorBidi"/>
+        </w:rPr>
+        <w:t>.</w:t>
       </w:r>
       <w:r>
         <w:rPr>
@@ -1443,7 +1521,25 @@
           <w:szCs w:val="22"/>
           <w:lang w:bidi="ar-SA"/>
         </w:rPr>
-        <w:t xml:space="preserve"> [2],</w:t>
+        <w:t xml:space="preserve"> [</w:t>
+      </w:r>
+      <w:r>
+        <w:rPr>
+          <w:rFonts w:asciiTheme="majorBidi" w:eastAsiaTheme="minorHAnsi" w:hAnsiTheme="majorBidi" w:cstheme="majorBidi"/>
+          <w:sz w:val="22"/>
+          <w:szCs w:val="22"/>
+          <w:lang w:bidi="ar-SA"/>
+        </w:rPr>
+        <w:t>3</w:t>
+      </w:r>
+      <w:r>
+        <w:rPr>
+          <w:rFonts w:asciiTheme="majorBidi" w:eastAsiaTheme="minorHAnsi" w:hAnsiTheme="majorBidi" w:cstheme="majorBidi"/>
+          <w:sz w:val="22"/>
+          <w:szCs w:val="22"/>
+          <w:lang w:bidi="ar-SA"/>
+        </w:rPr>
+        <w:t>],</w:t>
       </w:r>
       <w:r>
         <w:rPr>
@@ -1680,19 +1776,26 @@
           <w:rFonts w:asciiTheme="majorBidi" w:hAnsiTheme="majorBidi" w:cstheme="majorBidi"/>
         </w:rPr>
       </w:pPr>
-      <w:proofErr w:type="gramStart"/>
-      <w:r>
-        <w:rPr>
-          <w:rFonts w:asciiTheme="majorBidi" w:hAnsiTheme="majorBidi" w:cstheme="majorBidi"/>
-        </w:rPr>
-        <w:t>and</w:t>
-      </w:r>
-      <w:proofErr w:type="gramEnd"/>
-      <w:r>
-        <w:rPr>
-          <w:rFonts w:asciiTheme="majorBidi" w:hAnsiTheme="majorBidi" w:cstheme="majorBidi"/>
-        </w:rPr>
-        <w:t xml:space="preserve"> they correspond</w:t>
+      <w:proofErr w:type="spellStart"/>
+      <w:r>
+        <w:rPr>
+          <w:rFonts w:asciiTheme="majorBidi" w:hAnsiTheme="majorBidi" w:cstheme="majorBidi"/>
+          <w:lang w:val="en"/>
+        </w:rPr>
+        <w:t>T</w:t>
+      </w:r>
+      <w:r>
+        <w:rPr>
+          <w:rFonts w:asciiTheme="majorBidi" w:hAnsiTheme="majorBidi" w:cstheme="majorBidi"/>
+        </w:rPr>
+        <w:t>hey</w:t>
+      </w:r>
+      <w:proofErr w:type="spellEnd"/>
+      <w:r>
+        <w:rPr>
+          <w:rFonts w:asciiTheme="majorBidi" w:hAnsiTheme="majorBidi" w:cstheme="majorBidi"/>
+        </w:rPr>
+        <w:t xml:space="preserve"> correspond</w:t>
       </w:r>
       <w:r>
         <w:rPr>
@@ -1738,6 +1841,28 @@
           <w:lang w:val="en"/>
         </w:rPr>
       </w:pPr>
+      <w:r>
+        <w:rPr>
+          <w:rFonts w:asciiTheme="majorBidi" w:eastAsia="Times New Roman" w:hAnsiTheme="majorBidi" w:cstheme="majorBidi"/>
+          <w:lang w:bidi="he-IL"/>
+        </w:rPr>
+        <w:t xml:space="preserve"> </w:t>
+      </w:r>
+      <w:r>
+        <w:rPr>
+          <w:rFonts w:asciiTheme="majorBidi" w:eastAsia="Times New Roman" w:hAnsiTheme="majorBidi" w:cs="Times New Roman" w:hint="cs"/>
+          <w:rtl/>
+          <w:lang w:bidi="he-IL"/>
+        </w:rPr>
+        <w:t>ברוך</w:t>
+      </w:r>
+      <w:r>
+        <w:rPr>
+          <w:rFonts w:asciiTheme="majorBidi" w:eastAsia="Times New Roman" w:hAnsiTheme="majorBidi" w:cs="Times New Roman"/>
+          <w:lang w:bidi="he-IL"/>
+        </w:rPr>
+        <w:t xml:space="preserve"> </w:t>
+      </w:r>
       <w:r>
         <w:rPr>
           <w:rFonts w:asciiTheme="majorBidi" w:eastAsia="Times New Roman" w:hAnsiTheme="majorBidi" w:cstheme="majorBidi"/>
@@ -2030,17 +2155,12 @@
           <w:lang w:val="en" w:bidi="he-IL"/>
         </w:rPr>
       </w:pPr>
-      <w:r>
-        <w:rPr>
-          <w:rFonts w:asciiTheme="majorBidi" w:eastAsia="Times New Roman" w:hAnsiTheme="majorBidi" w:cstheme="majorBidi"/>
-          <w:lang w:val="en" w:bidi="he-IL"/>
-        </w:rPr>
-        <w:t xml:space="preserve">(The spelling of) </w:t>
-      </w:r>
-      <w:proofErr w:type="spellStart"/>
-      <w:r>
-        <w:rPr>
-          <w:rFonts w:asciiTheme="majorBidi" w:eastAsia="Times New Roman" w:hAnsiTheme="majorBidi" w:cstheme="majorBidi"/>
+      <w:proofErr w:type="spellStart"/>
+      <w:r>
+        <w:rPr>
+          <w:rFonts w:asciiTheme="majorBidi" w:eastAsia="Times New Roman" w:hAnsiTheme="majorBidi" w:cstheme="majorBidi"/>
+          <w:i/>
+          <w:iCs/>
           <w:lang w:val="en" w:bidi="he-IL"/>
         </w:rPr>
         <w:t>Elokim</w:t>
@@ -2135,7 +2255,39 @@
           <w:rFonts w:asciiTheme="majorBidi" w:eastAsia="Times New Roman" w:hAnsiTheme="majorBidi" w:cstheme="majorBidi"/>
           <w:lang w:val="en" w:bidi="he-IL"/>
         </w:rPr>
+        <w:t xml:space="preserve"> (</w:t>
+      </w:r>
+      <w:proofErr w:type="spellStart"/>
+      <w:r>
+        <w:rPr>
+          <w:rFonts w:asciiTheme="majorBidi" w:eastAsia="Times New Roman" w:hAnsiTheme="majorBidi" w:cstheme="majorBidi"/>
+          <w:i/>
+          <w:iCs/>
+          <w:lang w:val="en" w:bidi="he-IL"/>
+        </w:rPr>
+        <w:t>hateva</w:t>
+      </w:r>
+      <w:proofErr w:type="spellEnd"/>
+      <w:r>
+        <w:rPr>
+          <w:rFonts w:asciiTheme="majorBidi" w:eastAsia="Times New Roman" w:hAnsiTheme="majorBidi" w:cstheme="majorBidi"/>
+          <w:lang w:val="en" w:bidi="he-IL"/>
+        </w:rPr>
+        <w:t>)</w:t>
+      </w:r>
+      <w:r>
+        <w:rPr>
+          <w:rFonts w:asciiTheme="majorBidi" w:eastAsia="Times New Roman" w:hAnsiTheme="majorBidi" w:cstheme="majorBidi"/>
+          <w:lang w:val="en" w:bidi="he-IL"/>
+        </w:rPr>
         <w:t>.</w:t>
+      </w:r>
+      <w:r>
+        <w:rPr>
+          <w:rFonts w:asciiTheme="majorBidi" w:eastAsia="Times New Roman" w:hAnsiTheme="majorBidi" w:cstheme="majorBidi"/>
+          <w:lang w:val="en" w:bidi="he-IL"/>
+        </w:rPr>
+        <w:t xml:space="preserve"> [4]</w:t>
       </w:r>
     </w:p>
     <w:p>
@@ -2323,6 +2475,7 @@
           <w:rtl/>
           <w:lang w:val="en" w:bidi="he-IL"/>
         </w:rPr>
+        <w:lastRenderedPageBreak/>
         <w:t>א</w:t>
       </w:r>
       <w:r>
@@ -2363,7 +2516,6 @@
           <w:rFonts w:asciiTheme="majorBidi" w:eastAsia="Times New Roman" w:hAnsiTheme="majorBidi" w:cstheme="majorBidi"/>
           <w:lang w:val="en" w:bidi="he-IL"/>
         </w:rPr>
-        <w:lastRenderedPageBreak/>
         <w:t>After the natural repentance comes a repentance based on faith</w:t>
       </w:r>
       <w:r>
@@ -2540,7 +2692,6 @@
         </w:rPr>
         <w:t xml:space="preserve"> </w:t>
       </w:r>
-      <w:proofErr w:type="spellStart"/>
       <w:r>
         <w:rPr>
           <w:rFonts w:asciiTheme="majorBidi" w:eastAsia="Times New Roman" w:hAnsiTheme="majorBidi" w:cstheme="majorBidi"/>
@@ -2548,9 +2699,17 @@
           <w:iCs/>
           <w:lang w:val="en" w:bidi="he-IL"/>
         </w:rPr>
-        <w:t>Havayah</w:t>
-      </w:r>
-      <w:proofErr w:type="spellEnd"/>
+        <w:t>H</w:t>
+      </w:r>
+      <w:r>
+        <w:rPr>
+          <w:rFonts w:asciiTheme="majorBidi" w:eastAsia="Times New Roman" w:hAnsiTheme="majorBidi" w:cstheme="majorBidi"/>
+          <w:i/>
+          <w:iCs/>
+          <w:lang w:val="en" w:bidi="he-IL"/>
+        </w:rPr>
+        <w:t>ashem</w:t>
+      </w:r>
       <w:r>
         <w:rPr>
           <w:rFonts w:asciiTheme="majorBidi" w:eastAsia="Times New Roman" w:hAnsiTheme="majorBidi" w:cstheme="majorBidi"/>
@@ -4097,7 +4256,21 @@
           <w:rFonts w:asciiTheme="majorBidi" w:hAnsiTheme="majorBidi" w:cs="Times New Roman"/>
           <w:lang w:bidi="he-IL"/>
         </w:rPr>
-        <w:t xml:space="preserve">in 1973). </w:t>
+        <w:t>in 1973)</w:t>
+      </w:r>
+      <w:r>
+        <w:rPr>
+          <w:rFonts w:asciiTheme="majorBidi" w:hAnsiTheme="majorBidi" w:cs="Times New Roman"/>
+          <w:lang w:bidi="he-IL"/>
+        </w:rPr>
+        <w:t xml:space="preserve"> [5]</w:t>
+      </w:r>
+      <w:r>
+        <w:rPr>
+          <w:rFonts w:asciiTheme="majorBidi" w:hAnsiTheme="majorBidi" w:cs="Times New Roman"/>
+          <w:lang w:bidi="he-IL"/>
+        </w:rPr>
+        <w:t xml:space="preserve">. </w:t>
       </w:r>
       <w:r>
         <w:rPr>
@@ -4409,6 +4582,7 @@
           <w:rFonts w:asciiTheme="majorBidi" w:hAnsiTheme="majorBidi" w:cs="Times New Roman"/>
           <w:lang w:bidi="he-IL"/>
         </w:rPr>
+        <w:lastRenderedPageBreak/>
         <w:t>emotion,</w:t>
       </w:r>
       <w:r>
@@ -4513,7 +4687,6 @@
           <w:rFonts w:asciiTheme="majorBidi" w:eastAsia="Times New Roman" w:hAnsiTheme="majorBidi" w:cstheme="majorBidi"/>
           <w:lang w:val="en" w:bidi="he-IL"/>
         </w:rPr>
-        <w:lastRenderedPageBreak/>
         <w:sym w:font="Wingdings 2" w:char="F062"/>
       </w:r>
       <w:r>
@@ -4583,16 +4756,21 @@
           <w:rFonts w:asciiTheme="majorBidi" w:hAnsiTheme="majorBidi" w:cs="Times New Roman"/>
           <w:lang w:bidi="he-IL"/>
         </w:rPr>
-        <w:t>is titled Sudden Repentance and Gradual Repentance. The chapter consists of three short paragraphs: the first describes the sudden teshuva and the second describes the gradual teshuva. They are straightforward, but the third paragraph is much more difficult to understand. You get the feeling that R. Kook was too overcome</w:t>
-      </w:r>
-      <w:bookmarkStart w:id="0" w:name="_GoBack"/>
-      <w:bookmarkEnd w:id="0"/>
-      <w:r>
-        <w:rPr>
-          <w:rFonts w:asciiTheme="majorBidi" w:hAnsiTheme="majorBidi" w:cs="Times New Roman"/>
-          <w:lang w:bidi="he-IL"/>
-        </w:rPr>
-        <w:t xml:space="preserve"> with emotion to finish his idea on paper.</w:t>
+        <w:t xml:space="preserve">is titled Sudden Repentance and Gradual Repentance. The chapter consists of three short paragraphs: the first describes the sudden teshuva </w:t>
+      </w:r>
+      <w:r>
+        <w:rPr>
+          <w:rFonts w:asciiTheme="majorBidi" w:hAnsiTheme="majorBidi" w:cs="Times New Roman"/>
+          <w:lang w:bidi="he-IL"/>
+        </w:rPr>
+        <w:t xml:space="preserve">(a spiritual flash entering the soul) </w:t>
+      </w:r>
+      <w:r>
+        <w:rPr>
+          <w:rFonts w:asciiTheme="majorBidi" w:hAnsiTheme="majorBidi" w:cs="Times New Roman"/>
+          <w:lang w:bidi="he-IL"/>
+        </w:rPr>
+        <w:t xml:space="preserve">and the second describes the gradual teshuva. </w:t>
       </w:r>
     </w:p>
     <w:p>
@@ -4612,11 +4790,247 @@
           <w:lang w:bidi="he-IL"/>
         </w:rPr>
       </w:pPr>
+      <w:r>
+        <w:rPr>
+          <w:rFonts w:asciiTheme="majorBidi" w:hAnsiTheme="majorBidi" w:cs="Times New Roman"/>
+          <w:lang w:bidi="he-IL"/>
+        </w:rPr>
+        <w:t xml:space="preserve">There is also a parallel to these ideas in the </w:t>
+      </w:r>
+      <w:proofErr w:type="spellStart"/>
+      <w:r>
+        <w:rPr>
+          <w:rFonts w:asciiTheme="majorBidi" w:hAnsiTheme="majorBidi" w:cstheme="majorBidi"/>
+          <w:i/>
+          <w:iCs/>
+        </w:rPr>
+        <w:t>Likkutei</w:t>
+      </w:r>
+      <w:proofErr w:type="spellEnd"/>
+      <w:r>
+        <w:rPr>
+          <w:rFonts w:asciiTheme="majorBidi" w:hAnsiTheme="majorBidi" w:cstheme="majorBidi"/>
+          <w:i/>
+          <w:iCs/>
+        </w:rPr>
+        <w:t xml:space="preserve"> Torah</w:t>
+      </w:r>
+      <w:r>
+        <w:rPr>
+          <w:rFonts w:asciiTheme="majorBidi" w:hAnsiTheme="majorBidi" w:cstheme="majorBidi"/>
+          <w:i/>
+          <w:iCs/>
+        </w:rPr>
+        <w:t xml:space="preserve"> </w:t>
+      </w:r>
+      <w:r>
+        <w:rPr>
+          <w:rFonts w:asciiTheme="majorBidi" w:hAnsiTheme="majorBidi" w:cs="Times New Roman"/>
+          <w:lang w:bidi="he-IL"/>
+        </w:rPr>
+        <w:t>[6].</w:t>
+      </w:r>
+      <w:r>
+        <w:rPr>
+          <w:rFonts w:asciiTheme="majorBidi" w:hAnsiTheme="majorBidi" w:cs="Times New Roman"/>
+          <w:lang w:bidi="he-IL"/>
+        </w:rPr>
+        <w:t xml:space="preserve"> (R. </w:t>
+      </w:r>
+      <w:proofErr w:type="spellStart"/>
+      <w:r>
+        <w:rPr>
+          <w:rFonts w:asciiTheme="majorBidi" w:hAnsiTheme="majorBidi" w:cs="Times New Roman"/>
+          <w:lang w:bidi="he-IL"/>
+        </w:rPr>
+        <w:t>Shneur</w:t>
+      </w:r>
+      <w:proofErr w:type="spellEnd"/>
+      <w:r>
+        <w:rPr>
+          <w:rFonts w:asciiTheme="majorBidi" w:hAnsiTheme="majorBidi" w:cs="Times New Roman"/>
+          <w:lang w:bidi="he-IL"/>
+        </w:rPr>
+        <w:t xml:space="preserve"> </w:t>
+      </w:r>
+      <w:proofErr w:type="spellStart"/>
+      <w:r>
+        <w:rPr>
+          <w:rFonts w:asciiTheme="majorBidi" w:hAnsiTheme="majorBidi" w:cs="Times New Roman"/>
+          <w:lang w:bidi="he-IL"/>
+        </w:rPr>
+        <w:t>Zalman</w:t>
+      </w:r>
+      <w:proofErr w:type="spellEnd"/>
+      <w:r>
+        <w:rPr>
+          <w:rFonts w:asciiTheme="majorBidi" w:hAnsiTheme="majorBidi" w:cs="Times New Roman"/>
+          <w:lang w:bidi="he-IL"/>
+        </w:rPr>
+        <w:t xml:space="preserve"> </w:t>
+      </w:r>
+      <w:r>
+        <w:rPr>
+          <w:rFonts w:asciiTheme="majorBidi" w:hAnsiTheme="majorBidi" w:cs="Times New Roman"/>
+          <w:lang w:bidi="he-IL"/>
+        </w:rPr>
+        <w:t xml:space="preserve">of </w:t>
+      </w:r>
+      <w:proofErr w:type="spellStart"/>
+      <w:r>
+        <w:rPr>
+          <w:rFonts w:asciiTheme="majorBidi" w:hAnsiTheme="majorBidi" w:cs="Times New Roman"/>
+          <w:lang w:bidi="he-IL"/>
+        </w:rPr>
+        <w:t>Liady</w:t>
+      </w:r>
+      <w:proofErr w:type="spellEnd"/>
+      <w:r>
+        <w:rPr>
+          <w:rFonts w:asciiTheme="majorBidi" w:hAnsiTheme="majorBidi" w:cs="Times New Roman"/>
+          <w:lang w:bidi="he-IL"/>
+        </w:rPr>
+        <w:t xml:space="preserve"> </w:t>
+      </w:r>
+      <w:r>
+        <w:rPr>
+          <w:rFonts w:asciiTheme="majorBidi" w:hAnsiTheme="majorBidi" w:cs="Times New Roman"/>
+          <w:lang w:bidi="he-IL"/>
+        </w:rPr>
+        <w:t>refers to two levels of Divine service</w:t>
+      </w:r>
+      <w:r>
+        <w:rPr>
+          <w:rFonts w:asciiTheme="majorBidi" w:hAnsiTheme="majorBidi" w:cs="Times New Roman"/>
+          <w:lang w:bidi="he-IL"/>
+        </w:rPr>
+        <w:t xml:space="preserve">—not to two levels of </w:t>
+      </w:r>
+      <w:r>
+        <w:rPr>
+          <w:rFonts w:asciiTheme="majorBidi" w:hAnsiTheme="majorBidi" w:cs="Times New Roman"/>
+          <w:lang w:bidi="he-IL"/>
+        </w:rPr>
+        <w:t>repentance</w:t>
+      </w:r>
+      <w:r>
+        <w:rPr>
+          <w:rFonts w:asciiTheme="majorBidi" w:hAnsiTheme="majorBidi" w:cs="Times New Roman"/>
+          <w:lang w:bidi="he-IL"/>
+        </w:rPr>
+        <w:t xml:space="preserve"> but I don’t think </w:t>
+      </w:r>
+      <w:proofErr w:type="gramStart"/>
+      <w:r>
+        <w:rPr>
+          <w:rFonts w:asciiTheme="majorBidi" w:hAnsiTheme="majorBidi" w:cs="Times New Roman"/>
+          <w:lang w:bidi="he-IL"/>
+        </w:rPr>
+        <w:t>this  difference</w:t>
+      </w:r>
+      <w:proofErr w:type="gramEnd"/>
+      <w:r>
+        <w:rPr>
+          <w:rFonts w:asciiTheme="majorBidi" w:hAnsiTheme="majorBidi" w:cs="Times New Roman"/>
+          <w:lang w:bidi="he-IL"/>
+        </w:rPr>
+        <w:t xml:space="preserve"> is significant</w:t>
+      </w:r>
+      <w:r>
+        <w:rPr>
+          <w:rFonts w:asciiTheme="majorBidi" w:hAnsiTheme="majorBidi" w:cs="Times New Roman"/>
+          <w:lang w:bidi="he-IL"/>
+        </w:rPr>
+        <w:t>)</w:t>
+      </w:r>
+      <w:r>
+        <w:rPr>
+          <w:rFonts w:asciiTheme="majorBidi" w:hAnsiTheme="majorBidi" w:cs="Times New Roman"/>
+          <w:lang w:bidi="he-IL"/>
+        </w:rPr>
+        <w:t>.</w:t>
+      </w:r>
+    </w:p>
+    <w:p>
+      <w:pPr>
+        <w:spacing w:after="0"/>
+        <w:ind w:left="720"/>
+        <w:rPr>
+          <w:rFonts w:asciiTheme="majorBidi" w:hAnsiTheme="majorBidi" w:cs="Times New Roman"/>
+          <w:lang w:bidi="he-IL"/>
+        </w:rPr>
+      </w:pPr>
+      <w:r>
+        <w:rPr>
+          <w:rFonts w:asciiTheme="majorBidi" w:hAnsiTheme="majorBidi" w:cs="Times New Roman"/>
+          <w:lang w:bidi="he-IL"/>
+        </w:rPr>
+        <w:t>There sometimes occurs a state of spiritual arousal in the person, which isn’t preceded by any effort or preparation at all</w:t>
+      </w:r>
+      <w:r>
+        <w:rPr>
+          <w:rFonts w:asciiTheme="majorBidi" w:hAnsiTheme="majorBidi" w:cs="Times New Roman"/>
+          <w:lang w:bidi="he-IL"/>
+        </w:rPr>
+        <w:t xml:space="preserve"> . . . truly an arousal from above.</w:t>
+      </w:r>
+    </w:p>
+    <w:p>
+      <w:pPr>
+        <w:spacing w:after="0"/>
+        <w:rPr>
+          <w:rFonts w:asciiTheme="majorBidi" w:hAnsiTheme="majorBidi" w:cs="Times New Roman"/>
+          <w:lang w:bidi="he-IL"/>
+        </w:rPr>
+      </w:pPr>
+      <w:r>
+        <w:rPr>
+          <w:rFonts w:asciiTheme="majorBidi" w:hAnsiTheme="majorBidi" w:cs="Times New Roman"/>
+          <w:lang w:bidi="he-IL"/>
+        </w:rPr>
+        <w:t>And again,</w:t>
+      </w:r>
+    </w:p>
+    <w:p>
+      <w:pPr>
+        <w:spacing w:after="0"/>
+        <w:rPr>
+          <w:rFonts w:asciiTheme="majorBidi" w:hAnsiTheme="majorBidi" w:cs="Times New Roman"/>
+          <w:lang w:bidi="he-IL"/>
+        </w:rPr>
+      </w:pPr>
+    </w:p>
+    <w:p>
+      <w:pPr>
+        <w:spacing w:after="0"/>
+        <w:rPr>
+          <w:rFonts w:asciiTheme="majorBidi" w:hAnsiTheme="majorBidi" w:cs="Times New Roman"/>
+          <w:lang w:bidi="he-IL"/>
+        </w:rPr>
+      </w:pPr>
+    </w:p>
+    <w:p>
+      <w:pPr>
+        <w:spacing w:after="0"/>
+        <w:rPr>
+          <w:rFonts w:asciiTheme="majorBidi" w:hAnsiTheme="majorBidi" w:cs="Times New Roman"/>
+          <w:lang w:bidi="he-IL"/>
+        </w:rPr>
+      </w:pPr>
+      <w:r>
+        <w:rPr>
+          <w:rFonts w:asciiTheme="majorBidi" w:hAnsiTheme="majorBidi" w:cs="Times New Roman"/>
+          <w:lang w:bidi="he-IL"/>
+        </w:rPr>
+        <w:t>They are straightforward, but the third paragraph is much more difficult to understand. You get the feeling that R. Kook was too overcome with emotion to finish his idea on paper.</w:t>
+      </w:r>
     </w:p>
     <w:p>
       <w:pPr>
         <w:pStyle w:val="Heading1"/>
       </w:pPr>
+      <w:bookmarkStart w:id="0" w:name="_GoBack"/>
+      <w:bookmarkEnd w:id="0"/>
     </w:p>
     <w:p>
       <w:pPr>
@@ -5525,7 +5939,7 @@
 </file>
 
 <file path=customXml/itemProps1.xml><?xml version="1.0" encoding="utf-8"?>
-<ds:datastoreItem xmlns:ds="http://schemas.openxmlformats.org/officeDocument/2006/customXml" ds:itemID="{A702665D-ACA0-451C-82FC-783FDA60C162}">
+<ds:datastoreItem xmlns:ds="http://schemas.openxmlformats.org/officeDocument/2006/customXml" ds:itemID="{C782F690-3BF4-4908-9262-6A0FE034844F}">
   <ds:schemaRefs>
     <ds:schemaRef ds:uri="http://schemas.openxmlformats.org/officeDocument/2006/bibliography"/>
   </ds:schemaRefs>

</xml_diff>

<commit_message>
the first finished version
</commit_message>
<xml_diff>
--- a/ch1.docx
+++ b/ch1.docx
@@ -10,19 +10,13 @@
         <w:t xml:space="preserve">A </w:t>
       </w:r>
       <w:r>
-        <w:t>T</w:t>
-      </w:r>
-      <w:r>
-        <w:t xml:space="preserve">entative </w:t>
-      </w:r>
-      <w:r>
         <w:t>Source</w:t>
       </w:r>
       <w:r>
-        <w:t xml:space="preserve"> of</w:t>
-      </w:r>
-      <w:r>
-        <w:t xml:space="preserve"> </w:t>
+        <w:t xml:space="preserve"> </w:t>
+      </w:r>
+      <w:r>
+        <w:t xml:space="preserve">for </w:t>
       </w:r>
       <w:proofErr w:type="spellStart"/>
       <w:r>
@@ -47,6 +41,9 @@
       <w:proofErr w:type="spellEnd"/>
       <w:r>
         <w:t xml:space="preserve"> Chapter 1</w:t>
+      </w:r>
+      <w:r>
+        <w:t xml:space="preserve"> and 2</w:t>
       </w:r>
     </w:p>
     <w:p>
@@ -55,6 +52,12 @@
           <w:rFonts w:asciiTheme="majorBidi" w:hAnsiTheme="majorBidi" w:cstheme="majorBidi"/>
         </w:rPr>
       </w:pPr>
+      <w:r>
+        <w:rPr>
+          <w:rFonts w:asciiTheme="majorBidi" w:hAnsiTheme="majorBidi" w:cstheme="majorBidi"/>
+        </w:rPr>
+        <w:t>Chaim Katz</w:t>
+      </w:r>
     </w:p>
     <w:p>
       <w:pPr>
@@ -474,6 +477,19 @@
     </w:p>
     <w:p>
       <w:pPr>
+        <w:pStyle w:val="poetry"/>
+        <w:shd w:val="clear" w:color="auto" w:fill="FFFFFF"/>
+        <w:spacing w:before="0" w:beforeAutospacing="0" w:after="0" w:afterAutospacing="0"/>
+        <w:rPr>
+          <w:rFonts w:eastAsiaTheme="minorHAnsi"/>
+          <w:sz w:val="22"/>
+          <w:szCs w:val="22"/>
+          <w:lang w:bidi="ar-SA"/>
+        </w:rPr>
+      </w:pPr>
+    </w:p>
+    <w:p>
+      <w:pPr>
         <w:bidi/>
         <w:ind w:left="720"/>
         <w:rPr>
@@ -741,25 +757,25 @@
         <w:rPr>
           <w:rFonts w:asciiTheme="majorBidi" w:hAnsiTheme="majorBidi" w:cstheme="majorBidi"/>
         </w:rPr>
-        <w:t xml:space="preserve"> bad </w:t>
-      </w:r>
-      <w:r>
-        <w:rPr>
-          <w:rFonts w:asciiTheme="majorBidi" w:hAnsiTheme="majorBidi" w:cstheme="majorBidi"/>
-        </w:rPr>
-        <w:t>actions</w:t>
-      </w:r>
-      <w:r>
-        <w:rPr>
-          <w:rFonts w:asciiTheme="majorBidi" w:hAnsiTheme="majorBidi" w:cstheme="majorBidi"/>
-        </w:rPr>
-        <w:t xml:space="preserve"> </w:t>
-      </w:r>
-      <w:r>
-        <w:rPr>
-          <w:rFonts w:asciiTheme="majorBidi" w:hAnsiTheme="majorBidi" w:cstheme="majorBidi"/>
-        </w:rPr>
-        <w:t>leads to</w:t>
+        <w:t xml:space="preserve"> </w:t>
+      </w:r>
+      <w:r>
+        <w:rPr>
+          <w:rFonts w:asciiTheme="majorBidi" w:hAnsiTheme="majorBidi" w:cstheme="majorBidi"/>
+        </w:rPr>
+        <w:t>misdeeds</w:t>
+      </w:r>
+      <w:r>
+        <w:rPr>
+          <w:rFonts w:asciiTheme="majorBidi" w:hAnsiTheme="majorBidi" w:cstheme="majorBidi"/>
+        </w:rPr>
+        <w:t xml:space="preserve"> </w:t>
+      </w:r>
+      <w:r>
+        <w:rPr>
+          <w:rFonts w:asciiTheme="majorBidi" w:hAnsiTheme="majorBidi" w:cstheme="majorBidi"/>
+        </w:rPr>
+        <w:t>lead to</w:t>
       </w:r>
       <w:r>
         <w:rPr>
@@ -789,19 +805,49 @@
         <w:rPr>
           <w:rFonts w:asciiTheme="majorBidi" w:hAnsiTheme="majorBidi" w:cstheme="majorBidi"/>
         </w:rPr>
-        <w:t>one</w:t>
-      </w:r>
-      <w:r>
-        <w:rPr>
-          <w:rFonts w:asciiTheme="majorBidi" w:hAnsiTheme="majorBidi" w:cstheme="majorBidi"/>
-        </w:rPr>
-        <w:t xml:space="preserve"> recognizes clearly that </w:t>
-      </w:r>
-      <w:r>
-        <w:rPr>
-          <w:rFonts w:asciiTheme="majorBidi" w:hAnsiTheme="majorBidi" w:cstheme="majorBidi"/>
-        </w:rPr>
-        <w:t>only he and</w:t>
+        <w:t>the clarification, when he</w:t>
+      </w:r>
+      <w:r>
+        <w:rPr>
+          <w:rFonts w:asciiTheme="majorBidi" w:hAnsiTheme="majorBidi" w:cstheme="majorBidi"/>
+        </w:rPr>
+        <w:t xml:space="preserve"> clearly </w:t>
+      </w:r>
+      <w:r>
+        <w:rPr>
+          <w:rFonts w:asciiTheme="majorBidi" w:hAnsiTheme="majorBidi" w:cstheme="majorBidi"/>
+        </w:rPr>
+        <w:t xml:space="preserve">recognizes </w:t>
+      </w:r>
+      <w:r>
+        <w:rPr>
+          <w:rFonts w:asciiTheme="majorBidi" w:hAnsiTheme="majorBidi" w:cstheme="majorBidi"/>
+        </w:rPr>
+        <w:t xml:space="preserve">that </w:t>
+      </w:r>
+      <w:r>
+        <w:rPr>
+          <w:rFonts w:asciiTheme="majorBidi" w:hAnsiTheme="majorBidi" w:cstheme="majorBidi"/>
+        </w:rPr>
+        <w:t>he</w:t>
+      </w:r>
+      <w:r>
+        <w:rPr>
+          <w:rFonts w:asciiTheme="majorBidi" w:hAnsiTheme="majorBidi" w:cstheme="majorBidi"/>
+        </w:rPr>
+        <w:t xml:space="preserve"> alone</w:t>
+      </w:r>
+      <w:r>
+        <w:rPr>
+          <w:rFonts w:asciiTheme="majorBidi" w:hAnsiTheme="majorBidi" w:cstheme="majorBidi"/>
+        </w:rPr>
+        <w:t xml:space="preserve"> </w:t>
+      </w:r>
+      <w:r>
+        <w:rPr>
+          <w:rFonts w:asciiTheme="majorBidi" w:hAnsiTheme="majorBidi" w:cstheme="majorBidi"/>
+        </w:rPr>
+        <w:t>through</w:t>
       </w:r>
       <w:r>
         <w:rPr>
@@ -831,7 +877,7 @@
         <w:rPr>
           <w:rFonts w:asciiTheme="majorBidi" w:hAnsiTheme="majorBidi" w:cstheme="majorBidi"/>
         </w:rPr>
-        <w:t>are</w:t>
+        <w:t>is</w:t>
       </w:r>
       <w:r>
         <w:rPr>
@@ -933,7 +979,13 @@
         <w:rPr>
           <w:rFonts w:asciiTheme="majorBidi" w:hAnsiTheme="majorBidi" w:cstheme="majorBidi"/>
         </w:rPr>
-        <w:t xml:space="preserve">firstly </w:t>
+        <w:t>primarily</w:t>
+      </w:r>
+      <w:r>
+        <w:rPr>
+          <w:rFonts w:asciiTheme="majorBidi" w:hAnsiTheme="majorBidi" w:cstheme="majorBidi"/>
+        </w:rPr>
+        <w:t xml:space="preserve"> </w:t>
       </w:r>
       <w:r>
         <w:rPr>
@@ -963,43 +1015,19 @@
         <w:rPr>
           <w:rFonts w:asciiTheme="majorBidi" w:hAnsiTheme="majorBidi" w:cstheme="majorBidi"/>
         </w:rPr>
-        <w:t>or physical</w:t>
-      </w:r>
-      <w:r>
-        <w:rPr>
-          <w:rFonts w:asciiTheme="majorBidi" w:hAnsiTheme="majorBidi" w:cstheme="majorBidi"/>
-        </w:rPr>
-        <w:t xml:space="preserve"> health.</w:t>
-      </w:r>
-      <w:r>
-        <w:rPr>
-          <w:rFonts w:asciiTheme="majorBidi" w:hAnsiTheme="majorBidi" w:cstheme="majorBidi"/>
-        </w:rPr>
-        <w:t xml:space="preserve"> </w:t>
-      </w:r>
-      <w:r>
-        <w:rPr>
-          <w:rFonts w:asciiTheme="majorBidi" w:hAnsiTheme="majorBidi" w:cstheme="majorBidi"/>
-        </w:rPr>
-        <w:t>Such a person is sinning against</w:t>
-      </w:r>
-      <w:r>
-        <w:rPr>
-          <w:rFonts w:asciiTheme="majorBidi" w:hAnsiTheme="majorBidi" w:cstheme="majorBidi"/>
-        </w:rPr>
-        <w:t xml:space="preserve"> </w:t>
-      </w:r>
-      <w:r>
-        <w:rPr>
-          <w:rFonts w:asciiTheme="majorBidi" w:hAnsiTheme="majorBidi" w:cstheme="majorBidi"/>
-        </w:rPr>
-        <w:t xml:space="preserve">nature. </w:t>
-      </w:r>
-      <w:r>
-        <w:rPr>
-          <w:rFonts w:asciiTheme="majorBidi" w:hAnsiTheme="majorBidi" w:cstheme="majorBidi"/>
-        </w:rPr>
-        <w:t xml:space="preserve">Similarly, </w:t>
+        <w:t xml:space="preserve">or </w:t>
+      </w:r>
+      <w:r>
+        <w:rPr>
+          <w:rFonts w:asciiTheme="majorBidi" w:hAnsiTheme="majorBidi" w:cstheme="majorBidi"/>
+        </w:rPr>
+        <w:t>health.</w:t>
+      </w:r>
+      <w:r>
+        <w:rPr>
+          <w:rFonts w:asciiTheme="majorBidi" w:hAnsiTheme="majorBidi" w:cstheme="majorBidi"/>
+        </w:rPr>
+        <w:t xml:space="preserve"> </w:t>
       </w:r>
       <w:proofErr w:type="spellStart"/>
       <w:r>
@@ -1013,45 +1041,61 @@
         <w:rPr>
           <w:rFonts w:asciiTheme="majorBidi" w:hAnsiTheme="majorBidi" w:cstheme="majorBidi"/>
         </w:rPr>
-        <w:t xml:space="preserve"> Kook describes one who sins against natural ethics and one who sins against natural aspects of the Torah. </w:t>
-      </w:r>
-      <w:r>
-        <w:rPr>
-          <w:rFonts w:asciiTheme="majorBidi" w:hAnsiTheme="majorBidi" w:cstheme="majorBidi"/>
-        </w:rPr>
-        <w:t xml:space="preserve">Concerning ethics, </w:t>
-      </w:r>
-      <w:proofErr w:type="spellStart"/>
-      <w:r>
-        <w:rPr>
-          <w:rFonts w:asciiTheme="majorBidi" w:hAnsiTheme="majorBidi" w:cstheme="majorBidi"/>
-        </w:rPr>
-        <w:t>Rav</w:t>
-      </w:r>
-      <w:proofErr w:type="spellEnd"/>
-      <w:r>
-        <w:rPr>
-          <w:rFonts w:asciiTheme="majorBidi" w:hAnsiTheme="majorBidi" w:cstheme="majorBidi"/>
-        </w:rPr>
-        <w:t xml:space="preserve"> Kook might</w:t>
-      </w:r>
-      <w:r>
-        <w:rPr>
-          <w:rFonts w:asciiTheme="majorBidi" w:hAnsiTheme="majorBidi" w:cstheme="majorBidi"/>
-        </w:rPr>
-        <w:t xml:space="preserve"> </w:t>
-      </w:r>
-      <w:r>
-        <w:rPr>
-          <w:rFonts w:asciiTheme="majorBidi" w:hAnsiTheme="majorBidi" w:cstheme="majorBidi"/>
-        </w:rPr>
-        <w:t>be thinking of</w:t>
-      </w:r>
-      <w:r>
-        <w:rPr>
-          <w:rFonts w:asciiTheme="majorBidi" w:hAnsiTheme="majorBidi" w:cstheme="majorBidi"/>
-        </w:rPr>
-        <w:t xml:space="preserve"> the</w:t>
+        <w:t xml:space="preserve"> Kook </w:t>
+      </w:r>
+      <w:r>
+        <w:rPr>
+          <w:rFonts w:asciiTheme="majorBidi" w:hAnsiTheme="majorBidi" w:cstheme="majorBidi"/>
+        </w:rPr>
+        <w:t>also includ</w:t>
+      </w:r>
+      <w:r>
+        <w:rPr>
+          <w:rFonts w:asciiTheme="majorBidi" w:hAnsiTheme="majorBidi" w:cstheme="majorBidi"/>
+        </w:rPr>
+        <w:t xml:space="preserve">es </w:t>
+      </w:r>
+      <w:r>
+        <w:rPr>
+          <w:rFonts w:asciiTheme="majorBidi" w:hAnsiTheme="majorBidi" w:cstheme="majorBidi"/>
+        </w:rPr>
+        <w:t xml:space="preserve">one who sins against natural ethics and natural aspects of the Torah. </w:t>
+      </w:r>
+      <w:r>
+        <w:rPr>
+          <w:rFonts w:asciiTheme="majorBidi" w:hAnsiTheme="majorBidi" w:cstheme="majorBidi"/>
+        </w:rPr>
+        <w:t xml:space="preserve">Though I’m not sure, the sins in ethics </w:t>
+      </w:r>
+      <w:r>
+        <w:rPr>
+          <w:rFonts w:asciiTheme="majorBidi" w:hAnsiTheme="majorBidi" w:cstheme="majorBidi"/>
+        </w:rPr>
+        <w:t>might</w:t>
+      </w:r>
+      <w:r>
+        <w:rPr>
+          <w:rFonts w:asciiTheme="majorBidi" w:hAnsiTheme="majorBidi" w:cstheme="majorBidi"/>
+        </w:rPr>
+        <w:t xml:space="preserve"> </w:t>
+      </w:r>
+      <w:r>
+        <w:rPr>
+          <w:rFonts w:asciiTheme="majorBidi" w:hAnsiTheme="majorBidi" w:cstheme="majorBidi"/>
+        </w:rPr>
+        <w:t xml:space="preserve">be </w:t>
+      </w:r>
+      <w:r>
+        <w:rPr>
+          <w:rFonts w:asciiTheme="majorBidi" w:hAnsiTheme="majorBidi" w:cstheme="majorBidi"/>
+        </w:rPr>
+        <w:t>similar to t</w:t>
+      </w:r>
+      <w:r>
+        <w:rPr>
+          <w:rFonts w:asciiTheme="majorBidi" w:hAnsiTheme="majorBidi" w:cstheme="majorBidi"/>
+        </w:rPr>
+        <w:t>he</w:t>
       </w:r>
       <w:r>
         <w:rPr>
@@ -1085,7 +1129,25 @@
         <w:rPr>
           <w:rFonts w:asciiTheme="majorBidi" w:hAnsiTheme="majorBidi" w:cstheme="majorBidi"/>
         </w:rPr>
-        <w:t xml:space="preserve">(and sometimes fatal) </w:t>
+        <w:t xml:space="preserve">(and </w:t>
+      </w:r>
+      <w:r>
+        <w:rPr>
+          <w:rFonts w:asciiTheme="majorBidi" w:hAnsiTheme="majorBidi" w:cstheme="majorBidi"/>
+        </w:rPr>
+        <w:t>even</w:t>
+      </w:r>
+      <w:r>
+        <w:rPr>
+          <w:rFonts w:asciiTheme="majorBidi" w:hAnsiTheme="majorBidi" w:cstheme="majorBidi"/>
+        </w:rPr>
+        <w:t xml:space="preserve"> dangerous</w:t>
+      </w:r>
+      <w:r>
+        <w:rPr>
+          <w:rFonts w:asciiTheme="majorBidi" w:hAnsiTheme="majorBidi" w:cstheme="majorBidi"/>
+        </w:rPr>
+        <w:t xml:space="preserve">) </w:t>
       </w:r>
       <w:r>
         <w:rPr>
@@ -1117,223 +1179,95 @@
         <w:rPr>
           <w:rFonts w:asciiTheme="majorBidi" w:hAnsiTheme="majorBidi" w:cstheme="majorBidi"/>
         </w:rPr>
+        <w:t xml:space="preserve">. The sins in Torah might include </w:t>
+      </w:r>
+      <w:r>
+        <w:rPr>
+          <w:rFonts w:asciiTheme="majorBidi" w:hAnsiTheme="majorBidi" w:cstheme="majorBidi"/>
+        </w:rPr>
+        <w:t xml:space="preserve">one </w:t>
+      </w:r>
+      <w:r>
+        <w:rPr>
+          <w:rFonts w:asciiTheme="majorBidi" w:hAnsiTheme="majorBidi" w:cstheme="majorBidi"/>
+        </w:rPr>
+        <w:t>who fast</w:t>
+      </w:r>
+      <w:r>
+        <w:rPr>
+          <w:rFonts w:asciiTheme="majorBidi" w:hAnsiTheme="majorBidi" w:cstheme="majorBidi"/>
+        </w:rPr>
+        <w:t>s</w:t>
+      </w:r>
+      <w:r>
+        <w:rPr>
+          <w:rFonts w:asciiTheme="majorBidi" w:hAnsiTheme="majorBidi" w:cstheme="majorBidi"/>
+        </w:rPr>
+        <w:t xml:space="preserve"> </w:t>
+      </w:r>
+      <w:r>
+        <w:rPr>
+          <w:rFonts w:asciiTheme="majorBidi" w:hAnsiTheme="majorBidi" w:cstheme="majorBidi"/>
+        </w:rPr>
+        <w:t xml:space="preserve">although </w:t>
+      </w:r>
+      <w:r>
+        <w:rPr>
+          <w:rFonts w:asciiTheme="majorBidi" w:hAnsiTheme="majorBidi" w:cstheme="majorBidi"/>
+        </w:rPr>
+        <w:t xml:space="preserve">he is unable to handle </w:t>
+      </w:r>
+      <w:r>
+        <w:rPr>
+          <w:rFonts w:asciiTheme="majorBidi" w:hAnsiTheme="majorBidi" w:cstheme="majorBidi"/>
+        </w:rPr>
+        <w:t>fasting</w:t>
+      </w:r>
+      <w:r>
+        <w:rPr>
+          <w:rFonts w:asciiTheme="majorBidi" w:hAnsiTheme="majorBidi" w:cstheme="majorBidi"/>
+        </w:rPr>
+        <w:t xml:space="preserve"> (</w:t>
+      </w:r>
+      <w:proofErr w:type="spellStart"/>
+      <w:r>
+        <w:rPr>
+          <w:rFonts w:asciiTheme="majorBidi" w:hAnsiTheme="majorBidi" w:cstheme="majorBidi"/>
+        </w:rPr>
+        <w:t>Taanit</w:t>
+      </w:r>
+      <w:proofErr w:type="spellEnd"/>
+      <w:r>
+        <w:rPr>
+          <w:rFonts w:asciiTheme="majorBidi" w:hAnsiTheme="majorBidi" w:cstheme="majorBidi"/>
+        </w:rPr>
+        <w:t xml:space="preserve"> 11b </w:t>
+      </w:r>
+      <w:r>
+        <w:rPr>
+          <w:rFonts w:asciiTheme="majorBidi" w:hAnsiTheme="majorBidi" w:cstheme="majorBidi" w:hint="cs"/>
+          <w:rtl/>
+          <w:lang w:bidi="he-IL"/>
+        </w:rPr>
+        <w:t>דלא מצי לצעורי נפשיה</w:t>
+      </w:r>
+      <w:r>
+        <w:rPr>
+          <w:rFonts w:asciiTheme="majorBidi" w:hAnsiTheme="majorBidi" w:cstheme="majorBidi"/>
+        </w:rPr>
+        <w:t>)</w:t>
+      </w:r>
+      <w:r>
+        <w:rPr>
+          <w:rFonts w:asciiTheme="majorBidi" w:hAnsiTheme="majorBidi" w:cstheme="majorBidi"/>
+        </w:rPr>
+        <w:t xml:space="preserve"> [2]</w:t>
+      </w:r>
+      <w:r>
+        <w:rPr>
+          <w:rFonts w:asciiTheme="majorBidi" w:hAnsiTheme="majorBidi" w:cstheme="majorBidi"/>
+        </w:rPr>
         <w:t>.</w:t>
-      </w:r>
-      <w:r>
-        <w:rPr>
-          <w:rFonts w:asciiTheme="majorBidi" w:hAnsiTheme="majorBidi" w:cstheme="majorBidi"/>
-        </w:rPr>
-        <w:t xml:space="preserve"> </w:t>
-      </w:r>
-      <w:r>
-        <w:rPr>
-          <w:rFonts w:asciiTheme="majorBidi" w:hAnsiTheme="majorBidi" w:cstheme="majorBidi"/>
-        </w:rPr>
-        <w:t>An example of a sin against Torah is maybe</w:t>
-      </w:r>
-      <w:r>
-        <w:rPr>
-          <w:rFonts w:asciiTheme="majorBidi" w:hAnsiTheme="majorBidi" w:cstheme="majorBidi"/>
-        </w:rPr>
-        <w:t xml:space="preserve"> </w:t>
-      </w:r>
-      <w:r>
-        <w:rPr>
-          <w:rFonts w:asciiTheme="majorBidi" w:hAnsiTheme="majorBidi" w:cstheme="majorBidi"/>
-        </w:rPr>
-        <w:t xml:space="preserve">one </w:t>
-      </w:r>
-      <w:r>
-        <w:rPr>
-          <w:rFonts w:asciiTheme="majorBidi" w:hAnsiTheme="majorBidi" w:cstheme="majorBidi"/>
-        </w:rPr>
-        <w:t>who fast</w:t>
-      </w:r>
-      <w:r>
-        <w:rPr>
-          <w:rFonts w:asciiTheme="majorBidi" w:hAnsiTheme="majorBidi" w:cstheme="majorBidi"/>
-        </w:rPr>
-        <w:t>s</w:t>
-      </w:r>
-      <w:r>
-        <w:rPr>
-          <w:rFonts w:asciiTheme="majorBidi" w:hAnsiTheme="majorBidi" w:cstheme="majorBidi"/>
-        </w:rPr>
-        <w:t xml:space="preserve"> </w:t>
-      </w:r>
-      <w:r>
-        <w:rPr>
-          <w:rFonts w:asciiTheme="majorBidi" w:hAnsiTheme="majorBidi" w:cstheme="majorBidi"/>
-        </w:rPr>
-        <w:t xml:space="preserve">although </w:t>
-      </w:r>
-      <w:r>
-        <w:rPr>
-          <w:rFonts w:asciiTheme="majorBidi" w:hAnsiTheme="majorBidi" w:cstheme="majorBidi"/>
-        </w:rPr>
-        <w:t xml:space="preserve">he is unable to handle </w:t>
-      </w:r>
-      <w:r>
-        <w:rPr>
-          <w:rFonts w:asciiTheme="majorBidi" w:hAnsiTheme="majorBidi" w:cstheme="majorBidi"/>
-        </w:rPr>
-        <w:t>it</w:t>
-      </w:r>
-      <w:r>
-        <w:rPr>
-          <w:rFonts w:asciiTheme="majorBidi" w:hAnsiTheme="majorBidi" w:cstheme="majorBidi"/>
-        </w:rPr>
-        <w:t xml:space="preserve"> (</w:t>
-      </w:r>
-      <w:proofErr w:type="spellStart"/>
-      <w:r>
-        <w:rPr>
-          <w:rFonts w:asciiTheme="majorBidi" w:hAnsiTheme="majorBidi" w:cstheme="majorBidi"/>
-        </w:rPr>
-        <w:t>Taanit</w:t>
-      </w:r>
-      <w:proofErr w:type="spellEnd"/>
-      <w:r>
-        <w:rPr>
-          <w:rFonts w:asciiTheme="majorBidi" w:hAnsiTheme="majorBidi" w:cstheme="majorBidi"/>
-        </w:rPr>
-        <w:t xml:space="preserve"> 11b </w:t>
-      </w:r>
-      <w:r>
-        <w:rPr>
-          <w:rFonts w:asciiTheme="majorBidi" w:hAnsiTheme="majorBidi" w:cstheme="majorBidi" w:hint="cs"/>
-          <w:rtl/>
-          <w:lang w:bidi="he-IL"/>
-        </w:rPr>
-        <w:t>דלא מצי לצעורי נפשיה</w:t>
-      </w:r>
-      <w:r>
-        <w:rPr>
-          <w:rFonts w:asciiTheme="majorBidi" w:hAnsiTheme="majorBidi" w:cstheme="majorBidi"/>
-        </w:rPr>
-        <w:t>)</w:t>
-      </w:r>
-      <w:r>
-        <w:rPr>
-          <w:rFonts w:asciiTheme="majorBidi" w:hAnsiTheme="majorBidi" w:cstheme="majorBidi"/>
-        </w:rPr>
-        <w:t xml:space="preserve"> [2]</w:t>
-      </w:r>
-      <w:r>
-        <w:rPr>
-          <w:rFonts w:asciiTheme="majorBidi" w:hAnsiTheme="majorBidi" w:cstheme="majorBidi"/>
-        </w:rPr>
-        <w:t>.</w:t>
-      </w:r>
-      <w:r>
-        <w:rPr>
-          <w:rFonts w:asciiTheme="majorBidi" w:hAnsiTheme="majorBidi" w:cstheme="majorBidi"/>
-        </w:rPr>
-        <w:t xml:space="preserve"> </w:t>
-      </w:r>
-      <w:proofErr w:type="spellStart"/>
-      <w:r>
-        <w:rPr>
-          <w:rFonts w:asciiTheme="majorBidi" w:hAnsiTheme="majorBidi" w:cstheme="majorBidi"/>
-        </w:rPr>
-        <w:t>Rav</w:t>
-      </w:r>
-      <w:proofErr w:type="spellEnd"/>
-      <w:r>
-        <w:rPr>
-          <w:rFonts w:asciiTheme="majorBidi" w:hAnsiTheme="majorBidi" w:cstheme="majorBidi"/>
-        </w:rPr>
-        <w:t xml:space="preserve"> Kook </w:t>
-      </w:r>
-      <w:r>
-        <w:rPr>
-          <w:rFonts w:asciiTheme="majorBidi" w:hAnsiTheme="majorBidi" w:cstheme="majorBidi"/>
-        </w:rPr>
-        <w:t xml:space="preserve">in the following paragraph </w:t>
-      </w:r>
-      <w:r>
-        <w:rPr>
-          <w:rFonts w:asciiTheme="majorBidi" w:hAnsiTheme="majorBidi" w:cstheme="majorBidi"/>
-        </w:rPr>
-        <w:t xml:space="preserve">speaks about </w:t>
-      </w:r>
-      <w:r>
-        <w:rPr>
-          <w:rFonts w:asciiTheme="majorBidi" w:hAnsiTheme="majorBidi" w:cstheme="majorBidi"/>
-        </w:rPr>
-        <w:t xml:space="preserve">a </w:t>
-      </w:r>
-      <w:r>
-        <w:rPr>
-          <w:rFonts w:asciiTheme="majorBidi" w:hAnsiTheme="majorBidi" w:cstheme="majorBidi"/>
-        </w:rPr>
-        <w:t xml:space="preserve">natural </w:t>
-      </w:r>
-      <w:r>
-        <w:rPr>
-          <w:rFonts w:asciiTheme="majorBidi" w:hAnsiTheme="majorBidi" w:cstheme="majorBidi"/>
-        </w:rPr>
-        <w:t xml:space="preserve">spiritual, </w:t>
-      </w:r>
-      <w:r>
-        <w:rPr>
-          <w:rFonts w:asciiTheme="majorBidi" w:hAnsiTheme="majorBidi" w:cstheme="majorBidi"/>
-        </w:rPr>
-        <w:t>repentance ––</w:t>
-      </w:r>
-      <w:r>
-        <w:rPr>
-          <w:rFonts w:asciiTheme="majorBidi" w:hAnsiTheme="majorBidi" w:cstheme="majorBidi"/>
-        </w:rPr>
-        <w:t>pangs of</w:t>
-      </w:r>
-      <w:r>
-        <w:rPr>
-          <w:rFonts w:asciiTheme="majorBidi" w:hAnsiTheme="majorBidi" w:cstheme="majorBidi"/>
-        </w:rPr>
-        <w:t xml:space="preserve"> remorse</w:t>
-      </w:r>
-      <w:r>
-        <w:rPr>
-          <w:rFonts w:asciiTheme="majorBidi" w:hAnsiTheme="majorBidi" w:cstheme="majorBidi"/>
-        </w:rPr>
-        <w:t xml:space="preserve"> that </w:t>
-      </w:r>
-      <w:r>
-        <w:rPr>
-          <w:rFonts w:asciiTheme="majorBidi" w:hAnsiTheme="majorBidi" w:cstheme="majorBidi"/>
-        </w:rPr>
-        <w:t>motivate the sinner</w:t>
-      </w:r>
-      <w:r>
-        <w:rPr>
-          <w:rFonts w:asciiTheme="majorBidi" w:hAnsiTheme="majorBidi" w:cstheme="majorBidi"/>
-        </w:rPr>
-        <w:t xml:space="preserve"> </w:t>
-      </w:r>
-      <w:r>
-        <w:rPr>
-          <w:rFonts w:asciiTheme="majorBidi" w:hAnsiTheme="majorBidi" w:cstheme="majorBidi"/>
-        </w:rPr>
-        <w:t>(</w:t>
-      </w:r>
-      <w:r>
-        <w:rPr>
-          <w:rFonts w:asciiTheme="majorBidi" w:hAnsiTheme="majorBidi" w:cstheme="majorBidi"/>
-        </w:rPr>
-        <w:t>an upright individual</w:t>
-      </w:r>
-      <w:r>
-        <w:rPr>
-          <w:rFonts w:asciiTheme="majorBidi" w:hAnsiTheme="majorBidi" w:cstheme="majorBidi"/>
-        </w:rPr>
-        <w:t>)</w:t>
-      </w:r>
-      <w:r>
-        <w:rPr>
-          <w:rFonts w:asciiTheme="majorBidi" w:hAnsiTheme="majorBidi" w:cstheme="majorBidi"/>
-        </w:rPr>
-        <w:t xml:space="preserve"> to perform teshuva. </w:t>
       </w:r>
       <w:r>
         <w:rPr>
@@ -1768,6 +1702,15 @@
         </w:rPr>
         <w:t xml:space="preserve"> בקש שלום ורדפהו</w:t>
       </w:r>
+      <w:r>
+        <w:rPr>
+          <w:rFonts w:asciiTheme="majorBidi" w:hAnsiTheme="majorBidi" w:cstheme="majorBidi"/>
+          <w:sz w:val="22"/>
+          <w:szCs w:val="22"/>
+          <w:lang w:val="en"/>
+        </w:rPr>
+        <w:t>.</w:t>
+      </w:r>
     </w:p>
     <w:p>
       <w:pPr>
@@ -1788,9 +1731,21 @@
         <w:rPr>
           <w:rFonts w:asciiTheme="majorBidi" w:hAnsiTheme="majorBidi" w:cstheme="majorBidi"/>
         </w:rPr>
-        <w:t>hey</w:t>
-      </w:r>
-      <w:proofErr w:type="spellEnd"/>
+        <w:t>he</w:t>
+      </w:r>
+      <w:proofErr w:type="spellEnd"/>
+      <w:r>
+        <w:rPr>
+          <w:rFonts w:asciiTheme="majorBidi" w:hAnsiTheme="majorBidi" w:cstheme="majorBidi"/>
+        </w:rPr>
+        <w:t xml:space="preserve"> </w:t>
+      </w:r>
+      <w:r>
+        <w:rPr>
+          <w:rFonts w:asciiTheme="majorBidi" w:hAnsiTheme="majorBidi" w:cstheme="majorBidi"/>
+        </w:rPr>
+        <w:t>three types of repentance</w:t>
+      </w:r>
       <w:r>
         <w:rPr>
           <w:rFonts w:asciiTheme="majorBidi" w:hAnsiTheme="majorBidi" w:cstheme="majorBidi"/>
@@ -2048,13 +2003,39 @@
         <w:rPr>
           <w:rFonts w:asciiTheme="majorBidi" w:hAnsiTheme="majorBidi" w:cstheme="majorBidi"/>
         </w:rPr>
-        <w:t xml:space="preserve"> (In Hassidic thought, repentance (teshuva) is taken literally as ‘returning to G-d’</w:t>
-      </w:r>
-      <w:r>
-        <w:rPr>
-          <w:rFonts w:asciiTheme="majorBidi" w:hAnsiTheme="majorBidi" w:cstheme="majorBidi"/>
-        </w:rPr>
-        <w:t>, not only as repentance from sin.) The</w:t>
+        <w:t xml:space="preserve"> (In Hassidic thought, repentance (teshuva</w:t>
+      </w:r>
+      <w:r>
+        <w:rPr>
+          <w:rFonts w:asciiTheme="majorBidi" w:hAnsiTheme="majorBidi" w:cstheme="majorBidi"/>
+        </w:rPr>
+        <w:t xml:space="preserve"> return</w:t>
+      </w:r>
+      <w:r>
+        <w:rPr>
+          <w:rFonts w:asciiTheme="majorBidi" w:hAnsiTheme="majorBidi" w:cstheme="majorBidi"/>
+        </w:rPr>
+        <w:t>) is taken literally as ‘returning to G-d’</w:t>
+      </w:r>
+      <w:r>
+        <w:rPr>
+          <w:rFonts w:asciiTheme="majorBidi" w:hAnsiTheme="majorBidi" w:cstheme="majorBidi"/>
+        </w:rPr>
+        <w:t xml:space="preserve">, not only as repentance from sin.) </w:t>
+      </w:r>
+    </w:p>
+    <w:p>
+      <w:pPr>
+        <w:spacing w:after="0"/>
+        <w:rPr>
+          <w:rFonts w:asciiTheme="majorBidi" w:hAnsiTheme="majorBidi" w:cstheme="majorBidi"/>
+        </w:rPr>
+      </w:pPr>
+      <w:r>
+        <w:rPr>
+          <w:rFonts w:asciiTheme="majorBidi" w:hAnsiTheme="majorBidi" w:cstheme="majorBidi"/>
+        </w:rPr>
+        <w:t>The</w:t>
       </w:r>
       <w:r>
         <w:rPr>
@@ -2220,21 +2201,7 @@
           <w:rFonts w:asciiTheme="majorBidi" w:eastAsia="Times New Roman" w:hAnsiTheme="majorBidi" w:cstheme="majorBidi"/>
           <w:lang w:val="en" w:bidi="he-IL"/>
         </w:rPr>
-        <w:t xml:space="preserve">to the </w:t>
-      </w:r>
-      <w:r>
-        <w:rPr>
-          <w:rFonts w:asciiTheme="majorBidi" w:eastAsia="Times New Roman" w:hAnsiTheme="majorBidi" w:cstheme="majorBidi"/>
-          <w:lang w:val="en" w:bidi="he-IL"/>
-        </w:rPr>
-        <w:t xml:space="preserve">spelling of the </w:t>
-      </w:r>
-      <w:r>
-        <w:rPr>
-          <w:rFonts w:asciiTheme="majorBidi" w:eastAsia="Times New Roman" w:hAnsiTheme="majorBidi" w:cstheme="majorBidi"/>
-          <w:lang w:val="en" w:bidi="he-IL"/>
-        </w:rPr>
-        <w:t xml:space="preserve">word </w:t>
+        <w:t xml:space="preserve">to the word </w:t>
       </w:r>
       <w:r>
         <w:rPr>
@@ -2464,6 +2431,7 @@
     <w:p>
       <w:pPr>
         <w:bidi/>
+        <w:ind w:left="720"/>
         <w:rPr>
           <w:rFonts w:asciiTheme="majorBidi" w:eastAsia="Times New Roman" w:hAnsiTheme="majorBidi" w:cstheme="majorBidi"/>
           <w:lang w:val="en"/>
@@ -2782,7 +2750,21 @@
           <w:rFonts w:asciiTheme="majorBidi" w:eastAsia="Times New Roman" w:hAnsiTheme="majorBidi" w:cstheme="majorBidi"/>
           <w:lang w:val="en" w:bidi="he-IL"/>
         </w:rPr>
-        <w:t>the name of G-d that was revealed at Sinai.</w:t>
+        <w:t>the name of</w:t>
+      </w:r>
+      <w:r>
+        <w:rPr>
+          <w:rFonts w:asciiTheme="majorBidi" w:eastAsia="Times New Roman" w:hAnsiTheme="majorBidi" w:cstheme="majorBidi"/>
+          <w:lang w:val="en" w:bidi="he-IL"/>
+        </w:rPr>
+        <w:t xml:space="preserve"> G-d</w:t>
+      </w:r>
+      <w:r>
+        <w:rPr>
+          <w:rFonts w:asciiTheme="majorBidi" w:eastAsia="Times New Roman" w:hAnsiTheme="majorBidi" w:cstheme="majorBidi"/>
+          <w:lang w:val="en" w:bidi="he-IL"/>
+        </w:rPr>
+        <w:t xml:space="preserve"> that was revealed at Sinai and that revealed the Torah.</w:t>
       </w:r>
     </w:p>
     <w:p>
@@ -2837,7 +2819,21 @@
           <w:rFonts w:asciiTheme="majorBidi" w:eastAsia="Times New Roman" w:hAnsiTheme="majorBidi" w:cstheme="majorBidi"/>
           <w:lang w:val="en" w:bidi="he-IL"/>
         </w:rPr>
-        <w:t xml:space="preserve"> Kook’s third level:</w:t>
+        <w:t xml:space="preserve"> Kook’s third level</w:t>
+      </w:r>
+      <w:r>
+        <w:rPr>
+          <w:rFonts w:asciiTheme="majorBidi" w:eastAsia="Times New Roman" w:hAnsiTheme="majorBidi" w:cstheme="majorBidi"/>
+          <w:lang w:val="en" w:bidi="he-IL"/>
+        </w:rPr>
+        <w:t xml:space="preserve"> of repentance</w:t>
+      </w:r>
+      <w:r>
+        <w:rPr>
+          <w:rFonts w:asciiTheme="majorBidi" w:eastAsia="Times New Roman" w:hAnsiTheme="majorBidi" w:cstheme="majorBidi"/>
+          <w:lang w:val="en" w:bidi="he-IL"/>
+        </w:rPr>
+        <w:t>:</w:t>
       </w:r>
     </w:p>
     <w:p>
@@ -3373,42 +3369,21 @@
           <w:rFonts w:asciiTheme="majorBidi" w:hAnsiTheme="majorBidi" w:cs="Times New Roman"/>
           <w:lang w:bidi="he-IL"/>
         </w:rPr>
-        <w:t>teshuva form</w:t>
-      </w:r>
-      <w:r>
-        <w:rPr>
-          <w:rFonts w:asciiTheme="majorBidi" w:hAnsiTheme="majorBidi" w:cs="Times New Roman"/>
-          <w:lang w:bidi="he-IL"/>
-        </w:rPr>
-        <w:t>s</w:t>
-      </w:r>
-      <w:r>
-        <w:rPr>
-          <w:rFonts w:asciiTheme="majorBidi" w:hAnsiTheme="majorBidi" w:cs="Times New Roman"/>
-          <w:lang w:bidi="he-IL"/>
-        </w:rPr>
-        <w:t xml:space="preserve"> a</w:t>
-      </w:r>
-      <w:r>
-        <w:rPr>
-          <w:rFonts w:asciiTheme="majorBidi" w:hAnsiTheme="majorBidi" w:cs="Times New Roman"/>
-          <w:lang w:bidi="he-IL"/>
-        </w:rPr>
-        <w:t>re</w:t>
-      </w:r>
-      <w:r>
-        <w:rPr>
-          <w:rFonts w:asciiTheme="majorBidi" w:hAnsiTheme="majorBidi" w:cs="Times New Roman"/>
-          <w:lang w:bidi="he-IL"/>
-        </w:rPr>
-        <w:t xml:space="preserve"> </w:t>
-      </w:r>
-      <w:r>
-        <w:rPr>
-          <w:rFonts w:asciiTheme="majorBidi" w:hAnsiTheme="majorBidi" w:cs="Times New Roman"/>
-          <w:lang w:bidi="he-IL"/>
-        </w:rPr>
-        <w:t>themselves different steps of an ongoing progression</w:t>
+        <w:t xml:space="preserve">teshuva </w:t>
+      </w:r>
+      <w:r>
+        <w:rPr>
+          <w:rFonts w:asciiTheme="majorBidi" w:hAnsiTheme="majorBidi" w:cs="Times New Roman"/>
+          <w:lang w:bidi="he-IL"/>
+        </w:rPr>
+        <w:t>categories form a</w:t>
+      </w:r>
+      <w:r>
+        <w:rPr>
+          <w:rFonts w:asciiTheme="majorBidi" w:hAnsiTheme="majorBidi" w:cs="Times New Roman"/>
+          <w:lang w:bidi="he-IL"/>
+        </w:rPr>
+        <w:t xml:space="preserve"> progression</w:t>
       </w:r>
       <w:r>
         <w:rPr>
@@ -3879,35 +3854,7 @@
           <w:rFonts w:asciiTheme="majorBidi" w:hAnsiTheme="majorBidi" w:cs="Times New Roman"/>
           <w:lang w:bidi="he-IL"/>
         </w:rPr>
-        <w:t xml:space="preserve">and developing those thoughts </w:t>
-      </w:r>
-      <w:r>
-        <w:rPr>
-          <w:rFonts w:asciiTheme="majorBidi" w:hAnsiTheme="majorBidi" w:cs="Times New Roman"/>
-          <w:lang w:bidi="he-IL"/>
-        </w:rPr>
-        <w:t>i</w:t>
-      </w:r>
-      <w:r>
-        <w:rPr>
-          <w:rFonts w:asciiTheme="majorBidi" w:hAnsiTheme="majorBidi" w:cs="Times New Roman"/>
-          <w:lang w:bidi="he-IL"/>
-        </w:rPr>
-        <w:t>n</w:t>
-      </w:r>
-      <w:r>
-        <w:rPr>
-          <w:rFonts w:asciiTheme="majorBidi" w:hAnsiTheme="majorBidi" w:cs="Times New Roman"/>
-          <w:lang w:bidi="he-IL"/>
-        </w:rPr>
-        <w:t xml:space="preserve"> </w:t>
-      </w:r>
-      <w:r>
-        <w:rPr>
-          <w:rFonts w:asciiTheme="majorBidi" w:hAnsiTheme="majorBidi" w:cs="Times New Roman"/>
-          <w:lang w:bidi="he-IL"/>
-        </w:rPr>
-        <w:t xml:space="preserve">a </w:t>
+        <w:t xml:space="preserve">and developing those ideas in </w:t>
       </w:r>
       <w:r>
         <w:rPr>
@@ -3921,7 +3868,21 @@
           <w:rFonts w:asciiTheme="majorBidi" w:hAnsiTheme="majorBidi" w:cs="Times New Roman"/>
           <w:lang w:bidi="he-IL"/>
         </w:rPr>
+        <w:t>s</w:t>
+      </w:r>
+      <w:r>
+        <w:rPr>
+          <w:rFonts w:asciiTheme="majorBidi" w:hAnsiTheme="majorBidi" w:cs="Times New Roman"/>
+          <w:lang w:bidi="he-IL"/>
+        </w:rPr>
         <w:t>.</w:t>
+      </w:r>
+      <w:r>
+        <w:rPr>
+          <w:rFonts w:asciiTheme="majorBidi" w:hAnsiTheme="majorBidi" w:cs="Times New Roman"/>
+          <w:lang w:bidi="he-IL"/>
+        </w:rPr>
+        <w:t xml:space="preserve"> [5]</w:t>
       </w:r>
     </w:p>
     <w:p>
@@ -3946,262 +3907,85 @@
           <w:rFonts w:asciiTheme="majorBidi" w:hAnsiTheme="majorBidi" w:cs="Times New Roman"/>
           <w:lang w:bidi="he-IL"/>
         </w:rPr>
-        <w:t>On the other hand, it’s possible t</w:t>
-      </w:r>
-      <w:r>
-        <w:rPr>
-          <w:rFonts w:asciiTheme="majorBidi" w:hAnsiTheme="majorBidi" w:cs="Times New Roman"/>
-          <w:lang w:bidi="he-IL"/>
-        </w:rPr>
-        <w:t xml:space="preserve">hat R. Kook was not influenced by the </w:t>
-      </w:r>
-      <w:proofErr w:type="spellStart"/>
-      <w:r>
-        <w:rPr>
-          <w:rFonts w:asciiTheme="majorBidi" w:hAnsiTheme="majorBidi" w:cs="Times New Roman"/>
+        <w:t xml:space="preserve">R. Kook </w:t>
+      </w:r>
+      <w:r>
+        <w:rPr>
+          <w:rFonts w:asciiTheme="majorBidi" w:hAnsiTheme="majorBidi" w:cs="Times New Roman"/>
+          <w:lang w:bidi="he-IL"/>
+        </w:rPr>
+        <w:t>did stud</w:t>
+      </w:r>
+      <w:r>
+        <w:rPr>
+          <w:rFonts w:asciiTheme="majorBidi" w:hAnsiTheme="majorBidi" w:cs="Times New Roman"/>
+          <w:lang w:bidi="he-IL"/>
+        </w:rPr>
+        <w:t>y</w:t>
+      </w:r>
+      <w:r>
+        <w:rPr>
+          <w:rFonts w:asciiTheme="majorBidi" w:hAnsiTheme="majorBidi" w:cs="Times New Roman"/>
+          <w:lang w:bidi="he-IL"/>
+        </w:rPr>
+        <w:t xml:space="preserve"> </w:t>
+      </w:r>
+      <w:proofErr w:type="spellStart"/>
+      <w:r>
+        <w:rPr>
+          <w:rFonts w:asciiTheme="majorBidi" w:hAnsiTheme="majorBidi" w:cstheme="majorBidi"/>
           <w:i/>
           <w:iCs/>
-          <w:lang w:bidi="he-IL"/>
-        </w:rPr>
-        <w:t>Likutei</w:t>
-      </w:r>
-      <w:proofErr w:type="spellEnd"/>
-      <w:r>
-        <w:rPr>
-          <w:rFonts w:asciiTheme="majorBidi" w:hAnsiTheme="majorBidi" w:cs="Times New Roman"/>
-          <w:lang w:bidi="he-IL"/>
-        </w:rPr>
-        <w:t xml:space="preserve"> </w:t>
-      </w:r>
-      <w:r>
-        <w:rPr>
-          <w:rFonts w:asciiTheme="majorBidi" w:hAnsiTheme="majorBidi" w:cs="Times New Roman"/>
+        </w:rPr>
+        <w:t>Likkutei</w:t>
+      </w:r>
+      <w:proofErr w:type="spellEnd"/>
+      <w:r>
+        <w:rPr>
+          <w:rFonts w:asciiTheme="majorBidi" w:hAnsiTheme="majorBidi" w:cstheme="majorBidi"/>
           <w:i/>
           <w:iCs/>
-          <w:lang w:bidi="he-IL"/>
-        </w:rPr>
-        <w:t>Torah</w:t>
-      </w:r>
-      <w:r>
-        <w:rPr>
-          <w:rFonts w:asciiTheme="majorBidi" w:hAnsiTheme="majorBidi" w:cs="Times New Roman"/>
-          <w:lang w:bidi="he-IL"/>
-        </w:rPr>
-        <w:t xml:space="preserve"> at all.</w:t>
-      </w:r>
-      <w:r>
-        <w:rPr>
-          <w:rFonts w:asciiTheme="majorBidi" w:hAnsiTheme="majorBidi" w:cs="Times New Roman"/>
-          <w:lang w:bidi="he-IL"/>
-        </w:rPr>
-        <w:t xml:space="preserve"> Rather he arrived at a similar understanding independently. (</w:t>
-      </w:r>
-      <w:r>
-        <w:rPr>
-          <w:rFonts w:asciiTheme="majorBidi" w:hAnsiTheme="majorBidi" w:cs="Times New Roman"/>
-          <w:lang w:bidi="he-IL"/>
-        </w:rPr>
-        <w:t xml:space="preserve">Possibly </w:t>
-      </w:r>
-      <w:r>
-        <w:rPr>
-          <w:rFonts w:asciiTheme="majorBidi" w:hAnsiTheme="majorBidi" w:cs="Times New Roman"/>
-          <w:lang w:bidi="he-IL"/>
-        </w:rPr>
-        <w:t xml:space="preserve">both R. </w:t>
-      </w:r>
-      <w:proofErr w:type="spellStart"/>
-      <w:r>
-        <w:rPr>
-          <w:rFonts w:asciiTheme="majorBidi" w:hAnsiTheme="majorBidi" w:cs="Times New Roman"/>
-          <w:lang w:bidi="he-IL"/>
-        </w:rPr>
-        <w:t>Shneur</w:t>
-      </w:r>
-      <w:proofErr w:type="spellEnd"/>
-      <w:r>
-        <w:rPr>
-          <w:rFonts w:asciiTheme="majorBidi" w:hAnsiTheme="majorBidi" w:cs="Times New Roman"/>
-          <w:lang w:bidi="he-IL"/>
-        </w:rPr>
-        <w:t xml:space="preserve"> </w:t>
-      </w:r>
-      <w:proofErr w:type="spellStart"/>
-      <w:r>
-        <w:rPr>
-          <w:rFonts w:asciiTheme="majorBidi" w:hAnsiTheme="majorBidi" w:cs="Times New Roman"/>
-          <w:lang w:bidi="he-IL"/>
-        </w:rPr>
-        <w:t>Zalman</w:t>
-      </w:r>
-      <w:proofErr w:type="spellEnd"/>
-      <w:r>
-        <w:rPr>
-          <w:rFonts w:asciiTheme="majorBidi" w:hAnsiTheme="majorBidi" w:cs="Times New Roman"/>
-          <w:lang w:bidi="he-IL"/>
-        </w:rPr>
-        <w:t xml:space="preserve"> of </w:t>
-      </w:r>
-      <w:proofErr w:type="spellStart"/>
-      <w:r>
-        <w:rPr>
-          <w:rFonts w:asciiTheme="majorBidi" w:hAnsiTheme="majorBidi" w:cs="Times New Roman"/>
-          <w:lang w:bidi="he-IL"/>
-        </w:rPr>
-        <w:t>Liadi</w:t>
-      </w:r>
-      <w:proofErr w:type="spellEnd"/>
-      <w:r>
-        <w:rPr>
-          <w:rFonts w:asciiTheme="majorBidi" w:hAnsiTheme="majorBidi" w:cs="Times New Roman"/>
-          <w:lang w:bidi="he-IL"/>
-        </w:rPr>
-        <w:t xml:space="preserve"> and R. Kook </w:t>
-      </w:r>
-      <w:r>
-        <w:rPr>
-          <w:rFonts w:asciiTheme="majorBidi" w:hAnsiTheme="majorBidi" w:cs="Times New Roman"/>
-          <w:lang w:bidi="he-IL"/>
-        </w:rPr>
-        <w:t>relied</w:t>
-      </w:r>
-      <w:r>
-        <w:rPr>
-          <w:rFonts w:asciiTheme="majorBidi" w:hAnsiTheme="majorBidi" w:cs="Times New Roman"/>
-          <w:lang w:bidi="he-IL"/>
-        </w:rPr>
-        <w:t xml:space="preserve"> on the same earlier source</w:t>
-      </w:r>
-      <w:r>
-        <w:rPr>
-          <w:rFonts w:asciiTheme="majorBidi" w:hAnsiTheme="majorBidi" w:cs="Times New Roman"/>
-          <w:lang w:bidi="he-IL"/>
-        </w:rPr>
-        <w:t xml:space="preserve"> that</w:t>
-      </w:r>
-      <w:r>
-        <w:rPr>
-          <w:rFonts w:asciiTheme="majorBidi" w:hAnsiTheme="majorBidi" w:cs="Times New Roman"/>
-          <w:lang w:bidi="he-IL"/>
-        </w:rPr>
-        <w:t xml:space="preserve"> I’m unaware of</w:t>
-      </w:r>
-      <w:r>
-        <w:rPr>
-          <w:rFonts w:asciiTheme="majorBidi" w:hAnsiTheme="majorBidi" w:cs="Times New Roman"/>
-          <w:lang w:bidi="he-IL"/>
-        </w:rPr>
-        <w:t>.)</w:t>
-      </w:r>
-    </w:p>
-    <w:p>
-      <w:pPr>
-        <w:spacing w:after="0"/>
-        <w:rPr>
-          <w:rFonts w:asciiTheme="majorBidi" w:hAnsiTheme="majorBidi" w:cs="Times New Roman"/>
-          <w:lang w:bidi="he-IL"/>
-        </w:rPr>
-      </w:pPr>
-      <w:r>
-        <w:rPr>
-          <w:rFonts w:asciiTheme="majorBidi" w:hAnsiTheme="majorBidi" w:cs="Times New Roman"/>
-          <w:lang w:bidi="he-IL"/>
-        </w:rPr>
-        <w:t xml:space="preserve"> </w:t>
-      </w:r>
-    </w:p>
-    <w:p>
-      <w:pPr>
-        <w:spacing w:after="0"/>
-        <w:rPr>
-          <w:rFonts w:asciiTheme="majorBidi" w:hAnsiTheme="majorBidi" w:cs="Times New Roman"/>
-          <w:lang w:bidi="he-IL"/>
-        </w:rPr>
-      </w:pPr>
-      <w:r>
-        <w:rPr>
-          <w:rFonts w:asciiTheme="majorBidi" w:hAnsiTheme="majorBidi" w:cs="Times New Roman"/>
-          <w:lang w:bidi="he-IL"/>
-        </w:rPr>
-        <w:t xml:space="preserve">It is however known that R. Kook </w:t>
-      </w:r>
-      <w:r>
-        <w:rPr>
-          <w:rFonts w:asciiTheme="majorBidi" w:hAnsiTheme="majorBidi" w:cs="Times New Roman"/>
-          <w:lang w:bidi="he-IL"/>
-        </w:rPr>
-        <w:t>did stud</w:t>
-      </w:r>
-      <w:r>
-        <w:rPr>
-          <w:rFonts w:asciiTheme="majorBidi" w:hAnsiTheme="majorBidi" w:cs="Times New Roman"/>
-          <w:lang w:bidi="he-IL"/>
-        </w:rPr>
-        <w:t>y</w:t>
-      </w:r>
-      <w:r>
-        <w:rPr>
-          <w:rFonts w:asciiTheme="majorBidi" w:hAnsiTheme="majorBidi" w:cs="Times New Roman"/>
-          <w:lang w:bidi="he-IL"/>
-        </w:rPr>
-        <w:t xml:space="preserve"> </w:t>
-      </w:r>
-      <w:proofErr w:type="spellStart"/>
-      <w:r>
-        <w:rPr>
-          <w:rFonts w:asciiTheme="majorBidi" w:hAnsiTheme="majorBidi" w:cstheme="majorBidi"/>
+        </w:rPr>
+        <w:t xml:space="preserve"> Torah</w:t>
+      </w:r>
+      <w:r>
+        <w:rPr>
+          <w:rFonts w:asciiTheme="majorBidi" w:hAnsiTheme="majorBidi" w:cs="Times New Roman"/>
+          <w:lang w:bidi="he-IL"/>
+        </w:rPr>
+        <w:t xml:space="preserve">. </w:t>
+      </w:r>
+      <w:r>
+        <w:rPr>
+          <w:rFonts w:asciiTheme="majorBidi" w:hAnsiTheme="majorBidi" w:cs="Times New Roman"/>
+          <w:lang w:bidi="he-IL"/>
+        </w:rPr>
+        <w:t xml:space="preserve">This is documented in a book called </w:t>
+      </w:r>
+      <w:proofErr w:type="spellStart"/>
+      <w:r>
+        <w:rPr>
+          <w:rFonts w:asciiTheme="majorBidi" w:hAnsiTheme="majorBidi" w:cs="Times New Roman"/>
           <w:i/>
           <w:iCs/>
-        </w:rPr>
-        <w:t>Likkutei</w:t>
-      </w:r>
-      <w:proofErr w:type="spellEnd"/>
-      <w:r>
-        <w:rPr>
-          <w:rFonts w:asciiTheme="majorBidi" w:hAnsiTheme="majorBidi" w:cstheme="majorBidi"/>
+          <w:lang w:bidi="he-IL"/>
+        </w:rPr>
+        <w:t>Mazkir</w:t>
+      </w:r>
+      <w:proofErr w:type="spellEnd"/>
+      <w:r>
+        <w:rPr>
+          <w:rFonts w:asciiTheme="majorBidi" w:hAnsiTheme="majorBidi" w:cs="Times New Roman"/>
+          <w:lang w:bidi="he-IL"/>
+        </w:rPr>
+        <w:t xml:space="preserve"> </w:t>
+      </w:r>
+      <w:proofErr w:type="spellStart"/>
+      <w:r>
+        <w:rPr>
+          <w:rFonts w:asciiTheme="majorBidi" w:hAnsiTheme="majorBidi" w:cs="Times New Roman"/>
           <w:i/>
           <w:iCs/>
-        </w:rPr>
-        <w:t xml:space="preserve"> Torah</w:t>
-      </w:r>
-      <w:r>
-        <w:rPr>
-          <w:rFonts w:asciiTheme="majorBidi" w:hAnsiTheme="majorBidi" w:cs="Times New Roman"/>
-          <w:lang w:bidi="he-IL"/>
-        </w:rPr>
-        <w:t xml:space="preserve">. </w:t>
-      </w:r>
-      <w:r>
-        <w:rPr>
-          <w:rFonts w:asciiTheme="majorBidi" w:hAnsiTheme="majorBidi" w:cs="Times New Roman"/>
-          <w:lang w:bidi="he-IL"/>
-        </w:rPr>
-        <w:t xml:space="preserve">This is documented in a book called </w:t>
-      </w:r>
-      <w:proofErr w:type="spellStart"/>
-      <w:r>
-        <w:rPr>
-          <w:rFonts w:asciiTheme="majorBidi" w:hAnsiTheme="majorBidi" w:cs="Times New Roman"/>
-          <w:i/>
-          <w:iCs/>
-          <w:lang w:bidi="he-IL"/>
-        </w:rPr>
-        <w:t>Mazkir</w:t>
-      </w:r>
-      <w:proofErr w:type="spellEnd"/>
-      <w:r>
-        <w:rPr>
-          <w:rFonts w:asciiTheme="majorBidi" w:hAnsiTheme="majorBidi" w:cs="Times New Roman"/>
-          <w:lang w:bidi="he-IL"/>
-        </w:rPr>
-        <w:t xml:space="preserve"> </w:t>
-      </w:r>
-      <w:proofErr w:type="spellStart"/>
-      <w:r>
-        <w:rPr>
-          <w:rFonts w:asciiTheme="majorBidi" w:hAnsiTheme="majorBidi" w:cs="Times New Roman"/>
-          <w:i/>
-          <w:iCs/>
           <w:lang w:bidi="he-IL"/>
         </w:rPr>
         <w:t>HaRav</w:t>
@@ -4263,7 +4047,21 @@
           <w:rFonts w:asciiTheme="majorBidi" w:hAnsiTheme="majorBidi" w:cs="Times New Roman"/>
           <w:lang w:bidi="he-IL"/>
         </w:rPr>
-        <w:t xml:space="preserve"> [5]</w:t>
+        <w:t xml:space="preserve"> [</w:t>
+      </w:r>
+      <w:r>
+        <w:rPr>
+          <w:rFonts w:asciiTheme="majorBidi" w:hAnsiTheme="majorBidi" w:cs="Times New Roman"/>
+          <w:lang w:bidi="he-IL"/>
+        </w:rPr>
+        <w:t>6</w:t>
+      </w:r>
+      <w:r>
+        <w:rPr>
+          <w:rFonts w:asciiTheme="majorBidi" w:hAnsiTheme="majorBidi" w:cs="Times New Roman"/>
+          <w:lang w:bidi="he-IL"/>
+        </w:rPr>
+        <w:t>]</w:t>
       </w:r>
       <w:r>
         <w:rPr>
@@ -4582,7 +4380,6 @@
           <w:rFonts w:asciiTheme="majorBidi" w:hAnsiTheme="majorBidi" w:cs="Times New Roman"/>
           <w:lang w:bidi="he-IL"/>
         </w:rPr>
-        <w:lastRenderedPageBreak/>
         <w:t>emotion,</w:t>
       </w:r>
       <w:r>
@@ -4611,7 +4408,14 @@
           <w:rFonts w:asciiTheme="majorBidi" w:hAnsiTheme="majorBidi" w:cs="Times New Roman"/>
           <w:lang w:bidi="he-IL"/>
         </w:rPr>
-        <w:t xml:space="preserve">obvious </w:t>
+        <w:t>open</w:t>
+      </w:r>
+      <w:r>
+        <w:rPr>
+          <w:rFonts w:asciiTheme="majorBidi" w:hAnsiTheme="majorBidi" w:cs="Times New Roman"/>
+          <w:lang w:bidi="he-IL"/>
+        </w:rPr>
+        <w:t xml:space="preserve"> </w:t>
       </w:r>
       <w:r>
         <w:rPr>
@@ -4646,7 +4450,21 @@
           <w:rFonts w:asciiTheme="majorBidi" w:hAnsiTheme="majorBidi" w:cs="Times New Roman"/>
           <w:lang w:bidi="he-IL"/>
         </w:rPr>
-        <w:t>sermons</w:t>
+        <w:t>exeges</w:t>
+      </w:r>
+      <w:r>
+        <w:rPr>
+          <w:rFonts w:asciiTheme="majorBidi" w:hAnsiTheme="majorBidi" w:cs="Times New Roman"/>
+          <w:lang w:bidi="he-IL"/>
+        </w:rPr>
+        <w:t>e</w:t>
+      </w:r>
+      <w:r>
+        <w:rPr>
+          <w:rFonts w:asciiTheme="majorBidi" w:hAnsiTheme="majorBidi" w:cs="Times New Roman"/>
+          <w:lang w:bidi="he-IL"/>
+        </w:rPr>
+        <w:t>s</w:t>
       </w:r>
       <w:r>
         <w:rPr>
@@ -4661,6 +4479,192 @@
           <w:lang w:bidi="he-IL"/>
         </w:rPr>
         <w:t>.</w:t>
+      </w:r>
+    </w:p>
+    <w:p>
+      <w:pPr>
+        <w:bidi/>
+        <w:ind w:left="720"/>
+        <w:rPr>
+          <w:rFonts w:asciiTheme="majorBidi" w:eastAsia="Times New Roman" w:hAnsiTheme="majorBidi" w:cs="Times New Roman"/>
+          <w:lang w:val="en" w:bidi="he-IL"/>
+        </w:rPr>
+      </w:pPr>
+      <w:r>
+        <w:rPr>
+          <w:rFonts w:asciiTheme="majorBidi" w:eastAsia="Times New Roman" w:hAnsiTheme="majorBidi" w:cs="Times New Roman" w:hint="cs"/>
+          <w:rtl/>
+          <w:lang w:val="en" w:bidi="he-IL"/>
+        </w:rPr>
+        <w:t>מכל</w:t>
+      </w:r>
+      <w:r>
+        <w:rPr>
+          <w:rFonts w:asciiTheme="majorBidi" w:eastAsia="Times New Roman" w:hAnsiTheme="majorBidi" w:cs="Times New Roman"/>
+          <w:rtl/>
+          <w:lang w:val="en" w:bidi="he-IL"/>
+        </w:rPr>
+        <w:t xml:space="preserve"> </w:t>
+      </w:r>
+      <w:r>
+        <w:rPr>
+          <w:rFonts w:asciiTheme="majorBidi" w:eastAsia="Times New Roman" w:hAnsiTheme="majorBidi" w:cs="Times New Roman" w:hint="cs"/>
+          <w:rtl/>
+          <w:lang w:val="en" w:bidi="he-IL"/>
+        </w:rPr>
+        <w:t>שורה</w:t>
+      </w:r>
+      <w:r>
+        <w:rPr>
+          <w:rFonts w:asciiTheme="majorBidi" w:eastAsia="Times New Roman" w:hAnsiTheme="majorBidi" w:cs="Times New Roman"/>
+          <w:rtl/>
+          <w:lang w:val="en" w:bidi="he-IL"/>
+        </w:rPr>
+        <w:t xml:space="preserve"> </w:t>
+      </w:r>
+      <w:r>
+        <w:rPr>
+          <w:rFonts w:asciiTheme="majorBidi" w:eastAsia="Times New Roman" w:hAnsiTheme="majorBidi" w:cs="Times New Roman" w:hint="cs"/>
+          <w:rtl/>
+          <w:lang w:val="en" w:bidi="he-IL"/>
+        </w:rPr>
+        <w:t>ושורה</w:t>
+      </w:r>
+      <w:r>
+        <w:rPr>
+          <w:rFonts w:asciiTheme="majorBidi" w:eastAsia="Times New Roman" w:hAnsiTheme="majorBidi" w:cs="Times New Roman"/>
+          <w:rtl/>
+          <w:lang w:val="en" w:bidi="he-IL"/>
+        </w:rPr>
+        <w:t xml:space="preserve"> </w:t>
+      </w:r>
+      <w:r>
+        <w:rPr>
+          <w:rFonts w:asciiTheme="majorBidi" w:eastAsia="Times New Roman" w:hAnsiTheme="majorBidi" w:cs="Times New Roman" w:hint="cs"/>
+          <w:rtl/>
+          <w:lang w:val="en" w:bidi="he-IL"/>
+        </w:rPr>
+        <w:t>שבמאמרי</w:t>
+      </w:r>
+      <w:r>
+        <w:rPr>
+          <w:rFonts w:asciiTheme="majorBidi" w:eastAsia="Times New Roman" w:hAnsiTheme="majorBidi" w:cs="Times New Roman"/>
+          <w:rtl/>
+          <w:lang w:val="en" w:bidi="he-IL"/>
+        </w:rPr>
+        <w:t xml:space="preserve"> </w:t>
+      </w:r>
+      <w:r>
+        <w:rPr>
+          <w:rFonts w:asciiTheme="majorBidi" w:eastAsia="Times New Roman" w:hAnsiTheme="majorBidi" w:cs="Times New Roman" w:hint="cs"/>
+          <w:rtl/>
+          <w:lang w:val="en" w:bidi="he-IL"/>
+        </w:rPr>
+        <w:t>ודרושי</w:t>
+      </w:r>
+      <w:r>
+        <w:rPr>
+          <w:rFonts w:asciiTheme="majorBidi" w:eastAsia="Times New Roman" w:hAnsiTheme="majorBidi" w:cs="Times New Roman"/>
+          <w:rtl/>
+          <w:lang w:val="en" w:bidi="he-IL"/>
+        </w:rPr>
+        <w:t xml:space="preserve"> </w:t>
+      </w:r>
+      <w:r>
+        <w:rPr>
+          <w:rFonts w:asciiTheme="majorBidi" w:eastAsia="Times New Roman" w:hAnsiTheme="majorBidi" w:cs="Times New Roman" w:hint="cs"/>
+          <w:rtl/>
+          <w:lang w:val="en" w:bidi="he-IL"/>
+        </w:rPr>
+        <w:t>חסידות</w:t>
+      </w:r>
+      <w:r>
+        <w:rPr>
+          <w:rFonts w:asciiTheme="majorBidi" w:eastAsia="Times New Roman" w:hAnsiTheme="majorBidi" w:cs="Times New Roman"/>
+          <w:rtl/>
+          <w:lang w:val="en" w:bidi="he-IL"/>
+        </w:rPr>
+        <w:t xml:space="preserve"> </w:t>
+      </w:r>
+      <w:r>
+        <w:rPr>
+          <w:rFonts w:asciiTheme="majorBidi" w:eastAsia="Times New Roman" w:hAnsiTheme="majorBidi" w:cs="Times New Roman" w:hint="cs"/>
+          <w:rtl/>
+          <w:lang w:val="en" w:bidi="he-IL"/>
+        </w:rPr>
+        <w:t>אלה</w:t>
+      </w:r>
+      <w:r>
+        <w:rPr>
+          <w:rFonts w:asciiTheme="majorBidi" w:eastAsia="Times New Roman" w:hAnsiTheme="majorBidi" w:cs="Times New Roman"/>
+          <w:rtl/>
+          <w:lang w:val="en" w:bidi="he-IL"/>
+        </w:rPr>
+        <w:t xml:space="preserve"> </w:t>
+      </w:r>
+      <w:r>
+        <w:rPr>
+          <w:rFonts w:asciiTheme="majorBidi" w:eastAsia="Times New Roman" w:hAnsiTheme="majorBidi" w:cs="Times New Roman" w:hint="cs"/>
+          <w:rtl/>
+          <w:lang w:val="en" w:bidi="he-IL"/>
+        </w:rPr>
+        <w:t>מבצבץ</w:t>
+      </w:r>
+      <w:r>
+        <w:rPr>
+          <w:rFonts w:asciiTheme="majorBidi" w:eastAsia="Times New Roman" w:hAnsiTheme="majorBidi" w:cs="Times New Roman"/>
+          <w:rtl/>
+          <w:lang w:val="en" w:bidi="he-IL"/>
+        </w:rPr>
+        <w:t xml:space="preserve"> </w:t>
+      </w:r>
+      <w:r>
+        <w:rPr>
+          <w:rFonts w:asciiTheme="majorBidi" w:eastAsia="Times New Roman" w:hAnsiTheme="majorBidi" w:cs="Times New Roman" w:hint="cs"/>
+          <w:rtl/>
+          <w:lang w:val="en" w:bidi="he-IL"/>
+        </w:rPr>
+        <w:t>רוח</w:t>
+      </w:r>
+      <w:r>
+        <w:rPr>
+          <w:rFonts w:asciiTheme="majorBidi" w:eastAsia="Times New Roman" w:hAnsiTheme="majorBidi" w:cs="Times New Roman"/>
+          <w:rtl/>
+          <w:lang w:val="en" w:bidi="he-IL"/>
+        </w:rPr>
+        <w:t xml:space="preserve"> </w:t>
+      </w:r>
+      <w:r>
+        <w:rPr>
+          <w:rFonts w:asciiTheme="majorBidi" w:eastAsia="Times New Roman" w:hAnsiTheme="majorBidi" w:cs="Times New Roman" w:hint="cs"/>
+          <w:rtl/>
+          <w:lang w:val="en" w:bidi="he-IL"/>
+        </w:rPr>
+        <w:t>הקדש</w:t>
+      </w:r>
+      <w:r>
+        <w:rPr>
+          <w:rFonts w:asciiTheme="majorBidi" w:eastAsia="Times New Roman" w:hAnsiTheme="majorBidi" w:cs="Times New Roman"/>
+          <w:rtl/>
+          <w:lang w:val="en" w:bidi="he-IL"/>
+        </w:rPr>
+        <w:t xml:space="preserve"> </w:t>
+      </w:r>
+      <w:r>
+        <w:rPr>
+          <w:rFonts w:asciiTheme="majorBidi" w:eastAsia="Times New Roman" w:hAnsiTheme="majorBidi" w:cs="Times New Roman" w:hint="cs"/>
+          <w:rtl/>
+          <w:lang w:val="en" w:bidi="he-IL"/>
+        </w:rPr>
+        <w:t>גלוי</w:t>
+      </w:r>
+      <w:r>
+        <w:rPr>
+          <w:rFonts w:asciiTheme="majorBidi" w:eastAsia="Times New Roman" w:hAnsiTheme="majorBidi" w:cs="Times New Roman"/>
+          <w:rtl/>
+          <w:lang w:val="en" w:bidi="he-IL"/>
+        </w:rPr>
+        <w:t>'</w:t>
       </w:r>
     </w:p>
     <w:p>
@@ -4672,16 +4676,6 @@
           <w:lang w:val="en" w:bidi="he-IL"/>
         </w:rPr>
       </w:pPr>
-    </w:p>
-    <w:p>
-      <w:pPr>
-        <w:ind w:left="720"/>
-        <w:jc w:val="center"/>
-        <w:rPr>
-          <w:rFonts w:asciiTheme="majorBidi" w:eastAsia="Times New Roman" w:hAnsiTheme="majorBidi" w:cstheme="majorBidi"/>
-          <w:lang w:val="en" w:bidi="he-IL"/>
-        </w:rPr>
-      </w:pPr>
       <w:r>
         <w:rPr>
           <w:rFonts w:asciiTheme="majorBidi" w:eastAsia="Times New Roman" w:hAnsiTheme="majorBidi" w:cstheme="majorBidi"/>
@@ -4717,12 +4711,15 @@
           <w:rFonts w:asciiTheme="majorBidi" w:hAnsiTheme="majorBidi" w:cs="Times New Roman"/>
           <w:lang w:bidi="he-IL"/>
         </w:rPr>
-        <w:t xml:space="preserve">There is however one more thing to mention. The second chapter of </w:t>
-      </w:r>
-      <w:proofErr w:type="spellStart"/>
-      <w:r>
-        <w:rPr>
-          <w:rFonts w:asciiTheme="majorBidi" w:hAnsiTheme="majorBidi" w:cs="Times New Roman"/>
+        <w:lastRenderedPageBreak/>
+        <w:t xml:space="preserve">The second chapter of </w:t>
+      </w:r>
+      <w:proofErr w:type="spellStart"/>
+      <w:r>
+        <w:rPr>
+          <w:rFonts w:asciiTheme="majorBidi" w:hAnsiTheme="majorBidi" w:cs="Times New Roman"/>
+          <w:i/>
+          <w:iCs/>
           <w:lang w:bidi="he-IL"/>
         </w:rPr>
         <w:t>Orot</w:t>
@@ -4731,14 +4728,18 @@
       <w:r>
         <w:rPr>
           <w:rFonts w:asciiTheme="majorBidi" w:hAnsiTheme="majorBidi" w:cs="Times New Roman"/>
-          <w:lang w:bidi="he-IL"/>
-        </w:rPr>
-        <w:t xml:space="preserve"> </w:t>
-      </w:r>
-      <w:proofErr w:type="spellStart"/>
-      <w:r>
-        <w:rPr>
-          <w:rFonts w:asciiTheme="majorBidi" w:hAnsiTheme="majorBidi" w:cs="Times New Roman"/>
+          <w:i/>
+          <w:iCs/>
+          <w:lang w:bidi="he-IL"/>
+        </w:rPr>
+        <w:t xml:space="preserve"> </w:t>
+      </w:r>
+      <w:proofErr w:type="spellStart"/>
+      <w:r>
+        <w:rPr>
+          <w:rFonts w:asciiTheme="majorBidi" w:hAnsiTheme="majorBidi" w:cs="Times New Roman"/>
+          <w:i/>
+          <w:iCs/>
           <w:lang w:bidi="he-IL"/>
         </w:rPr>
         <w:t>Hatshuva</w:t>
@@ -4756,21 +4757,161 @@
           <w:rFonts w:asciiTheme="majorBidi" w:hAnsiTheme="majorBidi" w:cs="Times New Roman"/>
           <w:lang w:bidi="he-IL"/>
         </w:rPr>
-        <w:t xml:space="preserve">is titled Sudden Repentance and Gradual Repentance. The chapter consists of three short paragraphs: the first describes the sudden teshuva </w:t>
-      </w:r>
-      <w:r>
-        <w:rPr>
-          <w:rFonts w:asciiTheme="majorBidi" w:hAnsiTheme="majorBidi" w:cs="Times New Roman"/>
-          <w:lang w:bidi="he-IL"/>
-        </w:rPr>
-        <w:t xml:space="preserve">(a spiritual flash entering the soul) </w:t>
-      </w:r>
-      <w:r>
-        <w:rPr>
-          <w:rFonts w:asciiTheme="majorBidi" w:hAnsiTheme="majorBidi" w:cs="Times New Roman"/>
-          <w:lang w:bidi="he-IL"/>
-        </w:rPr>
-        <w:t xml:space="preserve">and the second describes the gradual teshuva. </w:t>
+        <w:t xml:space="preserve">is titled </w:t>
+      </w:r>
+      <w:r>
+        <w:rPr>
+          <w:rFonts w:asciiTheme="majorBidi" w:hAnsiTheme="majorBidi" w:cs="Times New Roman"/>
+          <w:lang w:bidi="he-IL"/>
+        </w:rPr>
+        <w:t>Sudden</w:t>
+      </w:r>
+      <w:r>
+        <w:rPr>
+          <w:rFonts w:asciiTheme="majorBidi" w:hAnsiTheme="majorBidi" w:cs="Times New Roman"/>
+          <w:lang w:bidi="he-IL"/>
+        </w:rPr>
+        <w:t xml:space="preserve"> Repentance and Gradual Repentance. The chapter consists of three short paragraphs: the first describes the sudden teshuva</w:t>
+      </w:r>
+      <w:r>
+        <w:rPr>
+          <w:rFonts w:asciiTheme="majorBidi" w:hAnsiTheme="majorBidi" w:cs="Times New Roman"/>
+          <w:lang w:bidi="he-IL"/>
+        </w:rPr>
+        <w:t xml:space="preserve"> </w:t>
+      </w:r>
+      <w:r>
+        <w:rPr>
+          <w:rFonts w:asciiTheme="majorBidi" w:hAnsiTheme="majorBidi" w:cs="Times New Roman"/>
+          <w:lang w:bidi="he-IL"/>
+        </w:rPr>
+        <w:t>a</w:t>
+      </w:r>
+      <w:r>
+        <w:rPr>
+          <w:rFonts w:asciiTheme="majorBidi" w:hAnsiTheme="majorBidi" w:cs="Times New Roman"/>
+          <w:lang w:bidi="he-IL"/>
+        </w:rPr>
+        <w:t>s</w:t>
+      </w:r>
+      <w:r>
+        <w:rPr>
+          <w:rFonts w:asciiTheme="majorBidi" w:hAnsiTheme="majorBidi" w:cs="Times New Roman"/>
+          <w:lang w:bidi="he-IL"/>
+        </w:rPr>
+        <w:t xml:space="preserve"> </w:t>
+      </w:r>
+      <w:r>
+        <w:rPr>
+          <w:rFonts w:asciiTheme="majorBidi" w:hAnsiTheme="majorBidi" w:cs="Times New Roman"/>
+          <w:lang w:bidi="he-IL"/>
+        </w:rPr>
+        <w:t>a</w:t>
+      </w:r>
+      <w:r>
+        <w:rPr>
+          <w:rFonts w:asciiTheme="majorBidi" w:hAnsiTheme="majorBidi" w:cs="Times New Roman"/>
+          <w:lang w:bidi="he-IL"/>
+        </w:rPr>
+        <w:t xml:space="preserve"> sort of </w:t>
+      </w:r>
+      <w:r>
+        <w:rPr>
+          <w:rFonts w:asciiTheme="majorBidi" w:hAnsiTheme="majorBidi" w:cs="Times New Roman"/>
+          <w:lang w:bidi="he-IL"/>
+        </w:rPr>
+        <w:t>spiritual fl</w:t>
+      </w:r>
+      <w:r>
+        <w:rPr>
+          <w:rFonts w:asciiTheme="majorBidi" w:hAnsiTheme="majorBidi" w:cs="Times New Roman"/>
+          <w:lang w:bidi="he-IL"/>
+        </w:rPr>
+        <w:t xml:space="preserve">are that </w:t>
+      </w:r>
+      <w:r>
+        <w:rPr>
+          <w:rFonts w:asciiTheme="majorBidi" w:hAnsiTheme="majorBidi" w:cs="Times New Roman"/>
+          <w:lang w:bidi="he-IL"/>
+        </w:rPr>
+        <w:t>spontaneously</w:t>
+      </w:r>
+      <w:r>
+        <w:rPr>
+          <w:rFonts w:asciiTheme="majorBidi" w:hAnsiTheme="majorBidi" w:cs="Times New Roman"/>
+          <w:lang w:bidi="he-IL"/>
+        </w:rPr>
+        <w:t xml:space="preserve"> shines its light on the soul</w:t>
+      </w:r>
+      <w:r>
+        <w:rPr>
+          <w:rFonts w:asciiTheme="majorBidi" w:hAnsiTheme="majorBidi" w:cs="Times New Roman"/>
+          <w:lang w:bidi="he-IL"/>
+        </w:rPr>
+        <w:t xml:space="preserve">. </w:t>
+      </w:r>
+      <w:r>
+        <w:rPr>
+          <w:rFonts w:asciiTheme="majorBidi" w:hAnsiTheme="majorBidi" w:cs="Times New Roman"/>
+          <w:lang w:bidi="he-IL"/>
+        </w:rPr>
+        <w:t>T</w:t>
+      </w:r>
+      <w:r>
+        <w:rPr>
+          <w:rFonts w:asciiTheme="majorBidi" w:hAnsiTheme="majorBidi" w:cs="Times New Roman"/>
+          <w:lang w:bidi="he-IL"/>
+        </w:rPr>
+        <w:t>he</w:t>
+      </w:r>
+      <w:r>
+        <w:rPr>
+          <w:rFonts w:asciiTheme="majorBidi" w:hAnsiTheme="majorBidi" w:cs="Times New Roman"/>
+          <w:lang w:bidi="he-IL"/>
+        </w:rPr>
+        <w:t xml:space="preserve"> </w:t>
+      </w:r>
+      <w:r>
+        <w:rPr>
+          <w:rFonts w:asciiTheme="majorBidi" w:hAnsiTheme="majorBidi" w:cs="Times New Roman"/>
+          <w:lang w:bidi="he-IL"/>
+        </w:rPr>
+        <w:t xml:space="preserve">gradual teshuva is </w:t>
+      </w:r>
+      <w:r>
+        <w:rPr>
+          <w:rFonts w:asciiTheme="majorBidi" w:hAnsiTheme="majorBidi" w:cs="Times New Roman"/>
+          <w:lang w:bidi="he-IL"/>
+        </w:rPr>
+        <w:t>a</w:t>
+      </w:r>
+      <w:r>
+        <w:rPr>
+          <w:rFonts w:asciiTheme="majorBidi" w:hAnsiTheme="majorBidi" w:cs="Times New Roman"/>
+          <w:lang w:bidi="he-IL"/>
+        </w:rPr>
+        <w:t xml:space="preserve"> person </w:t>
+      </w:r>
+      <w:r>
+        <w:rPr>
+          <w:rFonts w:asciiTheme="majorBidi" w:hAnsiTheme="majorBidi" w:cs="Times New Roman"/>
+          <w:lang w:bidi="he-IL"/>
+        </w:rPr>
+        <w:t xml:space="preserve">who </w:t>
+      </w:r>
+      <w:r>
+        <w:rPr>
+          <w:rFonts w:asciiTheme="majorBidi" w:hAnsiTheme="majorBidi" w:cs="Times New Roman"/>
+          <w:lang w:bidi="he-IL"/>
+        </w:rPr>
+        <w:t xml:space="preserve">plods forward to correct and improve his character and his life without the benefit of spiritual inspiration. </w:t>
+      </w:r>
+      <w:r>
+        <w:rPr>
+          <w:rFonts w:asciiTheme="majorBidi" w:hAnsiTheme="majorBidi" w:cs="Times New Roman"/>
+          <w:lang w:bidi="he-IL"/>
+        </w:rPr>
+        <w:t xml:space="preserve"> </w:t>
       </w:r>
     </w:p>
     <w:p>
@@ -4795,7 +4936,21 @@
           <w:rFonts w:asciiTheme="majorBidi" w:hAnsiTheme="majorBidi" w:cs="Times New Roman"/>
           <w:lang w:bidi="he-IL"/>
         </w:rPr>
-        <w:t xml:space="preserve">There is also a parallel to these ideas in the </w:t>
+        <w:t>The</w:t>
+      </w:r>
+      <w:r>
+        <w:rPr>
+          <w:rFonts w:asciiTheme="majorBidi" w:hAnsiTheme="majorBidi" w:cs="Times New Roman"/>
+          <w:lang w:bidi="he-IL"/>
+        </w:rPr>
+        <w:t xml:space="preserve">se ideas also find a parallel </w:t>
+      </w:r>
+      <w:r>
+        <w:rPr>
+          <w:rFonts w:asciiTheme="majorBidi" w:hAnsiTheme="majorBidi" w:cs="Times New Roman"/>
+          <w:lang w:bidi="he-IL"/>
+        </w:rPr>
+        <w:t xml:space="preserve">in the </w:t>
       </w:r>
       <w:proofErr w:type="spellStart"/>
       <w:r>
@@ -4828,14 +4983,37 @@
           <w:rFonts w:asciiTheme="majorBidi" w:hAnsiTheme="majorBidi" w:cs="Times New Roman"/>
           <w:lang w:bidi="he-IL"/>
         </w:rPr>
-        <w:t>[6].</w:t>
-      </w:r>
-      <w:r>
-        <w:rPr>
-          <w:rFonts w:asciiTheme="majorBidi" w:hAnsiTheme="majorBidi" w:cs="Times New Roman"/>
-          <w:lang w:bidi="he-IL"/>
-        </w:rPr>
-        <w:t xml:space="preserve"> (R. </w:t>
+        <w:t>[</w:t>
+      </w:r>
+      <w:r>
+        <w:rPr>
+          <w:rFonts w:asciiTheme="majorBidi" w:hAnsiTheme="majorBidi" w:cs="Times New Roman"/>
+          <w:lang w:bidi="he-IL"/>
+        </w:rPr>
+        <w:t>7</w:t>
+      </w:r>
+      <w:bookmarkStart w:id="0" w:name="_GoBack"/>
+      <w:bookmarkEnd w:id="0"/>
+      <w:r>
+        <w:rPr>
+          <w:rFonts w:asciiTheme="majorBidi" w:hAnsiTheme="majorBidi" w:cs="Times New Roman"/>
+          <w:lang w:bidi="he-IL"/>
+        </w:rPr>
+        <w:t>].</w:t>
+      </w:r>
+      <w:r>
+        <w:rPr>
+          <w:rFonts w:asciiTheme="majorBidi" w:hAnsiTheme="majorBidi" w:cs="Times New Roman"/>
+          <w:lang w:bidi="he-IL"/>
+        </w:rPr>
+        <w:t xml:space="preserve"> </w:t>
+      </w:r>
+      <w:r>
+        <w:rPr>
+          <w:rFonts w:asciiTheme="majorBidi" w:hAnsiTheme="majorBidi" w:cs="Times New Roman"/>
+          <w:lang w:bidi="he-IL"/>
+        </w:rPr>
+        <w:t xml:space="preserve">R. </w:t>
       </w:r>
       <w:proofErr w:type="spellStart"/>
       <w:r>
@@ -4897,14 +5075,28 @@
           <w:rFonts w:asciiTheme="majorBidi" w:hAnsiTheme="majorBidi" w:cs="Times New Roman"/>
           <w:lang w:bidi="he-IL"/>
         </w:rPr>
-        <w:t>refers to two levels of Divine service</w:t>
-      </w:r>
-      <w:r>
-        <w:rPr>
-          <w:rFonts w:asciiTheme="majorBidi" w:hAnsiTheme="majorBidi" w:cs="Times New Roman"/>
-          <w:lang w:bidi="he-IL"/>
-        </w:rPr>
-        <w:t xml:space="preserve">—not to two levels of </w:t>
+        <w:t>discusses</w:t>
+      </w:r>
+      <w:r>
+        <w:rPr>
+          <w:rFonts w:asciiTheme="majorBidi" w:hAnsiTheme="majorBidi" w:cs="Times New Roman"/>
+          <w:lang w:bidi="he-IL"/>
+        </w:rPr>
+        <w:t xml:space="preserve"> two levels of Divine service</w:t>
+      </w:r>
+      <w:r>
+        <w:rPr>
+          <w:rFonts w:asciiTheme="majorBidi" w:hAnsiTheme="majorBidi" w:cs="Times New Roman"/>
+          <w:lang w:bidi="he-IL"/>
+        </w:rPr>
+        <w:t xml:space="preserve"> (</w:t>
+      </w:r>
+      <w:r>
+        <w:rPr>
+          <w:rFonts w:asciiTheme="majorBidi" w:hAnsiTheme="majorBidi" w:cs="Times New Roman"/>
+          <w:lang w:bidi="he-IL"/>
+        </w:rPr>
+        <w:t xml:space="preserve">not to two levels of </w:t>
       </w:r>
       <w:r>
         <w:rPr>
@@ -4918,7 +5110,104 @@
           <w:rFonts w:asciiTheme="majorBidi" w:hAnsiTheme="majorBidi" w:cs="Times New Roman"/>
           <w:lang w:bidi="he-IL"/>
         </w:rPr>
-        <w:t xml:space="preserve"> but I don’t think </w:t>
+        <w:t>)</w:t>
+      </w:r>
+      <w:r>
+        <w:rPr>
+          <w:rFonts w:asciiTheme="majorBidi" w:hAnsiTheme="majorBidi" w:cs="Times New Roman"/>
+          <w:lang w:bidi="he-IL"/>
+        </w:rPr>
+        <w:t xml:space="preserve">. </w:t>
+      </w:r>
+      <w:r>
+        <w:rPr>
+          <w:rFonts w:asciiTheme="majorBidi" w:hAnsiTheme="majorBidi" w:cs="Times New Roman"/>
+          <w:lang w:bidi="he-IL"/>
+        </w:rPr>
+        <w:t xml:space="preserve">In one a </w:t>
+      </w:r>
+      <w:r>
+        <w:rPr>
+          <w:rFonts w:asciiTheme="majorBidi" w:hAnsiTheme="majorBidi" w:cs="Times New Roman"/>
+          <w:lang w:bidi="he-IL"/>
+        </w:rPr>
+        <w:t xml:space="preserve">spontaneous arousal </w:t>
+      </w:r>
+      <w:r>
+        <w:rPr>
+          <w:rFonts w:asciiTheme="majorBidi" w:hAnsiTheme="majorBidi" w:cs="Times New Roman"/>
+          <w:lang w:bidi="he-IL"/>
+        </w:rPr>
+        <w:t>comes</w:t>
+      </w:r>
+      <w:r>
+        <w:rPr>
+          <w:rFonts w:asciiTheme="majorBidi" w:hAnsiTheme="majorBidi" w:cs="Times New Roman"/>
+          <w:lang w:bidi="he-IL"/>
+        </w:rPr>
+        <w:t xml:space="preserve"> from above (</w:t>
+      </w:r>
+      <w:proofErr w:type="spellStart"/>
+      <w:r>
+        <w:rPr>
+          <w:rFonts w:asciiTheme="majorBidi" w:hAnsiTheme="majorBidi" w:cs="Times New Roman"/>
+          <w:lang w:bidi="he-IL"/>
+        </w:rPr>
+        <w:t>i</w:t>
+      </w:r>
+      <w:r>
+        <w:rPr>
+          <w:rFonts w:asciiTheme="majorBidi" w:hAnsiTheme="majorBidi" w:cs="Times New Roman"/>
+          <w:lang w:bidi="he-IL"/>
+        </w:rPr>
+        <w:t>taruta</w:t>
+      </w:r>
+      <w:proofErr w:type="spellEnd"/>
+      <w:r>
+        <w:rPr>
+          <w:rFonts w:asciiTheme="majorBidi" w:hAnsiTheme="majorBidi" w:cs="Times New Roman"/>
+          <w:lang w:bidi="he-IL"/>
+        </w:rPr>
+        <w:t xml:space="preserve"> de le-</w:t>
+      </w:r>
+      <w:proofErr w:type="spellStart"/>
+      <w:r>
+        <w:rPr>
+          <w:rFonts w:asciiTheme="majorBidi" w:hAnsiTheme="majorBidi" w:cs="Times New Roman"/>
+          <w:lang w:bidi="he-IL"/>
+        </w:rPr>
+        <w:t>eyla</w:t>
+      </w:r>
+      <w:proofErr w:type="spellEnd"/>
+      <w:r>
+        <w:rPr>
+          <w:rFonts w:asciiTheme="majorBidi" w:hAnsiTheme="majorBidi" w:cs="Times New Roman"/>
+          <w:lang w:bidi="he-IL"/>
+        </w:rPr>
+        <w:t xml:space="preserve">) initiated by G-d as a Divine kindness, without any preparation on man’s part. </w:t>
+      </w:r>
+      <w:r>
+        <w:rPr>
+          <w:rFonts w:asciiTheme="majorBidi" w:hAnsiTheme="majorBidi" w:cs="Times New Roman"/>
+          <w:lang w:bidi="he-IL"/>
+        </w:rPr>
+        <w:t>In the other (</w:t>
+      </w:r>
+      <w:proofErr w:type="spellStart"/>
+      <w:r>
+        <w:rPr>
+          <w:rFonts w:asciiTheme="majorBidi" w:hAnsiTheme="majorBidi" w:cs="Times New Roman"/>
+          <w:lang w:bidi="he-IL"/>
+        </w:rPr>
+        <w:t>itaruta</w:t>
+      </w:r>
+      <w:proofErr w:type="spellEnd"/>
+      <w:r>
+        <w:rPr>
+          <w:rFonts w:asciiTheme="majorBidi" w:hAnsiTheme="majorBidi" w:cs="Times New Roman"/>
+          <w:lang w:bidi="he-IL"/>
+        </w:rPr>
+        <w:t xml:space="preserve"> de </w:t>
       </w:r>
       <w:proofErr w:type="gramStart"/>
       <w:r>
@@ -4926,7 +5215,23 @@
           <w:rFonts w:asciiTheme="majorBidi" w:hAnsiTheme="majorBidi" w:cs="Times New Roman"/>
           <w:lang w:bidi="he-IL"/>
         </w:rPr>
-        <w:t>this  difference</w:t>
+        <w:t>le-</w:t>
+      </w:r>
+      <w:proofErr w:type="spellStart"/>
+      <w:r>
+        <w:rPr>
+          <w:rFonts w:asciiTheme="majorBidi" w:hAnsiTheme="majorBidi" w:cs="Times New Roman"/>
+          <w:lang w:bidi="he-IL"/>
+        </w:rPr>
+        <w:t>tata</w:t>
+      </w:r>
+      <w:proofErr w:type="spellEnd"/>
+      <w:r>
+        <w:rPr>
+          <w:rFonts w:asciiTheme="majorBidi" w:hAnsiTheme="majorBidi" w:cs="Times New Roman"/>
+          <w:lang w:bidi="he-IL"/>
+        </w:rPr>
+        <w:t>)</w:t>
       </w:r>
       <w:proofErr w:type="gramEnd"/>
       <w:r>
@@ -4934,21 +5239,252 @@
           <w:rFonts w:asciiTheme="majorBidi" w:hAnsiTheme="majorBidi" w:cs="Times New Roman"/>
           <w:lang w:bidi="he-IL"/>
         </w:rPr>
-        <w:t xml:space="preserve"> is significant</w:t>
-      </w:r>
-      <w:r>
-        <w:rPr>
-          <w:rFonts w:asciiTheme="majorBidi" w:hAnsiTheme="majorBidi" w:cs="Times New Roman"/>
-          <w:lang w:bidi="he-IL"/>
-        </w:rPr>
-        <w:t>)</w:t>
-      </w:r>
-      <w:r>
-        <w:rPr>
-          <w:rFonts w:asciiTheme="majorBidi" w:hAnsiTheme="majorBidi" w:cs="Times New Roman"/>
-          <w:lang w:bidi="he-IL"/>
-        </w:rPr>
-        <w:t>.</w:t>
+        <w:t xml:space="preserve"> </w:t>
+      </w:r>
+      <w:r>
+        <w:rPr>
+          <w:rFonts w:asciiTheme="majorBidi" w:hAnsiTheme="majorBidi" w:cs="Times New Roman"/>
+          <w:lang w:bidi="he-IL"/>
+        </w:rPr>
+        <w:t xml:space="preserve">a man’s service </w:t>
+      </w:r>
+      <w:r>
+        <w:rPr>
+          <w:rFonts w:asciiTheme="majorBidi" w:hAnsiTheme="majorBidi" w:cs="Times New Roman"/>
+          <w:lang w:bidi="he-IL"/>
+        </w:rPr>
+        <w:t xml:space="preserve">involves </w:t>
+      </w:r>
+      <w:r>
+        <w:rPr>
+          <w:rFonts w:asciiTheme="majorBidi" w:hAnsiTheme="majorBidi" w:cs="Times New Roman"/>
+          <w:lang w:bidi="he-IL"/>
+        </w:rPr>
+        <w:t xml:space="preserve">great exertion and effort </w:t>
+      </w:r>
+      <w:r>
+        <w:rPr>
+          <w:rFonts w:asciiTheme="majorBidi" w:hAnsiTheme="majorBidi" w:cs="Times New Roman"/>
+          <w:lang w:bidi="he-IL"/>
+        </w:rPr>
+        <w:t>to tame</w:t>
+      </w:r>
+      <w:r>
+        <w:rPr>
+          <w:rFonts w:asciiTheme="majorBidi" w:hAnsiTheme="majorBidi" w:cs="Times New Roman"/>
+          <w:lang w:bidi="he-IL"/>
+        </w:rPr>
+        <w:t xml:space="preserve"> and r</w:t>
+      </w:r>
+      <w:r>
+        <w:rPr>
+          <w:rFonts w:asciiTheme="majorBidi" w:hAnsiTheme="majorBidi" w:cs="Times New Roman"/>
+          <w:lang w:bidi="he-IL"/>
+        </w:rPr>
+        <w:t xml:space="preserve">efine </w:t>
+      </w:r>
+      <w:r>
+        <w:rPr>
+          <w:rFonts w:asciiTheme="majorBidi" w:hAnsiTheme="majorBidi" w:cs="Times New Roman"/>
+          <w:lang w:bidi="he-IL"/>
+        </w:rPr>
+        <w:t>his own</w:t>
+      </w:r>
+      <w:r>
+        <w:rPr>
+          <w:rFonts w:asciiTheme="majorBidi" w:hAnsiTheme="majorBidi" w:cs="Times New Roman"/>
+          <w:lang w:bidi="he-IL"/>
+        </w:rPr>
+        <w:t xml:space="preserve"> animal nature. </w:t>
+      </w:r>
+    </w:p>
+    <w:p>
+      <w:pPr>
+        <w:spacing w:after="0"/>
+        <w:rPr>
+          <w:rFonts w:asciiTheme="majorBidi" w:hAnsiTheme="majorBidi" w:cs="Times New Roman"/>
+          <w:lang w:bidi="he-IL"/>
+        </w:rPr>
+      </w:pPr>
+    </w:p>
+    <w:p>
+      <w:pPr>
+        <w:spacing w:after="0"/>
+        <w:rPr>
+          <w:rFonts w:asciiTheme="majorBidi" w:hAnsiTheme="majorBidi" w:cs="Times New Roman"/>
+          <w:lang w:bidi="he-IL"/>
+        </w:rPr>
+      </w:pPr>
+      <w:proofErr w:type="spellStart"/>
+      <w:r>
+        <w:rPr>
+          <w:rFonts w:asciiTheme="majorBidi" w:hAnsiTheme="majorBidi" w:cs="Times New Roman"/>
+          <w:lang w:bidi="he-IL"/>
+        </w:rPr>
+        <w:t>Rav</w:t>
+      </w:r>
+      <w:proofErr w:type="spellEnd"/>
+      <w:r>
+        <w:rPr>
+          <w:rFonts w:asciiTheme="majorBidi" w:hAnsiTheme="majorBidi" w:cs="Times New Roman"/>
+          <w:lang w:bidi="he-IL"/>
+        </w:rPr>
+        <w:t xml:space="preserve"> Kook’s third </w:t>
+      </w:r>
+      <w:r>
+        <w:rPr>
+          <w:rFonts w:asciiTheme="majorBidi" w:hAnsiTheme="majorBidi" w:cs="Times New Roman"/>
+          <w:lang w:bidi="he-IL"/>
+        </w:rPr>
+        <w:t xml:space="preserve">paragraph </w:t>
+      </w:r>
+      <w:r>
+        <w:rPr>
+          <w:rFonts w:asciiTheme="majorBidi" w:hAnsiTheme="majorBidi" w:cs="Times New Roman"/>
+          <w:lang w:bidi="he-IL"/>
+        </w:rPr>
+        <w:t>(of</w:t>
+      </w:r>
+      <w:r>
+        <w:rPr>
+          <w:rFonts w:asciiTheme="majorBidi" w:hAnsiTheme="majorBidi" w:cs="Times New Roman"/>
+          <w:lang w:bidi="he-IL"/>
+        </w:rPr>
+        <w:t xml:space="preserve"> chapter</w:t>
+      </w:r>
+      <w:r>
+        <w:rPr>
+          <w:rFonts w:asciiTheme="majorBidi" w:hAnsiTheme="majorBidi" w:cs="Times New Roman"/>
+          <w:lang w:bidi="he-IL"/>
+        </w:rPr>
+        <w:t xml:space="preserve"> two)</w:t>
+      </w:r>
+      <w:r>
+        <w:rPr>
+          <w:rFonts w:asciiTheme="majorBidi" w:hAnsiTheme="majorBidi" w:cs="Times New Roman"/>
+          <w:lang w:bidi="he-IL"/>
+        </w:rPr>
+        <w:t xml:space="preserve"> </w:t>
+      </w:r>
+      <w:r>
+        <w:rPr>
+          <w:rFonts w:asciiTheme="majorBidi" w:hAnsiTheme="majorBidi" w:cs="Times New Roman"/>
+          <w:lang w:bidi="he-IL"/>
+        </w:rPr>
+        <w:t xml:space="preserve">is </w:t>
+      </w:r>
+      <w:r>
+        <w:rPr>
+          <w:rFonts w:asciiTheme="majorBidi" w:hAnsiTheme="majorBidi" w:cs="Times New Roman"/>
+          <w:lang w:bidi="he-IL"/>
+        </w:rPr>
+        <w:t>difficult to understand.</w:t>
+      </w:r>
+      <w:r>
+        <w:rPr>
+          <w:rFonts w:asciiTheme="majorBidi" w:hAnsiTheme="majorBidi" w:cs="Times New Roman"/>
+          <w:lang w:bidi="he-IL"/>
+        </w:rPr>
+        <w:t xml:space="preserve"> </w:t>
+      </w:r>
+      <w:proofErr w:type="spellStart"/>
+      <w:r>
+        <w:rPr>
+          <w:rFonts w:asciiTheme="majorBidi" w:hAnsiTheme="majorBidi" w:cs="Times New Roman"/>
+          <w:lang w:bidi="he-IL"/>
+        </w:rPr>
+        <w:t>Rav</w:t>
+      </w:r>
+      <w:proofErr w:type="spellEnd"/>
+      <w:r>
+        <w:rPr>
+          <w:rFonts w:asciiTheme="majorBidi" w:hAnsiTheme="majorBidi" w:cs="Times New Roman"/>
+          <w:lang w:bidi="he-IL"/>
+        </w:rPr>
+        <w:t xml:space="preserve"> Kook begins by describing again the sudden repentance:</w:t>
+      </w:r>
+    </w:p>
+    <w:p>
+      <w:pPr>
+        <w:bidi/>
+        <w:spacing w:after="0"/>
+        <w:ind w:left="720"/>
+        <w:rPr>
+          <w:rFonts w:asciiTheme="majorBidi" w:hAnsiTheme="majorBidi" w:cs="Times New Roman"/>
+        </w:rPr>
+      </w:pPr>
+      <w:r>
+        <w:rPr>
+          <w:rFonts w:asciiTheme="majorBidi" w:hAnsiTheme="majorBidi" w:cs="Times New Roman"/>
+          <w:rtl/>
+          <w:lang w:bidi="he-IL"/>
+        </w:rPr>
+        <w:t>התשובה העליונה</w:t>
+      </w:r>
+      <w:r>
+        <w:rPr>
+          <w:rFonts w:asciiTheme="majorBidi" w:hAnsiTheme="majorBidi" w:cs="Times New Roman"/>
+        </w:rPr>
+        <w:t xml:space="preserve"> </w:t>
+      </w:r>
+      <w:r>
+        <w:rPr>
+          <w:rFonts w:asciiTheme="majorBidi" w:hAnsiTheme="majorBidi" w:cs="Times New Roman"/>
+          <w:lang w:bidi="he-IL"/>
+        </w:rPr>
+        <w:t> </w:t>
+      </w:r>
+      <w:r>
+        <w:rPr>
+          <w:rFonts w:asciiTheme="majorBidi" w:hAnsiTheme="majorBidi" w:cs="Times New Roman"/>
+          <w:rtl/>
+          <w:lang w:bidi="he-IL"/>
+        </w:rPr>
+        <w:t>באה</w:t>
+      </w:r>
+      <w:r>
+        <w:rPr>
+          <w:rFonts w:asciiTheme="majorBidi" w:hAnsiTheme="majorBidi" w:cs="Times New Roman"/>
+          <w:lang w:bidi="he-IL"/>
+        </w:rPr>
+        <w:t> </w:t>
+      </w:r>
+      <w:r>
+        <w:rPr>
+          <w:rFonts w:asciiTheme="majorBidi" w:hAnsiTheme="majorBidi" w:cs="Times New Roman"/>
+          <w:rtl/>
+          <w:lang w:bidi="he-IL"/>
+        </w:rPr>
+        <w:t>מהברקה</w:t>
+      </w:r>
+      <w:r>
+        <w:rPr>
+          <w:rFonts w:asciiTheme="majorBidi" w:hAnsiTheme="majorBidi" w:cs="Times New Roman"/>
+          <w:lang w:bidi="he-IL"/>
+        </w:rPr>
+        <w:t> </w:t>
+      </w:r>
+      <w:r>
+        <w:rPr>
+          <w:rFonts w:asciiTheme="majorBidi" w:hAnsiTheme="majorBidi" w:cs="Times New Roman"/>
+          <w:rtl/>
+          <w:lang w:bidi="he-IL"/>
+        </w:rPr>
+        <w:t>של הטוב הכללי</w:t>
+      </w:r>
+      <w:r>
+        <w:rPr>
+          <w:rFonts w:asciiTheme="majorBidi" w:hAnsiTheme="majorBidi" w:cs="Times New Roman"/>
+        </w:rPr>
+        <w:t xml:space="preserve"> </w:t>
+      </w:r>
+      <w:r>
+        <w:rPr>
+          <w:rFonts w:asciiTheme="majorBidi" w:hAnsiTheme="majorBidi" w:cs="Times New Roman"/>
+          <w:rtl/>
+          <w:lang w:bidi="he-IL"/>
+        </w:rPr>
+        <w:t>של הטוב האלהי השורה בעולמות כולם</w:t>
       </w:r>
     </w:p>
     <w:p>
@@ -4965,14 +5501,23 @@
           <w:rFonts w:asciiTheme="majorBidi" w:hAnsiTheme="majorBidi" w:cs="Times New Roman"/>
           <w:lang w:bidi="he-IL"/>
         </w:rPr>
-        <w:t>There sometimes occurs a state of spiritual arousal in the person, which isn’t preceded by any effort or preparation at all</w:t>
-      </w:r>
-      <w:r>
-        <w:rPr>
-          <w:rFonts w:asciiTheme="majorBidi" w:hAnsiTheme="majorBidi" w:cs="Times New Roman"/>
-          <w:lang w:bidi="he-IL"/>
-        </w:rPr>
-        <w:t xml:space="preserve"> . . . truly an arousal from above.</w:t>
+        <w:t>The sublime teshuva is a result of a flash of the general good of the G-</w:t>
+      </w:r>
+      <w:proofErr w:type="spellStart"/>
+      <w:r>
+        <w:rPr>
+          <w:rFonts w:asciiTheme="majorBidi" w:hAnsiTheme="majorBidi" w:cs="Times New Roman"/>
+          <w:lang w:bidi="he-IL"/>
+        </w:rPr>
+        <w:t>dly</w:t>
+      </w:r>
+      <w:proofErr w:type="spellEnd"/>
+      <w:r>
+        <w:rPr>
+          <w:rFonts w:asciiTheme="majorBidi" w:hAnsiTheme="majorBidi" w:cs="Times New Roman"/>
+          <w:lang w:bidi="he-IL"/>
+        </w:rPr>
+        <w:t xml:space="preserve"> good, which permeates all worlds.</w:t>
       </w:r>
     </w:p>
     <w:p>
@@ -4988,11 +5533,221 @@
           <w:rFonts w:asciiTheme="majorBidi" w:hAnsiTheme="majorBidi" w:cs="Times New Roman"/>
           <w:lang w:bidi="he-IL"/>
         </w:rPr>
-        <w:t>And again,</w:t>
+        <w:t>T</w:t>
+      </w:r>
+      <w:r>
+        <w:rPr>
+          <w:rFonts w:asciiTheme="majorBidi" w:hAnsiTheme="majorBidi" w:cs="Times New Roman"/>
+          <w:lang w:bidi="he-IL"/>
+        </w:rPr>
+        <w:t xml:space="preserve">he paragraph </w:t>
+      </w:r>
+      <w:r>
+        <w:rPr>
+          <w:rFonts w:asciiTheme="majorBidi" w:hAnsiTheme="majorBidi" w:cs="Times New Roman"/>
+          <w:lang w:bidi="he-IL"/>
+        </w:rPr>
+        <w:t xml:space="preserve">then </w:t>
+      </w:r>
+      <w:r>
+        <w:rPr>
+          <w:rFonts w:asciiTheme="majorBidi" w:hAnsiTheme="majorBidi" w:cs="Times New Roman"/>
+          <w:lang w:bidi="he-IL"/>
+        </w:rPr>
+        <w:t>continues</w:t>
+      </w:r>
+      <w:r>
+        <w:rPr>
+          <w:rFonts w:asciiTheme="majorBidi" w:hAnsiTheme="majorBidi" w:cs="Times New Roman"/>
+          <w:lang w:bidi="he-IL"/>
+        </w:rPr>
+        <w:t xml:space="preserve"> </w:t>
+      </w:r>
+      <w:r>
+        <w:rPr>
+          <w:rFonts w:asciiTheme="majorBidi" w:hAnsiTheme="majorBidi" w:cs="Times New Roman"/>
+          <w:lang w:bidi="he-IL"/>
+        </w:rPr>
+        <w:t>on a seeming</w:t>
+      </w:r>
+      <w:r>
+        <w:rPr>
+          <w:rFonts w:asciiTheme="majorBidi" w:hAnsiTheme="majorBidi" w:cs="Times New Roman"/>
+          <w:lang w:bidi="he-IL"/>
+        </w:rPr>
+        <w:t>ly</w:t>
+      </w:r>
+      <w:r>
+        <w:rPr>
+          <w:rFonts w:asciiTheme="majorBidi" w:hAnsiTheme="majorBidi" w:cs="Times New Roman"/>
+          <w:lang w:bidi="he-IL"/>
+        </w:rPr>
+        <w:t xml:space="preserve"> different track. </w:t>
       </w:r>
     </w:p>
     <w:p>
       <w:pPr>
+        <w:bidi/>
+        <w:spacing w:after="0"/>
+        <w:ind w:left="720"/>
+        <w:rPr>
+          <w:rFonts w:asciiTheme="majorBidi" w:hAnsiTheme="majorBidi" w:cs="Times New Roman"/>
+        </w:rPr>
+      </w:pPr>
+      <w:r>
+        <w:rPr>
+          <w:rFonts w:asciiTheme="majorBidi" w:hAnsiTheme="majorBidi" w:cs="Times New Roman"/>
+          <w:rtl/>
+          <w:lang w:bidi="he-IL"/>
+        </w:rPr>
+        <w:t>והיושר והטוב שבנו הלא הוא בא מהתאמתנו אל הכל</w:t>
+      </w:r>
+      <w:r>
+        <w:rPr>
+          <w:rFonts w:asciiTheme="majorBidi" w:hAnsiTheme="majorBidi" w:cs="Times New Roman"/>
+          <w:rtl/>
+        </w:rPr>
+        <w:t xml:space="preserve">, </w:t>
+      </w:r>
+      <w:r>
+        <w:rPr>
+          <w:rFonts w:asciiTheme="majorBidi" w:hAnsiTheme="majorBidi" w:cs="Times New Roman"/>
+          <w:rtl/>
+          <w:lang w:bidi="he-IL"/>
+        </w:rPr>
+        <w:t>ואיך אפשר להיות קרוע מן הכל</w:t>
+      </w:r>
+      <w:r>
+        <w:rPr>
+          <w:rFonts w:asciiTheme="majorBidi" w:hAnsiTheme="majorBidi" w:cs="Times New Roman"/>
+          <w:rtl/>
+        </w:rPr>
+        <w:t xml:space="preserve">, </w:t>
+      </w:r>
+      <w:r>
+        <w:rPr>
+          <w:rFonts w:asciiTheme="majorBidi" w:hAnsiTheme="majorBidi" w:cs="Times New Roman"/>
+          <w:rtl/>
+          <w:lang w:bidi="he-IL"/>
+        </w:rPr>
+        <w:t>פרור משונה</w:t>
+      </w:r>
+      <w:r>
+        <w:rPr>
+          <w:rFonts w:asciiTheme="majorBidi" w:hAnsiTheme="majorBidi" w:cs="Times New Roman"/>
+          <w:rtl/>
+        </w:rPr>
+        <w:t xml:space="preserve">, </w:t>
+      </w:r>
+      <w:r>
+        <w:rPr>
+          <w:rFonts w:asciiTheme="majorBidi" w:hAnsiTheme="majorBidi" w:cs="Times New Roman"/>
+          <w:rtl/>
+          <w:lang w:bidi="he-IL"/>
+        </w:rPr>
+        <w:t>מופרד כאבק</w:t>
+      </w:r>
+      <w:r>
+        <w:rPr>
+          <w:rFonts w:ascii="Arial" w:hAnsi="Arial" w:cs="Arial"/>
+          <w:color w:val="222222"/>
+          <w:sz w:val="28"/>
+          <w:szCs w:val="28"/>
+          <w:shd w:val="clear" w:color="auto" w:fill="FFFFFF"/>
+          <w:rtl/>
+        </w:rPr>
+        <w:t xml:space="preserve"> </w:t>
+      </w:r>
+      <w:r>
+        <w:rPr>
+          <w:rFonts w:asciiTheme="majorBidi" w:hAnsiTheme="majorBidi" w:cs="Times New Roman"/>
+          <w:rtl/>
+          <w:lang w:bidi="he-IL"/>
+        </w:rPr>
+        <w:t>דק שכלא</w:t>
+      </w:r>
+      <w:r>
+        <w:rPr>
+          <w:rFonts w:asciiTheme="majorBidi" w:hAnsiTheme="majorBidi" w:cs="Times New Roman"/>
+        </w:rPr>
+        <w:t xml:space="preserve"> </w:t>
+      </w:r>
+      <w:r>
+        <w:rPr>
+          <w:rFonts w:asciiTheme="majorBidi" w:hAnsiTheme="majorBidi" w:cs="Times New Roman"/>
+          <w:rtl/>
+          <w:lang w:bidi="he-IL"/>
+        </w:rPr>
+        <w:t>חשב</w:t>
+      </w:r>
+      <w:r>
+        <w:rPr>
+          <w:rFonts w:asciiTheme="majorBidi" w:hAnsiTheme="majorBidi" w:cs="Times New Roman"/>
+          <w:rtl/>
+        </w:rPr>
+        <w:t xml:space="preserve">. </w:t>
+      </w:r>
+      <w:r>
+        <w:rPr>
+          <w:rFonts w:asciiTheme="majorBidi" w:hAnsiTheme="majorBidi" w:cs="Times New Roman"/>
+          <w:rtl/>
+          <w:lang w:bidi="he-IL"/>
+        </w:rPr>
+        <w:t>ומתוך הכרה זו</w:t>
+      </w:r>
+      <w:r>
+        <w:rPr>
+          <w:rFonts w:asciiTheme="majorBidi" w:hAnsiTheme="majorBidi" w:cs="Times New Roman"/>
+          <w:rtl/>
+        </w:rPr>
+        <w:t xml:space="preserve">, </w:t>
+      </w:r>
+      <w:r>
+        <w:rPr>
+          <w:rFonts w:asciiTheme="majorBidi" w:hAnsiTheme="majorBidi" w:cs="Times New Roman"/>
+          <w:rtl/>
+          <w:lang w:bidi="he-IL"/>
+        </w:rPr>
+        <w:t>שהיא הכרה אלהית באמת</w:t>
+      </w:r>
+      <w:r>
+        <w:rPr>
+          <w:rFonts w:asciiTheme="majorBidi" w:hAnsiTheme="majorBidi" w:cs="Times New Roman"/>
+          <w:rtl/>
+        </w:rPr>
+        <w:t xml:space="preserve">, </w:t>
+      </w:r>
+      <w:r>
+        <w:rPr>
+          <w:rFonts w:asciiTheme="majorBidi" w:hAnsiTheme="majorBidi" w:cs="Times New Roman"/>
+          <w:rtl/>
+          <w:lang w:bidi="he-IL"/>
+        </w:rPr>
+        <w:t>באה תשובה מאהבה בחיי</w:t>
+      </w:r>
+      <w:r>
+        <w:rPr>
+          <w:rFonts w:ascii="Arial" w:hAnsi="Arial" w:cs="Arial"/>
+          <w:color w:val="222222"/>
+          <w:sz w:val="28"/>
+          <w:szCs w:val="28"/>
+          <w:shd w:val="clear" w:color="auto" w:fill="FFFFFF"/>
+          <w:rtl/>
+        </w:rPr>
+        <w:t xml:space="preserve"> </w:t>
+      </w:r>
+      <w:r>
+        <w:rPr>
+          <w:rFonts w:asciiTheme="majorBidi" w:hAnsiTheme="majorBidi" w:cs="Times New Roman"/>
+          <w:rtl/>
+          <w:lang w:bidi="he-IL"/>
+        </w:rPr>
+        <w:t>הפרט ובחיי הכלל</w:t>
+      </w:r>
+    </w:p>
+    <w:p>
+      <w:pPr>
+        <w:bidi/>
         <w:spacing w:after="0"/>
         <w:rPr>
           <w:rFonts w:asciiTheme="majorBidi" w:hAnsiTheme="majorBidi" w:cs="Times New Roman"/>
@@ -5003,6 +5758,219 @@
     <w:p>
       <w:pPr>
         <w:spacing w:after="0"/>
+        <w:ind w:left="720"/>
+        <w:rPr>
+          <w:rFonts w:asciiTheme="majorBidi" w:hAnsiTheme="majorBidi" w:cs="Times New Roman"/>
+          <w:lang w:bidi="he-IL"/>
+        </w:rPr>
+      </w:pPr>
+      <w:r>
+        <w:rPr>
+          <w:rFonts w:asciiTheme="majorBidi" w:hAnsiTheme="majorBidi" w:cs="Times New Roman"/>
+          <w:lang w:bidi="he-IL"/>
+        </w:rPr>
+        <w:t>The rightness and goodness within us, does it not come from our</w:t>
+      </w:r>
+      <w:r>
+        <w:rPr>
+          <w:rFonts w:asciiTheme="majorBidi" w:hAnsiTheme="majorBidi" w:cs="Times New Roman"/>
+          <w:lang w:bidi="he-IL"/>
+        </w:rPr>
+        <w:t xml:space="preserve"> </w:t>
+      </w:r>
+      <w:r>
+        <w:rPr>
+          <w:rFonts w:asciiTheme="majorBidi" w:hAnsiTheme="majorBidi" w:cs="Times New Roman"/>
+          <w:lang w:bidi="he-IL"/>
+        </w:rPr>
+        <w:t>symmetry</w:t>
+      </w:r>
+      <w:r>
+        <w:rPr>
+          <w:rFonts w:asciiTheme="majorBidi" w:hAnsiTheme="majorBidi" w:cs="Times New Roman"/>
+          <w:lang w:bidi="he-IL"/>
+        </w:rPr>
+        <w:t xml:space="preserve"> </w:t>
+      </w:r>
+      <w:r>
+        <w:rPr>
+          <w:rFonts w:asciiTheme="majorBidi" w:hAnsiTheme="majorBidi" w:cs="Times New Roman"/>
+          <w:lang w:bidi="he-IL"/>
+        </w:rPr>
+        <w:t xml:space="preserve">with the whole. How can we </w:t>
+      </w:r>
+      <w:r>
+        <w:rPr>
+          <w:rFonts w:asciiTheme="majorBidi" w:hAnsiTheme="majorBidi" w:cs="Times New Roman"/>
+          <w:lang w:bidi="he-IL"/>
+        </w:rPr>
+        <w:t xml:space="preserve">be </w:t>
+      </w:r>
+      <w:r>
+        <w:rPr>
+          <w:rFonts w:asciiTheme="majorBidi" w:hAnsiTheme="majorBidi" w:cs="Times New Roman"/>
+          <w:lang w:bidi="he-IL"/>
+        </w:rPr>
+        <w:t>torn from the whole, like an odd crumb</w:t>
+      </w:r>
+      <w:r>
+        <w:rPr>
+          <w:rFonts w:asciiTheme="majorBidi" w:hAnsiTheme="majorBidi" w:cs="Times New Roman"/>
+          <w:lang w:bidi="he-IL"/>
+        </w:rPr>
+        <w:t>,</w:t>
+      </w:r>
+      <w:r>
+        <w:rPr>
+          <w:rFonts w:asciiTheme="majorBidi" w:hAnsiTheme="majorBidi" w:cs="Times New Roman"/>
+          <w:lang w:bidi="he-IL"/>
+        </w:rPr>
+        <w:t xml:space="preserve"> </w:t>
+      </w:r>
+      <w:r>
+        <w:rPr>
+          <w:rFonts w:asciiTheme="majorBidi" w:hAnsiTheme="majorBidi" w:cs="Times New Roman"/>
+          <w:lang w:bidi="he-IL"/>
+        </w:rPr>
+        <w:t xml:space="preserve">like </w:t>
+      </w:r>
+      <w:r>
+        <w:rPr>
+          <w:rFonts w:asciiTheme="majorBidi" w:hAnsiTheme="majorBidi" w:cs="Times New Roman"/>
+          <w:lang w:bidi="he-IL"/>
+        </w:rPr>
+        <w:t>insignificant</w:t>
+      </w:r>
+      <w:r>
+        <w:rPr>
+          <w:rFonts w:asciiTheme="majorBidi" w:hAnsiTheme="majorBidi" w:cs="Times New Roman"/>
+          <w:lang w:bidi="he-IL"/>
+        </w:rPr>
+        <w:t xml:space="preserve"> specs of </w:t>
+      </w:r>
+      <w:r>
+        <w:rPr>
+          <w:rFonts w:asciiTheme="majorBidi" w:hAnsiTheme="majorBidi" w:cs="Times New Roman"/>
+          <w:lang w:bidi="he-IL"/>
+        </w:rPr>
+        <w:t>dust?</w:t>
+      </w:r>
+      <w:r>
+        <w:rPr>
+          <w:rFonts w:asciiTheme="majorBidi" w:hAnsiTheme="majorBidi" w:cs="Times New Roman"/>
+          <w:lang w:bidi="he-IL"/>
+        </w:rPr>
+        <w:t xml:space="preserve"> </w:t>
+      </w:r>
+    </w:p>
+    <w:p>
+      <w:pPr>
+        <w:spacing w:after="0"/>
+        <w:ind w:left="720"/>
+        <w:rPr>
+          <w:rFonts w:asciiTheme="majorBidi" w:hAnsiTheme="majorBidi" w:cs="Times New Roman"/>
+          <w:lang w:bidi="he-IL"/>
+        </w:rPr>
+      </w:pPr>
+      <w:r>
+        <w:rPr>
+          <w:rFonts w:asciiTheme="majorBidi" w:hAnsiTheme="majorBidi" w:cs="Times New Roman"/>
+          <w:lang w:bidi="he-IL"/>
+        </w:rPr>
+        <w:t>F</w:t>
+      </w:r>
+      <w:r>
+        <w:rPr>
+          <w:rFonts w:asciiTheme="majorBidi" w:hAnsiTheme="majorBidi" w:cs="Times New Roman"/>
+          <w:lang w:bidi="he-IL"/>
+        </w:rPr>
+        <w:t xml:space="preserve">rom this recognition, which is truthfully </w:t>
+      </w:r>
+      <w:proofErr w:type="gramStart"/>
+      <w:r>
+        <w:rPr>
+          <w:rFonts w:asciiTheme="majorBidi" w:hAnsiTheme="majorBidi" w:cs="Times New Roman"/>
+          <w:lang w:bidi="he-IL"/>
+        </w:rPr>
+        <w:t>a G</w:t>
+      </w:r>
+      <w:proofErr w:type="gramEnd"/>
+      <w:r>
+        <w:rPr>
+          <w:rFonts w:asciiTheme="majorBidi" w:hAnsiTheme="majorBidi" w:cs="Times New Roman"/>
+          <w:lang w:bidi="he-IL"/>
+        </w:rPr>
+        <w:t>-</w:t>
+      </w:r>
+      <w:proofErr w:type="spellStart"/>
+      <w:r>
+        <w:rPr>
+          <w:rFonts w:asciiTheme="majorBidi" w:hAnsiTheme="majorBidi" w:cs="Times New Roman"/>
+          <w:lang w:bidi="he-IL"/>
+        </w:rPr>
+        <w:t>dly</w:t>
+      </w:r>
+      <w:proofErr w:type="spellEnd"/>
+      <w:r>
+        <w:rPr>
+          <w:rFonts w:asciiTheme="majorBidi" w:hAnsiTheme="majorBidi" w:cs="Times New Roman"/>
+          <w:lang w:bidi="he-IL"/>
+        </w:rPr>
+        <w:t xml:space="preserve"> recognition, comes a repentance from love </w:t>
+      </w:r>
+      <w:r>
+        <w:rPr>
+          <w:rFonts w:asciiTheme="majorBidi" w:hAnsiTheme="majorBidi" w:cs="Times New Roman"/>
+          <w:lang w:bidi="he-IL"/>
+        </w:rPr>
+        <w:t xml:space="preserve">both </w:t>
+      </w:r>
+      <w:r>
+        <w:rPr>
+          <w:rFonts w:asciiTheme="majorBidi" w:hAnsiTheme="majorBidi" w:cs="Times New Roman"/>
+          <w:lang w:bidi="he-IL"/>
+        </w:rPr>
+        <w:t>in the</w:t>
+      </w:r>
+      <w:r>
+        <w:rPr>
+          <w:rFonts w:asciiTheme="majorBidi" w:hAnsiTheme="majorBidi" w:cs="Times New Roman"/>
+          <w:lang w:bidi="he-IL"/>
+        </w:rPr>
+        <w:t xml:space="preserve"> life of the</w:t>
+      </w:r>
+      <w:r>
+        <w:rPr>
+          <w:rFonts w:asciiTheme="majorBidi" w:hAnsiTheme="majorBidi" w:cs="Times New Roman"/>
+          <w:lang w:bidi="he-IL"/>
+        </w:rPr>
+        <w:t xml:space="preserve"> individual </w:t>
+      </w:r>
+      <w:r>
+        <w:rPr>
+          <w:rFonts w:asciiTheme="majorBidi" w:hAnsiTheme="majorBidi" w:cs="Times New Roman"/>
+          <w:lang w:bidi="he-IL"/>
+        </w:rPr>
+        <w:t xml:space="preserve">and the life of the </w:t>
+      </w:r>
+      <w:r>
+        <w:rPr>
+          <w:rFonts w:asciiTheme="majorBidi" w:hAnsiTheme="majorBidi" w:cs="Times New Roman"/>
+          <w:lang w:bidi="he-IL"/>
+        </w:rPr>
+        <w:t>society</w:t>
+      </w:r>
+      <w:r>
+        <w:rPr>
+          <w:rFonts w:asciiTheme="majorBidi" w:hAnsiTheme="majorBidi" w:cs="Times New Roman"/>
+          <w:lang w:bidi="he-IL"/>
+        </w:rPr>
+        <w:t>.</w:t>
+      </w:r>
+    </w:p>
+    <w:p>
+      <w:pPr>
+        <w:spacing w:after="0"/>
         <w:rPr>
           <w:rFonts w:asciiTheme="majorBidi" w:hAnsiTheme="majorBidi" w:cs="Times New Roman"/>
           <w:lang w:bidi="he-IL"/>
@@ -5022,15 +5990,1813 @@
           <w:rFonts w:asciiTheme="majorBidi" w:hAnsiTheme="majorBidi" w:cs="Times New Roman"/>
           <w:lang w:bidi="he-IL"/>
         </w:rPr>
-        <w:t>They are straightforward, but the third paragraph is much more difficult to understand. You get the feeling that R. Kook was too overcome with emotion to finish his idea on paper.</w:t>
+        <w:t xml:space="preserve">I have a feeling that this paragraph is also related to something in </w:t>
+      </w:r>
+      <w:proofErr w:type="spellStart"/>
+      <w:r>
+        <w:rPr>
+          <w:rFonts w:asciiTheme="majorBidi" w:hAnsiTheme="majorBidi" w:cstheme="majorBidi"/>
+          <w:i/>
+          <w:iCs/>
+        </w:rPr>
+        <w:t>Likkutei</w:t>
+      </w:r>
+      <w:proofErr w:type="spellEnd"/>
+      <w:r>
+        <w:rPr>
+          <w:rFonts w:asciiTheme="majorBidi" w:hAnsiTheme="majorBidi" w:cstheme="majorBidi"/>
+          <w:i/>
+          <w:iCs/>
+        </w:rPr>
+        <w:t xml:space="preserve"> Torah</w:t>
+      </w:r>
+      <w:r>
+        <w:rPr>
+          <w:rFonts w:asciiTheme="majorBidi" w:hAnsiTheme="majorBidi" w:cstheme="majorBidi"/>
+          <w:i/>
+          <w:iCs/>
+        </w:rPr>
+        <w:t xml:space="preserve"> </w:t>
+      </w:r>
+      <w:r>
+        <w:rPr>
+          <w:rFonts w:asciiTheme="majorBidi" w:hAnsiTheme="majorBidi" w:cstheme="majorBidi"/>
+        </w:rPr>
+        <w:t xml:space="preserve">but for some reason, </w:t>
+      </w:r>
+      <w:r>
+        <w:rPr>
+          <w:rFonts w:asciiTheme="majorBidi" w:hAnsiTheme="majorBidi" w:cs="Times New Roman"/>
+          <w:lang w:bidi="he-IL"/>
+        </w:rPr>
+        <w:t xml:space="preserve">R. Kook was </w:t>
+      </w:r>
+      <w:r>
+        <w:rPr>
+          <w:rFonts w:asciiTheme="majorBidi" w:hAnsiTheme="majorBidi" w:cs="Times New Roman"/>
+          <w:lang w:bidi="he-IL"/>
+        </w:rPr>
+        <w:t xml:space="preserve">maybe </w:t>
+      </w:r>
+      <w:r>
+        <w:rPr>
+          <w:rFonts w:asciiTheme="majorBidi" w:hAnsiTheme="majorBidi" w:cs="Times New Roman"/>
+          <w:lang w:bidi="he-IL"/>
+        </w:rPr>
+        <w:t xml:space="preserve">too overcome with emotion to finish </w:t>
+      </w:r>
+      <w:r>
+        <w:rPr>
+          <w:rFonts w:asciiTheme="majorBidi" w:hAnsiTheme="majorBidi" w:cs="Times New Roman"/>
+          <w:lang w:bidi="he-IL"/>
+        </w:rPr>
+        <w:t>the</w:t>
+      </w:r>
+      <w:r>
+        <w:rPr>
+          <w:rFonts w:asciiTheme="majorBidi" w:hAnsiTheme="majorBidi" w:cs="Times New Roman"/>
+          <w:lang w:bidi="he-IL"/>
+        </w:rPr>
+        <w:t xml:space="preserve"> idea on paper.</w:t>
+      </w:r>
+      <w:r>
+        <w:rPr>
+          <w:rFonts w:asciiTheme="majorBidi" w:hAnsiTheme="majorBidi" w:cs="Times New Roman"/>
+          <w:lang w:bidi="he-IL"/>
+        </w:rPr>
+        <w:t xml:space="preserve"> </w:t>
       </w:r>
     </w:p>
     <w:p>
       <w:pPr>
-        <w:pStyle w:val="Heading1"/>
+        <w:spacing w:after="0"/>
+        <w:rPr>
+          <w:rFonts w:asciiTheme="majorBidi" w:hAnsiTheme="majorBidi" w:cs="Times New Roman"/>
+          <w:lang w:bidi="he-IL"/>
+        </w:rPr>
       </w:pPr>
-      <w:bookmarkStart w:id="0" w:name="_GoBack"/>
-      <w:bookmarkEnd w:id="0"/>
+    </w:p>
+    <w:p>
+      <w:pPr>
+        <w:spacing w:after="0"/>
+        <w:rPr>
+          <w:rFonts w:asciiTheme="majorBidi" w:hAnsiTheme="majorBidi" w:cs="Times New Roman"/>
+          <w:lang w:bidi="he-IL"/>
+        </w:rPr>
+      </w:pPr>
+      <w:r>
+        <w:rPr>
+          <w:rFonts w:asciiTheme="majorBidi" w:hAnsiTheme="majorBidi" w:cs="Times New Roman"/>
+          <w:lang w:bidi="he-IL"/>
+        </w:rPr>
+        <w:t xml:space="preserve">R. </w:t>
+      </w:r>
+      <w:proofErr w:type="spellStart"/>
+      <w:r>
+        <w:rPr>
+          <w:rFonts w:asciiTheme="majorBidi" w:hAnsiTheme="majorBidi" w:cs="Times New Roman"/>
+          <w:lang w:bidi="he-IL"/>
+        </w:rPr>
+        <w:t>Shneur</w:t>
+      </w:r>
+      <w:proofErr w:type="spellEnd"/>
+      <w:r>
+        <w:rPr>
+          <w:rFonts w:asciiTheme="majorBidi" w:hAnsiTheme="majorBidi" w:cs="Times New Roman"/>
+          <w:lang w:bidi="he-IL"/>
+        </w:rPr>
+        <w:t xml:space="preserve"> </w:t>
+      </w:r>
+      <w:proofErr w:type="spellStart"/>
+      <w:r>
+        <w:rPr>
+          <w:rFonts w:asciiTheme="majorBidi" w:hAnsiTheme="majorBidi" w:cs="Times New Roman"/>
+          <w:lang w:bidi="he-IL"/>
+        </w:rPr>
+        <w:t>Zalman</w:t>
+      </w:r>
+      <w:proofErr w:type="spellEnd"/>
+      <w:r>
+        <w:rPr>
+          <w:rFonts w:asciiTheme="majorBidi" w:hAnsiTheme="majorBidi" w:cs="Times New Roman"/>
+          <w:lang w:bidi="he-IL"/>
+        </w:rPr>
+        <w:t xml:space="preserve"> of </w:t>
+      </w:r>
+      <w:proofErr w:type="spellStart"/>
+      <w:r>
+        <w:rPr>
+          <w:rFonts w:asciiTheme="majorBidi" w:hAnsiTheme="majorBidi" w:cs="Times New Roman"/>
+          <w:lang w:bidi="he-IL"/>
+        </w:rPr>
+        <w:t>Liadi</w:t>
+      </w:r>
+      <w:proofErr w:type="spellEnd"/>
+      <w:r>
+        <w:rPr>
+          <w:rFonts w:asciiTheme="majorBidi" w:hAnsiTheme="majorBidi" w:cs="Times New Roman"/>
+          <w:lang w:bidi="he-IL"/>
+        </w:rPr>
+        <w:t xml:space="preserve"> writes there, that people complain to him because they </w:t>
+      </w:r>
+      <w:r>
+        <w:rPr>
+          <w:rFonts w:asciiTheme="majorBidi" w:hAnsiTheme="majorBidi" w:cs="Times New Roman"/>
+          <w:lang w:bidi="he-IL"/>
+        </w:rPr>
+        <w:t xml:space="preserve">only </w:t>
+      </w:r>
+      <w:r>
+        <w:rPr>
+          <w:rFonts w:asciiTheme="majorBidi" w:hAnsiTheme="majorBidi" w:cs="Times New Roman"/>
+          <w:lang w:bidi="he-IL"/>
+        </w:rPr>
+        <w:t xml:space="preserve">feel a spirit of holiness </w:t>
+      </w:r>
+      <w:r>
+        <w:rPr>
+          <w:rFonts w:asciiTheme="majorBidi" w:hAnsiTheme="majorBidi" w:cs="Times New Roman"/>
+          <w:lang w:bidi="he-IL"/>
+        </w:rPr>
+        <w:t>that arouses them to emotional prayer for a short duration of time</w:t>
+      </w:r>
+      <w:r>
+        <w:rPr>
+          <w:rFonts w:asciiTheme="majorBidi" w:hAnsiTheme="majorBidi" w:cs="Times New Roman"/>
+          <w:lang w:bidi="he-IL"/>
+        </w:rPr>
+        <w:t xml:space="preserve"> (</w:t>
+      </w:r>
+      <w:r>
+        <w:rPr>
+          <w:rFonts w:asciiTheme="majorBidi" w:hAnsiTheme="majorBidi" w:cs="Times New Roman"/>
+          <w:lang w:bidi="he-IL"/>
+        </w:rPr>
+        <w:t xml:space="preserve">sometimes for </w:t>
+      </w:r>
+      <w:r>
+        <w:rPr>
+          <w:rFonts w:asciiTheme="majorBidi" w:hAnsiTheme="majorBidi" w:cs="Times New Roman"/>
+          <w:lang w:bidi="he-IL"/>
+        </w:rPr>
+        <w:t xml:space="preserve">a few </w:t>
+      </w:r>
+      <w:r>
+        <w:rPr>
+          <w:rFonts w:asciiTheme="majorBidi" w:hAnsiTheme="majorBidi" w:cs="Times New Roman"/>
+          <w:lang w:bidi="he-IL"/>
+        </w:rPr>
+        <w:t>weeks)</w:t>
+      </w:r>
+      <w:r>
+        <w:rPr>
+          <w:rFonts w:asciiTheme="majorBidi" w:hAnsiTheme="majorBidi" w:cs="Times New Roman"/>
+          <w:lang w:bidi="he-IL"/>
+        </w:rPr>
+        <w:t xml:space="preserve">. </w:t>
+      </w:r>
+      <w:r>
+        <w:rPr>
+          <w:rFonts w:asciiTheme="majorBidi" w:hAnsiTheme="majorBidi" w:cs="Times New Roman"/>
+          <w:lang w:bidi="he-IL"/>
+        </w:rPr>
+        <w:t>Afterwards the inspiration ceases completely and it’s as if it never existed.</w:t>
+      </w:r>
+      <w:r>
+        <w:rPr>
+          <w:rFonts w:asciiTheme="majorBidi" w:hAnsiTheme="majorBidi" w:cs="Times New Roman"/>
+          <w:lang w:bidi="he-IL"/>
+        </w:rPr>
+        <w:t xml:space="preserve"> He responds to them, that they should use th</w:t>
+      </w:r>
+      <w:r>
+        <w:rPr>
+          <w:rFonts w:asciiTheme="majorBidi" w:hAnsiTheme="majorBidi" w:cs="Times New Roman"/>
+          <w:lang w:bidi="he-IL"/>
+        </w:rPr>
+        <w:t xml:space="preserve">ose </w:t>
+      </w:r>
+      <w:r>
+        <w:rPr>
+          <w:rFonts w:asciiTheme="majorBidi" w:hAnsiTheme="majorBidi" w:cs="Times New Roman"/>
+          <w:lang w:bidi="he-IL"/>
+        </w:rPr>
+        <w:t>periods of inspiration</w:t>
+      </w:r>
+      <w:r>
+        <w:rPr>
+          <w:rFonts w:asciiTheme="majorBidi" w:hAnsiTheme="majorBidi" w:cs="Times New Roman"/>
+          <w:lang w:bidi="he-IL"/>
+        </w:rPr>
+        <w:t xml:space="preserve"> when they occur,</w:t>
+      </w:r>
+      <w:r>
+        <w:rPr>
+          <w:rFonts w:asciiTheme="majorBidi" w:hAnsiTheme="majorBidi" w:cs="Times New Roman"/>
+          <w:lang w:bidi="he-IL"/>
+        </w:rPr>
+        <w:t xml:space="preserve"> </w:t>
+      </w:r>
+      <w:r>
+        <w:rPr>
+          <w:rFonts w:asciiTheme="majorBidi" w:hAnsiTheme="majorBidi" w:cs="Times New Roman"/>
+          <w:lang w:bidi="he-IL"/>
+        </w:rPr>
+        <w:t>(not just to enjoy the</w:t>
+      </w:r>
+      <w:r>
+        <w:rPr>
+          <w:rFonts w:asciiTheme="majorBidi" w:hAnsiTheme="majorBidi" w:cs="Times New Roman"/>
+          <w:lang w:bidi="he-IL"/>
+        </w:rPr>
+        <w:t xml:space="preserve"> pleasure of</w:t>
+      </w:r>
+      <w:r>
+        <w:rPr>
+          <w:rFonts w:asciiTheme="majorBidi" w:hAnsiTheme="majorBidi" w:cs="Times New Roman"/>
+          <w:lang w:bidi="he-IL"/>
+        </w:rPr>
+        <w:t xml:space="preserve"> prayer</w:t>
+      </w:r>
+      <w:r>
+        <w:rPr>
+          <w:rFonts w:asciiTheme="majorBidi" w:hAnsiTheme="majorBidi" w:cs="Times New Roman"/>
+          <w:lang w:bidi="he-IL"/>
+        </w:rPr>
+        <w:t xml:space="preserve"> but</w:t>
+      </w:r>
+      <w:r>
+        <w:rPr>
+          <w:rFonts w:asciiTheme="majorBidi" w:hAnsiTheme="majorBidi" w:cs="Times New Roman"/>
+          <w:lang w:bidi="he-IL"/>
+        </w:rPr>
+        <w:t xml:space="preserve">) </w:t>
+      </w:r>
+      <w:r>
+        <w:rPr>
+          <w:rFonts w:asciiTheme="majorBidi" w:hAnsiTheme="majorBidi" w:cs="Times New Roman"/>
+          <w:lang w:bidi="he-IL"/>
+        </w:rPr>
+        <w:t>to improve their character,</w:t>
+      </w:r>
+      <w:r>
+        <w:rPr>
+          <w:rFonts w:asciiTheme="majorBidi" w:hAnsiTheme="majorBidi" w:cs="Times New Roman"/>
+          <w:lang w:bidi="he-IL"/>
+        </w:rPr>
+        <w:t xml:space="preserve"> to change their behavior for the</w:t>
+      </w:r>
+      <w:r>
+        <w:rPr>
+          <w:rFonts w:asciiTheme="majorBidi" w:hAnsiTheme="majorBidi" w:cs="Times New Roman"/>
+          <w:lang w:bidi="he-IL"/>
+        </w:rPr>
+        <w:t xml:space="preserve"> better</w:t>
+      </w:r>
+      <w:r>
+        <w:rPr>
+          <w:rFonts w:asciiTheme="majorBidi" w:hAnsiTheme="majorBidi" w:cs="Times New Roman"/>
+          <w:lang w:bidi="he-IL"/>
+        </w:rPr>
+        <w:t>.</w:t>
+      </w:r>
+      <w:r>
+        <w:rPr>
+          <w:rFonts w:asciiTheme="majorBidi" w:hAnsiTheme="majorBidi" w:cs="Times New Roman"/>
+          <w:lang w:bidi="he-IL"/>
+        </w:rPr>
+        <w:t xml:space="preserve"> </w:t>
+      </w:r>
+      <w:r>
+        <w:rPr>
+          <w:rFonts w:asciiTheme="majorBidi" w:hAnsiTheme="majorBidi" w:cs="Times New Roman"/>
+          <w:lang w:bidi="he-IL"/>
+        </w:rPr>
+        <w:t>The state of</w:t>
+      </w:r>
+      <w:r>
+        <w:rPr>
+          <w:rFonts w:asciiTheme="majorBidi" w:hAnsiTheme="majorBidi" w:cs="Times New Roman"/>
+          <w:lang w:bidi="he-IL"/>
+        </w:rPr>
+        <w:t xml:space="preserve"> </w:t>
+      </w:r>
+      <w:r>
+        <w:rPr>
+          <w:rFonts w:asciiTheme="majorBidi" w:hAnsiTheme="majorBidi" w:cs="Times New Roman"/>
+          <w:lang w:bidi="he-IL"/>
+        </w:rPr>
+        <w:t xml:space="preserve">inspiration </w:t>
+      </w:r>
+      <w:r>
+        <w:rPr>
+          <w:rFonts w:asciiTheme="majorBidi" w:hAnsiTheme="majorBidi" w:cs="Times New Roman"/>
+          <w:lang w:bidi="he-IL"/>
+        </w:rPr>
+        <w:t xml:space="preserve">will </w:t>
+      </w:r>
+      <w:r>
+        <w:rPr>
+          <w:rFonts w:asciiTheme="majorBidi" w:hAnsiTheme="majorBidi" w:cs="Times New Roman"/>
+          <w:lang w:bidi="he-IL"/>
+        </w:rPr>
+        <w:t>then return.</w:t>
+      </w:r>
+    </w:p>
+    <w:p>
+      <w:pPr>
+        <w:spacing w:after="0"/>
+        <w:rPr>
+          <w:rFonts w:asciiTheme="majorBidi" w:hAnsiTheme="majorBidi" w:cs="Times New Roman"/>
+          <w:lang w:bidi="he-IL"/>
+        </w:rPr>
+      </w:pPr>
+    </w:p>
+    <w:p>
+      <w:pPr>
+        <w:spacing w:after="0"/>
+        <w:rPr>
+          <w:rFonts w:asciiTheme="majorBidi" w:hAnsiTheme="majorBidi" w:cs="Times New Roman"/>
+          <w:lang w:bidi="he-IL"/>
+        </w:rPr>
+      </w:pPr>
+      <w:r>
+        <w:rPr>
+          <w:rFonts w:asciiTheme="majorBidi" w:hAnsiTheme="majorBidi" w:cs="Times New Roman"/>
+          <w:lang w:bidi="he-IL"/>
+        </w:rPr>
+        <w:t xml:space="preserve">I think </w:t>
+      </w:r>
+      <w:proofErr w:type="spellStart"/>
+      <w:r>
+        <w:rPr>
+          <w:rFonts w:asciiTheme="majorBidi" w:hAnsiTheme="majorBidi" w:cs="Times New Roman"/>
+          <w:lang w:bidi="he-IL"/>
+        </w:rPr>
+        <w:t>Rav</w:t>
+      </w:r>
+      <w:proofErr w:type="spellEnd"/>
+      <w:r>
+        <w:rPr>
+          <w:rFonts w:asciiTheme="majorBidi" w:hAnsiTheme="majorBidi" w:cs="Times New Roman"/>
+          <w:lang w:bidi="he-IL"/>
+        </w:rPr>
+        <w:t xml:space="preserve"> Kook is dealing with the same issue. How can we take the </w:t>
+      </w:r>
+      <w:r>
+        <w:rPr>
+          <w:rFonts w:asciiTheme="majorBidi" w:hAnsiTheme="majorBidi" w:cs="Times New Roman"/>
+          <w:lang w:bidi="he-IL"/>
+        </w:rPr>
+        <w:t>exalted periods</w:t>
+      </w:r>
+      <w:r>
+        <w:rPr>
+          <w:rFonts w:asciiTheme="majorBidi" w:hAnsiTheme="majorBidi" w:cs="Times New Roman"/>
+          <w:lang w:bidi="he-IL"/>
+        </w:rPr>
+        <w:t xml:space="preserve"> of awareness and inspiration and </w:t>
+      </w:r>
+      <w:r>
+        <w:rPr>
+          <w:rFonts w:asciiTheme="majorBidi" w:hAnsiTheme="majorBidi" w:cs="Times New Roman"/>
+          <w:lang w:bidi="he-IL"/>
+        </w:rPr>
+        <w:t>join that</w:t>
+      </w:r>
+      <w:r>
+        <w:rPr>
+          <w:rFonts w:asciiTheme="majorBidi" w:hAnsiTheme="majorBidi" w:cs="Times New Roman"/>
+          <w:lang w:bidi="he-IL"/>
+        </w:rPr>
+        <w:t xml:space="preserve"> type of</w:t>
+      </w:r>
+      <w:r>
+        <w:rPr>
+          <w:rFonts w:asciiTheme="majorBidi" w:hAnsiTheme="majorBidi" w:cs="Times New Roman"/>
+          <w:lang w:bidi="he-IL"/>
+        </w:rPr>
+        <w:t xml:space="preserve"> teshuva together with the gradual teshuva </w:t>
+      </w:r>
+      <w:r>
+        <w:rPr>
+          <w:rFonts w:asciiTheme="majorBidi" w:hAnsiTheme="majorBidi" w:cs="Times New Roman"/>
+          <w:lang w:bidi="he-IL"/>
+        </w:rPr>
+        <w:t xml:space="preserve">to </w:t>
+      </w:r>
+      <w:r>
+        <w:rPr>
+          <w:rFonts w:asciiTheme="majorBidi" w:hAnsiTheme="majorBidi" w:cs="Times New Roman"/>
+          <w:lang w:bidi="he-IL"/>
+        </w:rPr>
+        <w:t>effect</w:t>
+      </w:r>
+      <w:r>
+        <w:rPr>
+          <w:rFonts w:asciiTheme="majorBidi" w:hAnsiTheme="majorBidi" w:cs="Times New Roman"/>
+          <w:lang w:bidi="he-IL"/>
+        </w:rPr>
+        <w:t xml:space="preserve"> a permanent change in the life of t</w:t>
+      </w:r>
+      <w:r>
+        <w:rPr>
+          <w:rFonts w:asciiTheme="majorBidi" w:hAnsiTheme="majorBidi" w:cs="Times New Roman"/>
+          <w:lang w:bidi="he-IL"/>
+        </w:rPr>
+        <w:t>he individual and the community</w:t>
+      </w:r>
+      <w:r>
+        <w:rPr>
+          <w:rFonts w:asciiTheme="majorBidi" w:hAnsiTheme="majorBidi" w:cs="Times New Roman"/>
+          <w:lang w:bidi="he-IL"/>
+        </w:rPr>
+        <w:t>? I don’t think he answers completely,</w:t>
+      </w:r>
+      <w:r>
+        <w:rPr>
+          <w:rFonts w:asciiTheme="majorBidi" w:hAnsiTheme="majorBidi" w:cs="Times New Roman"/>
+          <w:lang w:bidi="he-IL"/>
+        </w:rPr>
+        <w:t xml:space="preserve"> (or I can’t say I understand the answer completely)</w:t>
+      </w:r>
+      <w:r>
+        <w:rPr>
+          <w:rFonts w:asciiTheme="majorBidi" w:hAnsiTheme="majorBidi" w:cs="Times New Roman"/>
+          <w:lang w:bidi="he-IL"/>
+        </w:rPr>
+        <w:t>,</w:t>
+      </w:r>
+      <w:r>
+        <w:rPr>
+          <w:rFonts w:asciiTheme="majorBidi" w:hAnsiTheme="majorBidi" w:cs="Times New Roman"/>
+          <w:lang w:bidi="he-IL"/>
+        </w:rPr>
+        <w:t xml:space="preserve"> </w:t>
+      </w:r>
+      <w:r>
+        <w:rPr>
+          <w:rFonts w:asciiTheme="majorBidi" w:hAnsiTheme="majorBidi" w:cs="Times New Roman"/>
+          <w:lang w:bidi="he-IL"/>
+        </w:rPr>
+        <w:t xml:space="preserve">but he does say that it depends on </w:t>
+      </w:r>
+      <w:r>
+        <w:rPr>
+          <w:rFonts w:asciiTheme="majorBidi" w:hAnsiTheme="majorBidi" w:cs="Times New Roman"/>
+          <w:lang w:bidi="he-IL"/>
+        </w:rPr>
+        <w:t>the</w:t>
+      </w:r>
+      <w:r>
+        <w:rPr>
+          <w:rFonts w:asciiTheme="majorBidi" w:hAnsiTheme="majorBidi" w:cs="Times New Roman"/>
+          <w:lang w:bidi="he-IL"/>
+        </w:rPr>
+        <w:t xml:space="preserve"> realization that we are part of the </w:t>
+      </w:r>
+      <w:r>
+        <w:rPr>
+          <w:rFonts w:asciiTheme="majorBidi" w:hAnsiTheme="majorBidi" w:cs="Times New Roman"/>
+          <w:lang w:bidi="he-IL"/>
+        </w:rPr>
+        <w:t>“w</w:t>
+      </w:r>
+      <w:r>
+        <w:rPr>
+          <w:rFonts w:asciiTheme="majorBidi" w:hAnsiTheme="majorBidi" w:cs="Times New Roman"/>
+          <w:lang w:bidi="he-IL"/>
+        </w:rPr>
+        <w:t>hole</w:t>
+      </w:r>
+      <w:r>
+        <w:rPr>
+          <w:rFonts w:asciiTheme="majorBidi" w:hAnsiTheme="majorBidi" w:cs="Times New Roman"/>
+          <w:lang w:bidi="he-IL"/>
+        </w:rPr>
+        <w:t>”</w:t>
+      </w:r>
+      <w:r>
+        <w:rPr>
+          <w:rFonts w:asciiTheme="majorBidi" w:hAnsiTheme="majorBidi" w:cs="Times New Roman"/>
+          <w:lang w:bidi="he-IL"/>
+        </w:rPr>
+        <w:t xml:space="preserve"> and not separate.</w:t>
+      </w:r>
+      <w:r>
+        <w:rPr>
+          <w:rFonts w:asciiTheme="majorBidi" w:hAnsiTheme="majorBidi" w:cs="Times New Roman"/>
+          <w:lang w:bidi="he-IL"/>
+        </w:rPr>
+        <w:t xml:space="preserve"> </w:t>
+      </w:r>
+      <w:r>
+        <w:rPr>
+          <w:rFonts w:asciiTheme="majorBidi" w:hAnsiTheme="majorBidi" w:cs="Times New Roman"/>
+          <w:lang w:bidi="he-IL"/>
+        </w:rPr>
+        <w:t xml:space="preserve">With </w:t>
+      </w:r>
+      <w:proofErr w:type="gramStart"/>
+      <w:r>
+        <w:rPr>
+          <w:rFonts w:asciiTheme="majorBidi" w:hAnsiTheme="majorBidi" w:cs="Times New Roman"/>
+          <w:lang w:bidi="he-IL"/>
+        </w:rPr>
+        <w:t>this</w:t>
+      </w:r>
+      <w:proofErr w:type="gramEnd"/>
+      <w:r>
+        <w:rPr>
+          <w:rFonts w:asciiTheme="majorBidi" w:hAnsiTheme="majorBidi" w:cs="Times New Roman"/>
+          <w:lang w:bidi="he-IL"/>
+        </w:rPr>
+        <w:t xml:space="preserve"> realization (which he calls a G-</w:t>
+      </w:r>
+      <w:proofErr w:type="spellStart"/>
+      <w:r>
+        <w:rPr>
+          <w:rFonts w:asciiTheme="majorBidi" w:hAnsiTheme="majorBidi" w:cs="Times New Roman"/>
+          <w:lang w:bidi="he-IL"/>
+        </w:rPr>
+        <w:t>dly</w:t>
+      </w:r>
+      <w:proofErr w:type="spellEnd"/>
+      <w:r>
+        <w:rPr>
+          <w:rFonts w:asciiTheme="majorBidi" w:hAnsiTheme="majorBidi" w:cs="Times New Roman"/>
+          <w:lang w:bidi="he-IL"/>
+        </w:rPr>
+        <w:t xml:space="preserve"> recognition), we</w:t>
+      </w:r>
+      <w:r>
+        <w:rPr>
+          <w:rFonts w:asciiTheme="majorBidi" w:hAnsiTheme="majorBidi" w:cs="Times New Roman"/>
+          <w:lang w:bidi="he-IL"/>
+        </w:rPr>
+        <w:t xml:space="preserve"> can </w:t>
+      </w:r>
+      <w:r>
+        <w:rPr>
+          <w:rFonts w:asciiTheme="majorBidi" w:hAnsiTheme="majorBidi" w:cs="Times New Roman"/>
+          <w:lang w:bidi="he-IL"/>
+        </w:rPr>
+        <w:t xml:space="preserve">always </w:t>
+      </w:r>
+      <w:r>
+        <w:rPr>
+          <w:rFonts w:asciiTheme="majorBidi" w:hAnsiTheme="majorBidi" w:cs="Times New Roman"/>
+          <w:lang w:bidi="he-IL"/>
+        </w:rPr>
+        <w:t xml:space="preserve">partake of the </w:t>
+      </w:r>
+      <w:r>
+        <w:rPr>
+          <w:rFonts w:asciiTheme="majorBidi" w:hAnsiTheme="majorBidi" w:cs="Times New Roman"/>
+          <w:lang w:bidi="he-IL"/>
+        </w:rPr>
+        <w:t>inspiration</w:t>
+      </w:r>
+      <w:r>
+        <w:rPr>
+          <w:rFonts w:asciiTheme="majorBidi" w:hAnsiTheme="majorBidi" w:cs="Times New Roman"/>
+          <w:lang w:bidi="he-IL"/>
+        </w:rPr>
+        <w:t>al teshuva and reach even the most exalted</w:t>
+      </w:r>
+      <w:r>
+        <w:rPr>
+          <w:rFonts w:asciiTheme="majorBidi" w:hAnsiTheme="majorBidi" w:cs="Times New Roman"/>
+          <w:lang w:bidi="he-IL"/>
+        </w:rPr>
+        <w:t xml:space="preserve"> </w:t>
+      </w:r>
+      <w:r>
+        <w:rPr>
+          <w:rFonts w:asciiTheme="majorBidi" w:hAnsiTheme="majorBidi" w:cs="Times New Roman"/>
+          <w:lang w:bidi="he-IL"/>
+        </w:rPr>
+        <w:t>levels.</w:t>
+      </w:r>
+      <w:r>
+        <w:rPr>
+          <w:rFonts w:asciiTheme="majorBidi" w:hAnsiTheme="majorBidi" w:cs="Times New Roman"/>
+          <w:lang w:bidi="he-IL"/>
+        </w:rPr>
+        <w:t xml:space="preserve"> [</w:t>
+      </w:r>
+      <w:r>
+        <w:rPr>
+          <w:rFonts w:asciiTheme="majorBidi" w:hAnsiTheme="majorBidi" w:cs="Times New Roman"/>
+          <w:lang w:bidi="he-IL"/>
+        </w:rPr>
+        <w:t>8</w:t>
+      </w:r>
+      <w:r>
+        <w:rPr>
+          <w:rFonts w:asciiTheme="majorBidi" w:hAnsiTheme="majorBidi" w:cs="Times New Roman"/>
+          <w:lang w:bidi="he-IL"/>
+        </w:rPr>
+        <w:t>]</w:t>
+      </w:r>
+    </w:p>
+    <w:p>
+      <w:pPr>
+        <w:pBdr>
+          <w:bottom w:val="single" w:sz="12" w:space="1" w:color="auto"/>
+        </w:pBdr>
+        <w:spacing w:after="0"/>
+        <w:rPr>
+          <w:rFonts w:asciiTheme="majorBidi" w:hAnsiTheme="majorBidi" w:cs="Times New Roman"/>
+          <w:lang w:bidi="he-IL"/>
+        </w:rPr>
+      </w:pPr>
+    </w:p>
+    <w:p>
+      <w:pPr>
+        <w:spacing w:after="0"/>
+        <w:rPr>
+          <w:rFonts w:asciiTheme="majorBidi" w:hAnsiTheme="majorBidi" w:cs="Times New Roman"/>
+          <w:lang w:bidi="he-IL"/>
+        </w:rPr>
+      </w:pPr>
+    </w:p>
+    <w:p>
+      <w:pPr>
+        <w:spacing w:after="0"/>
+        <w:rPr>
+          <w:rFonts w:asciiTheme="majorBidi" w:hAnsiTheme="majorBidi" w:cstheme="majorBidi"/>
+          <w:lang w:bidi="he-IL"/>
+        </w:rPr>
+      </w:pPr>
+      <w:r>
+        <w:rPr>
+          <w:rFonts w:asciiTheme="majorBidi" w:hAnsiTheme="majorBidi" w:cstheme="majorBidi"/>
+        </w:rPr>
+        <w:t xml:space="preserve">[1] </w:t>
+      </w:r>
+      <w:hyperlink r:id="rId6" w:history="1">
+        <w:r>
+          <w:rPr>
+            <w:rStyle w:val="Hyperlink"/>
+            <w:rFonts w:asciiTheme="majorBidi" w:hAnsiTheme="majorBidi" w:cstheme="majorBidi"/>
+          </w:rPr>
+          <w:t>https://he.wikisource.org/wiki/</w:t>
+        </w:r>
+        <w:r>
+          <w:rPr>
+            <w:rStyle w:val="Hyperlink"/>
+            <w:rFonts w:asciiTheme="majorBidi" w:hAnsiTheme="majorBidi" w:cstheme="majorBidi" w:hint="cs"/>
+            <w:rtl/>
+            <w:lang w:bidi="he-IL"/>
+          </w:rPr>
+          <w:t>אורות</w:t>
+        </w:r>
+        <w:r>
+          <w:rPr>
+            <w:rStyle w:val="Hyperlink"/>
+            <w:rFonts w:asciiTheme="majorBidi" w:hAnsiTheme="majorBidi" w:cstheme="majorBidi"/>
+            <w:rtl/>
+            <w:lang w:bidi="he-IL"/>
+          </w:rPr>
+          <w:t>_</w:t>
+        </w:r>
+        <w:r>
+          <w:rPr>
+            <w:rStyle w:val="Hyperlink"/>
+            <w:rFonts w:asciiTheme="majorBidi" w:hAnsiTheme="majorBidi" w:cstheme="majorBidi" w:hint="cs"/>
+            <w:rtl/>
+            <w:lang w:bidi="he-IL"/>
+          </w:rPr>
+          <w:t>התשובה</w:t>
+        </w:r>
+        <w:r>
+          <w:rPr>
+            <w:rStyle w:val="Hyperlink"/>
+            <w:rFonts w:asciiTheme="majorBidi" w:hAnsiTheme="majorBidi" w:cstheme="majorBidi"/>
+            <w:rtl/>
+            <w:lang w:bidi="he-IL"/>
+          </w:rPr>
+          <w:t>_</w:t>
+        </w:r>
+        <w:r>
+          <w:rPr>
+            <w:rStyle w:val="Hyperlink"/>
+            <w:rFonts w:asciiTheme="majorBidi" w:hAnsiTheme="majorBidi" w:cstheme="majorBidi" w:hint="cs"/>
+            <w:rtl/>
+            <w:lang w:bidi="he-IL"/>
+          </w:rPr>
+          <w:t>א</w:t>
+        </w:r>
+      </w:hyperlink>
+    </w:p>
+    <w:p>
+      <w:pPr>
+        <w:rPr>
+          <w:rFonts w:asciiTheme="majorBidi" w:hAnsiTheme="majorBidi" w:cstheme="majorBidi"/>
+        </w:rPr>
+      </w:pPr>
+      <w:hyperlink r:id="rId7" w:history="1">
+        <w:r>
+          <w:rPr>
+            <w:rStyle w:val="Hyperlink"/>
+            <w:rFonts w:asciiTheme="majorBidi" w:hAnsiTheme="majorBidi" w:cstheme="majorBidi"/>
+          </w:rPr>
+          <w:t>http://www.hebrewbooks.org/31307</w:t>
+        </w:r>
+      </w:hyperlink>
+    </w:p>
+    <w:p>
+      <w:pPr>
+        <w:spacing w:after="0"/>
+        <w:rPr>
+          <w:rFonts w:asciiTheme="majorBidi" w:hAnsiTheme="majorBidi" w:cstheme="majorBidi"/>
+        </w:rPr>
+      </w:pPr>
+      <w:r>
+        <w:rPr>
+          <w:rFonts w:asciiTheme="majorBidi" w:hAnsiTheme="majorBidi" w:cstheme="majorBidi"/>
+        </w:rPr>
+        <w:lastRenderedPageBreak/>
+        <w:t xml:space="preserve">[2] I saw these two examples in </w:t>
+      </w:r>
+      <w:proofErr w:type="spellStart"/>
+      <w:r>
+        <w:rPr>
+          <w:rFonts w:asciiTheme="majorBidi" w:hAnsiTheme="majorBidi" w:cstheme="majorBidi"/>
+        </w:rPr>
+        <w:t>Rav</w:t>
+      </w:r>
+      <w:proofErr w:type="spellEnd"/>
+      <w:r>
+        <w:rPr>
+          <w:rFonts w:asciiTheme="majorBidi" w:hAnsiTheme="majorBidi" w:cstheme="majorBidi"/>
+        </w:rPr>
+        <w:t xml:space="preserve"> Kook’s </w:t>
+      </w:r>
+      <w:proofErr w:type="spellStart"/>
+      <w:r>
+        <w:rPr>
+          <w:rFonts w:asciiTheme="majorBidi" w:hAnsiTheme="majorBidi" w:cstheme="majorBidi"/>
+        </w:rPr>
+        <w:t>Ein</w:t>
+      </w:r>
+      <w:proofErr w:type="spellEnd"/>
+      <w:r>
+        <w:rPr>
+          <w:rFonts w:asciiTheme="majorBidi" w:hAnsiTheme="majorBidi" w:cstheme="majorBidi"/>
+        </w:rPr>
+        <w:t xml:space="preserve"> AY”H,</w:t>
+      </w:r>
+    </w:p>
+    <w:p>
+      <w:pPr>
+        <w:spacing w:after="0"/>
+        <w:rPr>
+          <w:rStyle w:val="Hyperlink"/>
+          <w:rFonts w:asciiTheme="majorBidi" w:hAnsiTheme="majorBidi" w:cstheme="majorBidi"/>
+          <w:lang w:bidi="he-IL"/>
+        </w:rPr>
+      </w:pPr>
+      <w:hyperlink r:id="rId8" w:history="1">
+        <w:r>
+          <w:rPr>
+            <w:rStyle w:val="Hyperlink"/>
+            <w:rFonts w:asciiTheme="majorBidi" w:hAnsiTheme="majorBidi" w:cstheme="majorBidi"/>
+          </w:rPr>
+          <w:t>https://he.wikisource.org/wiki/</w:t>
+        </w:r>
+        <w:r>
+          <w:rPr>
+            <w:rStyle w:val="Hyperlink"/>
+            <w:rFonts w:asciiTheme="majorBidi" w:hAnsiTheme="majorBidi" w:cstheme="majorBidi" w:hint="cs"/>
+            <w:rtl/>
+            <w:lang w:bidi="he-IL"/>
+          </w:rPr>
+          <w:t>עין</w:t>
+        </w:r>
+        <w:r>
+          <w:rPr>
+            <w:rStyle w:val="Hyperlink"/>
+            <w:rFonts w:asciiTheme="majorBidi" w:hAnsiTheme="majorBidi" w:cstheme="majorBidi"/>
+            <w:rtl/>
+            <w:lang w:bidi="he-IL"/>
+          </w:rPr>
+          <w:t>_</w:t>
+        </w:r>
+        <w:r>
+          <w:rPr>
+            <w:rStyle w:val="Hyperlink"/>
+            <w:rFonts w:asciiTheme="majorBidi" w:hAnsiTheme="majorBidi" w:cstheme="majorBidi" w:hint="cs"/>
+            <w:rtl/>
+            <w:lang w:bidi="he-IL"/>
+          </w:rPr>
+          <w:t>איה</w:t>
+        </w:r>
+        <w:r>
+          <w:rPr>
+            <w:rStyle w:val="Hyperlink"/>
+            <w:rFonts w:asciiTheme="majorBidi" w:hAnsiTheme="majorBidi" w:cstheme="majorBidi"/>
+            <w:rtl/>
+            <w:lang w:bidi="he-IL"/>
+          </w:rPr>
+          <w:t>_</w:t>
+        </w:r>
+        <w:r>
+          <w:rPr>
+            <w:rStyle w:val="Hyperlink"/>
+            <w:rFonts w:asciiTheme="majorBidi" w:hAnsiTheme="majorBidi" w:cstheme="majorBidi" w:hint="cs"/>
+            <w:rtl/>
+            <w:lang w:bidi="he-IL"/>
+          </w:rPr>
+          <w:t>על</w:t>
+        </w:r>
+        <w:r>
+          <w:rPr>
+            <w:rStyle w:val="Hyperlink"/>
+            <w:rFonts w:asciiTheme="majorBidi" w:hAnsiTheme="majorBidi" w:cstheme="majorBidi"/>
+            <w:rtl/>
+            <w:lang w:bidi="he-IL"/>
+          </w:rPr>
+          <w:t>_</w:t>
+        </w:r>
+        <w:r>
+          <w:rPr>
+            <w:rStyle w:val="Hyperlink"/>
+            <w:rFonts w:asciiTheme="majorBidi" w:hAnsiTheme="majorBidi" w:cstheme="majorBidi" w:hint="cs"/>
+            <w:rtl/>
+            <w:lang w:bidi="he-IL"/>
+          </w:rPr>
+          <w:t>ברכות</w:t>
+        </w:r>
+        <w:r>
+          <w:rPr>
+            <w:rStyle w:val="Hyperlink"/>
+            <w:rFonts w:asciiTheme="majorBidi" w:hAnsiTheme="majorBidi" w:cstheme="majorBidi"/>
+            <w:rtl/>
+            <w:lang w:bidi="he-IL"/>
+          </w:rPr>
+          <w:t>_</w:t>
+        </w:r>
+        <w:r>
+          <w:rPr>
+            <w:rStyle w:val="Hyperlink"/>
+            <w:rFonts w:asciiTheme="majorBidi" w:hAnsiTheme="majorBidi" w:cstheme="majorBidi" w:hint="cs"/>
+            <w:rtl/>
+            <w:lang w:bidi="he-IL"/>
+          </w:rPr>
+          <w:t>ט</w:t>
+        </w:r>
+        <w:r>
+          <w:rPr>
+            <w:rStyle w:val="Hyperlink"/>
+            <w:rFonts w:asciiTheme="majorBidi" w:hAnsiTheme="majorBidi" w:cstheme="majorBidi"/>
+            <w:rtl/>
+            <w:lang w:bidi="he-IL"/>
+          </w:rPr>
+          <w:t>_</w:t>
+        </w:r>
+        <w:r>
+          <w:rPr>
+            <w:rStyle w:val="Hyperlink"/>
+            <w:rFonts w:asciiTheme="majorBidi" w:hAnsiTheme="majorBidi" w:cstheme="majorBidi" w:hint="cs"/>
+            <w:rtl/>
+            <w:lang w:bidi="he-IL"/>
+          </w:rPr>
+          <w:t>רי</w:t>
+        </w:r>
+      </w:hyperlink>
+      <w:r>
+        <w:rPr>
+          <w:rStyle w:val="Hyperlink"/>
+          <w:rFonts w:asciiTheme="majorBidi" w:hAnsiTheme="majorBidi" w:cstheme="majorBidi"/>
+          <w:lang w:bidi="he-IL"/>
+        </w:rPr>
+        <w:t xml:space="preserve"> </w:t>
+      </w:r>
+    </w:p>
+    <w:p>
+      <w:pPr>
+        <w:spacing w:after="0"/>
+        <w:rPr>
+          <w:rFonts w:asciiTheme="majorBidi" w:hAnsiTheme="majorBidi" w:cstheme="majorBidi"/>
+        </w:rPr>
+      </w:pPr>
+      <w:r>
+        <w:rPr>
+          <w:rFonts w:asciiTheme="majorBidi" w:hAnsiTheme="majorBidi" w:cstheme="majorBidi"/>
+        </w:rPr>
+        <w:t xml:space="preserve">In </w:t>
+      </w:r>
+      <w:r>
+        <w:rPr>
+          <w:rFonts w:asciiTheme="majorBidi" w:hAnsiTheme="majorBidi" w:cstheme="majorBidi"/>
+        </w:rPr>
+        <w:t>the following paragraph</w:t>
+      </w:r>
+      <w:r>
+        <w:rPr>
+          <w:rFonts w:asciiTheme="majorBidi" w:hAnsiTheme="majorBidi" w:cstheme="majorBidi"/>
+        </w:rPr>
+        <w:t xml:space="preserve">, </w:t>
+      </w:r>
+      <w:proofErr w:type="spellStart"/>
+      <w:r>
+        <w:rPr>
+          <w:rFonts w:asciiTheme="majorBidi" w:hAnsiTheme="majorBidi" w:cstheme="majorBidi"/>
+        </w:rPr>
+        <w:t>Rav</w:t>
+      </w:r>
+      <w:proofErr w:type="spellEnd"/>
+      <w:r>
+        <w:rPr>
+          <w:rFonts w:asciiTheme="majorBidi" w:hAnsiTheme="majorBidi" w:cstheme="majorBidi"/>
+        </w:rPr>
+        <w:t xml:space="preserve"> Kook</w:t>
+      </w:r>
+      <w:r>
+        <w:rPr>
+          <w:rFonts w:asciiTheme="majorBidi" w:hAnsiTheme="majorBidi" w:cstheme="majorBidi"/>
+        </w:rPr>
+        <w:t xml:space="preserve"> speaks about a </w:t>
+      </w:r>
+      <w:r>
+        <w:rPr>
+          <w:rFonts w:asciiTheme="majorBidi" w:hAnsiTheme="majorBidi" w:cstheme="majorBidi"/>
+        </w:rPr>
+        <w:t>natural spiritual, repentance ––</w:t>
+      </w:r>
+      <w:r>
+        <w:rPr>
+          <w:rFonts w:asciiTheme="majorBidi" w:hAnsiTheme="majorBidi" w:cstheme="majorBidi"/>
+        </w:rPr>
+        <w:t>pangs of</w:t>
+      </w:r>
+      <w:r>
+        <w:rPr>
+          <w:rFonts w:asciiTheme="majorBidi" w:hAnsiTheme="majorBidi" w:cstheme="majorBidi"/>
+        </w:rPr>
+        <w:t xml:space="preserve"> remorse</w:t>
+      </w:r>
+      <w:r>
+        <w:rPr>
+          <w:rFonts w:asciiTheme="majorBidi" w:hAnsiTheme="majorBidi" w:cstheme="majorBidi"/>
+        </w:rPr>
+        <w:t xml:space="preserve"> </w:t>
+      </w:r>
+      <w:r>
+        <w:rPr>
+          <w:rFonts w:asciiTheme="majorBidi" w:hAnsiTheme="majorBidi" w:cstheme="majorBidi"/>
+        </w:rPr>
+        <w:t xml:space="preserve">(if the sinner is an otherwise upright individual) </w:t>
+      </w:r>
+      <w:r>
+        <w:rPr>
+          <w:rFonts w:asciiTheme="majorBidi" w:hAnsiTheme="majorBidi" w:cstheme="majorBidi"/>
+        </w:rPr>
+        <w:t xml:space="preserve">that motivate the sinner to perform teshuva. </w:t>
+      </w:r>
+    </w:p>
+    <w:p>
+      <w:pPr>
+        <w:spacing w:after="0"/>
+        <w:rPr>
+          <w:rFonts w:asciiTheme="majorBidi" w:hAnsiTheme="majorBidi" w:cstheme="majorBidi"/>
+        </w:rPr>
+      </w:pPr>
+    </w:p>
+    <w:p>
+      <w:pPr>
+        <w:rPr>
+          <w:rFonts w:asciiTheme="majorBidi" w:hAnsiTheme="majorBidi" w:cs="Times New Roman"/>
+          <w:lang w:bidi="he-IL"/>
+        </w:rPr>
+      </w:pPr>
+      <w:proofErr w:type="gramStart"/>
+      <w:r>
+        <w:rPr>
+          <w:rFonts w:asciiTheme="majorBidi" w:hAnsiTheme="majorBidi" w:cstheme="majorBidi"/>
+        </w:rPr>
+        <w:t xml:space="preserve">[3] </w:t>
+      </w:r>
+      <w:hyperlink r:id="rId9" w:history="1">
+        <w:r>
+          <w:rPr>
+            <w:rStyle w:val="Hyperlink"/>
+            <w:rFonts w:asciiTheme="majorBidi" w:hAnsiTheme="majorBidi" w:cstheme="majorBidi"/>
+          </w:rPr>
+          <w:t>http://chabadlibrary.org/books/default.aspx?furl=/adhaz/lkutey/21/73a</w:t>
+        </w:r>
+      </w:hyperlink>
+      <w:r>
+        <w:rPr>
+          <w:rFonts w:asciiTheme="majorBidi" w:hAnsiTheme="majorBidi" w:cstheme="majorBidi"/>
+        </w:rPr>
+        <w:t xml:space="preserve"> </w:t>
+      </w:r>
+      <w:proofErr w:type="spellStart"/>
+      <w:r>
+        <w:rPr>
+          <w:rFonts w:asciiTheme="majorBidi" w:hAnsiTheme="majorBidi" w:cstheme="majorBidi"/>
+        </w:rPr>
+        <w:t>Likutei</w:t>
+      </w:r>
+      <w:proofErr w:type="spellEnd"/>
+      <w:r>
+        <w:rPr>
+          <w:rFonts w:asciiTheme="majorBidi" w:hAnsiTheme="majorBidi" w:cstheme="majorBidi"/>
+        </w:rPr>
+        <w:t xml:space="preserve"> Torah </w:t>
+      </w:r>
+      <w:proofErr w:type="spellStart"/>
+      <w:r>
+        <w:rPr>
+          <w:rFonts w:asciiTheme="majorBidi" w:hAnsiTheme="majorBidi" w:cstheme="majorBidi"/>
+        </w:rPr>
+        <w:t>Parshat</w:t>
+      </w:r>
+      <w:proofErr w:type="spellEnd"/>
+      <w:r>
+        <w:rPr>
+          <w:rFonts w:asciiTheme="majorBidi" w:hAnsiTheme="majorBidi" w:cstheme="majorBidi"/>
+        </w:rPr>
+        <w:t xml:space="preserve"> </w:t>
+      </w:r>
+      <w:proofErr w:type="spellStart"/>
+      <w:r>
+        <w:rPr>
+          <w:rFonts w:asciiTheme="majorBidi" w:hAnsiTheme="majorBidi" w:cstheme="majorBidi"/>
+        </w:rPr>
+        <w:t>Balak</w:t>
+      </w:r>
+      <w:proofErr w:type="spellEnd"/>
+      <w:r>
+        <w:rPr>
+          <w:rFonts w:asciiTheme="majorBidi" w:hAnsiTheme="majorBidi" w:cstheme="majorBidi"/>
+        </w:rPr>
+        <w:t xml:space="preserve"> 73a.</w:t>
+      </w:r>
+      <w:proofErr w:type="gramEnd"/>
+      <w:r>
+        <w:rPr>
+          <w:rFonts w:asciiTheme="majorBidi" w:hAnsiTheme="majorBidi" w:cstheme="majorBidi"/>
+        </w:rPr>
+        <w:t xml:space="preserve"> The sermon begins with the words </w:t>
+      </w:r>
+      <w:r>
+        <w:rPr>
+          <w:rFonts w:asciiTheme="majorBidi" w:hAnsiTheme="majorBidi" w:cs="Times New Roman" w:hint="cs"/>
+          <w:rtl/>
+          <w:lang w:bidi="he-IL"/>
+        </w:rPr>
+        <w:t>מה</w:t>
+      </w:r>
+      <w:r>
+        <w:rPr>
+          <w:rFonts w:asciiTheme="majorBidi" w:hAnsiTheme="majorBidi" w:cs="Times New Roman"/>
+          <w:rtl/>
+          <w:lang w:bidi="he-IL"/>
+        </w:rPr>
+        <w:t xml:space="preserve"> </w:t>
+      </w:r>
+      <w:r>
+        <w:rPr>
+          <w:rFonts w:asciiTheme="majorBidi" w:hAnsiTheme="majorBidi" w:cs="Times New Roman" w:hint="cs"/>
+          <w:rtl/>
+          <w:lang w:bidi="he-IL"/>
+        </w:rPr>
+        <w:t>טובו</w:t>
+      </w:r>
+      <w:r>
+        <w:rPr>
+          <w:rFonts w:asciiTheme="majorBidi" w:hAnsiTheme="majorBidi" w:cs="Times New Roman"/>
+          <w:lang w:bidi="he-IL"/>
+        </w:rPr>
+        <w:t xml:space="preserve">. There are (shorter) versions of the sermon published in other collections. </w:t>
+      </w:r>
+    </w:p>
+    <w:p>
+      <w:pPr>
+        <w:rPr>
+          <w:rFonts w:asciiTheme="majorBidi" w:hAnsiTheme="majorBidi" w:cs="Times New Roman"/>
+          <w:lang w:bidi="he-IL"/>
+        </w:rPr>
+      </w:pPr>
+      <w:r>
+        <w:rPr>
+          <w:rFonts w:asciiTheme="majorBidi" w:hAnsiTheme="majorBidi" w:cs="Times New Roman"/>
+          <w:lang w:bidi="he-IL"/>
+        </w:rPr>
+        <w:t>[4] Quoted also in the second part of Tanya, (</w:t>
+      </w:r>
+      <w:proofErr w:type="spellStart"/>
+      <w:r>
+        <w:rPr>
+          <w:rFonts w:asciiTheme="majorBidi" w:hAnsiTheme="majorBidi" w:cs="Times New Roman"/>
+          <w:i/>
+          <w:iCs/>
+          <w:lang w:bidi="he-IL"/>
+        </w:rPr>
+        <w:t>Shaar</w:t>
+      </w:r>
+      <w:proofErr w:type="spellEnd"/>
+      <w:r>
+        <w:rPr>
+          <w:rFonts w:asciiTheme="majorBidi" w:hAnsiTheme="majorBidi" w:cs="Times New Roman"/>
+          <w:i/>
+          <w:iCs/>
+          <w:lang w:bidi="he-IL"/>
+        </w:rPr>
+        <w:t xml:space="preserve"> </w:t>
+      </w:r>
+      <w:proofErr w:type="spellStart"/>
+      <w:r>
+        <w:rPr>
+          <w:rFonts w:asciiTheme="majorBidi" w:hAnsiTheme="majorBidi" w:cs="Times New Roman"/>
+          <w:i/>
+          <w:iCs/>
+          <w:lang w:bidi="he-IL"/>
+        </w:rPr>
+        <w:t>Hayichud</w:t>
+      </w:r>
+      <w:proofErr w:type="spellEnd"/>
+      <w:r>
+        <w:rPr>
+          <w:rFonts w:asciiTheme="majorBidi" w:hAnsiTheme="majorBidi" w:cs="Times New Roman"/>
+          <w:i/>
+          <w:iCs/>
+          <w:lang w:bidi="he-IL"/>
+        </w:rPr>
+        <w:t xml:space="preserve"> </w:t>
+      </w:r>
+      <w:proofErr w:type="spellStart"/>
+      <w:r>
+        <w:rPr>
+          <w:rFonts w:asciiTheme="majorBidi" w:hAnsiTheme="majorBidi" w:cs="Times New Roman"/>
+          <w:i/>
+          <w:iCs/>
+          <w:lang w:bidi="he-IL"/>
+        </w:rPr>
+        <w:t>Vhaemunah</w:t>
+      </w:r>
+      <w:proofErr w:type="spellEnd"/>
+      <w:r>
+        <w:rPr>
+          <w:rFonts w:asciiTheme="majorBidi" w:hAnsiTheme="majorBidi" w:cs="Times New Roman"/>
+          <w:lang w:bidi="he-IL"/>
+        </w:rPr>
+        <w:t>) beginning of chapter 6.</w:t>
+      </w:r>
+      <w:r>
+        <w:rPr>
+          <w:rFonts w:asciiTheme="majorBidi" w:hAnsiTheme="majorBidi" w:cs="Times New Roman"/>
+          <w:lang w:bidi="he-IL"/>
+        </w:rPr>
+        <w:t xml:space="preserve"> The statement </w:t>
+      </w:r>
+      <w:proofErr w:type="gramStart"/>
+      <w:r>
+        <w:rPr>
+          <w:rFonts w:asciiTheme="majorBidi" w:hAnsiTheme="majorBidi" w:cs="Times New Roman"/>
+          <w:lang w:bidi="he-IL"/>
+        </w:rPr>
+        <w:t xml:space="preserve">is </w:t>
+      </w:r>
+      <w:r>
+        <w:rPr>
+          <w:rFonts w:asciiTheme="majorBidi" w:hAnsiTheme="majorBidi" w:cs="Times New Roman"/>
+          <w:lang w:bidi="he-IL"/>
+        </w:rPr>
+        <w:t xml:space="preserve"> </w:t>
+      </w:r>
+      <w:r>
+        <w:rPr>
+          <w:rFonts w:asciiTheme="majorBidi" w:hAnsiTheme="majorBidi" w:cs="Times New Roman"/>
+          <w:lang w:bidi="he-IL"/>
+        </w:rPr>
+        <w:t>u</w:t>
+      </w:r>
+      <w:r>
+        <w:rPr>
+          <w:rFonts w:asciiTheme="majorBidi" w:hAnsiTheme="majorBidi" w:cs="Times New Roman"/>
+          <w:lang w:bidi="he-IL"/>
+        </w:rPr>
+        <w:t>sually</w:t>
+      </w:r>
+      <w:proofErr w:type="gramEnd"/>
+      <w:r>
+        <w:rPr>
+          <w:rFonts w:asciiTheme="majorBidi" w:hAnsiTheme="majorBidi" w:cs="Times New Roman"/>
+          <w:lang w:bidi="he-IL"/>
+        </w:rPr>
+        <w:t xml:space="preserve"> a</w:t>
+      </w:r>
+      <w:r>
+        <w:rPr>
+          <w:rFonts w:asciiTheme="majorBidi" w:hAnsiTheme="majorBidi" w:cs="Times New Roman"/>
+          <w:lang w:bidi="he-IL"/>
+        </w:rPr>
+        <w:t xml:space="preserve">ttributed to R. Moshe </w:t>
+      </w:r>
+      <w:proofErr w:type="spellStart"/>
+      <w:r>
+        <w:rPr>
+          <w:rFonts w:asciiTheme="majorBidi" w:hAnsiTheme="majorBidi" w:cs="Times New Roman"/>
+          <w:lang w:bidi="he-IL"/>
+        </w:rPr>
+        <w:t>Cordovero</w:t>
+      </w:r>
+      <w:proofErr w:type="spellEnd"/>
+      <w:r>
+        <w:rPr>
+          <w:rFonts w:asciiTheme="majorBidi" w:hAnsiTheme="majorBidi" w:cs="Times New Roman"/>
+          <w:lang w:bidi="he-IL"/>
+        </w:rPr>
+        <w:t>, (</w:t>
+      </w:r>
+      <w:proofErr w:type="spellStart"/>
+      <w:r>
+        <w:rPr>
+          <w:rFonts w:asciiTheme="majorBidi" w:hAnsiTheme="majorBidi" w:cs="Times New Roman"/>
+          <w:i/>
+          <w:iCs/>
+          <w:lang w:bidi="he-IL"/>
+        </w:rPr>
+        <w:t>Pardes</w:t>
+      </w:r>
+      <w:proofErr w:type="spellEnd"/>
+      <w:r>
+        <w:rPr>
+          <w:rFonts w:asciiTheme="majorBidi" w:hAnsiTheme="majorBidi" w:cs="Times New Roman"/>
+          <w:lang w:bidi="he-IL"/>
+        </w:rPr>
+        <w:t xml:space="preserve"> </w:t>
+      </w:r>
+      <w:proofErr w:type="spellStart"/>
+      <w:r>
+        <w:rPr>
+          <w:rFonts w:asciiTheme="majorBidi" w:hAnsiTheme="majorBidi" w:cs="Times New Roman"/>
+          <w:i/>
+          <w:iCs/>
+          <w:lang w:bidi="he-IL"/>
+        </w:rPr>
+        <w:t>Rimonim</w:t>
+      </w:r>
+      <w:proofErr w:type="spellEnd"/>
+      <w:r>
+        <w:rPr>
+          <w:rFonts w:asciiTheme="majorBidi" w:hAnsiTheme="majorBidi" w:cs="Times New Roman"/>
+          <w:lang w:bidi="he-IL"/>
+        </w:rPr>
+        <w:t>)</w:t>
+      </w:r>
+    </w:p>
+    <w:p>
+      <w:pPr>
+        <w:spacing w:after="0"/>
+        <w:rPr>
+          <w:rFonts w:asciiTheme="majorBidi" w:hAnsiTheme="majorBidi" w:cs="Times New Roman"/>
+          <w:lang w:bidi="he-IL"/>
+        </w:rPr>
+      </w:pPr>
+      <w:r>
+        <w:rPr>
+          <w:rFonts w:asciiTheme="majorBidi" w:hAnsiTheme="majorBidi" w:cs="Times New Roman"/>
+          <w:lang w:bidi="he-IL"/>
+        </w:rPr>
+        <w:t xml:space="preserve">[5] </w:t>
+      </w:r>
+      <w:r>
+        <w:rPr>
+          <w:rFonts w:asciiTheme="majorBidi" w:hAnsiTheme="majorBidi" w:cs="Times New Roman"/>
+          <w:lang w:bidi="he-IL"/>
+        </w:rPr>
+        <w:t xml:space="preserve">Possibly both R. </w:t>
+      </w:r>
+      <w:proofErr w:type="spellStart"/>
+      <w:r>
+        <w:rPr>
+          <w:rFonts w:asciiTheme="majorBidi" w:hAnsiTheme="majorBidi" w:cs="Times New Roman"/>
+          <w:lang w:bidi="he-IL"/>
+        </w:rPr>
+        <w:t>Shneur</w:t>
+      </w:r>
+      <w:proofErr w:type="spellEnd"/>
+      <w:r>
+        <w:rPr>
+          <w:rFonts w:asciiTheme="majorBidi" w:hAnsiTheme="majorBidi" w:cs="Times New Roman"/>
+          <w:lang w:bidi="he-IL"/>
+        </w:rPr>
+        <w:t xml:space="preserve"> </w:t>
+      </w:r>
+      <w:proofErr w:type="spellStart"/>
+      <w:r>
+        <w:rPr>
+          <w:rFonts w:asciiTheme="majorBidi" w:hAnsiTheme="majorBidi" w:cs="Times New Roman"/>
+          <w:lang w:bidi="he-IL"/>
+        </w:rPr>
+        <w:t>Zalman</w:t>
+      </w:r>
+      <w:proofErr w:type="spellEnd"/>
+      <w:r>
+        <w:rPr>
+          <w:rFonts w:asciiTheme="majorBidi" w:hAnsiTheme="majorBidi" w:cs="Times New Roman"/>
+          <w:lang w:bidi="he-IL"/>
+        </w:rPr>
+        <w:t xml:space="preserve"> of </w:t>
+      </w:r>
+      <w:proofErr w:type="spellStart"/>
+      <w:r>
+        <w:rPr>
+          <w:rFonts w:asciiTheme="majorBidi" w:hAnsiTheme="majorBidi" w:cs="Times New Roman"/>
+          <w:lang w:bidi="he-IL"/>
+        </w:rPr>
+        <w:t>Liadi</w:t>
+      </w:r>
+      <w:proofErr w:type="spellEnd"/>
+      <w:r>
+        <w:rPr>
+          <w:rFonts w:asciiTheme="majorBidi" w:hAnsiTheme="majorBidi" w:cs="Times New Roman"/>
+          <w:lang w:bidi="he-IL"/>
+        </w:rPr>
+        <w:t xml:space="preserve"> and R. Kook relied on </w:t>
+      </w:r>
+      <w:r>
+        <w:rPr>
+          <w:rFonts w:asciiTheme="majorBidi" w:hAnsiTheme="majorBidi" w:cs="Times New Roman"/>
+          <w:lang w:bidi="he-IL"/>
+        </w:rPr>
+        <w:t>an</w:t>
+      </w:r>
+      <w:r>
+        <w:rPr>
+          <w:rFonts w:asciiTheme="majorBidi" w:hAnsiTheme="majorBidi" w:cs="Times New Roman"/>
+          <w:lang w:bidi="he-IL"/>
+        </w:rPr>
+        <w:t xml:space="preserve"> earlier source that I’m unaware of.</w:t>
+      </w:r>
+    </w:p>
+    <w:p>
+      <w:pPr>
+        <w:spacing w:after="0"/>
+        <w:rPr>
+          <w:rFonts w:asciiTheme="majorBidi" w:hAnsiTheme="majorBidi" w:cs="Times New Roman"/>
+          <w:lang w:bidi="he-IL"/>
+        </w:rPr>
+      </w:pPr>
+      <w:r>
+        <w:rPr>
+          <w:rFonts w:asciiTheme="majorBidi" w:hAnsiTheme="majorBidi" w:cs="Times New Roman"/>
+          <w:lang w:bidi="he-IL"/>
+        </w:rPr>
+        <w:t>M</w:t>
+      </w:r>
+      <w:r>
+        <w:rPr>
+          <w:rFonts w:asciiTheme="majorBidi" w:hAnsiTheme="majorBidi" w:cs="Times New Roman"/>
+          <w:lang w:bidi="he-IL"/>
+        </w:rPr>
+        <w:t xml:space="preserve">aybe R. Kook </w:t>
+      </w:r>
+      <w:r>
+        <w:rPr>
+          <w:rFonts w:asciiTheme="majorBidi" w:hAnsiTheme="majorBidi" w:cs="Times New Roman"/>
+          <w:lang w:bidi="he-IL"/>
+        </w:rPr>
+        <w:t xml:space="preserve">and R. </w:t>
+      </w:r>
+      <w:proofErr w:type="spellStart"/>
+      <w:r>
+        <w:rPr>
+          <w:rFonts w:asciiTheme="majorBidi" w:hAnsiTheme="majorBidi" w:cs="Times New Roman"/>
+          <w:lang w:bidi="he-IL"/>
+        </w:rPr>
+        <w:t>Shenur</w:t>
+      </w:r>
+      <w:proofErr w:type="spellEnd"/>
+      <w:r>
+        <w:rPr>
+          <w:rFonts w:asciiTheme="majorBidi" w:hAnsiTheme="majorBidi" w:cs="Times New Roman"/>
+          <w:lang w:bidi="he-IL"/>
+        </w:rPr>
+        <w:t xml:space="preserve"> </w:t>
+      </w:r>
+      <w:proofErr w:type="spellStart"/>
+      <w:r>
+        <w:rPr>
+          <w:rFonts w:asciiTheme="majorBidi" w:hAnsiTheme="majorBidi" w:cs="Times New Roman"/>
+          <w:lang w:bidi="he-IL"/>
+        </w:rPr>
+        <w:t>Zalman</w:t>
+      </w:r>
+      <w:proofErr w:type="spellEnd"/>
+      <w:r>
+        <w:rPr>
+          <w:rFonts w:asciiTheme="majorBidi" w:hAnsiTheme="majorBidi" w:cs="Times New Roman"/>
+          <w:lang w:bidi="he-IL"/>
+        </w:rPr>
+        <w:t xml:space="preserve"> </w:t>
+      </w:r>
+      <w:r>
+        <w:rPr>
+          <w:rFonts w:asciiTheme="majorBidi" w:hAnsiTheme="majorBidi" w:cs="Times New Roman"/>
+          <w:lang w:bidi="he-IL"/>
+        </w:rPr>
+        <w:t>arrived at a simila</w:t>
+      </w:r>
+      <w:r>
+        <w:rPr>
+          <w:rFonts w:asciiTheme="majorBidi" w:hAnsiTheme="majorBidi" w:cs="Times New Roman"/>
+          <w:lang w:bidi="he-IL"/>
+        </w:rPr>
+        <w:t xml:space="preserve">r understanding independently. </w:t>
+      </w:r>
+    </w:p>
+    <w:p>
+      <w:pPr>
+        <w:spacing w:after="0"/>
+        <w:rPr>
+          <w:rFonts w:asciiTheme="majorBidi" w:hAnsiTheme="majorBidi" w:cs="Times New Roman"/>
+          <w:lang w:bidi="he-IL"/>
+        </w:rPr>
+      </w:pPr>
+    </w:p>
+    <w:p>
+      <w:pPr>
+        <w:rPr>
+          <w:rFonts w:asciiTheme="majorBidi" w:hAnsiTheme="majorBidi" w:cstheme="majorBidi"/>
+        </w:rPr>
+      </w:pPr>
+      <w:r>
+        <w:rPr>
+          <w:rFonts w:asciiTheme="majorBidi" w:hAnsiTheme="majorBidi" w:cstheme="majorBidi"/>
+        </w:rPr>
+        <w:t>[6</w:t>
+      </w:r>
+      <w:r>
+        <w:rPr>
+          <w:rFonts w:asciiTheme="majorBidi" w:hAnsiTheme="majorBidi" w:cstheme="majorBidi"/>
+        </w:rPr>
+        <w:t xml:space="preserve">] </w:t>
+      </w:r>
+      <w:hyperlink r:id="rId10" w:history="1">
+        <w:r>
+          <w:rPr>
+            <w:rStyle w:val="Hyperlink"/>
+            <w:rFonts w:asciiTheme="majorBidi" w:hAnsiTheme="majorBidi" w:cstheme="majorBidi"/>
+          </w:rPr>
+          <w:t>https://www.otzar.org/wotzar/book.aspx?150570</w:t>
+        </w:r>
+      </w:hyperlink>
+      <w:r>
+        <w:rPr>
+          <w:rFonts w:asciiTheme="majorBidi" w:hAnsiTheme="majorBidi" w:cstheme="majorBidi"/>
+        </w:rPr>
+        <w:t xml:space="preserve"> R. </w:t>
+      </w:r>
+      <w:proofErr w:type="spellStart"/>
+      <w:r>
+        <w:rPr>
+          <w:rFonts w:asciiTheme="majorBidi" w:hAnsiTheme="majorBidi" w:cstheme="majorBidi"/>
+        </w:rPr>
+        <w:t>Tzvi</w:t>
+      </w:r>
+      <w:proofErr w:type="spellEnd"/>
+      <w:r>
+        <w:rPr>
+          <w:rFonts w:asciiTheme="majorBidi" w:hAnsiTheme="majorBidi" w:cstheme="majorBidi"/>
+        </w:rPr>
+        <w:t xml:space="preserve"> </w:t>
+      </w:r>
+      <w:proofErr w:type="spellStart"/>
+      <w:r>
+        <w:rPr>
+          <w:rFonts w:asciiTheme="majorBidi" w:hAnsiTheme="majorBidi" w:cstheme="majorBidi"/>
+        </w:rPr>
+        <w:t>Yehudah</w:t>
+      </w:r>
+      <w:proofErr w:type="spellEnd"/>
+      <w:r>
+        <w:rPr>
+          <w:rFonts w:asciiTheme="majorBidi" w:hAnsiTheme="majorBidi" w:cstheme="majorBidi"/>
+        </w:rPr>
+        <w:t xml:space="preserve"> Kook wrote the introduction to the book. From the introduction, it looks like R. </w:t>
+      </w:r>
+      <w:proofErr w:type="spellStart"/>
+      <w:r>
+        <w:rPr>
+          <w:rFonts w:asciiTheme="majorBidi" w:hAnsiTheme="majorBidi" w:cstheme="majorBidi"/>
+        </w:rPr>
+        <w:t>Tzvi</w:t>
+      </w:r>
+      <w:proofErr w:type="spellEnd"/>
+      <w:r>
+        <w:rPr>
+          <w:rFonts w:asciiTheme="majorBidi" w:hAnsiTheme="majorBidi" w:cstheme="majorBidi"/>
+        </w:rPr>
+        <w:t xml:space="preserve"> </w:t>
+      </w:r>
+      <w:proofErr w:type="spellStart"/>
+      <w:r>
+        <w:rPr>
+          <w:rFonts w:asciiTheme="majorBidi" w:hAnsiTheme="majorBidi" w:cstheme="majorBidi"/>
+        </w:rPr>
+        <w:t>Yehudah</w:t>
+      </w:r>
+      <w:proofErr w:type="spellEnd"/>
+      <w:r>
+        <w:rPr>
+          <w:rFonts w:asciiTheme="majorBidi" w:hAnsiTheme="majorBidi" w:cstheme="majorBidi"/>
+        </w:rPr>
+        <w:t xml:space="preserve"> published the work based on essays and notes that R. </w:t>
+      </w:r>
+      <w:proofErr w:type="spellStart"/>
+      <w:r>
+        <w:rPr>
+          <w:rFonts w:asciiTheme="majorBidi" w:hAnsiTheme="majorBidi" w:cstheme="majorBidi"/>
+        </w:rPr>
+        <w:t>Glicenstein</w:t>
+      </w:r>
+      <w:proofErr w:type="spellEnd"/>
+      <w:r>
+        <w:rPr>
+          <w:rFonts w:asciiTheme="majorBidi" w:hAnsiTheme="majorBidi" w:cstheme="majorBidi"/>
+        </w:rPr>
+        <w:t xml:space="preserve"> had given him.</w:t>
+      </w:r>
+    </w:p>
+    <w:p>
+      <w:pPr>
+        <w:rPr>
+          <w:rFonts w:asciiTheme="majorBidi" w:hAnsiTheme="majorBidi" w:cs="Times New Roman"/>
+          <w:lang w:bidi="he-IL"/>
+        </w:rPr>
+      </w:pPr>
+      <w:r>
+        <w:rPr>
+          <w:rFonts w:asciiTheme="majorBidi" w:hAnsiTheme="majorBidi" w:cstheme="majorBidi"/>
+        </w:rPr>
+        <w:t>[7</w:t>
+      </w:r>
+      <w:r>
+        <w:rPr>
+          <w:rFonts w:asciiTheme="majorBidi" w:hAnsiTheme="majorBidi" w:cstheme="majorBidi"/>
+        </w:rPr>
+        <w:t xml:space="preserve">] </w:t>
+      </w:r>
+      <w:proofErr w:type="spellStart"/>
+      <w:r>
+        <w:rPr>
+          <w:rFonts w:asciiTheme="majorBidi" w:hAnsiTheme="majorBidi" w:cstheme="majorBidi"/>
+        </w:rPr>
+        <w:t>Parshat</w:t>
+      </w:r>
+      <w:proofErr w:type="spellEnd"/>
+      <w:r>
+        <w:rPr>
+          <w:rFonts w:asciiTheme="majorBidi" w:hAnsiTheme="majorBidi" w:cstheme="majorBidi"/>
+        </w:rPr>
+        <w:t xml:space="preserve"> Vayikra page 2b, on the words </w:t>
+      </w:r>
+      <w:r>
+        <w:rPr>
+          <w:rFonts w:asciiTheme="majorBidi" w:hAnsiTheme="majorBidi" w:cs="Times New Roman" w:hint="cs"/>
+          <w:rtl/>
+          <w:lang w:bidi="he-IL"/>
+        </w:rPr>
+        <w:t>אדם</w:t>
+      </w:r>
+      <w:r>
+        <w:rPr>
+          <w:rFonts w:asciiTheme="majorBidi" w:hAnsiTheme="majorBidi" w:cs="Times New Roman"/>
+          <w:rtl/>
+          <w:lang w:bidi="he-IL"/>
+        </w:rPr>
+        <w:t xml:space="preserve"> </w:t>
+      </w:r>
+      <w:r>
+        <w:rPr>
+          <w:rFonts w:asciiTheme="majorBidi" w:hAnsiTheme="majorBidi" w:cs="Times New Roman" w:hint="cs"/>
+          <w:rtl/>
+          <w:lang w:bidi="he-IL"/>
+        </w:rPr>
+        <w:t>כי</w:t>
+      </w:r>
+      <w:r>
+        <w:rPr>
+          <w:rFonts w:asciiTheme="majorBidi" w:hAnsiTheme="majorBidi" w:cs="Times New Roman"/>
+          <w:rtl/>
+          <w:lang w:bidi="he-IL"/>
+        </w:rPr>
+        <w:t xml:space="preserve"> </w:t>
+      </w:r>
+      <w:r>
+        <w:rPr>
+          <w:rFonts w:asciiTheme="majorBidi" w:hAnsiTheme="majorBidi" w:cs="Times New Roman" w:hint="cs"/>
+          <w:rtl/>
+          <w:lang w:bidi="he-IL"/>
+        </w:rPr>
+        <w:t>יקריב</w:t>
+      </w:r>
+      <w:r>
+        <w:rPr>
+          <w:rFonts w:asciiTheme="majorBidi" w:hAnsiTheme="majorBidi" w:cs="Times New Roman"/>
+          <w:rtl/>
+          <w:lang w:bidi="he-IL"/>
+        </w:rPr>
+        <w:t xml:space="preserve"> </w:t>
+      </w:r>
+      <w:r>
+        <w:rPr>
+          <w:rFonts w:asciiTheme="majorBidi" w:hAnsiTheme="majorBidi" w:cs="Times New Roman" w:hint="cs"/>
+          <w:rtl/>
+          <w:lang w:bidi="he-IL"/>
+        </w:rPr>
+        <w:t>מכם</w:t>
+      </w:r>
+      <w:r>
+        <w:rPr>
+          <w:rFonts w:asciiTheme="majorBidi" w:hAnsiTheme="majorBidi" w:cs="Times New Roman"/>
+          <w:lang w:bidi="he-IL"/>
+        </w:rPr>
+        <w:t xml:space="preserve">. </w:t>
+      </w:r>
+      <w:hyperlink r:id="rId11" w:history="1">
+        <w:r>
+          <w:rPr>
+            <w:rStyle w:val="Hyperlink"/>
+            <w:rFonts w:asciiTheme="majorBidi" w:hAnsiTheme="majorBidi" w:cs="Times New Roman"/>
+            <w:lang w:bidi="he-IL"/>
+          </w:rPr>
+          <w:t>http://chabadlibrary.org/books/default.aspx?furl=/adhaz/lkutey/4/2b</w:t>
+        </w:r>
+      </w:hyperlink>
+    </w:p>
+    <w:p>
+      <w:pPr>
+        <w:rPr>
+          <w:rFonts w:asciiTheme="majorBidi" w:hAnsiTheme="majorBidi" w:cstheme="majorBidi"/>
+        </w:rPr>
+      </w:pPr>
+      <w:proofErr w:type="gramStart"/>
+      <w:r>
+        <w:rPr>
+          <w:rFonts w:asciiTheme="majorBidi" w:hAnsiTheme="majorBidi" w:cstheme="majorBidi"/>
+        </w:rPr>
+        <w:t>[8</w:t>
+      </w:r>
+      <w:r>
+        <w:rPr>
+          <w:rFonts w:asciiTheme="majorBidi" w:hAnsiTheme="majorBidi" w:cstheme="majorBidi"/>
+        </w:rPr>
+        <w:t>]</w:t>
+      </w:r>
+      <w:r>
+        <w:rPr>
+          <w:rFonts w:asciiTheme="majorBidi" w:hAnsiTheme="majorBidi" w:cstheme="majorBidi"/>
+        </w:rPr>
+        <w:t xml:space="preserve"> Caveat.</w:t>
+      </w:r>
+      <w:proofErr w:type="gramEnd"/>
+      <w:r>
+        <w:rPr>
+          <w:rFonts w:asciiTheme="majorBidi" w:hAnsiTheme="majorBidi" w:cstheme="majorBidi"/>
+        </w:rPr>
+        <w:t xml:space="preserve"> 1) I hope I didn’t mess up any translations of </w:t>
+      </w:r>
+      <w:proofErr w:type="spellStart"/>
+      <w:r>
+        <w:rPr>
+          <w:rFonts w:asciiTheme="majorBidi" w:hAnsiTheme="majorBidi" w:cstheme="majorBidi"/>
+        </w:rPr>
+        <w:t>Rav</w:t>
+      </w:r>
+      <w:proofErr w:type="spellEnd"/>
+      <w:r>
+        <w:rPr>
+          <w:rFonts w:asciiTheme="majorBidi" w:hAnsiTheme="majorBidi" w:cstheme="majorBidi"/>
+        </w:rPr>
+        <w:t xml:space="preserve"> Kook’s words. 2) These are</w:t>
+      </w:r>
+      <w:r>
+        <w:rPr>
+          <w:rFonts w:asciiTheme="majorBidi" w:hAnsiTheme="majorBidi" w:cstheme="majorBidi"/>
+        </w:rPr>
+        <w:t xml:space="preserve"> delicate </w:t>
+      </w:r>
+      <w:r>
+        <w:rPr>
+          <w:rFonts w:asciiTheme="majorBidi" w:hAnsiTheme="majorBidi" w:cstheme="majorBidi"/>
+        </w:rPr>
+        <w:t xml:space="preserve">topics that </w:t>
+      </w:r>
+      <w:r>
+        <w:rPr>
+          <w:rFonts w:asciiTheme="majorBidi" w:hAnsiTheme="majorBidi" w:cstheme="majorBidi"/>
+        </w:rPr>
+        <w:t xml:space="preserve">aren’t </w:t>
+      </w:r>
+      <w:r>
+        <w:rPr>
+          <w:rFonts w:asciiTheme="majorBidi" w:hAnsiTheme="majorBidi" w:cstheme="majorBidi"/>
+        </w:rPr>
+        <w:t>suited</w:t>
+      </w:r>
+      <w:r>
+        <w:rPr>
+          <w:rFonts w:asciiTheme="majorBidi" w:hAnsiTheme="majorBidi" w:cstheme="majorBidi"/>
+        </w:rPr>
+        <w:t xml:space="preserve"> to short essays</w:t>
+      </w:r>
+      <w:r>
+        <w:rPr>
+          <w:rFonts w:asciiTheme="majorBidi" w:hAnsiTheme="majorBidi" w:cstheme="majorBidi"/>
+        </w:rPr>
+        <w:t xml:space="preserve"> like this one. E</w:t>
+      </w:r>
+      <w:r>
+        <w:rPr>
+          <w:rFonts w:asciiTheme="majorBidi" w:hAnsiTheme="majorBidi" w:cstheme="majorBidi"/>
+        </w:rPr>
+        <w:t xml:space="preserve">xcuse me if this isn’t </w:t>
+      </w:r>
+      <w:r>
+        <w:rPr>
+          <w:rFonts w:asciiTheme="majorBidi" w:hAnsiTheme="majorBidi" w:cstheme="majorBidi"/>
+        </w:rPr>
+        <w:t>very clear;</w:t>
+      </w:r>
+      <w:r>
+        <w:rPr>
+          <w:rFonts w:asciiTheme="majorBidi" w:hAnsiTheme="majorBidi" w:cstheme="majorBidi"/>
+        </w:rPr>
+        <w:t xml:space="preserve"> I hope I haven’t made anything worse.</w:t>
+      </w:r>
+    </w:p>
+    <w:p>
+      <w:pPr>
+        <w:spacing w:after="0"/>
+        <w:rPr>
+          <w:rFonts w:asciiTheme="majorBidi" w:hAnsiTheme="majorBidi" w:cs="Times New Roman"/>
+          <w:lang w:bidi="he-IL"/>
+        </w:rPr>
+      </w:pPr>
+      <w:r>
+        <w:rPr>
+          <w:rFonts w:asciiTheme="majorBidi" w:hAnsiTheme="majorBidi" w:cs="Times New Roman"/>
+          <w:lang w:bidi="he-IL"/>
+        </w:rPr>
+        <w:t xml:space="preserve"> </w:t>
+      </w:r>
+    </w:p>
+    <w:p>
+      <w:pPr>
+        <w:spacing w:after="0"/>
+        <w:rPr>
+          <w:rFonts w:asciiTheme="majorBidi" w:hAnsiTheme="majorBidi" w:cs="Times New Roman"/>
+          <w:lang w:bidi="he-IL"/>
+        </w:rPr>
+      </w:pPr>
     </w:p>
     <w:p>
       <w:pPr>
@@ -5939,7 +8705,7 @@
 </file>
 
 <file path=customXml/itemProps1.xml><?xml version="1.0" encoding="utf-8"?>
-<ds:datastoreItem xmlns:ds="http://schemas.openxmlformats.org/officeDocument/2006/customXml" ds:itemID="{C782F690-3BF4-4908-9262-6A0FE034844F}">
+<ds:datastoreItem xmlns:ds="http://schemas.openxmlformats.org/officeDocument/2006/customXml" ds:itemID="{73E22885-12FA-4935-959B-D5B36490A4B2}">
   <ds:schemaRefs>
     <ds:schemaRef ds:uri="http://schemas.openxmlformats.org/officeDocument/2006/bibliography"/>
   </ds:schemaRefs>

</xml_diff>